<commit_message>
xong chuong 1 vo doc lai
</commit_message>
<xml_diff>
--- a/report/demobaocao.docx
+++ b/report/demobaocao.docx
@@ -255,7 +255,27 @@
           <w:szCs w:val="20"/>
           <w:lang w:val="vi-VN"/>
         </w:rPr>
-        <w:t xml:space="preserve"> HIỂU SELENIUM VÀ MONGODB, THU THẬP DỮ LIỆU SẢN PHẨM NHÀ THUỐC PHARMACITY</w:t>
+        <w:t xml:space="preserve"> HIỂU SELENIUM VÀ </w:t>
+      </w:r>
+      <w:r>
+        <w:rPr>
+          <w:b/>
+          <w:bCs/>
+          <w:sz w:val="36"/>
+          <w:szCs w:val="20"/>
+          <w:lang w:val="vi-VN"/>
+        </w:rPr>
+        <w:t>MONGODB</w:t>
+      </w:r>
+      <w:r>
+        <w:rPr>
+          <w:b/>
+          <w:bCs/>
+          <w:sz w:val="36"/>
+          <w:szCs w:val="20"/>
+          <w:lang w:val="vi-VN"/>
+        </w:rPr>
+        <w:t>, THU THẬP DỮ LIỆU SẢN PHẨM NHÀ THUỐC PHARMACITY</w:t>
       </w:r>
     </w:p>
     <w:p>
@@ -947,7 +967,27 @@
           <w:szCs w:val="20"/>
           <w:lang w:val="vi-VN"/>
         </w:rPr>
-        <w:t xml:space="preserve"> HIỂU SELENIUM VÀ MONGODB, THU THẬP DỮ LIỆU SẢN PHẨM NHÀ THUỐC PHARMACITY</w:t>
+        <w:t xml:space="preserve"> HIỂU SELENIUM VÀ </w:t>
+      </w:r>
+      <w:r>
+        <w:rPr>
+          <w:b/>
+          <w:bCs/>
+          <w:sz w:val="36"/>
+          <w:szCs w:val="20"/>
+          <w:lang w:val="vi-VN"/>
+        </w:rPr>
+        <w:t>MONGODB</w:t>
+      </w:r>
+      <w:r>
+        <w:rPr>
+          <w:b/>
+          <w:bCs/>
+          <w:sz w:val="36"/>
+          <w:szCs w:val="20"/>
+          <w:lang w:val="vi-VN"/>
+        </w:rPr>
+        <w:t>, THU THẬP DỮ LIỆU SẢN PHẨM NHÀ THUỐC PHARMACITY</w:t>
       </w:r>
     </w:p>
     <w:p>
@@ -1421,7 +1461,7 @@
           <w:lang w:val="vi-VN"/>
         </w:rPr>
       </w:pPr>
-      <w:bookmarkStart w:id="0" w:name="_Toc180357459"/>
+      <w:bookmarkStart w:id="0" w:name="_Toc180433242"/>
       <w:r>
         <w:rPr>
           <w:lang w:val="vi-VN"/>
@@ -1665,7 +1705,21 @@
           <w:bCs/>
           <w:lang w:val="vi-VN"/>
         </w:rPr>
-        <w:t>Tìm hiểu Selenium và MongoDB, thu thập dữ liệu sản phẩm nhà thuốc Pharmacity</w:t>
+        <w:t xml:space="preserve">Tìm hiểu Selenium và </w:t>
+      </w:r>
+      <w:r>
+        <w:rPr>
+          <w:bCs/>
+          <w:lang w:val="vi-VN"/>
+        </w:rPr>
+        <w:t>MongoDB</w:t>
+      </w:r>
+      <w:r>
+        <w:rPr>
+          <w:bCs/>
+          <w:lang w:val="vi-VN"/>
+        </w:rPr>
+        <w:t>, thu thập dữ liệu sản phẩm nhà thuốc Pharmacity</w:t>
       </w:r>
       <w:r>
         <w:rPr>
@@ -1865,7 +1919,7 @@
         </w:rPr>
         <w:br w:type="page"/>
       </w:r>
-      <w:bookmarkStart w:id="1" w:name="_Toc180357460"/>
+      <w:bookmarkStart w:id="1" w:name="_Toc180433243"/>
       <w:r>
         <w:rPr>
           <w:lang w:val="vi-VN"/>
@@ -2206,13 +2260,15 @@
       <w:pPr>
         <w:pStyle w:val="Heading1"/>
       </w:pPr>
-      <w:bookmarkStart w:id="3" w:name="_Toc180357461"/>
+      <w:bookmarkStart w:id="3" w:name="_Toc180433244"/>
       <w:r>
         <w:lastRenderedPageBreak/>
         <w:t>MỤC LỤC</w:t>
       </w:r>
       <w:bookmarkEnd w:id="3"/>
     </w:p>
+    <w:bookmarkStart w:id="4" w:name="_GoBack"/>
+    <w:bookmarkEnd w:id="4"/>
     <w:p>
       <w:pPr>
         <w:pStyle w:val="TOC1"/>
@@ -2234,7 +2290,7 @@
       <w:r>
         <w:fldChar w:fldCharType="separate"/>
       </w:r>
-      <w:hyperlink w:anchor="_Toc180357459" w:history="1">
+      <w:hyperlink w:anchor="_Toc180433242" w:history="1">
         <w:r>
           <w:rPr>
             <w:rStyle w:val="Hyperlink"/>
@@ -2262,7 +2318,7 @@
             <w:noProof/>
             <w:webHidden/>
           </w:rPr>
-          <w:instrText xml:space="preserve"> PAGEREF _Toc180357459 \h </w:instrText>
+          <w:instrText xml:space="preserve"> PAGEREF _Toc180433242 \h </w:instrText>
         </w:r>
         <w:r>
           <w:rPr>
@@ -2305,7 +2361,7 @@
           <w:lang w:val="vi-VN" w:eastAsia="vi-VN"/>
         </w:rPr>
       </w:pPr>
-      <w:hyperlink w:anchor="_Toc180357460" w:history="1">
+      <w:hyperlink w:anchor="_Toc180433243" w:history="1">
         <w:r>
           <w:rPr>
             <w:rStyle w:val="Hyperlink"/>
@@ -2333,7 +2389,7 @@
             <w:noProof/>
             <w:webHidden/>
           </w:rPr>
-          <w:instrText xml:space="preserve"> PAGEREF _Toc180357460 \h </w:instrText>
+          <w:instrText xml:space="preserve"> PAGEREF _Toc180433243 \h </w:instrText>
         </w:r>
         <w:r>
           <w:rPr>
@@ -2376,7 +2432,7 @@
           <w:lang w:val="vi-VN" w:eastAsia="vi-VN"/>
         </w:rPr>
       </w:pPr>
-      <w:hyperlink w:anchor="_Toc180357461" w:history="1">
+      <w:hyperlink w:anchor="_Toc180433244" w:history="1">
         <w:r>
           <w:rPr>
             <w:rStyle w:val="Hyperlink"/>
@@ -2403,7 +2459,7 @@
             <w:noProof/>
             <w:webHidden/>
           </w:rPr>
-          <w:instrText xml:space="preserve"> PAGEREF _Toc180357461 \h </w:instrText>
+          <w:instrText xml:space="preserve"> PAGEREF _Toc180433244 \h </w:instrText>
         </w:r>
         <w:r>
           <w:rPr>
@@ -2446,7 +2502,7 @@
           <w:lang w:val="vi-VN" w:eastAsia="vi-VN"/>
         </w:rPr>
       </w:pPr>
-      <w:hyperlink w:anchor="_Toc180357462" w:history="1">
+      <w:hyperlink w:anchor="_Toc180433245" w:history="1">
         <w:r>
           <w:rPr>
             <w:rStyle w:val="Hyperlink"/>
@@ -2473,7 +2529,7 @@
             <w:noProof/>
             <w:webHidden/>
           </w:rPr>
-          <w:instrText xml:space="preserve"> PAGEREF _Toc180357462 \h </w:instrText>
+          <w:instrText xml:space="preserve"> PAGEREF _Toc180433245 \h </w:instrText>
         </w:r>
         <w:r>
           <w:rPr>
@@ -2519,7 +2575,7 @@
           <w:lang w:val="vi-VN" w:eastAsia="vi-VN"/>
         </w:rPr>
       </w:pPr>
-      <w:hyperlink w:anchor="_Toc180357463" w:history="1">
+      <w:hyperlink w:anchor="_Toc180433246" w:history="1">
         <w:r>
           <w:rPr>
             <w:rStyle w:val="Hyperlink"/>
@@ -2565,7 +2621,7 @@
             <w:noProof/>
             <w:webHidden/>
           </w:rPr>
-          <w:instrText xml:space="preserve"> PAGEREF _Toc180357463 \h </w:instrText>
+          <w:instrText xml:space="preserve"> PAGEREF _Toc180433246 \h </w:instrText>
         </w:r>
         <w:r>
           <w:rPr>
@@ -2612,7 +2668,7 @@
           <w:lang w:val="vi-VN" w:eastAsia="vi-VN"/>
         </w:rPr>
       </w:pPr>
-      <w:hyperlink w:anchor="_Toc180357464" w:history="1">
+      <w:hyperlink w:anchor="_Toc180433247" w:history="1">
         <w:r>
           <w:rPr>
             <w:rStyle w:val="Hyperlink"/>
@@ -2658,7 +2714,7 @@
             <w:noProof/>
             <w:webHidden/>
           </w:rPr>
-          <w:instrText xml:space="preserve"> PAGEREF _Toc180357464 \h </w:instrText>
+          <w:instrText xml:space="preserve"> PAGEREF _Toc180433247 \h </w:instrText>
         </w:r>
         <w:r>
           <w:rPr>
@@ -2705,7 +2761,7 @@
           <w:lang w:val="vi-VN" w:eastAsia="vi-VN"/>
         </w:rPr>
       </w:pPr>
-      <w:hyperlink w:anchor="_Toc180357465" w:history="1">
+      <w:hyperlink w:anchor="_Toc180433248" w:history="1">
         <w:r>
           <w:rPr>
             <w:rStyle w:val="Hyperlink"/>
@@ -2751,7 +2807,7 @@
             <w:noProof/>
             <w:webHidden/>
           </w:rPr>
-          <w:instrText xml:space="preserve"> PAGEREF _Toc180357465 \h </w:instrText>
+          <w:instrText xml:space="preserve"> PAGEREF _Toc180433248 \h </w:instrText>
         </w:r>
         <w:r>
           <w:rPr>
@@ -2797,7 +2853,7 @@
           <w:lang w:val="vi-VN" w:eastAsia="vi-VN"/>
         </w:rPr>
       </w:pPr>
-      <w:hyperlink w:anchor="_Toc180357466" w:history="1">
+      <w:hyperlink w:anchor="_Toc180433249" w:history="1">
         <w:r>
           <w:rPr>
             <w:rStyle w:val="Hyperlink"/>
@@ -2845,7 +2901,7 @@
             <w:noProof/>
             <w:webHidden/>
           </w:rPr>
-          <w:instrText xml:space="preserve"> PAGEREF _Toc180357466 \h </w:instrText>
+          <w:instrText xml:space="preserve"> PAGEREF _Toc180433249 \h </w:instrText>
         </w:r>
         <w:r>
           <w:rPr>
@@ -2891,7 +2947,7 @@
           <w:lang w:val="vi-VN" w:eastAsia="vi-VN"/>
         </w:rPr>
       </w:pPr>
-      <w:hyperlink w:anchor="_Toc180357467" w:history="1">
+      <w:hyperlink w:anchor="_Toc180433250" w:history="1">
         <w:r>
           <w:rPr>
             <w:rStyle w:val="Hyperlink"/>
@@ -2939,7 +2995,7 @@
             <w:noProof/>
             <w:webHidden/>
           </w:rPr>
-          <w:instrText xml:space="preserve"> PAGEREF _Toc180357467 \h </w:instrText>
+          <w:instrText xml:space="preserve"> PAGEREF _Toc180433250 \h </w:instrText>
         </w:r>
         <w:r>
           <w:rPr>
@@ -2986,7 +3042,7 @@
           <w:lang w:val="vi-VN" w:eastAsia="vi-VN"/>
         </w:rPr>
       </w:pPr>
-      <w:hyperlink w:anchor="_Toc180357468" w:history="1">
+      <w:hyperlink w:anchor="_Toc180433251" w:history="1">
         <w:r>
           <w:rPr>
             <w:rStyle w:val="Hyperlink"/>
@@ -3032,7 +3088,7 @@
             <w:noProof/>
             <w:webHidden/>
           </w:rPr>
-          <w:instrText xml:space="preserve"> PAGEREF _Toc180357468 \h </w:instrText>
+          <w:instrText xml:space="preserve"> PAGEREF _Toc180433251 \h </w:instrText>
         </w:r>
         <w:r>
           <w:rPr>
@@ -3078,7 +3134,7 @@
           <w:lang w:val="vi-VN" w:eastAsia="vi-VN"/>
         </w:rPr>
       </w:pPr>
-      <w:hyperlink w:anchor="_Toc180357469" w:history="1">
+      <w:hyperlink w:anchor="_Toc180433252" w:history="1">
         <w:r>
           <w:rPr>
             <w:rStyle w:val="Hyperlink"/>
@@ -3126,7 +3182,7 @@
             <w:noProof/>
             <w:webHidden/>
           </w:rPr>
-          <w:instrText xml:space="preserve"> PAGEREF _Toc180357469 \h </w:instrText>
+          <w:instrText xml:space="preserve"> PAGEREF _Toc180433252 \h </w:instrText>
         </w:r>
         <w:r>
           <w:rPr>
@@ -3172,7 +3228,7 @@
           <w:lang w:val="vi-VN" w:eastAsia="vi-VN"/>
         </w:rPr>
       </w:pPr>
-      <w:hyperlink w:anchor="_Toc180357470" w:history="1">
+      <w:hyperlink w:anchor="_Toc180433253" w:history="1">
         <w:r>
           <w:rPr>
             <w:rStyle w:val="Hyperlink"/>
@@ -3220,7 +3276,7 @@
             <w:noProof/>
             <w:webHidden/>
           </w:rPr>
-          <w:instrText xml:space="preserve"> PAGEREF _Toc180357470 \h </w:instrText>
+          <w:instrText xml:space="preserve"> PAGEREF _Toc180433253 \h </w:instrText>
         </w:r>
         <w:r>
           <w:rPr>
@@ -3267,7 +3323,7 @@
           <w:lang w:val="vi-VN" w:eastAsia="vi-VN"/>
         </w:rPr>
       </w:pPr>
-      <w:hyperlink w:anchor="_Toc180357471" w:history="1">
+      <w:hyperlink w:anchor="_Toc180433254" w:history="1">
         <w:r>
           <w:rPr>
             <w:rStyle w:val="Hyperlink"/>
@@ -3313,7 +3369,7 @@
             <w:noProof/>
             <w:webHidden/>
           </w:rPr>
-          <w:instrText xml:space="preserve"> PAGEREF _Toc180357471 \h </w:instrText>
+          <w:instrText xml:space="preserve"> PAGEREF _Toc180433254 \h </w:instrText>
         </w:r>
         <w:r>
           <w:rPr>
@@ -3333,7 +3389,7 @@
             <w:noProof/>
             <w:webHidden/>
           </w:rPr>
-          <w:t>3</w:t>
+          <w:t>4</w:t>
         </w:r>
         <w:r>
           <w:rPr>
@@ -3359,12 +3415,13 @@
           <w:lang w:val="vi-VN" w:eastAsia="vi-VN"/>
         </w:rPr>
       </w:pPr>
-      <w:hyperlink w:anchor="_Toc180357472" w:history="1">
+      <w:hyperlink w:anchor="_Toc180433255" w:history="1">
         <w:r>
           <w:rPr>
             <w:rStyle w:val="Hyperlink"/>
             <w:i/>
             <w:noProof/>
+            <w:lang w:val="vi-VN"/>
           </w:rPr>
           <w:t>1.4.1.</w:t>
         </w:r>
@@ -3406,7 +3463,7 @@
             <w:noProof/>
             <w:webHidden/>
           </w:rPr>
-          <w:instrText xml:space="preserve"> PAGEREF _Toc180357472 \h </w:instrText>
+          <w:instrText xml:space="preserve"> PAGEREF _Toc180433255 \h </w:instrText>
         </w:r>
         <w:r>
           <w:rPr>
@@ -3452,12 +3509,13 @@
           <w:lang w:val="vi-VN" w:eastAsia="vi-VN"/>
         </w:rPr>
       </w:pPr>
-      <w:hyperlink w:anchor="_Toc180357473" w:history="1">
+      <w:hyperlink w:anchor="_Toc180433256" w:history="1">
         <w:r>
           <w:rPr>
             <w:rStyle w:val="Hyperlink"/>
             <w:i/>
             <w:noProof/>
+            <w:lang w:val="vi-VN"/>
           </w:rPr>
           <w:t>1.4.2.</w:t>
         </w:r>
@@ -3499,7 +3557,7 @@
             <w:noProof/>
             <w:webHidden/>
           </w:rPr>
-          <w:instrText xml:space="preserve"> PAGEREF _Toc180357473 \h </w:instrText>
+          <w:instrText xml:space="preserve"> PAGEREF _Toc180433256 \h </w:instrText>
         </w:r>
         <w:r>
           <w:rPr>
@@ -3546,7 +3604,7 @@
           <w:lang w:val="vi-VN" w:eastAsia="vi-VN"/>
         </w:rPr>
       </w:pPr>
-      <w:hyperlink w:anchor="_Toc180357474" w:history="1">
+      <w:hyperlink w:anchor="_Toc180433257" w:history="1">
         <w:r>
           <w:rPr>
             <w:rStyle w:val="Hyperlink"/>
@@ -3592,7 +3650,7 @@
             <w:noProof/>
             <w:webHidden/>
           </w:rPr>
-          <w:instrText xml:space="preserve"> PAGEREF _Toc180357474 \h </w:instrText>
+          <w:instrText xml:space="preserve"> PAGEREF _Toc180433257 \h </w:instrText>
         </w:r>
         <w:r>
           <w:rPr>
@@ -3638,7 +3696,7 @@
           <w:lang w:val="vi-VN" w:eastAsia="vi-VN"/>
         </w:rPr>
       </w:pPr>
-      <w:hyperlink w:anchor="_Toc180357475" w:history="1">
+      <w:hyperlink w:anchor="_Toc180433258" w:history="1">
         <w:r>
           <w:rPr>
             <w:rStyle w:val="Hyperlink"/>
@@ -3686,7 +3744,7 @@
             <w:noProof/>
             <w:webHidden/>
           </w:rPr>
-          <w:instrText xml:space="preserve"> PAGEREF _Toc180357475 \h </w:instrText>
+          <w:instrText xml:space="preserve"> PAGEREF _Toc180433258 \h </w:instrText>
         </w:r>
         <w:r>
           <w:rPr>
@@ -3732,7 +3790,7 @@
           <w:lang w:val="vi-VN" w:eastAsia="vi-VN"/>
         </w:rPr>
       </w:pPr>
-      <w:hyperlink w:anchor="_Toc180357476" w:history="1">
+      <w:hyperlink w:anchor="_Toc180433259" w:history="1">
         <w:r>
           <w:rPr>
             <w:rStyle w:val="Hyperlink"/>
@@ -3780,7 +3838,7 @@
             <w:noProof/>
             <w:webHidden/>
           </w:rPr>
-          <w:instrText xml:space="preserve"> PAGEREF _Toc180357476 \h </w:instrText>
+          <w:instrText xml:space="preserve"> PAGEREF _Toc180433259 \h </w:instrText>
         </w:r>
         <w:r>
           <w:rPr>
@@ -3800,7 +3858,7 @@
             <w:noProof/>
             <w:webHidden/>
           </w:rPr>
-          <w:t>4</w:t>
+          <w:t>5</w:t>
         </w:r>
         <w:r>
           <w:rPr>
@@ -3826,7 +3884,7 @@
           <w:lang w:val="vi-VN" w:eastAsia="vi-VN"/>
         </w:rPr>
       </w:pPr>
-      <w:hyperlink w:anchor="_Toc180357477" w:history="1">
+      <w:hyperlink w:anchor="_Toc180433260" w:history="1">
         <w:r>
           <w:rPr>
             <w:rStyle w:val="Hyperlink"/>
@@ -3874,7 +3932,7 @@
             <w:noProof/>
             <w:webHidden/>
           </w:rPr>
-          <w:instrText xml:space="preserve"> PAGEREF _Toc180357477 \h </w:instrText>
+          <w:instrText xml:space="preserve"> PAGEREF _Toc180433260 \h </w:instrText>
         </w:r>
         <w:r>
           <w:rPr>
@@ -3894,7 +3952,7 @@
             <w:noProof/>
             <w:webHidden/>
           </w:rPr>
-          <w:t>4</w:t>
+          <w:t>5</w:t>
         </w:r>
         <w:r>
           <w:rPr>
@@ -3920,7 +3978,7 @@
           <w:lang w:val="vi-VN" w:eastAsia="vi-VN"/>
         </w:rPr>
       </w:pPr>
-      <w:hyperlink w:anchor="_Toc180357478" w:history="1">
+      <w:hyperlink w:anchor="_Toc180433261" w:history="1">
         <w:r>
           <w:rPr>
             <w:rStyle w:val="Hyperlink"/>
@@ -3968,7 +4026,7 @@
             <w:noProof/>
             <w:webHidden/>
           </w:rPr>
-          <w:instrText xml:space="preserve"> PAGEREF _Toc180357478 \h </w:instrText>
+          <w:instrText xml:space="preserve"> PAGEREF _Toc180433261 \h </w:instrText>
         </w:r>
         <w:r>
           <w:rPr>
@@ -3988,7 +4046,7 @@
             <w:noProof/>
             <w:webHidden/>
           </w:rPr>
-          <w:t>4</w:t>
+          <w:t>5</w:t>
         </w:r>
         <w:r>
           <w:rPr>
@@ -4014,7 +4072,7 @@
           <w:lang w:val="vi-VN" w:eastAsia="vi-VN"/>
         </w:rPr>
       </w:pPr>
-      <w:hyperlink w:anchor="_Toc180357479" w:history="1">
+      <w:hyperlink w:anchor="_Toc180433262" w:history="1">
         <w:r>
           <w:rPr>
             <w:rStyle w:val="Hyperlink"/>
@@ -4062,7 +4120,7 @@
             <w:noProof/>
             <w:webHidden/>
           </w:rPr>
-          <w:instrText xml:space="preserve"> PAGEREF _Toc180357479 \h </w:instrText>
+          <w:instrText xml:space="preserve"> PAGEREF _Toc180433262 \h </w:instrText>
         </w:r>
         <w:r>
           <w:rPr>
@@ -4082,7 +4140,7 @@
             <w:noProof/>
             <w:webHidden/>
           </w:rPr>
-          <w:t>4</w:t>
+          <w:t>6</w:t>
         </w:r>
         <w:r>
           <w:rPr>
@@ -4108,7 +4166,7 @@
           <w:lang w:val="vi-VN" w:eastAsia="vi-VN"/>
         </w:rPr>
       </w:pPr>
-      <w:hyperlink w:anchor="_Toc180357480" w:history="1">
+      <w:hyperlink w:anchor="_Toc180433263" w:history="1">
         <w:r>
           <w:rPr>
             <w:rStyle w:val="Hyperlink"/>
@@ -4154,7 +4212,7 @@
             <w:noProof/>
             <w:webHidden/>
           </w:rPr>
-          <w:instrText xml:space="preserve"> PAGEREF _Toc180357480 \h </w:instrText>
+          <w:instrText xml:space="preserve"> PAGEREF _Toc180433263 \h </w:instrText>
         </w:r>
         <w:r>
           <w:rPr>
@@ -4174,7 +4232,7 @@
             <w:noProof/>
             <w:webHidden/>
           </w:rPr>
-          <w:t>5</w:t>
+          <w:t>7</w:t>
         </w:r>
         <w:r>
           <w:rPr>
@@ -4200,7 +4258,7 @@
           <w:lang w:val="vi-VN" w:eastAsia="vi-VN"/>
         </w:rPr>
       </w:pPr>
-      <w:hyperlink w:anchor="_Toc180357481" w:history="1">
+      <w:hyperlink w:anchor="_Toc180433264" w:history="1">
         <w:r>
           <w:rPr>
             <w:rStyle w:val="Hyperlink"/>
@@ -4246,7 +4304,7 @@
             <w:noProof/>
             <w:webHidden/>
           </w:rPr>
-          <w:instrText xml:space="preserve"> PAGEREF _Toc180357481 \h </w:instrText>
+          <w:instrText xml:space="preserve"> PAGEREF _Toc180433264 \h </w:instrText>
         </w:r>
         <w:r>
           <w:rPr>
@@ -4266,7 +4324,7 @@
             <w:noProof/>
             <w:webHidden/>
           </w:rPr>
-          <w:t>6</w:t>
+          <w:t>8</w:t>
         </w:r>
         <w:r>
           <w:rPr>
@@ -4280,6 +4338,9 @@
     <w:p>
       <w:pPr>
         <w:pStyle w:val="TOC1"/>
+        <w:tabs>
+          <w:tab w:val="left" w:pos="1760"/>
+        </w:tabs>
         <w:rPr>
           <w:rFonts w:asciiTheme="minorHAnsi" w:eastAsiaTheme="minorEastAsia" w:hAnsiTheme="minorHAnsi" w:cstheme="minorBidi"/>
           <w:b w:val="0"/>
@@ -4289,11 +4350,101 @@
           <w:lang w:val="vi-VN" w:eastAsia="vi-VN"/>
         </w:rPr>
       </w:pPr>
-      <w:hyperlink w:anchor="_Toc180357482" w:history="1">
+      <w:hyperlink w:anchor="_Toc180433265" w:history="1">
         <w:r>
           <w:rPr>
             <w:rStyle w:val="Hyperlink"/>
             <w:noProof/>
+            <w:lang w:val="vi-VN"/>
+          </w:rPr>
+          <w:t>CHƯƠNG 1.</w:t>
+        </w:r>
+        <w:r>
+          <w:rPr>
+            <w:rFonts w:asciiTheme="minorHAnsi" w:eastAsiaTheme="minorEastAsia" w:hAnsiTheme="minorHAnsi" w:cstheme="minorBidi"/>
+            <w:b w:val="0"/>
+            <w:noProof/>
+            <w:sz w:val="22"/>
+            <w:szCs w:val="22"/>
+            <w:lang w:val="vi-VN" w:eastAsia="vi-VN"/>
+          </w:rPr>
+          <w:tab/>
+        </w:r>
+        <w:r>
+          <w:rPr>
+            <w:rStyle w:val="Hyperlink"/>
+            <w:noProof/>
+            <w:lang w:val="vi-VN"/>
+          </w:rPr>
+          <w:t>Chương4: KẾT LUẬN VÀ KIẾN NG</w:t>
+        </w:r>
+        <w:r>
+          <w:rPr>
+            <w:noProof/>
+            <w:webHidden/>
+          </w:rPr>
+          <w:tab/>
+        </w:r>
+        <w:r>
+          <w:rPr>
+            <w:noProof/>
+            <w:webHidden/>
+          </w:rPr>
+          <w:fldChar w:fldCharType="begin"/>
+        </w:r>
+        <w:r>
+          <w:rPr>
+            <w:noProof/>
+            <w:webHidden/>
+          </w:rPr>
+          <w:instrText xml:space="preserve"> PAGEREF _Toc180433265 \h </w:instrText>
+        </w:r>
+        <w:r>
+          <w:rPr>
+            <w:noProof/>
+            <w:webHidden/>
+          </w:rPr>
+        </w:r>
+        <w:r>
+          <w:rPr>
+            <w:noProof/>
+            <w:webHidden/>
+          </w:rPr>
+          <w:fldChar w:fldCharType="separate"/>
+        </w:r>
+        <w:r>
+          <w:rPr>
+            <w:noProof/>
+            <w:webHidden/>
+          </w:rPr>
+          <w:t>9</w:t>
+        </w:r>
+        <w:r>
+          <w:rPr>
+            <w:noProof/>
+            <w:webHidden/>
+          </w:rPr>
+          <w:fldChar w:fldCharType="end"/>
+        </w:r>
+      </w:hyperlink>
+    </w:p>
+    <w:p>
+      <w:pPr>
+        <w:pStyle w:val="TOC1"/>
+        <w:rPr>
+          <w:rFonts w:asciiTheme="minorHAnsi" w:eastAsiaTheme="minorEastAsia" w:hAnsiTheme="minorHAnsi" w:cstheme="minorBidi"/>
+          <w:b w:val="0"/>
+          <w:noProof/>
+          <w:sz w:val="22"/>
+          <w:szCs w:val="22"/>
+          <w:lang w:val="vi-VN" w:eastAsia="vi-VN"/>
+        </w:rPr>
+      </w:pPr>
+      <w:hyperlink w:anchor="_Toc180433266" w:history="1">
+        <w:r>
+          <w:rPr>
+            <w:rStyle w:val="Hyperlink"/>
+            <w:noProof/>
           </w:rPr>
           <w:t>TÀI LIỆU THAM KHẢO</w:t>
         </w:r>
@@ -4316,7 +4467,7 @@
             <w:noProof/>
             <w:webHidden/>
           </w:rPr>
-          <w:instrText xml:space="preserve"> PAGEREF _Toc180357482 \h </w:instrText>
+          <w:instrText xml:space="preserve"> PAGEREF _Toc180433266 \h </w:instrText>
         </w:r>
         <w:r>
           <w:rPr>
@@ -4336,7 +4487,7 @@
             <w:noProof/>
             <w:webHidden/>
           </w:rPr>
-          <w:t>7</w:t>
+          <w:t>10</w:t>
         </w:r>
         <w:r>
           <w:rPr>
@@ -4359,12 +4510,12 @@
       <w:pPr>
         <w:pStyle w:val="Heading1"/>
       </w:pPr>
-      <w:bookmarkStart w:id="4" w:name="_Toc180357462"/>
+      <w:bookmarkStart w:id="5" w:name="_Toc180433245"/>
       <w:r>
         <w:lastRenderedPageBreak/>
         <w:t>DANH MỤC CÁC KÝ HIỆU, CÁC CHỮ VIẾT TẮT VÀ TỪ KHÓA</w:t>
       </w:r>
-      <w:bookmarkEnd w:id="4"/>
+      <w:bookmarkEnd w:id="5"/>
     </w:p>
     <w:p>
       <w:pPr>
@@ -4439,14 +4590,14 @@
         <w:ind w:firstLine="1800"/>
         <w:jc w:val="both"/>
       </w:pPr>
-      <w:bookmarkStart w:id="5" w:name="_Toc180357463"/>
+      <w:bookmarkStart w:id="6" w:name="_Toc180433246"/>
       <w:r>
         <w:rPr>
           <w:lang w:val="vi-VN"/>
         </w:rPr>
         <w:t>TỔNG QUAN</w:t>
       </w:r>
-      <w:bookmarkEnd w:id="5"/>
+      <w:bookmarkEnd w:id="6"/>
     </w:p>
     <w:p>
       <w:pPr>
@@ -4457,14 +4608,14 @@
         </w:numPr>
         <w:ind w:left="360"/>
       </w:pPr>
-      <w:bookmarkStart w:id="6" w:name="_Toc180357464"/>
+      <w:bookmarkStart w:id="7" w:name="_Toc180433247"/>
       <w:r>
         <w:rPr>
           <w:lang w:val="vi-VN"/>
         </w:rPr>
         <w:t>Giới thiệu đề tài</w:t>
       </w:r>
-      <w:bookmarkEnd w:id="6"/>
+      <w:bookmarkEnd w:id="7"/>
     </w:p>
     <w:p>
       <w:pPr>
@@ -4475,7 +4626,21 @@
           <w:bCs/>
           <w:lang w:val="vi-VN"/>
         </w:rPr>
-        <w:t>Trong bối cảnh cộng nghệ thông tin ngày càng phát triển, việc thu thập và quản lý dữ liệu sản phẩm một cách hiệu quả là yếu tố then chốt đối với các doanh nghiệp, đặc biệt là trong lĩnh vực dược phẩm. Để tối ưu hóa được quy trình này, công cụ tự động như Selenium được sử dụng với công việc thu thập dữ liệu từ các website một cách tự động, trong khi MongoDB đóng vai trò là một kho lưu trữ và quản lý được khối lượng thông tin sản phẩm một cách linh hoạt. Áp dụng hai công cụ này lại với nhau giúp các doanh nghiệp và trong đó có nhà thuốc Pharmacity có thể dễ dàng theo dõi và quản lý sản phẩm, nhanh chóng cập nhật được thông tin, từ đó nâng cao hiệu quả kinh doanh và cải thiện khả năng cạnh tranh</w:t>
+        <w:t xml:space="preserve">Trong bối cảnh cộng nghệ thông tin ngày càng phát triển, việc thu thập và quản lý dữ liệu sản phẩm một cách hiệu quả là yếu tố then chốt đối với các doanh nghiệp, đặc biệt là trong lĩnh vực dược phẩm. Để tối ưu hóa được quy trình này, công cụ tự động như Selenium được sử dụng với công việc thu thập dữ liệu từ các website một cách tự động, trong khi </w:t>
+      </w:r>
+      <w:r>
+        <w:rPr>
+          <w:bCs/>
+          <w:lang w:val="vi-VN"/>
+        </w:rPr>
+        <w:t>MongoDB</w:t>
+      </w:r>
+      <w:r>
+        <w:rPr>
+          <w:bCs/>
+          <w:lang w:val="vi-VN"/>
+        </w:rPr>
+        <w:t xml:space="preserve"> đóng vai trò là một kho lưu trữ và quản lý được khối lượng thông tin sản phẩm một cách linh hoạt. Áp dụng hai công cụ này lại với nhau giúp các doanh nghiệp và trong đó có nhà thuốc Pharmacity có thể dễ dàng theo dõi và quản lý sản phẩm, nhanh chóng cập nhật được thông tin, từ đó nâng cao hiệu quả kinh doanh và cải thiện khả năng cạnh tranh</w:t>
       </w:r>
       <w:r>
         <w:rPr>
@@ -4497,14 +4662,14 @@
         <w:spacing w:before="100" w:after="100"/>
         <w:ind w:left="360"/>
       </w:pPr>
-      <w:bookmarkStart w:id="7" w:name="_Toc180357465"/>
+      <w:bookmarkStart w:id="8" w:name="_Toc180433248"/>
       <w:r>
         <w:rPr>
           <w:lang w:val="vi-VN"/>
         </w:rPr>
         <w:t>Nhiệm vụ của đồ án</w:t>
       </w:r>
-      <w:bookmarkEnd w:id="7"/>
+      <w:bookmarkEnd w:id="8"/>
     </w:p>
     <w:p>
       <w:pPr>
@@ -4522,7 +4687,35 @@
           <w:bCs/>
           <w:lang w:val="vi-VN"/>
         </w:rPr>
-        <w:t>Nhiệm vụ của đề tài “Tìm hiểu Selenium và MongoDB, thu thập dữ liệu sản phẩm nhà thuốc Pharmacity” là áp dụng được Selenium để tự động quá trình thu thập dữ liệu sản phẩm từ website của nhà thuốc Pharmacity và lưu trữ, quản lý bằng MongoDB. Thông qua quá trình thu thập và quản lý dữ liệu này, doanh nghiệp sẽ có cái nhìn sâu sắc hơn về cái sản phẩm từ đó tối ưu hóa chiến lược bán hàng, nâng cao chất lượng dịch vụ và tăng khả năng cạnh tranh trên thị trường.</w:t>
+        <w:t xml:space="preserve">Nhiệm vụ của đề tài “Tìm hiểu Selenium và </w:t>
+      </w:r>
+      <w:r>
+        <w:rPr>
+          <w:bCs/>
+          <w:lang w:val="vi-VN"/>
+        </w:rPr>
+        <w:t>MongoDB</w:t>
+      </w:r>
+      <w:r>
+        <w:rPr>
+          <w:bCs/>
+          <w:lang w:val="vi-VN"/>
+        </w:rPr>
+        <w:t xml:space="preserve">, thu thập dữ liệu sản phẩm nhà thuốc Pharmacity” là áp dụng được Selenium để tự động quá trình thu thập dữ liệu sản phẩm từ website của nhà thuốc Pharmacity và lưu trữ, quản lý bằng </w:t>
+      </w:r>
+      <w:r>
+        <w:rPr>
+          <w:bCs/>
+          <w:lang w:val="vi-VN"/>
+        </w:rPr>
+        <w:t>MongoDB</w:t>
+      </w:r>
+      <w:r>
+        <w:rPr>
+          <w:bCs/>
+          <w:lang w:val="vi-VN"/>
+        </w:rPr>
+        <w:t>. Thông qua quá trình thu thập và quản lý dữ liệu này, doanh nghiệp sẽ có cái nhìn sâu sắc hơn về cái sản phẩm từ đó tối ưu hóa chiến lược bán hàng, nâng cao chất lượng dịch vụ và tăng khả năng cạnh tranh trên thị trường.</w:t>
       </w:r>
     </w:p>
     <w:p>
@@ -4539,7 +4732,7 @@
           <w:lang w:val="vi-VN"/>
         </w:rPr>
       </w:pPr>
-      <w:bookmarkStart w:id="8" w:name="_Toc180357466"/>
+      <w:bookmarkStart w:id="9" w:name="_Toc180433249"/>
       <w:r>
         <w:rPr>
           <w:b w:val="0"/>
@@ -4548,7 +4741,7 @@
         </w:rPr>
         <w:t>Tính cấp thiết của đề tài</w:t>
       </w:r>
-      <w:bookmarkEnd w:id="8"/>
+      <w:bookmarkEnd w:id="9"/>
     </w:p>
     <w:p>
       <w:pPr>
@@ -4593,7 +4786,21 @@
           <w:bCs/>
           <w:lang w:val="vi-VN"/>
         </w:rPr>
-        <w:t>Dự án “Tìm hiểu Selenium và MongoDB, thu thập dữ liệu sản phẩm nhà thuốc Pharmacity” được triển khai nhằm giải quyết được bài toán thu thập và quản lý dữ liệu sản phẩm. Cụ thể việc thu thập và quản lý dữ liệu mang lại cho nhà thuốc Pharmacitiy những lợi ích sau:</w:t>
+        <w:t xml:space="preserve">Dự án “Tìm hiểu Selenium và </w:t>
+      </w:r>
+      <w:r>
+        <w:rPr>
+          <w:bCs/>
+          <w:lang w:val="vi-VN"/>
+        </w:rPr>
+        <w:t>MongoDB</w:t>
+      </w:r>
+      <w:r>
+        <w:rPr>
+          <w:bCs/>
+          <w:lang w:val="vi-VN"/>
+        </w:rPr>
+        <w:t>, thu thập dữ liệu sản phẩm nhà thuốc Pharmacity” được triển khai nhằm giải quyết được bài toán thu thập và quản lý dữ liệu sản phẩm. Cụ thể việc thu thập và quản lý dữ liệu mang lại cho nhà thuốc Pharmacitiy những lợi ích sau:</w:t>
       </w:r>
     </w:p>
     <w:p>
@@ -4726,7 +4933,7 @@
           <w:lang w:val="vi-VN"/>
         </w:rPr>
       </w:pPr>
-      <w:bookmarkStart w:id="9" w:name="_Toc180357467"/>
+      <w:bookmarkStart w:id="10" w:name="_Toc180433250"/>
       <w:r>
         <w:rPr>
           <w:b w:val="0"/>
@@ -4735,7 +4942,7 @@
         </w:rPr>
         <w:t>Ý nghĩa khoa học và thực tiễn của đề tài</w:t>
       </w:r>
-      <w:bookmarkEnd w:id="9"/>
+      <w:bookmarkEnd w:id="10"/>
     </w:p>
     <w:p>
       <w:pPr>
@@ -4770,7 +4977,21 @@
           <w:bCs/>
           <w:lang w:val="vi-VN"/>
         </w:rPr>
-        <w:t xml:space="preserve">Dự án của nhóm chúng tôi sẽ đóng góp vào lĩnh vực tự động hóa thu thập dữ liệu bằng cách sử dụng công cụ Selenium và MongoDB. Việc áp dụng hai công cụ này giúp đơn giản hóa quá trình thu thập dữ liệu từ website, đặc </w:t>
+        <w:t xml:space="preserve">Dự án của nhóm chúng tôi sẽ đóng góp vào lĩnh vực tự động hóa thu thập dữ liệu bằng cách sử dụng công cụ Selenium và </w:t>
+      </w:r>
+      <w:r>
+        <w:rPr>
+          <w:bCs/>
+          <w:lang w:val="vi-VN"/>
+        </w:rPr>
+        <w:t>MongoDB</w:t>
+      </w:r>
+      <w:r>
+        <w:rPr>
+          <w:bCs/>
+          <w:lang w:val="vi-VN"/>
+        </w:rPr>
+        <w:t xml:space="preserve">. Việc áp dụng hai công cụ này giúp đơn giản hóa quá trình thu thập dữ liệu từ website, đặc </w:t>
       </w:r>
       <w:r>
         <w:rPr>
@@ -4874,14 +5095,14 @@
         </w:numPr>
         <w:ind w:left="360"/>
       </w:pPr>
-      <w:bookmarkStart w:id="10" w:name="_Toc180357468"/>
+      <w:bookmarkStart w:id="11" w:name="_Toc180433251"/>
       <w:r>
         <w:rPr>
           <w:lang w:val="vi-VN"/>
         </w:rPr>
         <w:t>Mục tiêu</w:t>
       </w:r>
-      <w:bookmarkEnd w:id="10"/>
+      <w:bookmarkEnd w:id="11"/>
     </w:p>
     <w:p>
       <w:pPr>
@@ -4897,7 +5118,7 @@
           <w:lang w:val="vi-VN"/>
         </w:rPr>
       </w:pPr>
-      <w:bookmarkStart w:id="11" w:name="_Toc180357469"/>
+      <w:bookmarkStart w:id="12" w:name="_Toc180433252"/>
       <w:r>
         <w:rPr>
           <w:b w:val="0"/>
@@ -4906,7 +5127,7 @@
         </w:rPr>
         <w:t>Mục tiêu tổng quan</w:t>
       </w:r>
-      <w:bookmarkEnd w:id="11"/>
+      <w:bookmarkEnd w:id="12"/>
     </w:p>
     <w:p>
       <w:pPr>
@@ -4919,7 +5140,19 @@
         <w:rPr>
           <w:lang w:val="vi-VN"/>
         </w:rPr>
-        <w:t>Dự án này nhằm phát triển phương pháp tự động thu thập dữ liệu và quản lý dữ liệu sản phẩm nhà thuốc Pharmacity bằng công cụ Selenium để thu thập tự động dữ liệu, lưu trữ và quản lý dữ bằng MongoDB. Mục tiêu giúp doanh nghiệp nắm bắt nhanh chóng và chính xác thông tin sản phẩm, từ đó đưa ra được chiến lược kinh doanh hiệu quả, cải thiện hoạt động và tăng cường khả năng cạnh tranh trên thị trường</w:t>
+        <w:t xml:space="preserve">Dự án này nhằm phát triển phương pháp tự động thu thập dữ liệu và quản lý dữ liệu sản phẩm nhà thuốc Pharmacity bằng công cụ Selenium để thu thập tự động dữ liệu, lưu trữ và quản lý dữ bằng </w:t>
+      </w:r>
+      <w:r>
+        <w:rPr>
+          <w:lang w:val="vi-VN"/>
+        </w:rPr>
+        <w:t>MongoDB</w:t>
+      </w:r>
+      <w:r>
+        <w:rPr>
+          <w:lang w:val="vi-VN"/>
+        </w:rPr>
+        <w:t>. Mục tiêu giúp doanh nghiệp nắm bắt nhanh chóng và chính xác thông tin sản phẩm, từ đó đưa ra được chiến lược kinh doanh hiệu quả, cải thiện hoạt động và tăng cường khả năng cạnh tranh trên thị trường</w:t>
       </w:r>
     </w:p>
     <w:p>
@@ -4936,7 +5169,7 @@
           <w:lang w:val="vi-VN"/>
         </w:rPr>
       </w:pPr>
-      <w:bookmarkStart w:id="12" w:name="_Toc180357470"/>
+      <w:bookmarkStart w:id="13" w:name="_Toc180433253"/>
       <w:r>
         <w:rPr>
           <w:b w:val="0"/>
@@ -4945,19 +5178,47 @@
         </w:rPr>
         <w:t>Mục tiêu cụ thể</w:t>
       </w:r>
-      <w:bookmarkEnd w:id="12"/>
-    </w:p>
-    <w:p>
-      <w:pPr>
-        <w:rPr>
-          <w:lang w:val="vi-VN"/>
-        </w:rPr>
-      </w:pPr>
-      <w:r>
-        <w:rPr>
-          <w:lang w:val="vi-VN"/>
-        </w:rPr>
-        <w:t>(chưa viết)</w:t>
+      <w:bookmarkEnd w:id="13"/>
+    </w:p>
+    <w:p>
+      <w:pPr>
+        <w:ind w:firstLine="990"/>
+        <w:rPr>
+          <w:lang w:val="vi-VN"/>
+        </w:rPr>
+      </w:pPr>
+      <w:r>
+        <w:rPr>
+          <w:lang w:val="vi-VN"/>
+        </w:rPr>
+        <w:t xml:space="preserve">Trong dự án này, nhóm tôi sẽ sử dụng các dữ liệu dược phẩm đã thu thập được từ website trực tuyến của nhà thuốc </w:t>
+      </w:r>
+      <w:r>
+        <w:rPr>
+          <w:lang w:val="vi-VN"/>
+        </w:rPr>
+        <w:t xml:space="preserve">Pharmacity. Bao gồm thông tin sản phẩm, giá cả và đánh giá của khách hàng. Quá trình thực hiện bao gồm: xác định dữ liệu cần </w:t>
+      </w:r>
+      <w:r>
+        <w:rPr>
+          <w:lang w:val="vi-VN"/>
+        </w:rPr>
+        <w:lastRenderedPageBreak/>
+        <w:t>được thu thập và thu thập bằng Selenium, lưu trữ dữ liệu trong MongoDB, áp dụng phương pháp phân tích dữ liệu và đánh giá hiệu quả của hệ thống quản lý dữ liệu.</w:t>
+      </w:r>
+    </w:p>
+    <w:p>
+      <w:pPr>
+        <w:ind w:firstLine="990"/>
+        <w:rPr>
+          <w:lang w:val="vi-VN"/>
+        </w:rPr>
+      </w:pPr>
+      <w:r>
+        <w:rPr>
+          <w:lang w:val="vi-VN"/>
+        </w:rPr>
+        <w:t>Cụ thể hơn, nhóm tôi sẽ triển khai công cụ Selenium để thu thập dữ liệu tự động và dùng MongoDB để quản lý và lưu trữ dữ liệu đã thu thập được. Sau đó, xử lý dữ liệu và phân tích dữ liệu để hỗ trợ doanh nghiệp đưa ra được các chiến lược tối ưu hóa vận hành, nâng cao chất lượng dịch vụ. Kết quả mang lại mong đợi là thu thập và quản lý dữ liệu một cách hiệu quả, giúp doanh nghiệp dễ dàng theo dõi và quản lý thông tin sản phẩm từ đó cải thiện hiệu suất kinh doanh và tăng cường khả năng cạnh tranh.</w:t>
       </w:r>
     </w:p>
     <w:p>
@@ -4969,14 +5230,14 @@
         </w:numPr>
         <w:ind w:left="360"/>
       </w:pPr>
-      <w:bookmarkStart w:id="13" w:name="_Toc180357471"/>
+      <w:bookmarkStart w:id="14" w:name="_Toc180433254"/>
       <w:r>
         <w:rPr>
           <w:lang w:val="vi-VN"/>
         </w:rPr>
         <w:t>Đối tượng và phạm vi</w:t>
       </w:r>
-      <w:bookmarkEnd w:id="13"/>
+      <w:bookmarkEnd w:id="14"/>
     </w:p>
     <w:p>
       <w:pPr>
@@ -4992,30 +5253,20 @@
           <w:lang w:val="vi-VN"/>
         </w:rPr>
       </w:pPr>
-      <w:bookmarkStart w:id="14" w:name="_Toc180357472"/>
+      <w:bookmarkStart w:id="15" w:name="_Toc180433255"/>
       <w:r>
         <w:rPr>
           <w:b w:val="0"/>
           <w:i/>
           <w:lang w:val="vi-VN"/>
         </w:rPr>
-        <w:lastRenderedPageBreak/>
-        <w:t>Đ</w:t>
-      </w:r>
-      <w:bookmarkStart w:id="15" w:name="_GoBack"/>
+        <w:t>Đối tượng</w:t>
+      </w:r>
       <w:bookmarkEnd w:id="15"/>
-      <w:r>
-        <w:rPr>
-          <w:b w:val="0"/>
-          <w:i/>
-          <w:lang w:val="vi-VN"/>
-        </w:rPr>
-        <w:t>ối tượng</w:t>
-      </w:r>
-      <w:bookmarkEnd w:id="14"/>
-    </w:p>
-    <w:p>
-      <w:pPr>
+    </w:p>
+    <w:p>
+      <w:pPr>
+        <w:ind w:firstLine="990"/>
         <w:rPr>
           <w:lang w:val="vi-VN"/>
         </w:rPr>
@@ -5041,7 +5292,7 @@
           <w:lang w:val="vi-VN"/>
         </w:rPr>
       </w:pPr>
-      <w:bookmarkStart w:id="16" w:name="_Toc180357473"/>
+      <w:bookmarkStart w:id="16" w:name="_Toc180433256"/>
       <w:r>
         <w:rPr>
           <w:b w:val="0"/>
@@ -5054,6 +5305,7 @@
     </w:p>
     <w:p>
       <w:pPr>
+        <w:ind w:firstLine="990"/>
         <w:rPr>
           <w:lang w:val="vi-VN"/>
         </w:rPr>
@@ -5064,13 +5316,30 @@
         </w:rPr>
         <w:t xml:space="preserve">Phạm vi phân tích tập trung vào </w:t>
       </w:r>
-    </w:p>
-    <w:p>
-      <w:pPr>
-        <w:rPr>
-          <w:lang w:val="vi-VN"/>
-        </w:rPr>
-      </w:pPr>
+      <w:r>
+        <w:rPr>
+          <w:lang w:val="vi-VN"/>
+        </w:rPr>
+        <w:t>công việc thu thập dư liệu sản phẩm từ website của nhà thuốc Pharmacity thông qua công cụ Selenium</w:t>
+      </w:r>
+      <w:r>
+        <w:rPr>
+          <w:lang w:val="vi-VN"/>
+        </w:rPr>
+        <w:t xml:space="preserve"> và lưu trữ, quản lý bằng </w:t>
+      </w:r>
+      <w:r>
+        <w:rPr>
+          <w:lang w:val="vi-VN"/>
+        </w:rPr>
+        <w:t>MongoDB</w:t>
+      </w:r>
+      <w:r>
+        <w:rPr>
+          <w:lang w:val="vi-VN"/>
+        </w:rPr>
+        <w:t xml:space="preserve">. Dự án tập trung vào phân tích đánh giá thông tin sản phẩm, phản hồi và xu hướng tiêu thụ của khách hàng, tối ưu hóa chiến lược bán hàng và cải thiện trải nghiệm khách hàng. </w:t>
+      </w:r>
     </w:p>
     <w:p>
       <w:pPr>
@@ -5081,7 +5350,7 @@
         </w:numPr>
         <w:ind w:left="360"/>
       </w:pPr>
-      <w:bookmarkStart w:id="17" w:name="_Toc180357474"/>
+      <w:bookmarkStart w:id="17" w:name="_Toc180433257"/>
       <w:r>
         <w:rPr>
           <w:lang w:val="vi-VN"/>
@@ -5104,7 +5373,7 @@
           <w:lang w:val="vi-VN"/>
         </w:rPr>
       </w:pPr>
-      <w:bookmarkStart w:id="18" w:name="_Toc180357475"/>
+      <w:bookmarkStart w:id="18" w:name="_Toc180433258"/>
       <w:r>
         <w:rPr>
           <w:b w:val="0"/>
@@ -5114,6 +5383,27 @@
         <w:t>Phương pháp nghiên cứu sơ bộ</w:t>
       </w:r>
       <w:bookmarkEnd w:id="18"/>
+    </w:p>
+    <w:p>
+      <w:pPr>
+        <w:ind w:firstLine="990"/>
+        <w:rPr>
+          <w:lang w:val="vi-VN"/>
+        </w:rPr>
+      </w:pPr>
+      <w:r>
+        <w:rPr>
+          <w:lang w:val="vi-VN"/>
+        </w:rPr>
+        <w:t xml:space="preserve">Trước khi tiến hành thu thập dữ liệu, chúng tôi sẽ thực hiện nghiên cứu sơ bộ để hiểu rõ hơn về ngành dược phẩm trực tuyến và các yếu tố liên quan. Nghiên </w:t>
+      </w:r>
+      <w:r>
+        <w:rPr>
+          <w:lang w:val="vi-VN"/>
+        </w:rPr>
+        <w:lastRenderedPageBreak/>
+        <w:t>cứu sơ bộ sẽ bao gồm việc tìm hiểu về hoạt động kinh doanh trực tuyến của nhà thuốc Pharmacity, các yếu tố ảnh hưởng đến doanh thu và đánh giá sản phẩm của khách hàng, cũng như các phương pháp thu thập dữ diện tự động và phân tích được một cách hiệu quả. Thông qua quá trình này, chúng tôi sẽ xác định những vấn đề cần được gải quyết và lựa chọn các phương pháp nghiên cứu phù hợp cho dự án.</w:t>
+      </w:r>
     </w:p>
     <w:p>
       <w:pPr>
@@ -5128,7 +5418,7 @@
           <w:lang w:val="vi-VN"/>
         </w:rPr>
       </w:pPr>
-      <w:bookmarkStart w:id="19" w:name="_Toc180357476"/>
+      <w:bookmarkStart w:id="19" w:name="_Toc180433259"/>
       <w:r>
         <w:rPr>
           <w:b w:val="0"/>
@@ -5138,6 +5428,20 @@
         <w:t>Phương pháp nghiên cứu tài liệu</w:t>
       </w:r>
       <w:bookmarkEnd w:id="19"/>
+    </w:p>
+    <w:p>
+      <w:pPr>
+        <w:ind w:firstLine="990"/>
+        <w:rPr>
+          <w:lang w:val="vi-VN"/>
+        </w:rPr>
+      </w:pPr>
+      <w:r>
+        <w:rPr>
+          <w:lang w:val="vi-VN"/>
+        </w:rPr>
+        <w:t>Chúng tôi sẽ tiến hành nghiên cứu tài liệu để thu thập thông tin về các công cụ và phương pháp tự động hóa thu thập dữ liệu và quán lý dữ liệu bằng công cụ Selenium và MongoDB. Qua việc đánh giá các nghiên cứu trước đây và các công trình khóa học liên quan, chúng tôi xác định kĩ thuật phù hợp nhất để triển khai việc thu thập dữ liệu dược phẩm từ website của Pharmacity và quản lý chúng một cách hiệu quả. Từ đó, những công cụ này sẽ xây dựng được hệ thống tự động hóa thu thập dữ liệu và phân tích dữ liệu cho dự án</w:t>
+      </w:r>
     </w:p>
     <w:p>
       <w:pPr>
@@ -5152,7 +5456,7 @@
           <w:lang w:val="vi-VN"/>
         </w:rPr>
       </w:pPr>
-      <w:bookmarkStart w:id="20" w:name="_Toc180357477"/>
+      <w:bookmarkStart w:id="20" w:name="_Toc180433260"/>
       <w:r>
         <w:rPr>
           <w:b w:val="0"/>
@@ -5162,6 +5466,20 @@
         <w:t>Phương pháp nghiên cứu thống kê</w:t>
       </w:r>
       <w:bookmarkEnd w:id="20"/>
+    </w:p>
+    <w:p>
+      <w:pPr>
+        <w:ind w:firstLine="990"/>
+        <w:rPr>
+          <w:lang w:val="vi-VN"/>
+        </w:rPr>
+      </w:pPr>
+      <w:r>
+        <w:rPr>
+          <w:lang w:val="vi-VN"/>
+        </w:rPr>
+        <w:t>Trong quá trình phân tích dữ liệu thu thập từ website của Pharmacity, chúng tôi sẽ sử dụng các phương pháp thống kê để mô tả và phân tích các yếu tố liên quan đến sản phẩm. Nhóm tôi sẽ đánh giá số lượng khách mua hàng của tưng sản phẩm và đánh giá của khách hàng. Từ đó, chúng tôi sẽ đánh giá được các yếu tố ảnh hưởng đến hoạt động kinh doanh của Pharmacity đồng thời đề xuất các giải pháp để nâng cao năng suất kinh doanh</w:t>
+      </w:r>
     </w:p>
     <w:p>
       <w:pPr>
@@ -5176,7 +5494,7 @@
           <w:lang w:val="vi-VN"/>
         </w:rPr>
       </w:pPr>
-      <w:bookmarkStart w:id="21" w:name="_Toc180357478"/>
+      <w:bookmarkStart w:id="21" w:name="_Toc180433261"/>
       <w:r>
         <w:rPr>
           <w:b w:val="0"/>
@@ -5186,6 +5504,26 @@
         <w:t>Phương pháp thực nghiệm</w:t>
       </w:r>
       <w:bookmarkEnd w:id="21"/>
+    </w:p>
+    <w:p>
+      <w:pPr>
+        <w:ind w:firstLine="990"/>
+        <w:rPr>
+          <w:lang w:val="vi-VN"/>
+        </w:rPr>
+      </w:pPr>
+      <w:r>
+        <w:rPr>
+          <w:lang w:val="vi-VN"/>
+        </w:rPr>
+        <w:t xml:space="preserve">Nhóm sẽ thực hiện quá trình thực nghiệm dựa trên dữ liệu dược phẩm được thu thập từ website Pharmacity. Bap gồm các bước xử lý dữ liệu sản phẩm, áp dụng các phương phân tích để đánh giá xu hướng tiêu thụ của khách hàng, cũng như đánh giá những chiến lược kinh doanh đã đề ra. Thông qua thực nghiệm này, nhóm sẽ đưa ra được tính khả thi và hiệu quả của phương pháp nghiên </w:t>
+      </w:r>
+      <w:r>
+        <w:rPr>
+          <w:lang w:val="vi-VN"/>
+        </w:rPr>
+        <w:t>cứu, nhằm tối ưu hóa quy trình quản lý sản phẩm, nâng cao hiệu suất cạnh tranh của Pharmacity trên thị trường trực tuyến</w:t>
+      </w:r>
     </w:p>
     <w:p>
       <w:pPr>
@@ -5200,16 +5538,31 @@
           <w:lang w:val="vi-VN"/>
         </w:rPr>
       </w:pPr>
-      <w:bookmarkStart w:id="22" w:name="_Toc180357479"/>
+      <w:bookmarkStart w:id="22" w:name="_Toc180433262"/>
       <w:r>
         <w:rPr>
           <w:b w:val="0"/>
           <w:i/>
           <w:lang w:val="vi-VN"/>
         </w:rPr>
+        <w:lastRenderedPageBreak/>
         <w:t>Phương pháp đánh giá</w:t>
       </w:r>
       <w:bookmarkEnd w:id="22"/>
+    </w:p>
+    <w:p>
+      <w:pPr>
+        <w:ind w:firstLine="990"/>
+        <w:rPr>
+          <w:lang w:val="vi-VN"/>
+        </w:rPr>
+      </w:pPr>
+      <w:r>
+        <w:rPr>
+          <w:lang w:val="vi-VN"/>
+        </w:rPr>
+        <w:t xml:space="preserve">Sau khi thu thập và phân tích dữ liệu, nhóm sẽ tiến hành đánh giá và đo lường hiệu quả của quá trình phân tích mang lại. Bước này sẽ bao gồm so sánh về thông tin của sản phẩm, giá cả, phản hồi của khách hàng và xu hướng tiêu thụ để đánh giá hiệu suất của kinh doanh. Nhóm đối chiếu kết quả này với thực tế hoạt động của Pharmacity để đưa ra giải pháp cụ thể giúp tối ưu hóa quá trình khinh doanh, nâng cao hiệu quả quán lý sản phẩm và cải thiện tổng thể hoạt động của doanh nghiệp. </w:t>
+      </w:r>
     </w:p>
     <w:p>
       <w:pPr>
@@ -5282,7 +5635,7 @@
           <w:numId w:val="10"/>
         </w:numPr>
       </w:pPr>
-      <w:bookmarkStart w:id="23" w:name="_Toc180357480"/>
+      <w:bookmarkStart w:id="23" w:name="_Toc180433263"/>
       <w:r>
         <w:rPr>
           <w:lang w:val="vi-VN"/>
@@ -5400,7 +5753,7 @@
           <w:numId w:val="10"/>
         </w:numPr>
       </w:pPr>
-      <w:bookmarkStart w:id="24" w:name="_Toc180357481"/>
+      <w:bookmarkStart w:id="24" w:name="_Toc180433264"/>
       <w:r>
         <w:rPr>
           <w:lang w:val="vi-VN"/>
@@ -5420,6 +5773,27 @@
     </w:p>
     <w:p>
       <w:pPr>
+        <w:pStyle w:val="Heading1"/>
+        <w:numPr>
+          <w:ilvl w:val="0"/>
+          <w:numId w:val="43"/>
+        </w:numPr>
+        <w:rPr>
+          <w:lang w:val="vi-VN"/>
+        </w:rPr>
+      </w:pPr>
+      <w:bookmarkStart w:id="25" w:name="_Toc180433265"/>
+      <w:r>
+        <w:rPr>
+          <w:lang w:val="vi-VN"/>
+        </w:rPr>
+        <w:lastRenderedPageBreak/>
+        <w:t>Chương4: KẾT LUẬN VÀ KIẾN NG</w:t>
+      </w:r>
+      <w:bookmarkEnd w:id="25"/>
+    </w:p>
+    <w:p>
+      <w:pPr>
         <w:ind w:firstLine="567"/>
       </w:pPr>
     </w:p>
@@ -5430,14 +5804,94 @@
     </w:p>
     <w:p>
       <w:pPr>
-        <w:ind w:firstLine="567"/>
-      </w:pPr>
-    </w:p>
-    <w:p>
-      <w:pPr>
         <w:pStyle w:val="Heading1"/>
       </w:pPr>
-      <w:bookmarkStart w:id="25" w:name="_Toc180357482"/>
+    </w:p>
+    <w:p>
+      <w:pPr>
+        <w:pStyle w:val="Heading1"/>
+      </w:pPr>
+    </w:p>
+    <w:p>
+      <w:pPr>
+        <w:pStyle w:val="Heading1"/>
+      </w:pPr>
+    </w:p>
+    <w:p>
+      <w:pPr>
+        <w:pStyle w:val="Heading1"/>
+      </w:pPr>
+    </w:p>
+    <w:p>
+      <w:pPr>
+        <w:pStyle w:val="Heading1"/>
+      </w:pPr>
+    </w:p>
+    <w:p>
+      <w:pPr>
+        <w:pStyle w:val="Heading1"/>
+      </w:pPr>
+    </w:p>
+    <w:p>
+      <w:pPr>
+        <w:pStyle w:val="Heading1"/>
+      </w:pPr>
+    </w:p>
+    <w:p>
+      <w:pPr>
+        <w:pStyle w:val="Heading1"/>
+      </w:pPr>
+    </w:p>
+    <w:p>
+      <w:pPr>
+        <w:pStyle w:val="Heading1"/>
+      </w:pPr>
+    </w:p>
+    <w:p>
+      <w:pPr>
+        <w:pStyle w:val="Heading1"/>
+      </w:pPr>
+    </w:p>
+    <w:p>
+      <w:pPr>
+        <w:pStyle w:val="Heading1"/>
+      </w:pPr>
+    </w:p>
+    <w:p>
+      <w:pPr>
+        <w:pStyle w:val="Heading1"/>
+      </w:pPr>
+    </w:p>
+    <w:p>
+      <w:pPr>
+        <w:pStyle w:val="Heading1"/>
+      </w:pPr>
+    </w:p>
+    <w:p>
+      <w:pPr>
+        <w:pStyle w:val="Heading1"/>
+      </w:pPr>
+    </w:p>
+    <w:p>
+      <w:pPr>
+        <w:pStyle w:val="Heading1"/>
+      </w:pPr>
+    </w:p>
+    <w:p>
+      <w:pPr>
+        <w:pStyle w:val="Heading1"/>
+      </w:pPr>
+    </w:p>
+    <w:p>
+      <w:pPr>
+        <w:pStyle w:val="Heading1"/>
+      </w:pPr>
+    </w:p>
+    <w:p>
+      <w:pPr>
+        <w:pStyle w:val="Heading1"/>
+      </w:pPr>
+      <w:bookmarkStart w:id="26" w:name="_Toc180433266"/>
       <w:r>
         <w:t>TÀI LI</w:t>
       </w:r>
@@ -5447,7 +5901,7 @@
       <w:r>
         <w:t xml:space="preserve"> THAM KHẢO</w:t>
       </w:r>
-      <w:bookmarkEnd w:id="25"/>
+      <w:bookmarkEnd w:id="26"/>
     </w:p>
     <w:p>
       <w:pPr>
@@ -8357,6 +8811,98 @@
     </w:lvl>
   </w:abstractNum>
   <w:abstractNum w:abstractNumId="28" w15:restartNumberingAfterBreak="0">
+    <w:nsid w:val="57BE6BD5"/>
+    <w:multiLevelType w:val="hybridMultilevel"/>
+    <w:tmpl w:val="2A3A5626"/>
+    <w:lvl w:ilvl="0" w:tplc="F1886E98">
+      <w:start w:val="1"/>
+      <w:numFmt w:val="decimal"/>
+      <w:lvlText w:val="CHƯƠNG %1."/>
+      <w:lvlJc w:val="left"/>
+      <w:pPr>
+        <w:ind w:left="720" w:hanging="360"/>
+      </w:pPr>
+      <w:rPr>
+        <w:rFonts w:ascii="Times New Roman" w:hAnsi="Times New Roman" w:hint="default"/>
+        <w:b/>
+        <w:i w:val="0"/>
+        <w:sz w:val="26"/>
+      </w:rPr>
+    </w:lvl>
+    <w:lvl w:ilvl="1" w:tplc="042A0019" w:tentative="1">
+      <w:start w:val="1"/>
+      <w:numFmt w:val="lowerLetter"/>
+      <w:lvlText w:val="%2."/>
+      <w:lvlJc w:val="left"/>
+      <w:pPr>
+        <w:ind w:left="1440" w:hanging="360"/>
+      </w:pPr>
+    </w:lvl>
+    <w:lvl w:ilvl="2" w:tplc="042A001B" w:tentative="1">
+      <w:start w:val="1"/>
+      <w:numFmt w:val="lowerRoman"/>
+      <w:lvlText w:val="%3."/>
+      <w:lvlJc w:val="right"/>
+      <w:pPr>
+        <w:ind w:left="2160" w:hanging="180"/>
+      </w:pPr>
+    </w:lvl>
+    <w:lvl w:ilvl="3" w:tplc="042A000F" w:tentative="1">
+      <w:start w:val="1"/>
+      <w:numFmt w:val="decimal"/>
+      <w:lvlText w:val="%4."/>
+      <w:lvlJc w:val="left"/>
+      <w:pPr>
+        <w:ind w:left="2880" w:hanging="360"/>
+      </w:pPr>
+    </w:lvl>
+    <w:lvl w:ilvl="4" w:tplc="042A0019" w:tentative="1">
+      <w:start w:val="1"/>
+      <w:numFmt w:val="lowerLetter"/>
+      <w:lvlText w:val="%5."/>
+      <w:lvlJc w:val="left"/>
+      <w:pPr>
+        <w:ind w:left="3600" w:hanging="360"/>
+      </w:pPr>
+    </w:lvl>
+    <w:lvl w:ilvl="5" w:tplc="042A001B" w:tentative="1">
+      <w:start w:val="1"/>
+      <w:numFmt w:val="lowerRoman"/>
+      <w:lvlText w:val="%6."/>
+      <w:lvlJc w:val="right"/>
+      <w:pPr>
+        <w:ind w:left="4320" w:hanging="180"/>
+      </w:pPr>
+    </w:lvl>
+    <w:lvl w:ilvl="6" w:tplc="042A000F" w:tentative="1">
+      <w:start w:val="1"/>
+      <w:numFmt w:val="decimal"/>
+      <w:lvlText w:val="%7."/>
+      <w:lvlJc w:val="left"/>
+      <w:pPr>
+        <w:ind w:left="5040" w:hanging="360"/>
+      </w:pPr>
+    </w:lvl>
+    <w:lvl w:ilvl="7" w:tplc="042A0019" w:tentative="1">
+      <w:start w:val="1"/>
+      <w:numFmt w:val="lowerLetter"/>
+      <w:lvlText w:val="%8."/>
+      <w:lvlJc w:val="left"/>
+      <w:pPr>
+        <w:ind w:left="5760" w:hanging="360"/>
+      </w:pPr>
+    </w:lvl>
+    <w:lvl w:ilvl="8" w:tplc="042A001B" w:tentative="1">
+      <w:start w:val="1"/>
+      <w:numFmt w:val="lowerRoman"/>
+      <w:lvlText w:val="%9."/>
+      <w:lvlJc w:val="right"/>
+      <w:pPr>
+        <w:ind w:left="6480" w:hanging="180"/>
+      </w:pPr>
+    </w:lvl>
+  </w:abstractNum>
+  <w:abstractNum w:abstractNumId="29" w15:restartNumberingAfterBreak="0">
     <w:nsid w:val="5975272C"/>
     <w:multiLevelType w:val="hybridMultilevel"/>
     <w:tmpl w:val="067E655E"/>
@@ -8469,7 +9015,7 @@
       </w:rPr>
     </w:lvl>
   </w:abstractNum>
-  <w:abstractNum w:abstractNumId="29" w15:restartNumberingAfterBreak="0">
+  <w:abstractNum w:abstractNumId="30" w15:restartNumberingAfterBreak="0">
     <w:nsid w:val="603642FC"/>
     <w:multiLevelType w:val="hybridMultilevel"/>
     <w:tmpl w:val="0BF64142"/>
@@ -8582,7 +9128,7 @@
       </w:rPr>
     </w:lvl>
   </w:abstractNum>
-  <w:abstractNum w:abstractNumId="30" w15:restartNumberingAfterBreak="0">
+  <w:abstractNum w:abstractNumId="31" w15:restartNumberingAfterBreak="0">
     <w:nsid w:val="6654785F"/>
     <w:multiLevelType w:val="hybridMultilevel"/>
     <w:tmpl w:val="B35A1AB8"/>
@@ -8671,7 +9217,7 @@
       </w:pPr>
     </w:lvl>
   </w:abstractNum>
-  <w:abstractNum w:abstractNumId="31" w15:restartNumberingAfterBreak="0">
+  <w:abstractNum w:abstractNumId="32" w15:restartNumberingAfterBreak="0">
     <w:nsid w:val="688C1A28"/>
     <w:multiLevelType w:val="hybridMultilevel"/>
     <w:tmpl w:val="E77C2ADE"/>
@@ -8763,7 +9309,7 @@
       </w:pPr>
     </w:lvl>
   </w:abstractNum>
-  <w:abstractNum w:abstractNumId="32" w15:restartNumberingAfterBreak="0">
+  <w:abstractNum w:abstractNumId="33" w15:restartNumberingAfterBreak="0">
     <w:nsid w:val="68932E3C"/>
     <w:multiLevelType w:val="hybridMultilevel"/>
     <w:tmpl w:val="CCEC15D8"/>
@@ -8876,7 +9422,7 @@
       </w:rPr>
     </w:lvl>
   </w:abstractNum>
-  <w:abstractNum w:abstractNumId="33" w15:restartNumberingAfterBreak="0">
+  <w:abstractNum w:abstractNumId="34" w15:restartNumberingAfterBreak="0">
     <w:nsid w:val="69B46EC9"/>
     <w:multiLevelType w:val="hybridMultilevel"/>
     <w:tmpl w:val="BF1E9280"/>
@@ -8989,7 +9535,7 @@
       </w:rPr>
     </w:lvl>
   </w:abstractNum>
-  <w:abstractNum w:abstractNumId="34" w15:restartNumberingAfterBreak="0">
+  <w:abstractNum w:abstractNumId="35" w15:restartNumberingAfterBreak="0">
     <w:nsid w:val="6B560043"/>
     <w:multiLevelType w:val="hybridMultilevel"/>
     <w:tmpl w:val="7AC094BA"/>
@@ -9102,7 +9648,7 @@
       </w:rPr>
     </w:lvl>
   </w:abstractNum>
-  <w:abstractNum w:abstractNumId="35" w15:restartNumberingAfterBreak="0">
+  <w:abstractNum w:abstractNumId="36" w15:restartNumberingAfterBreak="0">
     <w:nsid w:val="6B9910F9"/>
     <w:multiLevelType w:val="hybridMultilevel"/>
     <w:tmpl w:val="7996DC10"/>
@@ -9191,7 +9737,7 @@
       </w:pPr>
     </w:lvl>
   </w:abstractNum>
-  <w:abstractNum w:abstractNumId="36" w15:restartNumberingAfterBreak="0">
+  <w:abstractNum w:abstractNumId="37" w15:restartNumberingAfterBreak="0">
     <w:nsid w:val="6D9113C6"/>
     <w:multiLevelType w:val="hybridMultilevel"/>
     <w:tmpl w:val="3D9C0096"/>
@@ -9280,7 +9826,7 @@
       </w:pPr>
     </w:lvl>
   </w:abstractNum>
-  <w:abstractNum w:abstractNumId="37" w15:restartNumberingAfterBreak="0">
+  <w:abstractNum w:abstractNumId="38" w15:restartNumberingAfterBreak="0">
     <w:nsid w:val="718C658F"/>
     <w:multiLevelType w:val="hybridMultilevel"/>
     <w:tmpl w:val="281C378C"/>
@@ -9372,7 +9918,7 @@
       </w:pPr>
     </w:lvl>
   </w:abstractNum>
-  <w:abstractNum w:abstractNumId="38" w15:restartNumberingAfterBreak="0">
+  <w:abstractNum w:abstractNumId="39" w15:restartNumberingAfterBreak="0">
     <w:nsid w:val="72311871"/>
     <w:multiLevelType w:val="hybridMultilevel"/>
     <w:tmpl w:val="71C2AD88"/>
@@ -9485,7 +10031,7 @@
       </w:rPr>
     </w:lvl>
   </w:abstractNum>
-  <w:abstractNum w:abstractNumId="39" w15:restartNumberingAfterBreak="0">
+  <w:abstractNum w:abstractNumId="40" w15:restartNumberingAfterBreak="0">
     <w:nsid w:val="7AC53162"/>
     <w:multiLevelType w:val="hybridMultilevel"/>
     <w:tmpl w:val="7BE2043C"/>
@@ -9598,7 +10144,7 @@
       </w:rPr>
     </w:lvl>
   </w:abstractNum>
-  <w:abstractNum w:abstractNumId="40" w15:restartNumberingAfterBreak="0">
+  <w:abstractNum w:abstractNumId="41" w15:restartNumberingAfterBreak="0">
     <w:nsid w:val="7B3D1C33"/>
     <w:multiLevelType w:val="hybridMultilevel"/>
     <w:tmpl w:val="35102342"/>
@@ -9691,7 +10237,7 @@
       </w:pPr>
     </w:lvl>
   </w:abstractNum>
-  <w:abstractNum w:abstractNumId="41" w15:restartNumberingAfterBreak="0">
+  <w:abstractNum w:abstractNumId="42" w15:restartNumberingAfterBreak="0">
     <w:nsid w:val="7FB05B22"/>
     <w:multiLevelType w:val="hybridMultilevel"/>
     <w:tmpl w:val="A2B8FCEE"/>
@@ -9811,7 +10357,7 @@
     <w:abstractNumId w:val="21"/>
   </w:num>
   <w:num w:numId="3">
-    <w:abstractNumId w:val="31"/>
+    <w:abstractNumId w:val="32"/>
   </w:num>
   <w:num w:numId="4">
     <w:abstractNumId w:val="16"/>
@@ -9838,28 +10384,28 @@
     <w:abstractNumId w:val="7"/>
   </w:num>
   <w:num w:numId="12">
-    <w:abstractNumId w:val="41"/>
+    <w:abstractNumId w:val="42"/>
   </w:num>
   <w:num w:numId="13">
-    <w:abstractNumId w:val="33"/>
+    <w:abstractNumId w:val="34"/>
   </w:num>
   <w:num w:numId="14">
-    <w:abstractNumId w:val="28"/>
+    <w:abstractNumId w:val="29"/>
   </w:num>
   <w:num w:numId="15">
     <w:abstractNumId w:val="10"/>
   </w:num>
   <w:num w:numId="16">
-    <w:abstractNumId w:val="40"/>
+    <w:abstractNumId w:val="41"/>
   </w:num>
   <w:num w:numId="17">
-    <w:abstractNumId w:val="34"/>
+    <w:abstractNumId w:val="35"/>
   </w:num>
   <w:num w:numId="18">
-    <w:abstractNumId w:val="29"/>
+    <w:abstractNumId w:val="30"/>
   </w:num>
   <w:num w:numId="19">
-    <w:abstractNumId w:val="32"/>
+    <w:abstractNumId w:val="33"/>
   </w:num>
   <w:num w:numId="20">
     <w:abstractNumId w:val="3"/>
@@ -9874,10 +10420,10 @@
     <w:abstractNumId w:val="1"/>
   </w:num>
   <w:num w:numId="24">
-    <w:abstractNumId w:val="38"/>
+    <w:abstractNumId w:val="39"/>
   </w:num>
   <w:num w:numId="25">
-    <w:abstractNumId w:val="35"/>
+    <w:abstractNumId w:val="36"/>
   </w:num>
   <w:num w:numId="26">
     <w:abstractNumId w:val="25"/>
@@ -9889,13 +10435,13 @@
     <w:abstractNumId w:val="9"/>
   </w:num>
   <w:num w:numId="29">
-    <w:abstractNumId w:val="30"/>
+    <w:abstractNumId w:val="31"/>
   </w:num>
   <w:num w:numId="30">
-    <w:abstractNumId w:val="36"/>
+    <w:abstractNumId w:val="37"/>
   </w:num>
   <w:num w:numId="31">
-    <w:abstractNumId w:val="39"/>
+    <w:abstractNumId w:val="40"/>
   </w:num>
   <w:num w:numId="32">
     <w:abstractNumId w:val="8"/>
@@ -9922,13 +10468,16 @@
     <w:abstractNumId w:val="19"/>
   </w:num>
   <w:num w:numId="40">
-    <w:abstractNumId w:val="37"/>
+    <w:abstractNumId w:val="38"/>
   </w:num>
   <w:num w:numId="41">
     <w:abstractNumId w:val="5"/>
   </w:num>
   <w:num w:numId="42">
     <w:abstractNumId w:val="17"/>
+  </w:num>
+  <w:num w:numId="43">
+    <w:abstractNumId w:val="28"/>
   </w:num>
   <w:numIdMacAtCleanup w:val="41"/>
 </w:numbering>
@@ -11214,7 +11763,7 @@
 </file>
 
 <file path=customXml/itemProps1.xml><?xml version="1.0" encoding="utf-8"?>
-<ds:datastoreItem xmlns:ds="http://schemas.openxmlformats.org/officeDocument/2006/customXml" ds:itemID="{A02FB1BF-27C3-4FBB-825B-D0EFDFA101FE}">
+<ds:datastoreItem xmlns:ds="http://schemas.openxmlformats.org/officeDocument/2006/customXml" ds:itemID="{5EE5D2F6-C318-4A4C-9757-434DCD6431FC}">
   <ds:schemaRefs>
     <ds:schemaRef ds:uri="http://schemas.openxmlformats.org/officeDocument/2006/bibliography"/>
   </ds:schemaRefs>

</xml_diff>

<commit_message>
cap nhat code cao du lieu, chinh sua demobaocao
</commit_message>
<xml_diff>
--- a/report/demobaocao.docx
+++ b/report/demobaocao.docx
@@ -1,6 +1,6 @@
 
 <file path=word/document.xml><?xml version="1.0" encoding="utf-8"?>
-<w:document xmlns:wpc="http://schemas.microsoft.com/office/word/2010/wordprocessingCanvas" xmlns:cx="http://schemas.microsoft.com/office/drawing/2014/chartex" xmlns:mc="http://schemas.openxmlformats.org/markup-compatibility/2006" xmlns:o="urn:schemas-microsoft-com:office:office" xmlns:r="http://schemas.openxmlformats.org/officeDocument/2006/relationships" xmlns:m="http://schemas.openxmlformats.org/officeDocument/2006/math" xmlns:v="urn:schemas-microsoft-com:vml" xmlns:wp14="http://schemas.microsoft.com/office/word/2010/wordprocessingDrawing" xmlns:wp="http://schemas.openxmlformats.org/drawingml/2006/wordprocessingDrawing" xmlns:w10="urn:schemas-microsoft-com:office:word" xmlns:w="http://schemas.openxmlformats.org/wordprocessingml/2006/main" xmlns:w14="http://schemas.microsoft.com/office/word/2010/wordml" xmlns:w15="http://schemas.microsoft.com/office/word/2012/wordml" xmlns:w16se="http://schemas.microsoft.com/office/word/2015/wordml/symex" xmlns:wpg="http://schemas.microsoft.com/office/word/2010/wordprocessingGroup" xmlns:wpi="http://schemas.microsoft.com/office/word/2010/wordprocessingInk" xmlns:wne="http://schemas.microsoft.com/office/word/2006/wordml" xmlns:wps="http://schemas.microsoft.com/office/word/2010/wordprocessingShape" mc:Ignorable="w14 w15 w16se wp14">
+<w:document xmlns:wpc="http://schemas.microsoft.com/office/word/2010/wordprocessingCanvas" xmlns:cx="http://schemas.microsoft.com/office/drawing/2014/chartex" xmlns:cx1="http://schemas.microsoft.com/office/drawing/2015/9/8/chartex" xmlns:cx2="http://schemas.microsoft.com/office/drawing/2015/10/21/chartex" xmlns:cx3="http://schemas.microsoft.com/office/drawing/2016/5/9/chartex" xmlns:cx4="http://schemas.microsoft.com/office/drawing/2016/5/10/chartex" xmlns:cx5="http://schemas.microsoft.com/office/drawing/2016/5/11/chartex" xmlns:cx6="http://schemas.microsoft.com/office/drawing/2016/5/12/chartex" xmlns:cx7="http://schemas.microsoft.com/office/drawing/2016/5/13/chartex" xmlns:cx8="http://schemas.microsoft.com/office/drawing/2016/5/14/chartex" xmlns:mc="http://schemas.openxmlformats.org/markup-compatibility/2006" xmlns:aink="http://schemas.microsoft.com/office/drawing/2016/ink" xmlns:am3d="http://schemas.microsoft.com/office/drawing/2017/model3d" xmlns:o="urn:schemas-microsoft-com:office:office" xmlns:oel="http://schemas.microsoft.com/office/2019/extlst" xmlns:r="http://schemas.openxmlformats.org/officeDocument/2006/relationships" xmlns:m="http://schemas.openxmlformats.org/officeDocument/2006/math" xmlns:v="urn:schemas-microsoft-com:vml" xmlns:wp14="http://schemas.microsoft.com/office/word/2010/wordprocessingDrawing" xmlns:wp="http://schemas.openxmlformats.org/drawingml/2006/wordprocessingDrawing" xmlns:w10="urn:schemas-microsoft-com:office:word" xmlns:w="http://schemas.openxmlformats.org/wordprocessingml/2006/main" xmlns:w14="http://schemas.microsoft.com/office/word/2010/wordml" xmlns:w15="http://schemas.microsoft.com/office/word/2012/wordml" xmlns:w16cex="http://schemas.microsoft.com/office/word/2018/wordml/cex" xmlns:w16cid="http://schemas.microsoft.com/office/word/2016/wordml/cid" xmlns:w16="http://schemas.microsoft.com/office/word/2018/wordml" xmlns:w16sdtdh="http://schemas.microsoft.com/office/word/2020/wordml/sdtdatahash" xmlns:w16se="http://schemas.microsoft.com/office/word/2015/wordml/symex" xmlns:wpg="http://schemas.microsoft.com/office/word/2010/wordprocessingGroup" xmlns:wpi="http://schemas.microsoft.com/office/word/2010/wordprocessingInk" xmlns:wne="http://schemas.microsoft.com/office/word/2006/wordml" xmlns:wps="http://schemas.microsoft.com/office/word/2010/wordprocessingShape" mc:Ignorable="w14 w15 w16se w16cid w16 w16cex w16sdtdh wp14">
   <w:body>
     <w:p>
       <w:pPr>
@@ -2281,8 +2281,6 @@
       </w:r>
       <w:bookmarkEnd w:id="3"/>
     </w:p>
-    <w:bookmarkStart w:id="4" w:name="_GoBack"/>
-    <w:bookmarkEnd w:id="4"/>
     <w:p>
       <w:pPr>
         <w:pStyle w:val="TOC1"/>
@@ -6914,12 +6912,12 @@
       <w:pPr>
         <w:pStyle w:val="Heading1"/>
       </w:pPr>
-      <w:bookmarkStart w:id="5" w:name="_Toc181003544"/>
+      <w:bookmarkStart w:id="4" w:name="_Toc181003544"/>
       <w:r>
         <w:lastRenderedPageBreak/>
         <w:t>DANH MỤC CÁC KÝ HIỆU, CÁC CHỮ VIẾT TẮT VÀ TỪ KHÓA</w:t>
       </w:r>
-      <w:bookmarkEnd w:id="5"/>
+      <w:bookmarkEnd w:id="4"/>
     </w:p>
     <w:p>
       <w:pPr>
@@ -7000,14 +6998,14 @@
           <w:lang w:val="vi-VN"/>
         </w:rPr>
       </w:pPr>
-      <w:bookmarkStart w:id="6" w:name="_Toc181003545"/>
+      <w:bookmarkStart w:id="5" w:name="_Toc181003545"/>
       <w:r>
         <w:rPr>
           <w:lang w:val="vi-VN"/>
         </w:rPr>
         <w:t>DANH MỤC HÌNH VẼ</w:t>
       </w:r>
-      <w:bookmarkEnd w:id="6"/>
+      <w:bookmarkEnd w:id="5"/>
     </w:p>
     <w:p>
       <w:pPr>
@@ -8279,14 +8277,14 @@
         <w:ind w:firstLine="1800"/>
         <w:jc w:val="both"/>
       </w:pPr>
-      <w:bookmarkStart w:id="7" w:name="_Toc181003546"/>
+      <w:bookmarkStart w:id="6" w:name="_Toc181003546"/>
       <w:r>
         <w:rPr>
           <w:lang w:val="vi-VN"/>
         </w:rPr>
         <w:t>TỔNG QUAN</w:t>
       </w:r>
-      <w:bookmarkEnd w:id="7"/>
+      <w:bookmarkEnd w:id="6"/>
     </w:p>
     <w:p>
       <w:pPr>
@@ -8297,14 +8295,14 @@
         </w:numPr>
         <w:ind w:left="360"/>
       </w:pPr>
-      <w:bookmarkStart w:id="8" w:name="_Toc181003547"/>
+      <w:bookmarkStart w:id="7" w:name="_Toc181003547"/>
       <w:r>
         <w:rPr>
           <w:lang w:val="vi-VN"/>
         </w:rPr>
         <w:t>Giới thiệu đề tài</w:t>
       </w:r>
-      <w:bookmarkEnd w:id="8"/>
+      <w:bookmarkEnd w:id="7"/>
     </w:p>
     <w:p>
       <w:pPr>
@@ -8362,14 +8360,14 @@
         <w:spacing w:before="100" w:after="100"/>
         <w:ind w:left="360"/>
       </w:pPr>
-      <w:bookmarkStart w:id="9" w:name="_Toc181003548"/>
+      <w:bookmarkStart w:id="8" w:name="_Toc181003548"/>
       <w:r>
         <w:rPr>
           <w:lang w:val="vi-VN"/>
         </w:rPr>
         <w:t>Nhiệm vụ của đồ án</w:t>
       </w:r>
-      <w:bookmarkEnd w:id="9"/>
+      <w:bookmarkEnd w:id="8"/>
     </w:p>
     <w:p>
       <w:pPr>
@@ -8444,7 +8442,7 @@
           <w:lang w:val="vi-VN"/>
         </w:rPr>
       </w:pPr>
-      <w:bookmarkStart w:id="10" w:name="_Toc181003549"/>
+      <w:bookmarkStart w:id="9" w:name="_Toc181003549"/>
       <w:r>
         <w:rPr>
           <w:b w:val="0"/>
@@ -8453,7 +8451,7 @@
         </w:rPr>
         <w:t>Tính cấp thiết của đề tài</w:t>
       </w:r>
-      <w:bookmarkEnd w:id="10"/>
+      <w:bookmarkEnd w:id="9"/>
     </w:p>
     <w:p>
       <w:pPr>
@@ -8684,7 +8682,7 @@
           <w:lang w:val="vi-VN"/>
         </w:rPr>
       </w:pPr>
-      <w:bookmarkStart w:id="11" w:name="_Toc181003550"/>
+      <w:bookmarkStart w:id="10" w:name="_Toc181003550"/>
       <w:r>
         <w:rPr>
           <w:b w:val="0"/>
@@ -8693,7 +8691,7 @@
         </w:rPr>
         <w:t>Ý nghĩa khoa học và thực tiễn của đề tài</w:t>
       </w:r>
-      <w:bookmarkEnd w:id="11"/>
+      <w:bookmarkEnd w:id="10"/>
     </w:p>
     <w:p>
       <w:pPr>
@@ -8859,14 +8857,14 @@
         </w:numPr>
         <w:ind w:left="360"/>
       </w:pPr>
-      <w:bookmarkStart w:id="12" w:name="_Toc181003551"/>
+      <w:bookmarkStart w:id="11" w:name="_Toc181003551"/>
       <w:r>
         <w:rPr>
           <w:lang w:val="vi-VN"/>
         </w:rPr>
         <w:t>Mục tiêu</w:t>
       </w:r>
-      <w:bookmarkEnd w:id="12"/>
+      <w:bookmarkEnd w:id="11"/>
     </w:p>
     <w:p>
       <w:pPr>
@@ -8882,7 +8880,7 @@
           <w:lang w:val="vi-VN"/>
         </w:rPr>
       </w:pPr>
-      <w:bookmarkStart w:id="13" w:name="_Toc181003552"/>
+      <w:bookmarkStart w:id="12" w:name="_Toc181003552"/>
       <w:r>
         <w:rPr>
           <w:b w:val="0"/>
@@ -8891,7 +8889,7 @@
         </w:rPr>
         <w:t>Mục tiêu tổng quan</w:t>
       </w:r>
-      <w:bookmarkEnd w:id="13"/>
+      <w:bookmarkEnd w:id="12"/>
     </w:p>
     <w:p>
       <w:pPr>
@@ -8954,7 +8952,7 @@
           <w:lang w:val="vi-VN"/>
         </w:rPr>
       </w:pPr>
-      <w:bookmarkStart w:id="14" w:name="_Toc181003553"/>
+      <w:bookmarkStart w:id="13" w:name="_Toc181003553"/>
       <w:r>
         <w:rPr>
           <w:b w:val="0"/>
@@ -8963,7 +8961,7 @@
         </w:rPr>
         <w:t>Mục tiêu cụ thể</w:t>
       </w:r>
-      <w:bookmarkEnd w:id="14"/>
+      <w:bookmarkEnd w:id="13"/>
     </w:p>
     <w:p>
       <w:pPr>
@@ -9016,14 +9014,14 @@
         </w:numPr>
         <w:ind w:left="360"/>
       </w:pPr>
-      <w:bookmarkStart w:id="15" w:name="_Toc181003554"/>
+      <w:bookmarkStart w:id="14" w:name="_Toc181003554"/>
       <w:r>
         <w:rPr>
           <w:lang w:val="vi-VN"/>
         </w:rPr>
         <w:t>Đối tượng và phạm vi</w:t>
       </w:r>
-      <w:bookmarkEnd w:id="15"/>
+      <w:bookmarkEnd w:id="14"/>
     </w:p>
     <w:p>
       <w:pPr>
@@ -9039,7 +9037,7 @@
           <w:lang w:val="vi-VN"/>
         </w:rPr>
       </w:pPr>
-      <w:bookmarkStart w:id="16" w:name="_Toc181003555"/>
+      <w:bookmarkStart w:id="15" w:name="_Toc181003555"/>
       <w:r>
         <w:rPr>
           <w:b w:val="0"/>
@@ -9048,7 +9046,7 @@
         </w:rPr>
         <w:t>Đối tượng</w:t>
       </w:r>
-      <w:bookmarkEnd w:id="16"/>
+      <w:bookmarkEnd w:id="15"/>
     </w:p>
     <w:p>
       <w:pPr>
@@ -9086,7 +9084,7 @@
           <w:lang w:val="vi-VN"/>
         </w:rPr>
       </w:pPr>
-      <w:bookmarkStart w:id="17" w:name="_Toc181003556"/>
+      <w:bookmarkStart w:id="16" w:name="_Toc181003556"/>
       <w:r>
         <w:rPr>
           <w:b w:val="0"/>
@@ -9096,7 +9094,7 @@
         <w:lastRenderedPageBreak/>
         <w:t>Phạm vi</w:t>
       </w:r>
-      <w:bookmarkEnd w:id="17"/>
+      <w:bookmarkEnd w:id="16"/>
     </w:p>
     <w:p>
       <w:pPr>
@@ -9153,14 +9151,14 @@
         </w:numPr>
         <w:ind w:left="360"/>
       </w:pPr>
-      <w:bookmarkStart w:id="18" w:name="_Toc181003557"/>
+      <w:bookmarkStart w:id="17" w:name="_Toc181003557"/>
       <w:r>
         <w:rPr>
           <w:lang w:val="vi-VN"/>
         </w:rPr>
         <w:t>Phương pháp nghiên cứu</w:t>
       </w:r>
-      <w:bookmarkEnd w:id="18"/>
+      <w:bookmarkEnd w:id="17"/>
     </w:p>
     <w:p>
       <w:pPr>
@@ -9176,7 +9174,7 @@
           <w:lang w:val="vi-VN"/>
         </w:rPr>
       </w:pPr>
-      <w:bookmarkStart w:id="19" w:name="_Toc181003558"/>
+      <w:bookmarkStart w:id="18" w:name="_Toc181003558"/>
       <w:r>
         <w:rPr>
           <w:b w:val="0"/>
@@ -9185,7 +9183,7 @@
         </w:rPr>
         <w:t>Phương pháp nghiên cứu sơ bộ</w:t>
       </w:r>
-      <w:bookmarkEnd w:id="19"/>
+      <w:bookmarkEnd w:id="18"/>
     </w:p>
     <w:p>
       <w:pPr>
@@ -9223,7 +9221,7 @@
           <w:lang w:val="vi-VN"/>
         </w:rPr>
       </w:pPr>
-      <w:bookmarkStart w:id="20" w:name="_Toc181003559"/>
+      <w:bookmarkStart w:id="19" w:name="_Toc181003559"/>
       <w:r>
         <w:rPr>
           <w:b w:val="0"/>
@@ -9232,7 +9230,7 @@
         </w:rPr>
         <w:t>Phương pháp nghiên cứu tài liệu</w:t>
       </w:r>
-      <w:bookmarkEnd w:id="20"/>
+      <w:bookmarkEnd w:id="19"/>
     </w:p>
     <w:p>
       <w:pPr>
@@ -9275,7 +9273,7 @@
           <w:lang w:val="vi-VN"/>
         </w:rPr>
       </w:pPr>
-      <w:bookmarkStart w:id="21" w:name="_Toc181003560"/>
+      <w:bookmarkStart w:id="20" w:name="_Toc181003560"/>
       <w:r>
         <w:rPr>
           <w:b w:val="0"/>
@@ -9285,7 +9283,7 @@
         <w:lastRenderedPageBreak/>
         <w:t>Phương pháp nghiên cứu thống kê</w:t>
       </w:r>
-      <w:bookmarkEnd w:id="21"/>
+      <w:bookmarkEnd w:id="20"/>
     </w:p>
     <w:p>
       <w:pPr>
@@ -9328,7 +9326,7 @@
           <w:lang w:val="vi-VN"/>
         </w:rPr>
       </w:pPr>
-      <w:bookmarkStart w:id="22" w:name="_Toc181003561"/>
+      <w:bookmarkStart w:id="21" w:name="_Toc181003561"/>
       <w:r>
         <w:rPr>
           <w:b w:val="0"/>
@@ -9337,7 +9335,7 @@
         </w:rPr>
         <w:t>Phương pháp thực nghiệm</w:t>
       </w:r>
-      <w:bookmarkEnd w:id="22"/>
+      <w:bookmarkEnd w:id="21"/>
     </w:p>
     <w:p>
       <w:pPr>
@@ -9386,7 +9384,7 @@
           <w:lang w:val="vi-VN"/>
         </w:rPr>
       </w:pPr>
-      <w:bookmarkStart w:id="23" w:name="_Toc181003562"/>
+      <w:bookmarkStart w:id="22" w:name="_Toc181003562"/>
       <w:r>
         <w:rPr>
           <w:b w:val="0"/>
@@ -9395,7 +9393,7 @@
         </w:rPr>
         <w:t>Phương pháp đánh giá</w:t>
       </w:r>
-      <w:bookmarkEnd w:id="23"/>
+      <w:bookmarkEnd w:id="22"/>
     </w:p>
     <w:p>
       <w:pPr>
@@ -9438,7 +9436,7 @@
           <w:lang w:val="vi-VN"/>
         </w:rPr>
       </w:pPr>
-      <w:bookmarkStart w:id="24" w:name="_Toc181003563"/>
+      <w:bookmarkStart w:id="23" w:name="_Toc181003563"/>
       <w:r>
         <w:rPr>
           <w:lang w:val="vi-VN"/>
@@ -9446,7 +9444,7 @@
         <w:lastRenderedPageBreak/>
         <w:t>CƠ SỞ LÝ THUYẾT</w:t>
       </w:r>
-      <w:bookmarkEnd w:id="24"/>
+      <w:bookmarkEnd w:id="23"/>
     </w:p>
     <w:p>
       <w:pPr>
@@ -9463,14 +9461,14 @@
           <w:lang w:val="vi-VN"/>
         </w:rPr>
       </w:pPr>
-      <w:bookmarkStart w:id="25" w:name="_Toc181003564"/>
+      <w:bookmarkStart w:id="24" w:name="_Toc181003564"/>
       <w:r>
         <w:rPr>
           <w:lang w:val="vi-VN"/>
         </w:rPr>
         <w:t>Selenium</w:t>
       </w:r>
-      <w:bookmarkEnd w:id="25"/>
+      <w:bookmarkEnd w:id="24"/>
     </w:p>
     <w:p>
       <w:pPr>
@@ -9486,7 +9484,7 @@
           <w:lang w:val="vi-VN"/>
         </w:rPr>
       </w:pPr>
-      <w:bookmarkStart w:id="26" w:name="_Toc181003565"/>
+      <w:bookmarkStart w:id="25" w:name="_Toc181003565"/>
       <w:r>
         <w:rPr>
           <w:b w:val="0"/>
@@ -9503,7 +9501,7 @@
         </w:rPr>
         <w:t>Selenium.</w:t>
       </w:r>
-      <w:bookmarkEnd w:id="26"/>
+      <w:bookmarkEnd w:id="25"/>
     </w:p>
     <w:p>
       <w:pPr>
@@ -9622,7 +9620,7 @@
           <w:lang w:val="vi-VN"/>
         </w:rPr>
       </w:pPr>
-      <w:bookmarkStart w:id="27" w:name="_Toc181003566"/>
+      <w:bookmarkStart w:id="26" w:name="_Toc181003566"/>
       <w:r>
         <w:rPr>
           <w:b w:val="0"/>
@@ -9631,7 +9629,7 @@
         </w:rPr>
         <w:t>Ưu điểm và nhược điểm</w:t>
       </w:r>
-      <w:bookmarkEnd w:id="27"/>
+      <w:bookmarkEnd w:id="26"/>
     </w:p>
     <w:p>
       <w:pPr>
@@ -9851,7 +9849,7 @@
           <w:lang w:val="vi-VN"/>
         </w:rPr>
       </w:pPr>
-      <w:bookmarkStart w:id="28" w:name="_Toc181003567"/>
+      <w:bookmarkStart w:id="27" w:name="_Toc181003567"/>
       <w:r>
         <w:rPr>
           <w:b w:val="0"/>
@@ -9861,7 +9859,7 @@
         <w:lastRenderedPageBreak/>
         <w:t>Thành phần chính của selenium</w:t>
       </w:r>
-      <w:bookmarkEnd w:id="28"/>
+      <w:bookmarkEnd w:id="27"/>
     </w:p>
     <w:p>
       <w:pPr>
@@ -9949,7 +9947,7 @@
                 <v:stroke joinstyle="miter"/>
                 <v:path gradientshapeok="t" o:connecttype="rect"/>
               </v:shapetype>
-              <v:shape id="Text Box 2" o:spid="_x0000_s1026" type="#_x0000_t202" style="position:absolute;left:0;text-align:left;margin-left:-.25pt;margin-top:203.05pt;width:428.25pt;height:.05pt;z-index:-251656192;visibility:visible;mso-wrap-style:square;mso-wrap-distance-left:9pt;mso-wrap-distance-top:0;mso-wrap-distance-right:9pt;mso-wrap-distance-bottom:0;mso-position-horizontal:absolute;mso-position-horizontal-relative:text;mso-position-vertical:absolute;mso-position-vertical-relative:text;v-text-anchor:top" o:gfxdata="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" stroked="f">
+              <v:shape id="Text Box 2" o:spid="_x0000_s1026" type="#_x0000_t202" style="position:absolute;left:0;text-align:left;margin-left:-.25pt;margin-top:203.05pt;width:428.25pt;height:.05pt;z-index:-251656192;visibility:visible;mso-wrap-style:square;mso-wrap-distance-left:9pt;mso-wrap-distance-top:0;mso-wrap-distance-right:9pt;mso-wrap-distance-bottom:0;mso-position-horizontal:absolute;mso-position-horizontal-relative:text;mso-position-vertical:absolute;mso-position-vertical-relative:text;v-text-anchor:top" o:gfxdata="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" stroked="f">
                 <v:textbox style="mso-fit-shape-to-text:t" inset="0,0,0,0">
                   <w:txbxContent>
                     <w:p>
@@ -10024,7 +10022,7 @@
                               <w:pStyle w:val="Caption"/>
                               <w:jc w:val="center"/>
                             </w:pPr>
-                            <w:bookmarkStart w:id="29" w:name="_Toc180997687"/>
+                            <w:bookmarkStart w:id="28" w:name="_Toc180997687"/>
                             <w:r>
                               <w:t xml:space="preserve">Hình </w:t>
                             </w:r>
@@ -10076,7 +10074,7 @@
                             <w:r>
                               <w:t>: Thành phần của Selenium</w:t>
                             </w:r>
-                            <w:bookmarkEnd w:id="29"/>
+                            <w:bookmarkEnd w:id="28"/>
                             <w:r>
                               <w:rPr>
                                 <w:lang w:val="vi-VN"/>
@@ -10100,7 +10098,7 @@
           </mc:Choice>
           <mc:Fallback>
             <w:pict>
-              <v:shape w14:anchorId="0AFC3CFF" id="Text Box 3" o:spid="_x0000_s1027" type="#_x0000_t202" style="position:absolute;left:0;text-align:left;margin-left:-.25pt;margin-top:202.95pt;width:428.25pt;height:.05pt;z-index:-251654144;visibility:visible;mso-wrap-style:square;mso-wrap-distance-left:9pt;mso-wrap-distance-top:0;mso-wrap-distance-right:9pt;mso-wrap-distance-bottom:0;mso-position-horizontal:absolute;mso-position-horizontal-relative:text;mso-position-vertical:absolute;mso-position-vertical-relative:text;v-text-anchor:top" o:gfxdata="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" stroked="f">
+              <v:shape w14:anchorId="0AFC3CFF" id="Text Box 3" o:spid="_x0000_s1027" type="#_x0000_t202" style="position:absolute;left:0;text-align:left;margin-left:-.25pt;margin-top:202.95pt;width:428.25pt;height:.05pt;z-index:-251654144;visibility:visible;mso-wrap-style:square;mso-wrap-distance-left:9pt;mso-wrap-distance-top:0;mso-wrap-distance-right:9pt;mso-wrap-distance-bottom:0;mso-position-horizontal:absolute;mso-position-horizontal-relative:text;mso-position-vertical:absolute;mso-position-vertical-relative:text;v-text-anchor:top" o:gfxdata="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" stroked="f">
                 <v:textbox style="mso-fit-shape-to-text:t" inset="0,0,0,0">
                   <w:txbxContent>
                     <w:p>
@@ -10108,7 +10106,7 @@
                         <w:pStyle w:val="Caption"/>
                         <w:jc w:val="center"/>
                       </w:pPr>
-                      <w:bookmarkStart w:id="30" w:name="_Toc180997687"/>
+                      <w:bookmarkStart w:id="29" w:name="_Toc180997687"/>
                       <w:r>
                         <w:t xml:space="preserve">Hình </w:t>
                       </w:r>
@@ -10160,7 +10158,7 @@
                       <w:r>
                         <w:t>: Thành phần của Selenium</w:t>
                       </w:r>
-                      <w:bookmarkEnd w:id="30"/>
+                      <w:bookmarkEnd w:id="29"/>
                       <w:r>
                         <w:rPr>
                           <w:lang w:val="vi-VN"/>
@@ -10636,7 +10634,7 @@
           <w:lang w:val="vi-VN"/>
         </w:rPr>
       </w:pPr>
-      <w:bookmarkStart w:id="31" w:name="_Toc181003568"/>
+      <w:bookmarkStart w:id="30" w:name="_Toc181003568"/>
       <w:r>
         <w:rPr>
           <w:b w:val="0"/>
@@ -10696,7 +10694,7 @@
         </w:rPr>
         <w:t>[4]</w:t>
       </w:r>
-      <w:bookmarkEnd w:id="31"/>
+      <w:bookmarkEnd w:id="30"/>
       <w:r>
         <w:rPr>
           <w:b w:val="0"/>
@@ -10757,7 +10755,7 @@
         <w:pStyle w:val="Caption"/>
         <w:jc w:val="center"/>
       </w:pPr>
-      <w:bookmarkStart w:id="32" w:name="_Toc180997688"/>
+      <w:bookmarkStart w:id="31" w:name="_Toc180997688"/>
       <w:r>
         <w:t xml:space="preserve">Hình </w:t>
       </w:r>
@@ -10809,7 +10807,7 @@
       <w:r>
         <w:t>: Cách thức hoạt động của Selenium</w:t>
       </w:r>
-      <w:bookmarkEnd w:id="32"/>
+      <w:bookmarkEnd w:id="31"/>
     </w:p>
     <w:p>
       <w:pPr>
@@ -11089,7 +11087,7 @@
           <w:lang w:val="vi-VN"/>
         </w:rPr>
       </w:pPr>
-      <w:bookmarkStart w:id="33" w:name="_Toc180997689"/>
+      <w:bookmarkStart w:id="32" w:name="_Toc180997689"/>
       <w:r>
         <w:t xml:space="preserve">Hình </w:t>
       </w:r>
@@ -11144,7 +11142,7 @@
         </w:rPr>
         <w:t>: Ví dụ về mở một trang web tự động</w:t>
       </w:r>
-      <w:bookmarkEnd w:id="33"/>
+      <w:bookmarkEnd w:id="32"/>
     </w:p>
     <w:p>
       <w:pPr>
@@ -11167,7 +11165,7 @@
           <w:lang w:val="vi-VN"/>
         </w:rPr>
       </w:pPr>
-      <w:bookmarkStart w:id="34" w:name="_Toc181003569"/>
+      <w:bookmarkStart w:id="33" w:name="_Toc181003569"/>
       <w:r>
         <w:rPr>
           <w:b w:val="0"/>
@@ -11176,7 +11174,7 @@
         </w:rPr>
         <w:t>Ứng dụng của Selenium</w:t>
       </w:r>
-      <w:bookmarkEnd w:id="34"/>
+      <w:bookmarkEnd w:id="33"/>
     </w:p>
     <w:p>
       <w:pPr>
@@ -11347,11 +11345,11 @@
         </w:numPr>
         <w:ind w:hanging="810"/>
       </w:pPr>
-      <w:bookmarkStart w:id="35" w:name="_Toc181003570"/>
+      <w:bookmarkStart w:id="34" w:name="_Toc181003570"/>
       <w:r>
         <w:t>MongoDB</w:t>
       </w:r>
-      <w:bookmarkEnd w:id="35"/>
+      <w:bookmarkEnd w:id="34"/>
     </w:p>
     <w:p>
       <w:pPr>
@@ -11367,7 +11365,7 @@
           <w:lang w:val="vi-VN"/>
         </w:rPr>
       </w:pPr>
-      <w:bookmarkStart w:id="36" w:name="_Toc181003571"/>
+      <w:bookmarkStart w:id="35" w:name="_Toc181003571"/>
       <w:r>
         <w:rPr>
           <w:b w:val="0"/>
@@ -11384,7 +11382,7 @@
         </w:rPr>
         <w:t>MongoDB</w:t>
       </w:r>
-      <w:bookmarkEnd w:id="36"/>
+      <w:bookmarkEnd w:id="35"/>
     </w:p>
     <w:p>
       <w:pPr>
@@ -11536,7 +11534,7 @@
           <w:lang w:val="vi-VN"/>
         </w:rPr>
       </w:pPr>
-      <w:bookmarkStart w:id="37" w:name="_Toc181003572"/>
+      <w:bookmarkStart w:id="36" w:name="_Toc181003572"/>
       <w:r>
         <w:rPr>
           <w:b w:val="0"/>
@@ -11545,7 +11543,7 @@
         </w:rPr>
         <w:t>Các thành phần của MogoDB</w:t>
       </w:r>
-      <w:bookmarkEnd w:id="37"/>
+      <w:bookmarkEnd w:id="36"/>
     </w:p>
     <w:p>
       <w:pPr>
@@ -11824,15 +11822,7 @@
         </w:rPr>
       </w:pPr>
       <w:r>
-        <w:t xml:space="preserve">MongoDB sẽ tự động tạo cơ sở dữ liệu mới khi lưu trữ Document </w:t>
-      </w:r>
-      <w:proofErr w:type="gramStart"/>
-      <w:r>
-        <w:t>lần  đầu</w:t>
-      </w:r>
-      <w:proofErr w:type="gramEnd"/>
-      <w:r>
-        <w:t xml:space="preserve"> tiên nếu như cơ sở dữ liệu không tồn </w:t>
+        <w:t xml:space="preserve">MongoDB sẽ tự động tạo cơ sở dữ liệu mới khi lưu trữ Document lần  đầu tiên nếu như cơ sở dữ liệu không tồn </w:t>
       </w:r>
       <w:r>
         <w:rPr>
@@ -11913,7 +11903,7 @@
           <w:lang w:val="vi-VN"/>
         </w:rPr>
       </w:pPr>
-      <w:bookmarkStart w:id="38" w:name="_Toc181003573"/>
+      <w:bookmarkStart w:id="37" w:name="_Toc181003573"/>
       <w:r>
         <w:rPr>
           <w:b w:val="0"/>
@@ -11922,7 +11912,7 @@
         </w:rPr>
         <w:t>Các cấu trúc của mô hình dữ liệu</w:t>
       </w:r>
-      <w:bookmarkEnd w:id="38"/>
+      <w:bookmarkEnd w:id="37"/>
     </w:p>
     <w:p>
       <w:pPr>
@@ -12052,7 +12042,7 @@
           </mc:Choice>
           <mc:Fallback>
             <w:pict>
-              <v:shape w14:anchorId="6038CB26" id="_x0000_s1028" type="#_x0000_t202" style="position:absolute;left:0;text-align:left;margin-left:0;margin-top:331.2pt;width:166.2pt;height:21.6pt;z-index:251665408;visibility:visible;mso-wrap-style:square;mso-width-percent:0;mso-height-percent:0;mso-wrap-distance-left:9pt;mso-wrap-distance-top:3.6pt;mso-wrap-distance-right:9pt;mso-wrap-distance-bottom:3.6pt;mso-position-horizontal:center;mso-position-horizontal-relative:margin;mso-position-vertical:absolute;mso-position-vertical-relative:text;mso-width-percent:0;mso-height-percent:0;mso-width-relative:margin;mso-height-relative:margin;v-text-anchor:top" o:gfxdata="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" stroked="f">
+              <v:shape w14:anchorId="6038CB26" id="_x0000_s1028" type="#_x0000_t202" style="position:absolute;left:0;text-align:left;margin-left:0;margin-top:331.2pt;width:166.2pt;height:21.6pt;z-index:251665408;visibility:visible;mso-wrap-style:square;mso-width-percent:0;mso-height-percent:0;mso-wrap-distance-left:9pt;mso-wrap-distance-top:3.6pt;mso-wrap-distance-right:9pt;mso-wrap-distance-bottom:3.6pt;mso-position-horizontal:center;mso-position-horizontal-relative:margin;mso-position-vertical:absolute;mso-position-vertical-relative:text;mso-width-percent:0;mso-height-percent:0;mso-width-relative:margin;mso-height-relative:margin;v-text-anchor:top" o:gfxdata="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" stroked="f">
                 <v:textbox>
                   <w:txbxContent>
                     <w:p>
@@ -12279,7 +12269,7 @@
                               <w:pStyle w:val="Caption"/>
                               <w:jc w:val="center"/>
                             </w:pPr>
-                            <w:bookmarkStart w:id="39" w:name="_Toc180997690"/>
+                            <w:bookmarkStart w:id="38" w:name="_Toc180997690"/>
                             <w:r>
                               <w:t xml:space="preserve">Hình </w:t>
                             </w:r>
@@ -12334,7 +12324,7 @@
                               </w:rPr>
                               <w:t>: Ví dụ về nhúng dữ liệu</w:t>
                             </w:r>
-                            <w:bookmarkEnd w:id="39"/>
+                            <w:bookmarkEnd w:id="38"/>
                           </w:p>
                         </w:txbxContent>
                       </wps:txbx>
@@ -12352,7 +12342,7 @@
           </mc:Choice>
           <mc:Fallback>
             <w:pict>
-              <v:shape w14:anchorId="17C16548" id="Text Box 11" o:spid="_x0000_s1029" type="#_x0000_t202" style="position:absolute;left:0;text-align:left;margin-left:0;margin-top:11.4pt;width:270.6pt;height:.05pt;z-index:-251646976;visibility:visible;mso-wrap-style:square;mso-wrap-distance-left:9pt;mso-wrap-distance-top:0;mso-wrap-distance-right:9pt;mso-wrap-distance-bottom:0;mso-position-horizontal:center;mso-position-horizontal-relative:page;mso-position-vertical:absolute;mso-position-vertical-relative:text;v-text-anchor:top" o:gfxdata="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" stroked="f">
+              <v:shape w14:anchorId="17C16548" id="Text Box 11" o:spid="_x0000_s1029" type="#_x0000_t202" style="position:absolute;left:0;text-align:left;margin-left:0;margin-top:11.4pt;width:270.6pt;height:.05pt;z-index:-251646976;visibility:visible;mso-wrap-style:square;mso-wrap-distance-left:9pt;mso-wrap-distance-top:0;mso-wrap-distance-right:9pt;mso-wrap-distance-bottom:0;mso-position-horizontal:center;mso-position-horizontal-relative:page;mso-position-vertical:absolute;mso-position-vertical-relative:text;v-text-anchor:top" o:gfxdata="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" stroked="f">
                 <v:textbox style="mso-fit-shape-to-text:t" inset="0,0,0,0">
                   <w:txbxContent>
                     <w:p>
@@ -12360,7 +12350,7 @@
                         <w:pStyle w:val="Caption"/>
                         <w:jc w:val="center"/>
                       </w:pPr>
-                      <w:bookmarkStart w:id="40" w:name="_Toc180997690"/>
+                      <w:bookmarkStart w:id="39" w:name="_Toc180997690"/>
                       <w:r>
                         <w:t xml:space="preserve">Hình </w:t>
                       </w:r>
@@ -12415,7 +12405,7 @@
                         </w:rPr>
                         <w:t>: Ví dụ về nhúng dữ liệu</w:t>
                       </w:r>
-                      <w:bookmarkEnd w:id="40"/>
+                      <w:bookmarkEnd w:id="39"/>
                     </w:p>
                   </w:txbxContent>
                 </v:textbox>
@@ -12512,7 +12502,7 @@
           <w:i/>
         </w:rPr>
       </w:pPr>
-      <w:bookmarkStart w:id="41" w:name="_Toc181003574"/>
+      <w:bookmarkStart w:id="40" w:name="_Toc181003574"/>
       <w:r>
         <w:rPr>
           <w:b w:val="0"/>
@@ -12571,7 +12561,7 @@
                               <w:pStyle w:val="Caption"/>
                               <w:jc w:val="center"/>
                             </w:pPr>
-                            <w:bookmarkStart w:id="42" w:name="_Toc180997691"/>
+                            <w:bookmarkStart w:id="41" w:name="_Toc180997691"/>
                             <w:r>
                               <w:t xml:space="preserve">Hình </w:t>
                             </w:r>
@@ -12626,7 +12616,7 @@
                               </w:rPr>
                               <w:t>: Ví dụ về tham chiếu</w:t>
                             </w:r>
-                            <w:bookmarkEnd w:id="42"/>
+                            <w:bookmarkEnd w:id="41"/>
                           </w:p>
                         </w:txbxContent>
                       </wps:txbx>
@@ -12644,7 +12634,7 @@
           </mc:Choice>
           <mc:Fallback>
             <w:pict>
-              <v:shape w14:anchorId="13F29E62" id="Text Box 12" o:spid="_x0000_s1030" type="#_x0000_t202" style="position:absolute;left:0;text-align:left;margin-left:10.6pt;margin-top:232.7pt;width:375.6pt;height:.05pt;z-index:251673600;visibility:visible;mso-wrap-style:square;mso-wrap-distance-left:9pt;mso-wrap-distance-top:0;mso-wrap-distance-right:9pt;mso-wrap-distance-bottom:0;mso-position-horizontal:absolute;mso-position-horizontal-relative:text;mso-position-vertical:absolute;mso-position-vertical-relative:text;v-text-anchor:top" o:gfxdata="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" stroked="f">
+              <v:shape w14:anchorId="13F29E62" id="Text Box 12" o:spid="_x0000_s1030" type="#_x0000_t202" style="position:absolute;left:0;text-align:left;margin-left:10.6pt;margin-top:232.7pt;width:375.6pt;height:.05pt;z-index:251673600;visibility:visible;mso-wrap-style:square;mso-wrap-distance-left:9pt;mso-wrap-distance-top:0;mso-wrap-distance-right:9pt;mso-wrap-distance-bottom:0;mso-position-horizontal:absolute;mso-position-horizontal-relative:text;mso-position-vertical:absolute;mso-position-vertical-relative:text;v-text-anchor:top" o:gfxdata="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" stroked="f">
                 <v:textbox style="mso-fit-shape-to-text:t" inset="0,0,0,0">
                   <w:txbxContent>
                     <w:p>
@@ -12652,7 +12642,7 @@
                         <w:pStyle w:val="Caption"/>
                         <w:jc w:val="center"/>
                       </w:pPr>
-                      <w:bookmarkStart w:id="43" w:name="_Toc180997691"/>
+                      <w:bookmarkStart w:id="42" w:name="_Toc180997691"/>
                       <w:r>
                         <w:t xml:space="preserve">Hình </w:t>
                       </w:r>
@@ -12707,7 +12697,7 @@
                         </w:rPr>
                         <w:t>: Ví dụ về tham chiếu</w:t>
                       </w:r>
-                      <w:bookmarkEnd w:id="43"/>
+                      <w:bookmarkEnd w:id="42"/>
                     </w:p>
                   </w:txbxContent>
                 </v:textbox>
@@ -12796,7 +12786,7 @@
         </w:rPr>
         <w:t>mẫu thiết kế của mô hình dữ liệu</w:t>
       </w:r>
-      <w:bookmarkEnd w:id="41"/>
+      <w:bookmarkEnd w:id="40"/>
     </w:p>
     <w:p>
       <w:pPr>
@@ -12972,7 +12962,7 @@
                                 <w:szCs w:val="26"/>
                               </w:rPr>
                             </w:pPr>
-                            <w:bookmarkStart w:id="44" w:name="_Toc180997692"/>
+                            <w:bookmarkStart w:id="43" w:name="_Toc180997692"/>
                             <w:r>
                               <w:t xml:space="preserve">Hình </w:t>
                             </w:r>
@@ -13027,7 +13017,7 @@
                               </w:rPr>
                               <w:t>: Ví dụ quan hệ một - một</w:t>
                             </w:r>
-                            <w:bookmarkEnd w:id="44"/>
+                            <w:bookmarkEnd w:id="43"/>
                           </w:p>
                         </w:txbxContent>
                       </wps:txbx>
@@ -13045,7 +13035,7 @@
           </mc:Choice>
           <mc:Fallback>
             <w:pict>
-              <v:shape w14:anchorId="3E9500AF" id="Text Box 13" o:spid="_x0000_s1031" type="#_x0000_t202" style="position:absolute;left:0;text-align:left;margin-left:0;margin-top:164.95pt;width:121.2pt;height:.05pt;z-index:251677696;visibility:visible;mso-wrap-style:square;mso-wrap-distance-left:9pt;mso-wrap-distance-top:0;mso-wrap-distance-right:9pt;mso-wrap-distance-bottom:0;mso-position-horizontal:center;mso-position-horizontal-relative:margin;mso-position-vertical:absolute;mso-position-vertical-relative:text;v-text-anchor:top" o:gfxdata="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" stroked="f">
+              <v:shape w14:anchorId="3E9500AF" id="Text Box 13" o:spid="_x0000_s1031" type="#_x0000_t202" style="position:absolute;left:0;text-align:left;margin-left:0;margin-top:164.95pt;width:121.2pt;height:.05pt;z-index:251677696;visibility:visible;mso-wrap-style:square;mso-wrap-distance-left:9pt;mso-wrap-distance-top:0;mso-wrap-distance-right:9pt;mso-wrap-distance-bottom:0;mso-position-horizontal:center;mso-position-horizontal-relative:margin;mso-position-vertical:absolute;mso-position-vertical-relative:text;v-text-anchor:top" o:gfxdata="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" stroked="f">
                 <v:textbox style="mso-fit-shape-to-text:t" inset="0,0,0,0">
                   <w:txbxContent>
                     <w:p>
@@ -13057,7 +13047,7 @@
                           <w:szCs w:val="26"/>
                         </w:rPr>
                       </w:pPr>
-                      <w:bookmarkStart w:id="45" w:name="_Toc180997692"/>
+                      <w:bookmarkStart w:id="44" w:name="_Toc180997692"/>
                       <w:r>
                         <w:t xml:space="preserve">Hình </w:t>
                       </w:r>
@@ -13112,7 +13102,7 @@
                         </w:rPr>
                         <w:t>: Ví dụ quan hệ một - một</w:t>
                       </w:r>
-                      <w:bookmarkEnd w:id="45"/>
+                      <w:bookmarkEnd w:id="44"/>
                     </w:p>
                   </w:txbxContent>
                 </v:textbox>
@@ -13320,7 +13310,7 @@
                                 <w:color w:val="auto"/>
                               </w:rPr>
                             </w:pPr>
-                            <w:bookmarkStart w:id="46" w:name="_Toc180997693"/>
+                            <w:bookmarkStart w:id="45" w:name="_Toc180997693"/>
                             <w:r>
                               <w:t xml:space="preserve">Hình </w:t>
                             </w:r>
@@ -13375,7 +13365,7 @@
                               </w:rPr>
                               <w:t>: Ví dụ về quan hệ một -  nhiều</w:t>
                             </w:r>
-                            <w:bookmarkEnd w:id="46"/>
+                            <w:bookmarkEnd w:id="45"/>
                           </w:p>
                         </w:txbxContent>
                       </wps:txbx>
@@ -13393,7 +13383,7 @@
           </mc:Choice>
           <mc:Fallback>
             <w:pict>
-              <v:shape w14:anchorId="782BE79F" id="Text Box 15" o:spid="_x0000_s1032" type="#_x0000_t202" style="position:absolute;left:0;text-align:left;margin-left:148.9pt;margin-top:233.2pt;width:141.6pt;height:.05pt;z-index:251680768;visibility:visible;mso-wrap-style:square;mso-wrap-distance-left:9pt;mso-wrap-distance-top:0;mso-wrap-distance-right:9pt;mso-wrap-distance-bottom:0;mso-position-horizontal:absolute;mso-position-horizontal-relative:text;mso-position-vertical:absolute;mso-position-vertical-relative:text;v-text-anchor:top" o:gfxdata="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" stroked="f">
+              <v:shape w14:anchorId="782BE79F" id="Text Box 15" o:spid="_x0000_s1032" type="#_x0000_t202" style="position:absolute;left:0;text-align:left;margin-left:148.9pt;margin-top:233.2pt;width:141.6pt;height:.05pt;z-index:251680768;visibility:visible;mso-wrap-style:square;mso-wrap-distance-left:9pt;mso-wrap-distance-top:0;mso-wrap-distance-right:9pt;mso-wrap-distance-bottom:0;mso-position-horizontal:absolute;mso-position-horizontal-relative:text;mso-position-vertical:absolute;mso-position-vertical-relative:text;v-text-anchor:top" o:gfxdata="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" stroked="f">
                 <v:textbox style="mso-fit-shape-to-text:t" inset="0,0,0,0">
                   <w:txbxContent>
                     <w:p>
@@ -13406,7 +13396,7 @@
                           <w:color w:val="auto"/>
                         </w:rPr>
                       </w:pPr>
-                      <w:bookmarkStart w:id="47" w:name="_Toc180997693"/>
+                      <w:bookmarkStart w:id="46" w:name="_Toc180997693"/>
                       <w:r>
                         <w:t xml:space="preserve">Hình </w:t>
                       </w:r>
@@ -13461,7 +13451,7 @@
                         </w:rPr>
                         <w:t>: Ví dụ về quan hệ một -  nhiều</w:t>
                       </w:r>
-                      <w:bookmarkEnd w:id="47"/>
+                      <w:bookmarkEnd w:id="46"/>
                     </w:p>
                   </w:txbxContent>
                 </v:textbox>
@@ -13809,7 +13799,7 @@
                                 <w:color w:val="auto"/>
                               </w:rPr>
                             </w:pPr>
-                            <w:bookmarkStart w:id="48" w:name="_Toc180997694"/>
+                            <w:bookmarkStart w:id="47" w:name="_Toc180997694"/>
                             <w:r>
                               <w:t xml:space="preserve">Hình </w:t>
                             </w:r>
@@ -13864,7 +13854,7 @@
                               </w:rPr>
                               <w:t>: Ví dụng quan hệ một – nhiều sử dụng tham số</w:t>
                             </w:r>
-                            <w:bookmarkEnd w:id="48"/>
+                            <w:bookmarkEnd w:id="47"/>
                             <w:r>
                               <w:rPr>
                                 <w:lang w:val="vi-VN"/>
@@ -13888,7 +13878,7 @@
           </mc:Choice>
           <mc:Fallback>
             <w:pict>
-              <v:shape w14:anchorId="3B9F221D" id="Text Box 21" o:spid="_x0000_s1033" type="#_x0000_t202" style="position:absolute;left:0;text-align:left;margin-left:128pt;margin-top:376.7pt;width:216.7pt;height:.05pt;z-index:251686912;visibility:visible;mso-wrap-style:square;mso-wrap-distance-left:9pt;mso-wrap-distance-top:0;mso-wrap-distance-right:9pt;mso-wrap-distance-bottom:0;mso-position-horizontal:absolute;mso-position-horizontal-relative:text;mso-position-vertical:absolute;mso-position-vertical-relative:text;v-text-anchor:top" o:gfxdata="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" stroked="f">
+              <v:shape w14:anchorId="3B9F221D" id="Text Box 21" o:spid="_x0000_s1033" type="#_x0000_t202" style="position:absolute;left:0;text-align:left;margin-left:128pt;margin-top:376.7pt;width:216.7pt;height:.05pt;z-index:251686912;visibility:visible;mso-wrap-style:square;mso-wrap-distance-left:9pt;mso-wrap-distance-top:0;mso-wrap-distance-right:9pt;mso-wrap-distance-bottom:0;mso-position-horizontal:absolute;mso-position-horizontal-relative:text;mso-position-vertical:absolute;mso-position-vertical-relative:text;v-text-anchor:top" o:gfxdata="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" stroked="f">
                 <v:textbox style="mso-fit-shape-to-text:t" inset="0,0,0,0">
                   <w:txbxContent>
                     <w:p>
@@ -13901,7 +13891,7 @@
                           <w:color w:val="auto"/>
                         </w:rPr>
                       </w:pPr>
-                      <w:bookmarkStart w:id="49" w:name="_Toc180997694"/>
+                      <w:bookmarkStart w:id="48" w:name="_Toc180997694"/>
                       <w:r>
                         <w:t xml:space="preserve">Hình </w:t>
                       </w:r>
@@ -13956,7 +13946,7 @@
                         </w:rPr>
                         <w:t>: Ví dụng quan hệ một – nhiều sử dụng tham số</w:t>
                       </w:r>
-                      <w:bookmarkEnd w:id="49"/>
+                      <w:bookmarkEnd w:id="48"/>
                       <w:r>
                         <w:rPr>
                           <w:lang w:val="vi-VN"/>
@@ -14054,7 +14044,7 @@
                                 <w:szCs w:val="26"/>
                               </w:rPr>
                             </w:pPr>
-                            <w:bookmarkStart w:id="50" w:name="_Toc180997695"/>
+                            <w:bookmarkStart w:id="49" w:name="_Toc180997695"/>
                             <w:r>
                               <w:t xml:space="preserve">Hình </w:t>
                             </w:r>
@@ -14112,7 +14102,7 @@
                             <w:r>
                               <w:t>Ví dụ hệ thuống danh mục sách được mô tả theo cấu trúc cây</w:t>
                             </w:r>
-                            <w:bookmarkEnd w:id="50"/>
+                            <w:bookmarkEnd w:id="49"/>
                           </w:p>
                         </w:txbxContent>
                       </wps:txbx>
@@ -14130,7 +14120,7 @@
           </mc:Choice>
           <mc:Fallback>
             <w:pict>
-              <v:shape w14:anchorId="243F3021" id="Text Box 26" o:spid="_x0000_s1034" type="#_x0000_t202" style="position:absolute;left:0;text-align:left;margin-left:68.75pt;margin-top:184.8pt;width:351pt;height:.05pt;z-index:251691008;visibility:visible;mso-wrap-style:square;mso-wrap-distance-left:9pt;mso-wrap-distance-top:0;mso-wrap-distance-right:9pt;mso-wrap-distance-bottom:0;mso-position-horizontal:absolute;mso-position-horizontal-relative:text;mso-position-vertical:absolute;mso-position-vertical-relative:text;v-text-anchor:top" o:gfxdata="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" stroked="f">
+              <v:shape w14:anchorId="243F3021" id="Text Box 26" o:spid="_x0000_s1034" type="#_x0000_t202" style="position:absolute;left:0;text-align:left;margin-left:68.75pt;margin-top:184.8pt;width:351pt;height:.05pt;z-index:251691008;visibility:visible;mso-wrap-style:square;mso-wrap-distance-left:9pt;mso-wrap-distance-top:0;mso-wrap-distance-right:9pt;mso-wrap-distance-bottom:0;mso-position-horizontal:absolute;mso-position-horizontal-relative:text;mso-position-vertical:absolute;mso-position-vertical-relative:text;v-text-anchor:top" o:gfxdata="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" stroked="f">
                 <v:textbox style="mso-fit-shape-to-text:t" inset="0,0,0,0">
                   <w:txbxContent>
                     <w:p>
@@ -14143,7 +14133,7 @@
                           <w:szCs w:val="26"/>
                         </w:rPr>
                       </w:pPr>
-                      <w:bookmarkStart w:id="51" w:name="_Toc180997695"/>
+                      <w:bookmarkStart w:id="50" w:name="_Toc180997695"/>
                       <w:r>
                         <w:t xml:space="preserve">Hình </w:t>
                       </w:r>
@@ -14201,7 +14191,7 @@
                       <w:r>
                         <w:t>Ví dụ hệ thuống danh mục sách được mô tả theo cấu trúc cây</w:t>
                       </w:r>
-                      <w:bookmarkEnd w:id="51"/>
+                      <w:bookmarkEnd w:id="50"/>
                     </w:p>
                   </w:txbxContent>
                 </v:textbox>
@@ -14324,7 +14314,7 @@
           <w:lang w:val="vi-VN"/>
         </w:rPr>
       </w:pPr>
-      <w:bookmarkStart w:id="52" w:name="_Toc181003575"/>
+      <w:bookmarkStart w:id="51" w:name="_Toc181003575"/>
       <w:r>
         <w:rPr>
           <w:b w:val="0"/>
@@ -14333,7 +14323,7 @@
         <w:lastRenderedPageBreak/>
         <w:t>Các phương thức CRUD trong MongoDB</w:t>
       </w:r>
-      <w:bookmarkEnd w:id="52"/>
+      <w:bookmarkEnd w:id="51"/>
     </w:p>
     <w:p>
       <w:pPr>
@@ -14458,7 +14448,7 @@
                                 <w:szCs w:val="26"/>
                               </w:rPr>
                             </w:pPr>
-                            <w:bookmarkStart w:id="53" w:name="_Toc180997696"/>
+                            <w:bookmarkStart w:id="52" w:name="_Toc180997696"/>
                             <w:r>
                               <w:t xml:space="preserve">Hình </w:t>
                             </w:r>
@@ -14513,7 +14503,7 @@
                               </w:rPr>
                               <w:t>: Thêm dữ liệu</w:t>
                             </w:r>
-                            <w:bookmarkEnd w:id="53"/>
+                            <w:bookmarkEnd w:id="52"/>
                           </w:p>
                         </w:txbxContent>
                       </wps:txbx>
@@ -14531,7 +14521,7 @@
           </mc:Choice>
           <mc:Fallback>
             <w:pict>
-              <v:shape w14:anchorId="0700BB1B" id="Text Box 27" o:spid="_x0000_s1035" type="#_x0000_t202" style="position:absolute;left:0;text-align:left;margin-left:0;margin-top:131.6pt;width:468pt;height:.05pt;z-index:251697152;visibility:visible;mso-wrap-style:square;mso-wrap-distance-left:9pt;mso-wrap-distance-top:0;mso-wrap-distance-right:9pt;mso-wrap-distance-bottom:0;mso-position-horizontal:absolute;mso-position-horizontal-relative:text;mso-position-vertical:absolute;mso-position-vertical-relative:text;v-text-anchor:top" o:gfxdata="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" stroked="f">
+              <v:shape w14:anchorId="0700BB1B" id="Text Box 27" o:spid="_x0000_s1035" type="#_x0000_t202" style="position:absolute;left:0;text-align:left;margin-left:0;margin-top:131.6pt;width:468pt;height:.05pt;z-index:251697152;visibility:visible;mso-wrap-style:square;mso-wrap-distance-left:9pt;mso-wrap-distance-top:0;mso-wrap-distance-right:9pt;mso-wrap-distance-bottom:0;mso-position-horizontal:absolute;mso-position-horizontal-relative:text;mso-position-vertical:absolute;mso-position-vertical-relative:text;v-text-anchor:top" o:gfxdata="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" stroked="f">
                 <v:textbox style="mso-fit-shape-to-text:t" inset="0,0,0,0">
                   <w:txbxContent>
                     <w:p>
@@ -14544,7 +14534,7 @@
                           <w:szCs w:val="26"/>
                         </w:rPr>
                       </w:pPr>
-                      <w:bookmarkStart w:id="54" w:name="_Toc180997696"/>
+                      <w:bookmarkStart w:id="53" w:name="_Toc180997696"/>
                       <w:r>
                         <w:t xml:space="preserve">Hình </w:t>
                       </w:r>
@@ -14599,7 +14589,7 @@
                         </w:rPr>
                         <w:t>: Thêm dữ liệu</w:t>
                       </w:r>
-                      <w:bookmarkEnd w:id="54"/>
+                      <w:bookmarkEnd w:id="53"/>
                     </w:p>
                   </w:txbxContent>
                 </v:textbox>
@@ -14702,7 +14692,7 @@
                               <w:pStyle w:val="Caption"/>
                               <w:jc w:val="center"/>
                             </w:pPr>
-                            <w:bookmarkStart w:id="55" w:name="_Toc180997697"/>
+                            <w:bookmarkStart w:id="54" w:name="_Toc180997697"/>
                             <w:r>
                               <w:t xml:space="preserve">Hình </w:t>
                             </w:r>
@@ -14760,7 +14750,7 @@
                             <w:r>
                               <w:t xml:space="preserve"> Chèn nhiều tài liệu Documents vào một Collection</w:t>
                             </w:r>
-                            <w:bookmarkEnd w:id="55"/>
+                            <w:bookmarkEnd w:id="54"/>
                           </w:p>
                           <w:p/>
                         </w:txbxContent>
@@ -14779,7 +14769,7 @@
           </mc:Choice>
           <mc:Fallback>
             <w:pict>
-              <v:shape w14:anchorId="1049E588" id="Text Box 28" o:spid="_x0000_s1036" type="#_x0000_t202" style="position:absolute;left:0;text-align:left;margin-left:0;margin-top:307.35pt;width:455.25pt;height:.05pt;z-index:251699200;visibility:visible;mso-wrap-style:square;mso-wrap-distance-left:9pt;mso-wrap-distance-top:0;mso-wrap-distance-right:9pt;mso-wrap-distance-bottom:0;mso-position-horizontal:left;mso-position-horizontal-relative:margin;mso-position-vertical:absolute;mso-position-vertical-relative:text;v-text-anchor:top" o:gfxdata="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" stroked="f">
+              <v:shape w14:anchorId="1049E588" id="Text Box 28" o:spid="_x0000_s1036" type="#_x0000_t202" style="position:absolute;left:0;text-align:left;margin-left:0;margin-top:307.35pt;width:455.25pt;height:.05pt;z-index:251699200;visibility:visible;mso-wrap-style:square;mso-wrap-distance-left:9pt;mso-wrap-distance-top:0;mso-wrap-distance-right:9pt;mso-wrap-distance-bottom:0;mso-position-horizontal:left;mso-position-horizontal-relative:margin;mso-position-vertical:absolute;mso-position-vertical-relative:text;v-text-anchor:top" o:gfxdata="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" stroked="f">
                 <v:textbox style="mso-fit-shape-to-text:t" inset="0,0,0,0">
                   <w:txbxContent>
                     <w:p>
@@ -14787,7 +14777,7 @@
                         <w:pStyle w:val="Caption"/>
                         <w:jc w:val="center"/>
                       </w:pPr>
-                      <w:bookmarkStart w:id="56" w:name="_Toc180997697"/>
+                      <w:bookmarkStart w:id="55" w:name="_Toc180997697"/>
                       <w:r>
                         <w:t xml:space="preserve">Hình </w:t>
                       </w:r>
@@ -14845,7 +14835,7 @@
                       <w:r>
                         <w:t xml:space="preserve"> Chèn nhiều tài liệu Documents vào một Collection</w:t>
                       </w:r>
-                      <w:bookmarkEnd w:id="56"/>
+                      <w:bookmarkEnd w:id="55"/>
                     </w:p>
                     <w:p/>
                   </w:txbxContent>
@@ -14920,7 +14910,6 @@
       <w:r>
         <w:t xml:space="preserve">Khi cần thêm nhiều Document cùng một lúc, sử dụng cú pháp </w:t>
       </w:r>
-      <w:proofErr w:type="gramStart"/>
       <w:r>
         <w:rPr>
           <w:b/>
@@ -14928,17 +14917,7 @@
           <w:i/>
           <w:iCs/>
         </w:rPr>
-        <w:t>db.collection</w:t>
-      </w:r>
-      <w:proofErr w:type="gramEnd"/>
-      <w:r>
-        <w:rPr>
-          <w:b/>
-          <w:bCs/>
-          <w:i/>
-          <w:iCs/>
-        </w:rPr>
-        <w:t>.insertMany()</w:t>
+        <w:t>db.collection.insertMany()</w:t>
       </w:r>
       <w:r>
         <w:t xml:space="preserve"> và truyền vào một mảng gồm </w:t>
@@ -15098,7 +15077,7 @@
           </mc:Choice>
           <mc:Fallback>
             <w:pict>
-              <v:shape w14:anchorId="1ECD66FD" id="_x0000_s1037" type="#_x0000_t202" style="position:absolute;left:0;text-align:left;margin-left:256.55pt;margin-top:349.05pt;width:208.8pt;height:47.4pt;z-index:251721728;visibility:visible;mso-wrap-style:square;mso-width-percent:0;mso-height-percent:0;mso-wrap-distance-left:9pt;mso-wrap-distance-top:3.6pt;mso-wrap-distance-right:9pt;mso-wrap-distance-bottom:3.6pt;mso-position-horizontal:absolute;mso-position-horizontal-relative:margin;mso-position-vertical:absolute;mso-position-vertical-relative:text;mso-width-percent:0;mso-height-percent:0;mso-width-relative:margin;mso-height-relative:margin;v-text-anchor:top" o:gfxdata="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" stroked="f">
+              <v:shape w14:anchorId="1ECD66FD" id="_x0000_s1037" type="#_x0000_t202" style="position:absolute;left:0;text-align:left;margin-left:256.55pt;margin-top:349.05pt;width:208.8pt;height:47.4pt;z-index:251721728;visibility:visible;mso-wrap-style:square;mso-width-percent:0;mso-height-percent:0;mso-wrap-distance-left:9pt;mso-wrap-distance-top:3.6pt;mso-wrap-distance-right:9pt;mso-wrap-distance-bottom:3.6pt;mso-position-horizontal:absolute;mso-position-horizontal-relative:margin;mso-position-vertical:absolute;mso-position-vertical-relative:text;mso-width-percent:0;mso-height-percent:0;mso-width-relative:margin;mso-height-relative:margin;v-text-anchor:top" o:gfxdata="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" stroked="f">
                 <v:textbox>
                   <w:txbxContent>
                     <w:p>
@@ -15229,7 +15208,7 @@
                                 <w:szCs w:val="26"/>
                               </w:rPr>
                             </w:pPr>
-                            <w:bookmarkStart w:id="57" w:name="_Toc180997698"/>
+                            <w:bookmarkStart w:id="56" w:name="_Toc180997698"/>
                             <w:r>
                               <w:t xml:space="preserve">Hình </w:t>
                             </w:r>
@@ -15293,7 +15272,7 @@
                             <w:r>
                               <w:t>”</w:t>
                             </w:r>
-                            <w:bookmarkEnd w:id="57"/>
+                            <w:bookmarkEnd w:id="56"/>
                           </w:p>
                         </w:txbxContent>
                       </wps:txbx>
@@ -15317,7 +15296,7 @@
           </mc:Choice>
           <mc:Fallback>
             <w:pict>
-              <v:shape w14:anchorId="70F826FC" id="Text Box 31" o:spid="_x0000_s1038" type="#_x0000_t202" style="position:absolute;left:0;text-align:left;margin-left:-35.65pt;margin-top:482.85pt;width:248.4pt;height:14.4pt;z-index:251703296;visibility:visible;mso-wrap-style:square;mso-width-percent:0;mso-height-percent:0;mso-wrap-distance-left:9pt;mso-wrap-distance-top:0;mso-wrap-distance-right:9pt;mso-wrap-distance-bottom:0;mso-position-horizontal:absolute;mso-position-horizontal-relative:text;mso-position-vertical:absolute;mso-position-vertical-relative:text;mso-width-percent:0;mso-height-percent:0;mso-width-relative:margin;mso-height-relative:margin;v-text-anchor:top" o:gfxdata="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" stroked="f">
+              <v:shape w14:anchorId="70F826FC" id="Text Box 31" o:spid="_x0000_s1038" type="#_x0000_t202" style="position:absolute;left:0;text-align:left;margin-left:-35.65pt;margin-top:482.85pt;width:248.4pt;height:14.4pt;z-index:251703296;visibility:visible;mso-wrap-style:square;mso-width-percent:0;mso-height-percent:0;mso-wrap-distance-left:9pt;mso-wrap-distance-top:0;mso-wrap-distance-right:9pt;mso-wrap-distance-bottom:0;mso-position-horizontal:absolute;mso-position-horizontal-relative:text;mso-position-vertical:absolute;mso-position-vertical-relative:text;mso-width-percent:0;mso-height-percent:0;mso-width-relative:margin;mso-height-relative:margin;v-text-anchor:top" o:gfxdata="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" stroked="f">
                 <v:textbox inset="0,0,0,0">
                   <w:txbxContent>
                     <w:p>
@@ -15329,7 +15308,7 @@
                           <w:szCs w:val="26"/>
                         </w:rPr>
                       </w:pPr>
-                      <w:bookmarkStart w:id="58" w:name="_Toc180997698"/>
+                      <w:bookmarkStart w:id="57" w:name="_Toc180997698"/>
                       <w:r>
                         <w:t xml:space="preserve">Hình </w:t>
                       </w:r>
@@ -15393,7 +15372,7 @@
                       <w:r>
                         <w:t>”</w:t>
                       </w:r>
-                      <w:bookmarkEnd w:id="58"/>
+                      <w:bookmarkEnd w:id="57"/>
                     </w:p>
                   </w:txbxContent>
                 </v:textbox>
@@ -15739,7 +15718,7 @@
           </mc:Choice>
           <mc:Fallback>
             <w:pict>
-              <v:shape w14:anchorId="4CB4C3C3" id="_x0000_s1039" type="#_x0000_t202" style="position:absolute;left:0;text-align:left;margin-left:0;margin-top:30.6pt;width:251.4pt;height:43.2pt;z-index:251723776;visibility:visible;mso-wrap-style:square;mso-width-percent:0;mso-height-percent:0;mso-wrap-distance-left:9pt;mso-wrap-distance-top:3.6pt;mso-wrap-distance-right:9pt;mso-wrap-distance-bottom:3.6pt;mso-position-horizontal:center;mso-position-horizontal-relative:margin;mso-position-vertical:absolute;mso-position-vertical-relative:text;mso-width-percent:0;mso-height-percent:0;mso-width-relative:margin;mso-height-relative:margin;v-text-anchor:top" o:gfxdata="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" stroked="f">
+              <v:shape w14:anchorId="4CB4C3C3" id="_x0000_s1039" type="#_x0000_t202" style="position:absolute;left:0;text-align:left;margin-left:0;margin-top:30.6pt;width:251.4pt;height:43.2pt;z-index:251723776;visibility:visible;mso-wrap-style:square;mso-width-percent:0;mso-height-percent:0;mso-wrap-distance-left:9pt;mso-wrap-distance-top:3.6pt;mso-wrap-distance-right:9pt;mso-wrap-distance-bottom:3.6pt;mso-position-horizontal:center;mso-position-horizontal-relative:margin;mso-position-vertical:absolute;mso-position-vertical-relative:text;mso-width-percent:0;mso-height-percent:0;mso-width-relative:margin;mso-height-relative:margin;v-text-anchor:top" o:gfxdata="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" stroked="f">
                 <v:textbox>
                   <w:txbxContent>
                     <w:p>
@@ -15936,7 +15915,7 @@
                                 <w:szCs w:val="26"/>
                               </w:rPr>
                             </w:pPr>
-                            <w:bookmarkStart w:id="59" w:name="_Toc180997699"/>
+                            <w:bookmarkStart w:id="58" w:name="_Toc180997699"/>
                             <w:r>
                               <w:t xml:space="preserve">Hình </w:t>
                             </w:r>
@@ -16000,7 +15979,7 @@
                             <w:r>
                               <w:t>Xóa tất cả Documents trong Collection</w:t>
                             </w:r>
-                            <w:bookmarkEnd w:id="59"/>
+                            <w:bookmarkEnd w:id="58"/>
                           </w:p>
                         </w:txbxContent>
                       </wps:txbx>
@@ -16018,7 +15997,7 @@
           </mc:Choice>
           <mc:Fallback>
             <w:pict>
-              <v:shape w14:anchorId="0A6ED91A" id="Text Box 35" o:spid="_x0000_s1040" type="#_x0000_t202" style="position:absolute;left:0;text-align:left;margin-left:54.75pt;margin-top:166.25pt;width:190.2pt;height:.05pt;z-index:251711488;visibility:visible;mso-wrap-style:square;mso-wrap-distance-left:9pt;mso-wrap-distance-top:0;mso-wrap-distance-right:9pt;mso-wrap-distance-bottom:0;mso-position-horizontal:absolute;mso-position-horizontal-relative:text;mso-position-vertical:absolute;mso-position-vertical-relative:text;v-text-anchor:top" o:gfxdata="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" stroked="f">
+              <v:shape w14:anchorId="0A6ED91A" id="Text Box 35" o:spid="_x0000_s1040" type="#_x0000_t202" style="position:absolute;left:0;text-align:left;margin-left:54.75pt;margin-top:166.25pt;width:190.2pt;height:.05pt;z-index:251711488;visibility:visible;mso-wrap-style:square;mso-wrap-distance-left:9pt;mso-wrap-distance-top:0;mso-wrap-distance-right:9pt;mso-wrap-distance-bottom:0;mso-position-horizontal:absolute;mso-position-horizontal-relative:text;mso-position-vertical:absolute;mso-position-vertical-relative:text;v-text-anchor:top" o:gfxdata="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" stroked="f">
                 <v:textbox style="mso-fit-shape-to-text:t" inset="0,0,0,0">
                   <w:txbxContent>
                     <w:p>
@@ -16031,7 +16010,7 @@
                           <w:szCs w:val="26"/>
                         </w:rPr>
                       </w:pPr>
-                      <w:bookmarkStart w:id="60" w:name="_Toc180997699"/>
+                      <w:bookmarkStart w:id="59" w:name="_Toc180997699"/>
                       <w:r>
                         <w:t xml:space="preserve">Hình </w:t>
                       </w:r>
@@ -16095,7 +16074,7 @@
                       <w:r>
                         <w:t>Xóa tất cả Documents trong Collection</w:t>
                       </w:r>
-                      <w:bookmarkEnd w:id="60"/>
+                      <w:bookmarkEnd w:id="59"/>
                     </w:p>
                   </w:txbxContent>
                 </v:textbox>
@@ -16135,7 +16114,7 @@
           <w:lang w:val="vi-VN"/>
         </w:rPr>
       </w:pPr>
-      <w:bookmarkStart w:id="61" w:name="_Toc181003576"/>
+      <w:bookmarkStart w:id="60" w:name="_Toc181003576"/>
       <w:r>
         <w:rPr>
           <w:b w:val="0"/>
@@ -16144,7 +16123,7 @@
         </w:rPr>
         <w:t>Các tính năng nổi bật của MongoDB</w:t>
       </w:r>
-      <w:bookmarkEnd w:id="61"/>
+      <w:bookmarkEnd w:id="60"/>
     </w:p>
     <w:p>
       <w:pPr>
@@ -16329,7 +16308,7 @@
           <w:i/>
         </w:rPr>
       </w:pPr>
-      <w:bookmarkStart w:id="62" w:name="_Toc181003577"/>
+      <w:bookmarkStart w:id="61" w:name="_Toc181003577"/>
       <w:r>
         <w:rPr>
           <w:b w:val="0"/>
@@ -16338,7 +16317,7 @@
         </w:rPr>
         <w:t>So sánh MongoDB và các cơ sở dữ liêu khác</w:t>
       </w:r>
-      <w:bookmarkEnd w:id="62"/>
+      <w:bookmarkEnd w:id="61"/>
     </w:p>
     <w:p>
       <w:pPr>
@@ -16461,7 +16440,7 @@
                                 <w:color w:val="auto"/>
                               </w:rPr>
                             </w:pPr>
-                            <w:bookmarkStart w:id="63" w:name="_Toc180997700"/>
+                            <w:bookmarkStart w:id="62" w:name="_Toc180997700"/>
                             <w:r>
                               <w:t xml:space="preserve">Hình </w:t>
                             </w:r>
@@ -16516,7 +16495,7 @@
                               </w:rPr>
                               <w:t>: So sánh MongoDB và My SQL</w:t>
                             </w:r>
-                            <w:bookmarkEnd w:id="63"/>
+                            <w:bookmarkEnd w:id="62"/>
                           </w:p>
                         </w:txbxContent>
                       </wps:txbx>
@@ -16534,7 +16513,7 @@
           </mc:Choice>
           <mc:Fallback>
             <w:pict>
-              <v:shape w14:anchorId="629D5DD7" id="Text Box 38" o:spid="_x0000_s1041" type="#_x0000_t202" style="position:absolute;left:0;text-align:left;margin-left:67.2pt;margin-top:385.15pt;width:329.55pt;height:.05pt;z-index:251715584;visibility:visible;mso-wrap-style:square;mso-wrap-distance-left:9pt;mso-wrap-distance-top:0;mso-wrap-distance-right:9pt;mso-wrap-distance-bottom:0;mso-position-horizontal:absolute;mso-position-horizontal-relative:text;mso-position-vertical:absolute;mso-position-vertical-relative:text;v-text-anchor:top" o:gfxdata="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" stroked="f">
+              <v:shape w14:anchorId="629D5DD7" id="Text Box 38" o:spid="_x0000_s1041" type="#_x0000_t202" style="position:absolute;left:0;text-align:left;margin-left:67.2pt;margin-top:385.15pt;width:329.55pt;height:.05pt;z-index:251715584;visibility:visible;mso-wrap-style:square;mso-wrap-distance-left:9pt;mso-wrap-distance-top:0;mso-wrap-distance-right:9pt;mso-wrap-distance-bottom:0;mso-position-horizontal:absolute;mso-position-horizontal-relative:text;mso-position-vertical:absolute;mso-position-vertical-relative:text;v-text-anchor:top" o:gfxdata="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" stroked="f">
                 <v:textbox style="mso-fit-shape-to-text:t" inset="0,0,0,0">
                   <w:txbxContent>
                     <w:p>
@@ -16548,7 +16527,7 @@
                           <w:color w:val="auto"/>
                         </w:rPr>
                       </w:pPr>
-                      <w:bookmarkStart w:id="64" w:name="_Toc180997700"/>
+                      <w:bookmarkStart w:id="63" w:name="_Toc180997700"/>
                       <w:r>
                         <w:t xml:space="preserve">Hình </w:t>
                       </w:r>
@@ -16603,7 +16582,7 @@
                         </w:rPr>
                         <w:t>: So sánh MongoDB và My SQL</w:t>
                       </w:r>
-                      <w:bookmarkEnd w:id="64"/>
+                      <w:bookmarkEnd w:id="63"/>
                     </w:p>
                   </w:txbxContent>
                 </v:textbox>
@@ -16868,7 +16847,7 @@
                                 <w:szCs w:val="26"/>
                               </w:rPr>
                             </w:pPr>
-                            <w:bookmarkStart w:id="65" w:name="_Toc180997701"/>
+                            <w:bookmarkStart w:id="64" w:name="_Toc180997701"/>
                             <w:r>
                               <w:t xml:space="preserve">Hình </w:t>
                             </w:r>
@@ -16923,7 +16902,7 @@
                               </w:rPr>
                               <w:t>: So sánh với Apache Cassandra</w:t>
                             </w:r>
-                            <w:bookmarkEnd w:id="65"/>
+                            <w:bookmarkEnd w:id="64"/>
                           </w:p>
                         </w:txbxContent>
                       </wps:txbx>
@@ -16941,7 +16920,7 @@
           </mc:Choice>
           <mc:Fallback>
             <w:pict>
-              <v:shape w14:anchorId="6C1C32FA" id="Text Box 40" o:spid="_x0000_s1042" type="#_x0000_t202" style="position:absolute;left:0;text-align:left;margin-left:42.7pt;margin-top:299.1pt;width:384.5pt;height:.05pt;z-index:251718656;visibility:visible;mso-wrap-style:square;mso-wrap-distance-left:9pt;mso-wrap-distance-top:0;mso-wrap-distance-right:9pt;mso-wrap-distance-bottom:0;mso-position-horizontal:absolute;mso-position-horizontal-relative:text;mso-position-vertical:absolute;mso-position-vertical-relative:text;v-text-anchor:top" o:gfxdata="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" stroked="f">
+              <v:shape w14:anchorId="6C1C32FA" id="Text Box 40" o:spid="_x0000_s1042" type="#_x0000_t202" style="position:absolute;left:0;text-align:left;margin-left:42.7pt;margin-top:299.1pt;width:384.5pt;height:.05pt;z-index:251718656;visibility:visible;mso-wrap-style:square;mso-wrap-distance-left:9pt;mso-wrap-distance-top:0;mso-wrap-distance-right:9pt;mso-wrap-distance-bottom:0;mso-position-horizontal:absolute;mso-position-horizontal-relative:text;mso-position-vertical:absolute;mso-position-vertical-relative:text;v-text-anchor:top" o:gfxdata="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" stroked="f">
                 <v:textbox style="mso-fit-shape-to-text:t" inset="0,0,0,0">
                   <w:txbxContent>
                     <w:p>
@@ -16954,7 +16933,7 @@
                           <w:szCs w:val="26"/>
                         </w:rPr>
                       </w:pPr>
-                      <w:bookmarkStart w:id="66" w:name="_Toc180997701"/>
+                      <w:bookmarkStart w:id="65" w:name="_Toc180997701"/>
                       <w:r>
                         <w:t xml:space="preserve">Hình </w:t>
                       </w:r>
@@ -17009,7 +16988,7 @@
                         </w:rPr>
                         <w:t>: So sánh với Apache Cassandra</w:t>
                       </w:r>
-                      <w:bookmarkEnd w:id="66"/>
+                      <w:bookmarkEnd w:id="65"/>
                     </w:p>
                   </w:txbxContent>
                 </v:textbox>
@@ -17086,7 +17065,7 @@
           <w:b w:val="0"/>
         </w:rPr>
       </w:pPr>
-      <w:bookmarkStart w:id="67" w:name="_Toc181003578"/>
+      <w:bookmarkStart w:id="66" w:name="_Toc181003578"/>
       <w:r>
         <w:rPr>
           <w:b w:val="0"/>
@@ -17107,7 +17086,7 @@
         </w:rPr>
         <w:t xml:space="preserve"> trợ MongoDB</w:t>
       </w:r>
-      <w:bookmarkEnd w:id="67"/>
+      <w:bookmarkEnd w:id="66"/>
     </w:p>
     <w:p>
       <w:pPr>
@@ -17206,7 +17185,7 @@
           <w:lang w:val="vi-VN"/>
         </w:rPr>
       </w:pPr>
-      <w:bookmarkStart w:id="68" w:name="_Toc181003579"/>
+      <w:bookmarkStart w:id="67" w:name="_Toc181003579"/>
       <w:r>
         <w:rPr>
           <w:b w:val="0"/>
@@ -17215,7 +17194,7 @@
         </w:rPr>
         <w:t>Ưu điểm và nhược điểm:</w:t>
       </w:r>
-      <w:bookmarkEnd w:id="68"/>
+      <w:bookmarkEnd w:id="67"/>
       <w:r>
         <w:rPr>
           <w:b w:val="0"/>
@@ -17565,7 +17544,7 @@
           <w:lang w:val="vi-VN"/>
         </w:rPr>
       </w:pPr>
-      <w:bookmarkStart w:id="69" w:name="_Toc181003580"/>
+      <w:bookmarkStart w:id="68" w:name="_Toc181003580"/>
       <w:r>
         <w:rPr>
           <w:b w:val="0"/>
@@ -17574,7 +17553,7 @@
         </w:rPr>
         <w:t>Hướng phát triển</w:t>
       </w:r>
-      <w:bookmarkEnd w:id="69"/>
+      <w:bookmarkEnd w:id="68"/>
     </w:p>
     <w:p>
       <w:pPr>
@@ -17699,7 +17678,7 @@
           <w:numId w:val="3"/>
         </w:numPr>
       </w:pPr>
-      <w:bookmarkStart w:id="70" w:name="_Toc181003581"/>
+      <w:bookmarkStart w:id="69" w:name="_Toc181003581"/>
       <w:r>
         <w:rPr>
           <w:lang w:val="vi-VN"/>
@@ -17707,7 +17686,7 @@
         <w:lastRenderedPageBreak/>
         <w:t>KẾT QUẢ THỰC NGHIỆM</w:t>
       </w:r>
-      <w:bookmarkEnd w:id="70"/>
+      <w:bookmarkEnd w:id="69"/>
     </w:p>
     <w:p>
       <w:pPr>
@@ -17716,12 +17695,13 @@
           <w:ilvl w:val="0"/>
           <w:numId w:val="32"/>
         </w:numPr>
-      </w:pPr>
-      <w:bookmarkStart w:id="71" w:name="_Toc181003582"/>
+        <w:ind w:left="360"/>
+      </w:pPr>
+      <w:bookmarkStart w:id="70" w:name="_Toc181003582"/>
       <w:r>
         <w:t>Mục tiêu thực nghiệm</w:t>
       </w:r>
-      <w:bookmarkEnd w:id="71"/>
+      <w:bookmarkEnd w:id="70"/>
     </w:p>
     <w:p>
       <w:pPr>
@@ -17739,12 +17719,13 @@
           <w:ilvl w:val="0"/>
           <w:numId w:val="31"/>
         </w:numPr>
+        <w:ind w:left="360"/>
         <w:rPr>
           <w:b w:val="0"/>
           <w:i/>
         </w:rPr>
       </w:pPr>
-      <w:bookmarkStart w:id="72" w:name="_Toc181003583"/>
+      <w:bookmarkStart w:id="71" w:name="_Toc181003583"/>
       <w:r>
         <w:rPr>
           <w:b w:val="0"/>
@@ -17752,7 +17733,7 @@
         </w:rPr>
         <w:t>Tìm hiểu và thành thạo sử dụng các công cụ mã nguồn mở</w:t>
       </w:r>
-      <w:bookmarkEnd w:id="72"/>
+      <w:bookmarkEnd w:id="71"/>
     </w:p>
     <w:p>
       <w:pPr>
@@ -17769,12 +17750,13 @@
           <w:ilvl w:val="0"/>
           <w:numId w:val="31"/>
         </w:numPr>
+        <w:ind w:left="360"/>
         <w:rPr>
           <w:b w:val="0"/>
           <w:i/>
         </w:rPr>
       </w:pPr>
-      <w:bookmarkStart w:id="73" w:name="_Toc181003584"/>
+      <w:bookmarkStart w:id="72" w:name="_Toc181003584"/>
       <w:r>
         <w:rPr>
           <w:b w:val="0"/>
@@ -17782,7 +17764,7 @@
         </w:rPr>
         <w:t>Tự động hóa quá trình thu thập dữ liệu dược phẩm</w:t>
       </w:r>
-      <w:bookmarkEnd w:id="73"/>
+      <w:bookmarkEnd w:id="72"/>
     </w:p>
     <w:p>
       <w:pPr>
@@ -17797,25 +17779,7 @@
           <w:sz w:val="26"/>
           <w:szCs w:val="26"/>
         </w:rPr>
-        <w:t xml:space="preserve">Sử dụng công cụ mã nguồn mở Selenium WebDriver để tự động hóa quá trình duyệt website, thu thập các dữ liệu dược phẩm như mã, tên sản phẩm, giá bán, mô tả, thành </w:t>
-      </w:r>
-      <w:proofErr w:type="gramStart"/>
-      <w:r>
-        <w:rPr>
-          <w:color w:val="000000"/>
-          <w:sz w:val="26"/>
-          <w:szCs w:val="26"/>
-        </w:rPr>
-        <w:t>phần ,</w:t>
-      </w:r>
-      <w:proofErr w:type="gramEnd"/>
-      <w:r>
-        <w:rPr>
-          <w:color w:val="000000"/>
-          <w:sz w:val="26"/>
-          <w:szCs w:val="26"/>
-        </w:rPr>
-        <w:t xml:space="preserve"> công dụng giúp giảm thiểu thời gian và công sức so với việc thu thập dữ liệu thủ công, cập nhật dữ liệu nhanh chóng khi có sự thay đổi về dữ liệu.</w:t>
+        <w:t>Sử dụng công cụ mã nguồn mở Selenium WebDriver để tự động hóa quá trình duyệt website, thu thập các dữ liệu dược phẩm như mã, tên sản phẩm, giá bán, mô tả, thành phần , công dụng giúp giảm thiểu thời gian và công sức so với việc thu thập dữ liệu thủ công, cập nhật dữ liệu nhanh chóng khi có sự thay đổi về dữ liệu.</w:t>
       </w:r>
     </w:p>
     <w:p>
@@ -17825,12 +17789,13 @@
           <w:ilvl w:val="0"/>
           <w:numId w:val="31"/>
         </w:numPr>
+        <w:ind w:left="360"/>
         <w:rPr>
           <w:b w:val="0"/>
           <w:i/>
         </w:rPr>
       </w:pPr>
-      <w:bookmarkStart w:id="74" w:name="_Toc181003585"/>
+      <w:bookmarkStart w:id="73" w:name="_Toc181003585"/>
       <w:r>
         <w:rPr>
           <w:b w:val="0"/>
@@ -17838,7 +17803,7 @@
         </w:rPr>
         <w:t>Lưu trữ và xử lý dữ liệu hiệu quả thông qua mongoDB</w:t>
       </w:r>
-      <w:bookmarkEnd w:id="74"/>
+      <w:bookmarkEnd w:id="73"/>
     </w:p>
     <w:p>
       <w:pPr>
@@ -18078,14 +18043,14 @@
           <w:numId w:val="3"/>
         </w:numPr>
       </w:pPr>
-      <w:bookmarkStart w:id="75" w:name="_Toc181003586"/>
+      <w:bookmarkStart w:id="74" w:name="_Toc181003586"/>
       <w:r>
         <w:rPr>
           <w:lang w:val="vi-VN"/>
         </w:rPr>
         <w:t>KẾT LUẬN VÀ KIẾN NGHỊ</w:t>
       </w:r>
-      <w:bookmarkEnd w:id="75"/>
+      <w:bookmarkEnd w:id="74"/>
     </w:p>
     <w:p>
       <w:pPr>
@@ -18095,14 +18060,14 @@
           <w:numId w:val="8"/>
         </w:numPr>
       </w:pPr>
-      <w:bookmarkStart w:id="76" w:name="_Toc181003587"/>
+      <w:bookmarkStart w:id="75" w:name="_Toc181003587"/>
       <w:r>
         <w:rPr>
           <w:lang w:val="vi-VN"/>
         </w:rPr>
         <w:t>Kết luận</w:t>
       </w:r>
-      <w:bookmarkEnd w:id="76"/>
+      <w:bookmarkEnd w:id="75"/>
     </w:p>
     <w:p>
       <w:pPr>
@@ -18112,8 +18077,8 @@
           <w:numId w:val="9"/>
         </w:numPr>
       </w:pPr>
-      <w:bookmarkStart w:id="77" w:name="_Toc181003588"/>
-      <w:bookmarkEnd w:id="77"/>
+      <w:bookmarkStart w:id="76" w:name="_Toc181003588"/>
+      <w:bookmarkEnd w:id="76"/>
     </w:p>
     <w:p>
       <w:pPr>
@@ -18123,100 +18088,100 @@
           <w:numId w:val="8"/>
         </w:numPr>
       </w:pPr>
-      <w:bookmarkStart w:id="78" w:name="_Toc181003589"/>
+      <w:bookmarkStart w:id="77" w:name="_Toc181003589"/>
       <w:r>
         <w:rPr>
           <w:lang w:val="vi-VN"/>
         </w:rPr>
         <w:t>Kiến nghị</w:t>
       </w:r>
+      <w:bookmarkEnd w:id="77"/>
+    </w:p>
+    <w:p>
+      <w:pPr>
+        <w:pStyle w:val="Heading1"/>
+      </w:pPr>
+    </w:p>
+    <w:p>
+      <w:pPr>
+        <w:pStyle w:val="Heading1"/>
+      </w:pPr>
+    </w:p>
+    <w:p>
+      <w:pPr>
+        <w:pStyle w:val="Heading1"/>
+      </w:pPr>
+    </w:p>
+    <w:p>
+      <w:pPr>
+        <w:pStyle w:val="Heading1"/>
+      </w:pPr>
+    </w:p>
+    <w:p>
+      <w:pPr>
+        <w:pStyle w:val="Heading1"/>
+      </w:pPr>
+    </w:p>
+    <w:p>
+      <w:pPr>
+        <w:pStyle w:val="Heading1"/>
+      </w:pPr>
+    </w:p>
+    <w:p>
+      <w:pPr>
+        <w:pStyle w:val="Heading1"/>
+      </w:pPr>
+    </w:p>
+    <w:p>
+      <w:pPr>
+        <w:pStyle w:val="Heading1"/>
+      </w:pPr>
+    </w:p>
+    <w:p>
+      <w:pPr>
+        <w:pStyle w:val="Heading1"/>
+      </w:pPr>
+    </w:p>
+    <w:p>
+      <w:pPr>
+        <w:pStyle w:val="Heading1"/>
+      </w:pPr>
+    </w:p>
+    <w:p>
+      <w:pPr>
+        <w:pStyle w:val="Heading1"/>
+      </w:pPr>
+    </w:p>
+    <w:p>
+      <w:pPr>
+        <w:pStyle w:val="Heading1"/>
+      </w:pPr>
+    </w:p>
+    <w:p>
+      <w:pPr>
+        <w:pStyle w:val="Heading1"/>
+      </w:pPr>
+    </w:p>
+    <w:p>
+      <w:pPr>
+        <w:pStyle w:val="Heading1"/>
+      </w:pPr>
+    </w:p>
+    <w:p>
+      <w:pPr>
+        <w:pStyle w:val="Heading1"/>
+      </w:pPr>
+      <w:bookmarkStart w:id="78" w:name="_Toc181003590"/>
+      <w:r>
+        <w:t>TÀI LI</w:t>
+      </w:r>
+      <w:r>
+        <w:t>ỆU</w:t>
+      </w:r>
+      <w:r>
+        <w:t xml:space="preserve"> THAM KHẢO</w:t>
+      </w:r>
       <w:bookmarkEnd w:id="78"/>
-    </w:p>
-    <w:p>
-      <w:pPr>
-        <w:pStyle w:val="Heading1"/>
-      </w:pPr>
-    </w:p>
-    <w:p>
-      <w:pPr>
-        <w:pStyle w:val="Heading1"/>
-      </w:pPr>
-    </w:p>
-    <w:p>
-      <w:pPr>
-        <w:pStyle w:val="Heading1"/>
-      </w:pPr>
-    </w:p>
-    <w:p>
-      <w:pPr>
-        <w:pStyle w:val="Heading1"/>
-      </w:pPr>
-    </w:p>
-    <w:p>
-      <w:pPr>
-        <w:pStyle w:val="Heading1"/>
-      </w:pPr>
-    </w:p>
-    <w:p>
-      <w:pPr>
-        <w:pStyle w:val="Heading1"/>
-      </w:pPr>
-    </w:p>
-    <w:p>
-      <w:pPr>
-        <w:pStyle w:val="Heading1"/>
-      </w:pPr>
-    </w:p>
-    <w:p>
-      <w:pPr>
-        <w:pStyle w:val="Heading1"/>
-      </w:pPr>
-    </w:p>
-    <w:p>
-      <w:pPr>
-        <w:pStyle w:val="Heading1"/>
-      </w:pPr>
-    </w:p>
-    <w:p>
-      <w:pPr>
-        <w:pStyle w:val="Heading1"/>
-      </w:pPr>
-    </w:p>
-    <w:p>
-      <w:pPr>
-        <w:pStyle w:val="Heading1"/>
-      </w:pPr>
-    </w:p>
-    <w:p>
-      <w:pPr>
-        <w:pStyle w:val="Heading1"/>
-      </w:pPr>
-    </w:p>
-    <w:p>
-      <w:pPr>
-        <w:pStyle w:val="Heading1"/>
-      </w:pPr>
-    </w:p>
-    <w:p>
-      <w:pPr>
-        <w:pStyle w:val="Heading1"/>
-      </w:pPr>
-    </w:p>
-    <w:p>
-      <w:pPr>
-        <w:pStyle w:val="Heading1"/>
-      </w:pPr>
-      <w:bookmarkStart w:id="79" w:name="_Toc181003590"/>
-      <w:r>
-        <w:t>TÀI LI</w:t>
-      </w:r>
-      <w:r>
-        <w:t>ỆU</w:t>
-      </w:r>
-      <w:r>
-        <w:t xml:space="preserve"> THAM KHẢO</w:t>
-      </w:r>
-      <w:bookmarkEnd w:id="79"/>
     </w:p>
     <w:p>
       <w:pPr>
@@ -18493,12 +18458,12 @@
       <w:pPr>
         <w:pStyle w:val="Heading1"/>
       </w:pPr>
-      <w:bookmarkStart w:id="80" w:name="_Toc181003591"/>
+      <w:bookmarkStart w:id="79" w:name="_Toc181003591"/>
       <w:r>
         <w:lastRenderedPageBreak/>
         <w:t>PHỤ LỤC</w:t>
       </w:r>
-      <w:bookmarkEnd w:id="80"/>
+      <w:bookmarkEnd w:id="79"/>
     </w:p>
     <w:p>
       <w:pPr>
@@ -18548,7 +18513,7 @@
 </file>
 
 <file path=word/endnotes.xml><?xml version="1.0" encoding="utf-8"?>
-<w:endnotes xmlns:wpc="http://schemas.microsoft.com/office/word/2010/wordprocessingCanvas" xmlns:cx="http://schemas.microsoft.com/office/drawing/2014/chartex" xmlns:mc="http://schemas.openxmlformats.org/markup-compatibility/2006" xmlns:o="urn:schemas-microsoft-com:office:office" xmlns:r="http://schemas.openxmlformats.org/officeDocument/2006/relationships" xmlns:m="http://schemas.openxmlformats.org/officeDocument/2006/math" xmlns:v="urn:schemas-microsoft-com:vml" xmlns:wp14="http://schemas.microsoft.com/office/word/2010/wordprocessingDrawing" xmlns:wp="http://schemas.openxmlformats.org/drawingml/2006/wordprocessingDrawing" xmlns:w10="urn:schemas-microsoft-com:office:word" xmlns:w="http://schemas.openxmlformats.org/wordprocessingml/2006/main" xmlns:w14="http://schemas.microsoft.com/office/word/2010/wordml" xmlns:w15="http://schemas.microsoft.com/office/word/2012/wordml" xmlns:w16se="http://schemas.microsoft.com/office/word/2015/wordml/symex" xmlns:wpg="http://schemas.microsoft.com/office/word/2010/wordprocessingGroup" xmlns:wpi="http://schemas.microsoft.com/office/word/2010/wordprocessingInk" xmlns:wne="http://schemas.microsoft.com/office/word/2006/wordml" xmlns:wps="http://schemas.microsoft.com/office/word/2010/wordprocessingShape" mc:Ignorable="w14 w15 w16se wp14">
+<w:endnotes xmlns:wpc="http://schemas.microsoft.com/office/word/2010/wordprocessingCanvas" xmlns:cx="http://schemas.microsoft.com/office/drawing/2014/chartex" xmlns:cx1="http://schemas.microsoft.com/office/drawing/2015/9/8/chartex" xmlns:cx2="http://schemas.microsoft.com/office/drawing/2015/10/21/chartex" xmlns:cx3="http://schemas.microsoft.com/office/drawing/2016/5/9/chartex" xmlns:cx4="http://schemas.microsoft.com/office/drawing/2016/5/10/chartex" xmlns:cx5="http://schemas.microsoft.com/office/drawing/2016/5/11/chartex" xmlns:cx6="http://schemas.microsoft.com/office/drawing/2016/5/12/chartex" xmlns:cx7="http://schemas.microsoft.com/office/drawing/2016/5/13/chartex" xmlns:cx8="http://schemas.microsoft.com/office/drawing/2016/5/14/chartex" xmlns:mc="http://schemas.openxmlformats.org/markup-compatibility/2006" xmlns:aink="http://schemas.microsoft.com/office/drawing/2016/ink" xmlns:am3d="http://schemas.microsoft.com/office/drawing/2017/model3d" xmlns:o="urn:schemas-microsoft-com:office:office" xmlns:oel="http://schemas.microsoft.com/office/2019/extlst" xmlns:r="http://schemas.openxmlformats.org/officeDocument/2006/relationships" xmlns:m="http://schemas.openxmlformats.org/officeDocument/2006/math" xmlns:v="urn:schemas-microsoft-com:vml" xmlns:wp14="http://schemas.microsoft.com/office/word/2010/wordprocessingDrawing" xmlns:wp="http://schemas.openxmlformats.org/drawingml/2006/wordprocessingDrawing" xmlns:w10="urn:schemas-microsoft-com:office:word" xmlns:w="http://schemas.openxmlformats.org/wordprocessingml/2006/main" xmlns:w14="http://schemas.microsoft.com/office/word/2010/wordml" xmlns:w15="http://schemas.microsoft.com/office/word/2012/wordml" xmlns:w16cex="http://schemas.microsoft.com/office/word/2018/wordml/cex" xmlns:w16cid="http://schemas.microsoft.com/office/word/2016/wordml/cid" xmlns:w16="http://schemas.microsoft.com/office/word/2018/wordml" xmlns:w16sdtdh="http://schemas.microsoft.com/office/word/2020/wordml/sdtdatahash" xmlns:w16se="http://schemas.microsoft.com/office/word/2015/wordml/symex" xmlns:wpg="http://schemas.microsoft.com/office/word/2010/wordprocessingGroup" xmlns:wpi="http://schemas.microsoft.com/office/word/2010/wordprocessingInk" xmlns:wne="http://schemas.microsoft.com/office/word/2006/wordml" xmlns:wps="http://schemas.microsoft.com/office/word/2010/wordprocessingShape" mc:Ignorable="w14 w15 w16se w16cid w16 w16cex w16sdtdh wp14">
   <w:endnote w:type="separator" w:id="-1">
     <w:p>
       <w:r>
@@ -18567,7 +18532,7 @@
 </file>
 
 <file path=word/footer1.xml><?xml version="1.0" encoding="utf-8"?>
-<w:ftr xmlns:wpc="http://schemas.microsoft.com/office/word/2010/wordprocessingCanvas" xmlns:cx="http://schemas.microsoft.com/office/drawing/2014/chartex" xmlns:mc="http://schemas.openxmlformats.org/markup-compatibility/2006" xmlns:o="urn:schemas-microsoft-com:office:office" xmlns:r="http://schemas.openxmlformats.org/officeDocument/2006/relationships" xmlns:m="http://schemas.openxmlformats.org/officeDocument/2006/math" xmlns:v="urn:schemas-microsoft-com:vml" xmlns:wp14="http://schemas.microsoft.com/office/word/2010/wordprocessingDrawing" xmlns:wp="http://schemas.openxmlformats.org/drawingml/2006/wordprocessingDrawing" xmlns:w10="urn:schemas-microsoft-com:office:word" xmlns:w="http://schemas.openxmlformats.org/wordprocessingml/2006/main" xmlns:w14="http://schemas.microsoft.com/office/word/2010/wordml" xmlns:w15="http://schemas.microsoft.com/office/word/2012/wordml" xmlns:w16se="http://schemas.microsoft.com/office/word/2015/wordml/symex" xmlns:wpg="http://schemas.microsoft.com/office/word/2010/wordprocessingGroup" xmlns:wpi="http://schemas.microsoft.com/office/word/2010/wordprocessingInk" xmlns:wne="http://schemas.microsoft.com/office/word/2006/wordml" xmlns:wps="http://schemas.microsoft.com/office/word/2010/wordprocessingShape" mc:Ignorable="w14 w15 w16se wp14">
+<w:ftr xmlns:wpc="http://schemas.microsoft.com/office/word/2010/wordprocessingCanvas" xmlns:cx="http://schemas.microsoft.com/office/drawing/2014/chartex" xmlns:cx1="http://schemas.microsoft.com/office/drawing/2015/9/8/chartex" xmlns:cx2="http://schemas.microsoft.com/office/drawing/2015/10/21/chartex" xmlns:cx3="http://schemas.microsoft.com/office/drawing/2016/5/9/chartex" xmlns:cx4="http://schemas.microsoft.com/office/drawing/2016/5/10/chartex" xmlns:cx5="http://schemas.microsoft.com/office/drawing/2016/5/11/chartex" xmlns:cx6="http://schemas.microsoft.com/office/drawing/2016/5/12/chartex" xmlns:cx7="http://schemas.microsoft.com/office/drawing/2016/5/13/chartex" xmlns:cx8="http://schemas.microsoft.com/office/drawing/2016/5/14/chartex" xmlns:mc="http://schemas.openxmlformats.org/markup-compatibility/2006" xmlns:aink="http://schemas.microsoft.com/office/drawing/2016/ink" xmlns:am3d="http://schemas.microsoft.com/office/drawing/2017/model3d" xmlns:o="urn:schemas-microsoft-com:office:office" xmlns:oel="http://schemas.microsoft.com/office/2019/extlst" xmlns:r="http://schemas.openxmlformats.org/officeDocument/2006/relationships" xmlns:m="http://schemas.openxmlformats.org/officeDocument/2006/math" xmlns:v="urn:schemas-microsoft-com:vml" xmlns:wp14="http://schemas.microsoft.com/office/word/2010/wordprocessingDrawing" xmlns:wp="http://schemas.openxmlformats.org/drawingml/2006/wordprocessingDrawing" xmlns:w10="urn:schemas-microsoft-com:office:word" xmlns:w="http://schemas.openxmlformats.org/wordprocessingml/2006/main" xmlns:w14="http://schemas.microsoft.com/office/word/2010/wordml" xmlns:w15="http://schemas.microsoft.com/office/word/2012/wordml" xmlns:w16cex="http://schemas.microsoft.com/office/word/2018/wordml/cex" xmlns:w16cid="http://schemas.microsoft.com/office/word/2016/wordml/cid" xmlns:w16="http://schemas.microsoft.com/office/word/2018/wordml" xmlns:w16sdtdh="http://schemas.microsoft.com/office/word/2020/wordml/sdtdatahash" xmlns:w16se="http://schemas.microsoft.com/office/word/2015/wordml/symex" xmlns:wpg="http://schemas.microsoft.com/office/word/2010/wordprocessingGroup" xmlns:wpi="http://schemas.microsoft.com/office/word/2010/wordprocessingInk" xmlns:wne="http://schemas.microsoft.com/office/word/2006/wordml" xmlns:wps="http://schemas.microsoft.com/office/word/2010/wordprocessingShape" mc:Ignorable="w14 w15 w16se w16cid w16 w16cex w16sdtdh wp14">
   <w:p>
     <w:pPr>
       <w:pStyle w:val="Footer"/>
@@ -18604,7 +18569,7 @@
 </file>
 
 <file path=word/footer2.xml><?xml version="1.0" encoding="utf-8"?>
-<w:ftr xmlns:wpc="http://schemas.microsoft.com/office/word/2010/wordprocessingCanvas" xmlns:cx="http://schemas.microsoft.com/office/drawing/2014/chartex" xmlns:mc="http://schemas.openxmlformats.org/markup-compatibility/2006" xmlns:o="urn:schemas-microsoft-com:office:office" xmlns:r="http://schemas.openxmlformats.org/officeDocument/2006/relationships" xmlns:m="http://schemas.openxmlformats.org/officeDocument/2006/math" xmlns:v="urn:schemas-microsoft-com:vml" xmlns:wp14="http://schemas.microsoft.com/office/word/2010/wordprocessingDrawing" xmlns:wp="http://schemas.openxmlformats.org/drawingml/2006/wordprocessingDrawing" xmlns:w10="urn:schemas-microsoft-com:office:word" xmlns:w="http://schemas.openxmlformats.org/wordprocessingml/2006/main" xmlns:w14="http://schemas.microsoft.com/office/word/2010/wordml" xmlns:w15="http://schemas.microsoft.com/office/word/2012/wordml" xmlns:w16se="http://schemas.microsoft.com/office/word/2015/wordml/symex" xmlns:wpg="http://schemas.microsoft.com/office/word/2010/wordprocessingGroup" xmlns:wpi="http://schemas.microsoft.com/office/word/2010/wordprocessingInk" xmlns:wne="http://schemas.microsoft.com/office/word/2006/wordml" xmlns:wps="http://schemas.microsoft.com/office/word/2010/wordprocessingShape" mc:Ignorable="w14 w15 w16se wp14">
+<w:ftr xmlns:wpc="http://schemas.microsoft.com/office/word/2010/wordprocessingCanvas" xmlns:cx="http://schemas.microsoft.com/office/drawing/2014/chartex" xmlns:cx1="http://schemas.microsoft.com/office/drawing/2015/9/8/chartex" xmlns:cx2="http://schemas.microsoft.com/office/drawing/2015/10/21/chartex" xmlns:cx3="http://schemas.microsoft.com/office/drawing/2016/5/9/chartex" xmlns:cx4="http://schemas.microsoft.com/office/drawing/2016/5/10/chartex" xmlns:cx5="http://schemas.microsoft.com/office/drawing/2016/5/11/chartex" xmlns:cx6="http://schemas.microsoft.com/office/drawing/2016/5/12/chartex" xmlns:cx7="http://schemas.microsoft.com/office/drawing/2016/5/13/chartex" xmlns:cx8="http://schemas.microsoft.com/office/drawing/2016/5/14/chartex" xmlns:mc="http://schemas.openxmlformats.org/markup-compatibility/2006" xmlns:aink="http://schemas.microsoft.com/office/drawing/2016/ink" xmlns:am3d="http://schemas.microsoft.com/office/drawing/2017/model3d" xmlns:o="urn:schemas-microsoft-com:office:office" xmlns:oel="http://schemas.microsoft.com/office/2019/extlst" xmlns:r="http://schemas.openxmlformats.org/officeDocument/2006/relationships" xmlns:m="http://schemas.openxmlformats.org/officeDocument/2006/math" xmlns:v="urn:schemas-microsoft-com:vml" xmlns:wp14="http://schemas.microsoft.com/office/word/2010/wordprocessingDrawing" xmlns:wp="http://schemas.openxmlformats.org/drawingml/2006/wordprocessingDrawing" xmlns:w10="urn:schemas-microsoft-com:office:word" xmlns:w="http://schemas.openxmlformats.org/wordprocessingml/2006/main" xmlns:w14="http://schemas.microsoft.com/office/word/2010/wordml" xmlns:w15="http://schemas.microsoft.com/office/word/2012/wordml" xmlns:w16cex="http://schemas.microsoft.com/office/word/2018/wordml/cex" xmlns:w16cid="http://schemas.microsoft.com/office/word/2016/wordml/cid" xmlns:w16="http://schemas.microsoft.com/office/word/2018/wordml" xmlns:w16sdtdh="http://schemas.microsoft.com/office/word/2020/wordml/sdtdatahash" xmlns:w16se="http://schemas.microsoft.com/office/word/2015/wordml/symex" xmlns:wpg="http://schemas.microsoft.com/office/word/2010/wordprocessingGroup" xmlns:wpi="http://schemas.microsoft.com/office/word/2010/wordprocessingInk" xmlns:wne="http://schemas.microsoft.com/office/word/2006/wordml" xmlns:wps="http://schemas.microsoft.com/office/word/2010/wordprocessingShape" mc:Ignorable="w14 w15 w16se w16cid w16 w16cex w16sdtdh wp14">
   <w:p>
     <w:pPr>
       <w:pStyle w:val="Footer"/>
@@ -18641,7 +18606,7 @@
 </file>
 
 <file path=word/footer3.xml><?xml version="1.0" encoding="utf-8"?>
-<w:ftr xmlns:wpc="http://schemas.microsoft.com/office/word/2010/wordprocessingCanvas" xmlns:cx="http://schemas.microsoft.com/office/drawing/2014/chartex" xmlns:mc="http://schemas.openxmlformats.org/markup-compatibility/2006" xmlns:o="urn:schemas-microsoft-com:office:office" xmlns:r="http://schemas.openxmlformats.org/officeDocument/2006/relationships" xmlns:m="http://schemas.openxmlformats.org/officeDocument/2006/math" xmlns:v="urn:schemas-microsoft-com:vml" xmlns:wp14="http://schemas.microsoft.com/office/word/2010/wordprocessingDrawing" xmlns:wp="http://schemas.openxmlformats.org/drawingml/2006/wordprocessingDrawing" xmlns:w10="urn:schemas-microsoft-com:office:word" xmlns:w="http://schemas.openxmlformats.org/wordprocessingml/2006/main" xmlns:w14="http://schemas.microsoft.com/office/word/2010/wordml" xmlns:w15="http://schemas.microsoft.com/office/word/2012/wordml" xmlns:w16se="http://schemas.microsoft.com/office/word/2015/wordml/symex" xmlns:wpg="http://schemas.microsoft.com/office/word/2010/wordprocessingGroup" xmlns:wpi="http://schemas.microsoft.com/office/word/2010/wordprocessingInk" xmlns:wne="http://schemas.microsoft.com/office/word/2006/wordml" xmlns:wps="http://schemas.microsoft.com/office/word/2010/wordprocessingShape" mc:Ignorable="w14 w15 w16se wp14">
+<w:ftr xmlns:wpc="http://schemas.microsoft.com/office/word/2010/wordprocessingCanvas" xmlns:cx="http://schemas.microsoft.com/office/drawing/2014/chartex" xmlns:cx1="http://schemas.microsoft.com/office/drawing/2015/9/8/chartex" xmlns:cx2="http://schemas.microsoft.com/office/drawing/2015/10/21/chartex" xmlns:cx3="http://schemas.microsoft.com/office/drawing/2016/5/9/chartex" xmlns:cx4="http://schemas.microsoft.com/office/drawing/2016/5/10/chartex" xmlns:cx5="http://schemas.microsoft.com/office/drawing/2016/5/11/chartex" xmlns:cx6="http://schemas.microsoft.com/office/drawing/2016/5/12/chartex" xmlns:cx7="http://schemas.microsoft.com/office/drawing/2016/5/13/chartex" xmlns:cx8="http://schemas.microsoft.com/office/drawing/2016/5/14/chartex" xmlns:mc="http://schemas.openxmlformats.org/markup-compatibility/2006" xmlns:aink="http://schemas.microsoft.com/office/drawing/2016/ink" xmlns:am3d="http://schemas.microsoft.com/office/drawing/2017/model3d" xmlns:o="urn:schemas-microsoft-com:office:office" xmlns:oel="http://schemas.microsoft.com/office/2019/extlst" xmlns:r="http://schemas.openxmlformats.org/officeDocument/2006/relationships" xmlns:m="http://schemas.openxmlformats.org/officeDocument/2006/math" xmlns:v="urn:schemas-microsoft-com:vml" xmlns:wp14="http://schemas.microsoft.com/office/word/2010/wordprocessingDrawing" xmlns:wp="http://schemas.openxmlformats.org/drawingml/2006/wordprocessingDrawing" xmlns:w10="urn:schemas-microsoft-com:office:word" xmlns:w="http://schemas.openxmlformats.org/wordprocessingml/2006/main" xmlns:w14="http://schemas.microsoft.com/office/word/2010/wordml" xmlns:w15="http://schemas.microsoft.com/office/word/2012/wordml" xmlns:w16cex="http://schemas.microsoft.com/office/word/2018/wordml/cex" xmlns:w16cid="http://schemas.microsoft.com/office/word/2016/wordml/cid" xmlns:w16="http://schemas.microsoft.com/office/word/2018/wordml" xmlns:w16sdtdh="http://schemas.microsoft.com/office/word/2020/wordml/sdtdatahash" xmlns:w16se="http://schemas.microsoft.com/office/word/2015/wordml/symex" xmlns:wpg="http://schemas.microsoft.com/office/word/2010/wordprocessingGroup" xmlns:wpi="http://schemas.microsoft.com/office/word/2010/wordprocessingInk" xmlns:wne="http://schemas.microsoft.com/office/word/2006/wordml" xmlns:wps="http://schemas.microsoft.com/office/word/2010/wordprocessingShape" mc:Ignorable="w14 w15 w16se w16cid w16 w16cex w16sdtdh wp14">
   <w:sdt>
     <w:sdtPr>
       <w:id w:val="-1667161335"/>
@@ -18694,7 +18659,7 @@
 </file>
 
 <file path=word/footnotes.xml><?xml version="1.0" encoding="utf-8"?>
-<w:footnotes xmlns:wpc="http://schemas.microsoft.com/office/word/2010/wordprocessingCanvas" xmlns:cx="http://schemas.microsoft.com/office/drawing/2014/chartex" xmlns:mc="http://schemas.openxmlformats.org/markup-compatibility/2006" xmlns:o="urn:schemas-microsoft-com:office:office" xmlns:r="http://schemas.openxmlformats.org/officeDocument/2006/relationships" xmlns:m="http://schemas.openxmlformats.org/officeDocument/2006/math" xmlns:v="urn:schemas-microsoft-com:vml" xmlns:wp14="http://schemas.microsoft.com/office/word/2010/wordprocessingDrawing" xmlns:wp="http://schemas.openxmlformats.org/drawingml/2006/wordprocessingDrawing" xmlns:w10="urn:schemas-microsoft-com:office:word" xmlns:w="http://schemas.openxmlformats.org/wordprocessingml/2006/main" xmlns:w14="http://schemas.microsoft.com/office/word/2010/wordml" xmlns:w15="http://schemas.microsoft.com/office/word/2012/wordml" xmlns:w16se="http://schemas.microsoft.com/office/word/2015/wordml/symex" xmlns:wpg="http://schemas.microsoft.com/office/word/2010/wordprocessingGroup" xmlns:wpi="http://schemas.microsoft.com/office/word/2010/wordprocessingInk" xmlns:wne="http://schemas.microsoft.com/office/word/2006/wordml" xmlns:wps="http://schemas.microsoft.com/office/word/2010/wordprocessingShape" mc:Ignorable="w14 w15 w16se wp14">
+<w:footnotes xmlns:wpc="http://schemas.microsoft.com/office/word/2010/wordprocessingCanvas" xmlns:cx="http://schemas.microsoft.com/office/drawing/2014/chartex" xmlns:cx1="http://schemas.microsoft.com/office/drawing/2015/9/8/chartex" xmlns:cx2="http://schemas.microsoft.com/office/drawing/2015/10/21/chartex" xmlns:cx3="http://schemas.microsoft.com/office/drawing/2016/5/9/chartex" xmlns:cx4="http://schemas.microsoft.com/office/drawing/2016/5/10/chartex" xmlns:cx5="http://schemas.microsoft.com/office/drawing/2016/5/11/chartex" xmlns:cx6="http://schemas.microsoft.com/office/drawing/2016/5/12/chartex" xmlns:cx7="http://schemas.microsoft.com/office/drawing/2016/5/13/chartex" xmlns:cx8="http://schemas.microsoft.com/office/drawing/2016/5/14/chartex" xmlns:mc="http://schemas.openxmlformats.org/markup-compatibility/2006" xmlns:aink="http://schemas.microsoft.com/office/drawing/2016/ink" xmlns:am3d="http://schemas.microsoft.com/office/drawing/2017/model3d" xmlns:o="urn:schemas-microsoft-com:office:office" xmlns:oel="http://schemas.microsoft.com/office/2019/extlst" xmlns:r="http://schemas.openxmlformats.org/officeDocument/2006/relationships" xmlns:m="http://schemas.openxmlformats.org/officeDocument/2006/math" xmlns:v="urn:schemas-microsoft-com:vml" xmlns:wp14="http://schemas.microsoft.com/office/word/2010/wordprocessingDrawing" xmlns:wp="http://schemas.openxmlformats.org/drawingml/2006/wordprocessingDrawing" xmlns:w10="urn:schemas-microsoft-com:office:word" xmlns:w="http://schemas.openxmlformats.org/wordprocessingml/2006/main" xmlns:w14="http://schemas.microsoft.com/office/word/2010/wordml" xmlns:w15="http://schemas.microsoft.com/office/word/2012/wordml" xmlns:w16cex="http://schemas.microsoft.com/office/word/2018/wordml/cex" xmlns:w16cid="http://schemas.microsoft.com/office/word/2016/wordml/cid" xmlns:w16="http://schemas.microsoft.com/office/word/2018/wordml" xmlns:w16sdtdh="http://schemas.microsoft.com/office/word/2020/wordml/sdtdatahash" xmlns:w16se="http://schemas.microsoft.com/office/word/2015/wordml/symex" xmlns:wpg="http://schemas.microsoft.com/office/word/2010/wordprocessingGroup" xmlns:wpi="http://schemas.microsoft.com/office/word/2010/wordprocessingInk" xmlns:wne="http://schemas.microsoft.com/office/word/2006/wordml" xmlns:wps="http://schemas.microsoft.com/office/word/2010/wordprocessingShape" mc:Ignorable="w14 w15 w16se w16cid w16 w16cex w16sdtdh wp14">
   <w:footnote w:type="separator" w:id="-1">
     <w:p>
       <w:r>
@@ -18713,7 +18678,7 @@
 </file>
 
 <file path=word/header1.xml><?xml version="1.0" encoding="utf-8"?>
-<w:hdr xmlns:wpc="http://schemas.microsoft.com/office/word/2010/wordprocessingCanvas" xmlns:cx="http://schemas.microsoft.com/office/drawing/2014/chartex" xmlns:mc="http://schemas.openxmlformats.org/markup-compatibility/2006" xmlns:o="urn:schemas-microsoft-com:office:office" xmlns:r="http://schemas.openxmlformats.org/officeDocument/2006/relationships" xmlns:m="http://schemas.openxmlformats.org/officeDocument/2006/math" xmlns:v="urn:schemas-microsoft-com:vml" xmlns:wp14="http://schemas.microsoft.com/office/word/2010/wordprocessingDrawing" xmlns:wp="http://schemas.openxmlformats.org/drawingml/2006/wordprocessingDrawing" xmlns:w10="urn:schemas-microsoft-com:office:word" xmlns:w="http://schemas.openxmlformats.org/wordprocessingml/2006/main" xmlns:w14="http://schemas.microsoft.com/office/word/2010/wordml" xmlns:w15="http://schemas.microsoft.com/office/word/2012/wordml" xmlns:w16se="http://schemas.microsoft.com/office/word/2015/wordml/symex" xmlns:wpg="http://schemas.microsoft.com/office/word/2010/wordprocessingGroup" xmlns:wpi="http://schemas.microsoft.com/office/word/2010/wordprocessingInk" xmlns:wne="http://schemas.microsoft.com/office/word/2006/wordml" xmlns:wps="http://schemas.microsoft.com/office/word/2010/wordprocessingShape" mc:Ignorable="w14 w15 w16se wp14">
+<w:hdr xmlns:wpc="http://schemas.microsoft.com/office/word/2010/wordprocessingCanvas" xmlns:cx="http://schemas.microsoft.com/office/drawing/2014/chartex" xmlns:cx1="http://schemas.microsoft.com/office/drawing/2015/9/8/chartex" xmlns:cx2="http://schemas.microsoft.com/office/drawing/2015/10/21/chartex" xmlns:cx3="http://schemas.microsoft.com/office/drawing/2016/5/9/chartex" xmlns:cx4="http://schemas.microsoft.com/office/drawing/2016/5/10/chartex" xmlns:cx5="http://schemas.microsoft.com/office/drawing/2016/5/11/chartex" xmlns:cx6="http://schemas.microsoft.com/office/drawing/2016/5/12/chartex" xmlns:cx7="http://schemas.microsoft.com/office/drawing/2016/5/13/chartex" xmlns:cx8="http://schemas.microsoft.com/office/drawing/2016/5/14/chartex" xmlns:mc="http://schemas.openxmlformats.org/markup-compatibility/2006" xmlns:aink="http://schemas.microsoft.com/office/drawing/2016/ink" xmlns:am3d="http://schemas.microsoft.com/office/drawing/2017/model3d" xmlns:o="urn:schemas-microsoft-com:office:office" xmlns:oel="http://schemas.microsoft.com/office/2019/extlst" xmlns:r="http://schemas.openxmlformats.org/officeDocument/2006/relationships" xmlns:m="http://schemas.openxmlformats.org/officeDocument/2006/math" xmlns:v="urn:schemas-microsoft-com:vml" xmlns:wp14="http://schemas.microsoft.com/office/word/2010/wordprocessingDrawing" xmlns:wp="http://schemas.openxmlformats.org/drawingml/2006/wordprocessingDrawing" xmlns:w10="urn:schemas-microsoft-com:office:word" xmlns:w="http://schemas.openxmlformats.org/wordprocessingml/2006/main" xmlns:w14="http://schemas.microsoft.com/office/word/2010/wordml" xmlns:w15="http://schemas.microsoft.com/office/word/2012/wordml" xmlns:w16cex="http://schemas.microsoft.com/office/word/2018/wordml/cex" xmlns:w16cid="http://schemas.microsoft.com/office/word/2016/wordml/cid" xmlns:w16="http://schemas.microsoft.com/office/word/2018/wordml" xmlns:w16sdtdh="http://schemas.microsoft.com/office/word/2020/wordml/sdtdatahash" xmlns:w16se="http://schemas.microsoft.com/office/word/2015/wordml/symex" xmlns:wpg="http://schemas.microsoft.com/office/word/2010/wordprocessingGroup" xmlns:wpi="http://schemas.microsoft.com/office/word/2010/wordprocessingInk" xmlns:wne="http://schemas.microsoft.com/office/word/2006/wordml" xmlns:wps="http://schemas.microsoft.com/office/word/2010/wordprocessingShape" mc:Ignorable="w14 w15 w16se w16cid w16 w16cex w16sdtdh wp14">
   <w:p>
     <w:pPr>
       <w:pStyle w:val="Header"/>
@@ -18723,7 +18688,7 @@
 </file>
 
 <file path=word/header2.xml><?xml version="1.0" encoding="utf-8"?>
-<w:hdr xmlns:wpc="http://schemas.microsoft.com/office/word/2010/wordprocessingCanvas" xmlns:cx="http://schemas.microsoft.com/office/drawing/2014/chartex" xmlns:mc="http://schemas.openxmlformats.org/markup-compatibility/2006" xmlns:o="urn:schemas-microsoft-com:office:office" xmlns:r="http://schemas.openxmlformats.org/officeDocument/2006/relationships" xmlns:m="http://schemas.openxmlformats.org/officeDocument/2006/math" xmlns:v="urn:schemas-microsoft-com:vml" xmlns:wp14="http://schemas.microsoft.com/office/word/2010/wordprocessingDrawing" xmlns:wp="http://schemas.openxmlformats.org/drawingml/2006/wordprocessingDrawing" xmlns:w10="urn:schemas-microsoft-com:office:word" xmlns:w="http://schemas.openxmlformats.org/wordprocessingml/2006/main" xmlns:w14="http://schemas.microsoft.com/office/word/2010/wordml" xmlns:w15="http://schemas.microsoft.com/office/word/2012/wordml" xmlns:w16se="http://schemas.microsoft.com/office/word/2015/wordml/symex" xmlns:wpg="http://schemas.microsoft.com/office/word/2010/wordprocessingGroup" xmlns:wpi="http://schemas.microsoft.com/office/word/2010/wordprocessingInk" xmlns:wne="http://schemas.microsoft.com/office/word/2006/wordml" xmlns:wps="http://schemas.microsoft.com/office/word/2010/wordprocessingShape" mc:Ignorable="w14 w15 w16se wp14">
+<w:hdr xmlns:wpc="http://schemas.microsoft.com/office/word/2010/wordprocessingCanvas" xmlns:cx="http://schemas.microsoft.com/office/drawing/2014/chartex" xmlns:cx1="http://schemas.microsoft.com/office/drawing/2015/9/8/chartex" xmlns:cx2="http://schemas.microsoft.com/office/drawing/2015/10/21/chartex" xmlns:cx3="http://schemas.microsoft.com/office/drawing/2016/5/9/chartex" xmlns:cx4="http://schemas.microsoft.com/office/drawing/2016/5/10/chartex" xmlns:cx5="http://schemas.microsoft.com/office/drawing/2016/5/11/chartex" xmlns:cx6="http://schemas.microsoft.com/office/drawing/2016/5/12/chartex" xmlns:cx7="http://schemas.microsoft.com/office/drawing/2016/5/13/chartex" xmlns:cx8="http://schemas.microsoft.com/office/drawing/2016/5/14/chartex" xmlns:mc="http://schemas.openxmlformats.org/markup-compatibility/2006" xmlns:aink="http://schemas.microsoft.com/office/drawing/2016/ink" xmlns:am3d="http://schemas.microsoft.com/office/drawing/2017/model3d" xmlns:o="urn:schemas-microsoft-com:office:office" xmlns:oel="http://schemas.microsoft.com/office/2019/extlst" xmlns:r="http://schemas.openxmlformats.org/officeDocument/2006/relationships" xmlns:m="http://schemas.openxmlformats.org/officeDocument/2006/math" xmlns:v="urn:schemas-microsoft-com:vml" xmlns:wp14="http://schemas.microsoft.com/office/word/2010/wordprocessingDrawing" xmlns:wp="http://schemas.openxmlformats.org/drawingml/2006/wordprocessingDrawing" xmlns:w10="urn:schemas-microsoft-com:office:word" xmlns:w="http://schemas.openxmlformats.org/wordprocessingml/2006/main" xmlns:w14="http://schemas.microsoft.com/office/word/2010/wordml" xmlns:w15="http://schemas.microsoft.com/office/word/2012/wordml" xmlns:w16cex="http://schemas.microsoft.com/office/word/2018/wordml/cex" xmlns:w16cid="http://schemas.microsoft.com/office/word/2016/wordml/cid" xmlns:w16="http://schemas.microsoft.com/office/word/2018/wordml" xmlns:w16sdtdh="http://schemas.microsoft.com/office/word/2020/wordml/sdtdatahash" xmlns:w16se="http://schemas.microsoft.com/office/word/2015/wordml/symex" xmlns:wpg="http://schemas.microsoft.com/office/word/2010/wordprocessingGroup" xmlns:wpi="http://schemas.microsoft.com/office/word/2010/wordprocessingInk" xmlns:wne="http://schemas.microsoft.com/office/word/2006/wordml" xmlns:wps="http://schemas.microsoft.com/office/word/2010/wordprocessingShape" mc:Ignorable="w14 w15 w16se w16cid w16 w16cex w16sdtdh wp14">
   <w:p>
     <w:pPr>
       <w:pStyle w:val="Header"/>
@@ -18733,7 +18698,7 @@
 </file>
 
 <file path=word/numbering.xml><?xml version="1.0" encoding="utf-8"?>
-<w:numbering xmlns:wpc="http://schemas.microsoft.com/office/word/2010/wordprocessingCanvas" xmlns:cx="http://schemas.microsoft.com/office/drawing/2014/chartex" xmlns:mc="http://schemas.openxmlformats.org/markup-compatibility/2006" xmlns:o="urn:schemas-microsoft-com:office:office" xmlns:r="http://schemas.openxmlformats.org/officeDocument/2006/relationships" xmlns:m="http://schemas.openxmlformats.org/officeDocument/2006/math" xmlns:v="urn:schemas-microsoft-com:vml" xmlns:wp14="http://schemas.microsoft.com/office/word/2010/wordprocessingDrawing" xmlns:wp="http://schemas.openxmlformats.org/drawingml/2006/wordprocessingDrawing" xmlns:w10="urn:schemas-microsoft-com:office:word" xmlns:w="http://schemas.openxmlformats.org/wordprocessingml/2006/main" xmlns:w14="http://schemas.microsoft.com/office/word/2010/wordml" xmlns:w15="http://schemas.microsoft.com/office/word/2012/wordml" xmlns:w16se="http://schemas.microsoft.com/office/word/2015/wordml/symex" xmlns:wpg="http://schemas.microsoft.com/office/word/2010/wordprocessingGroup" xmlns:wpi="http://schemas.microsoft.com/office/word/2010/wordprocessingInk" xmlns:wne="http://schemas.microsoft.com/office/word/2006/wordml" xmlns:wps="http://schemas.microsoft.com/office/word/2010/wordprocessingShape" mc:Ignorable="w14 w15 w16se wp14">
+<w:numbering xmlns:wpc="http://schemas.microsoft.com/office/word/2010/wordprocessingCanvas" xmlns:cx="http://schemas.microsoft.com/office/drawing/2014/chartex" xmlns:cx1="http://schemas.microsoft.com/office/drawing/2015/9/8/chartex" xmlns:cx2="http://schemas.microsoft.com/office/drawing/2015/10/21/chartex" xmlns:cx3="http://schemas.microsoft.com/office/drawing/2016/5/9/chartex" xmlns:cx4="http://schemas.microsoft.com/office/drawing/2016/5/10/chartex" xmlns:cx5="http://schemas.microsoft.com/office/drawing/2016/5/11/chartex" xmlns:cx6="http://schemas.microsoft.com/office/drawing/2016/5/12/chartex" xmlns:cx7="http://schemas.microsoft.com/office/drawing/2016/5/13/chartex" xmlns:cx8="http://schemas.microsoft.com/office/drawing/2016/5/14/chartex" xmlns:mc="http://schemas.openxmlformats.org/markup-compatibility/2006" xmlns:aink="http://schemas.microsoft.com/office/drawing/2016/ink" xmlns:am3d="http://schemas.microsoft.com/office/drawing/2017/model3d" xmlns:o="urn:schemas-microsoft-com:office:office" xmlns:oel="http://schemas.microsoft.com/office/2019/extlst" xmlns:r="http://schemas.openxmlformats.org/officeDocument/2006/relationships" xmlns:m="http://schemas.openxmlformats.org/officeDocument/2006/math" xmlns:v="urn:schemas-microsoft-com:vml" xmlns:wp14="http://schemas.microsoft.com/office/word/2010/wordprocessingDrawing" xmlns:wp="http://schemas.openxmlformats.org/drawingml/2006/wordprocessingDrawing" xmlns:w10="urn:schemas-microsoft-com:office:word" xmlns:w="http://schemas.openxmlformats.org/wordprocessingml/2006/main" xmlns:w14="http://schemas.microsoft.com/office/word/2010/wordml" xmlns:w15="http://schemas.microsoft.com/office/word/2012/wordml" xmlns:w16cex="http://schemas.microsoft.com/office/word/2018/wordml/cex" xmlns:w16cid="http://schemas.microsoft.com/office/word/2016/wordml/cid" xmlns:w16="http://schemas.microsoft.com/office/word/2018/wordml" xmlns:w16sdtdh="http://schemas.microsoft.com/office/word/2020/wordml/sdtdatahash" xmlns:w16se="http://schemas.microsoft.com/office/word/2015/wordml/symex" xmlns:wpg="http://schemas.microsoft.com/office/word/2010/wordprocessingGroup" xmlns:wpi="http://schemas.microsoft.com/office/word/2010/wordprocessingInk" xmlns:wne="http://schemas.microsoft.com/office/word/2006/wordml" xmlns:wps="http://schemas.microsoft.com/office/word/2010/wordprocessingShape" mc:Ignorable="w14 w15 w16se w16cid w16 w16cex w16sdtdh wp14">
   <w:abstractNum w:abstractNumId="0" w15:restartNumberingAfterBreak="0">
     <w:nsid w:val="02FD5F56"/>
     <w:multiLevelType w:val="hybridMultilevel"/>
@@ -22005,100 +21970,100 @@
       </w:pPr>
     </w:lvl>
   </w:abstractNum>
-  <w:num w:numId="1">
+  <w:num w:numId="1" w16cid:durableId="570044732">
     <w:abstractNumId w:val="29"/>
   </w:num>
-  <w:num w:numId="2">
+  <w:num w:numId="2" w16cid:durableId="1436514432">
     <w:abstractNumId w:val="13"/>
   </w:num>
-  <w:num w:numId="3">
+  <w:num w:numId="3" w16cid:durableId="1953629317">
     <w:abstractNumId w:val="12"/>
   </w:num>
-  <w:num w:numId="4">
+  <w:num w:numId="4" w16cid:durableId="1549956807">
     <w:abstractNumId w:val="10"/>
   </w:num>
-  <w:num w:numId="5">
+  <w:num w:numId="5" w16cid:durableId="595133412">
     <w:abstractNumId w:val="31"/>
   </w:num>
-  <w:num w:numId="6">
+  <w:num w:numId="6" w16cid:durableId="682130120">
     <w:abstractNumId w:val="7"/>
   </w:num>
-  <w:num w:numId="7">
+  <w:num w:numId="7" w16cid:durableId="1545482978">
     <w:abstractNumId w:val="14"/>
   </w:num>
-  <w:num w:numId="8">
+  <w:num w:numId="8" w16cid:durableId="636104644">
     <w:abstractNumId w:val="20"/>
   </w:num>
-  <w:num w:numId="9">
+  <w:num w:numId="9" w16cid:durableId="1675105735">
     <w:abstractNumId w:val="15"/>
   </w:num>
-  <w:num w:numId="10">
+  <w:num w:numId="10" w16cid:durableId="240989472">
     <w:abstractNumId w:val="5"/>
   </w:num>
-  <w:num w:numId="11">
+  <w:num w:numId="11" w16cid:durableId="1438524038">
     <w:abstractNumId w:val="18"/>
   </w:num>
-  <w:num w:numId="12">
+  <w:num w:numId="12" w16cid:durableId="1650399684">
     <w:abstractNumId w:val="22"/>
   </w:num>
-  <w:num w:numId="13">
+  <w:num w:numId="13" w16cid:durableId="1457329564">
     <w:abstractNumId w:val="8"/>
   </w:num>
-  <w:num w:numId="14">
+  <w:num w:numId="14" w16cid:durableId="1530803756">
     <w:abstractNumId w:val="17"/>
   </w:num>
-  <w:num w:numId="15">
+  <w:num w:numId="15" w16cid:durableId="114371537">
     <w:abstractNumId w:val="23"/>
   </w:num>
-  <w:num w:numId="16">
+  <w:num w:numId="16" w16cid:durableId="2110734385">
     <w:abstractNumId w:val="30"/>
   </w:num>
-  <w:num w:numId="17">
+  <w:num w:numId="17" w16cid:durableId="693993144">
     <w:abstractNumId w:val="25"/>
   </w:num>
-  <w:num w:numId="18">
+  <w:num w:numId="18" w16cid:durableId="1368139144">
     <w:abstractNumId w:val="0"/>
   </w:num>
-  <w:num w:numId="19">
+  <w:num w:numId="19" w16cid:durableId="1496800738">
     <w:abstractNumId w:val="16"/>
   </w:num>
-  <w:num w:numId="20">
+  <w:num w:numId="20" w16cid:durableId="1867213481">
     <w:abstractNumId w:val="24"/>
   </w:num>
-  <w:num w:numId="21">
+  <w:num w:numId="21" w16cid:durableId="1221794473">
     <w:abstractNumId w:val="26"/>
   </w:num>
-  <w:num w:numId="22">
+  <w:num w:numId="22" w16cid:durableId="52120977">
     <w:abstractNumId w:val="3"/>
   </w:num>
-  <w:num w:numId="23">
+  <w:num w:numId="23" w16cid:durableId="372923226">
     <w:abstractNumId w:val="19"/>
   </w:num>
-  <w:num w:numId="24">
+  <w:num w:numId="24" w16cid:durableId="703755781">
     <w:abstractNumId w:val="9"/>
   </w:num>
-  <w:num w:numId="25">
+  <w:num w:numId="25" w16cid:durableId="1918243227">
     <w:abstractNumId w:val="6"/>
   </w:num>
-  <w:num w:numId="26">
+  <w:num w:numId="26" w16cid:durableId="1689790931">
     <w:abstractNumId w:val="21"/>
   </w:num>
-  <w:num w:numId="27">
+  <w:num w:numId="27" w16cid:durableId="1902906405">
     <w:abstractNumId w:val="27"/>
   </w:num>
-  <w:num w:numId="28">
+  <w:num w:numId="28" w16cid:durableId="2117674182">
     <w:abstractNumId w:val="2"/>
   </w:num>
-  <w:num w:numId="29">
+  <w:num w:numId="29" w16cid:durableId="1183471428">
     <w:abstractNumId w:val="11"/>
   </w:num>
-  <w:num w:numId="30">
+  <w:num w:numId="30" w16cid:durableId="882060249">
     <w:abstractNumId w:val="28"/>
   </w:num>
-  <w:num w:numId="31">
+  <w:num w:numId="31" w16cid:durableId="524372741">
     <w:abstractNumId w:val="1"/>
   </w:num>
-  <w:num w:numId="32">
+  <w:num w:numId="32" w16cid:durableId="1209033624">
     <w:abstractNumId w:val="4"/>
   </w:num>
   <w:numIdMacAtCleanup w:val="28"/>
@@ -22106,7 +22071,7 @@
 </file>
 
 <file path=word/styles.xml><?xml version="1.0" encoding="utf-8"?>
-<w:styles xmlns:mc="http://schemas.openxmlformats.org/markup-compatibility/2006" xmlns:r="http://schemas.openxmlformats.org/officeDocument/2006/relationships" xmlns:w="http://schemas.openxmlformats.org/wordprocessingml/2006/main" xmlns:w14="http://schemas.microsoft.com/office/word/2010/wordml" xmlns:w15="http://schemas.microsoft.com/office/word/2012/wordml" xmlns:w16se="http://schemas.microsoft.com/office/word/2015/wordml/symex" mc:Ignorable="w14 w15 w16se">
+<w:styles xmlns:mc="http://schemas.openxmlformats.org/markup-compatibility/2006" xmlns:r="http://schemas.openxmlformats.org/officeDocument/2006/relationships" xmlns:w="http://schemas.openxmlformats.org/wordprocessingml/2006/main" xmlns:w14="http://schemas.microsoft.com/office/word/2010/wordml" xmlns:w15="http://schemas.microsoft.com/office/word/2012/wordml" xmlns:w16cex="http://schemas.microsoft.com/office/word/2018/wordml/cex" xmlns:w16cid="http://schemas.microsoft.com/office/word/2016/wordml/cid" xmlns:w16="http://schemas.microsoft.com/office/word/2018/wordml" xmlns:w16sdtdh="http://schemas.microsoft.com/office/word/2020/wordml/sdtdatahash" xmlns:w16se="http://schemas.microsoft.com/office/word/2015/wordml/symex" mc:Ignorable="w14 w15 w16se w16cid w16 w16cex w16sdtdh">
   <w:docDefaults>
     <w:rPrDefault>
       <w:rPr>
@@ -22122,7 +22087,7 @@
       </w:pPr>
     </w:pPrDefault>
   </w:docDefaults>
-  <w:latentStyles w:defLockedState="0" w:defUIPriority="99" w:defSemiHidden="0" w:defUnhideWhenUsed="0" w:defQFormat="0" w:count="371">
+  <w:latentStyles w:defLockedState="0" w:defUIPriority="99" w:defSemiHidden="0" w:defUnhideWhenUsed="0" w:defQFormat="0" w:count="376">
     <w:lsdException w:name="Normal" w:uiPriority="0" w:qFormat="1"/>
     <w:lsdException w:name="heading 1" w:uiPriority="9" w:qFormat="1"/>
     <w:lsdException w:name="heading 2" w:semiHidden="1" w:uiPriority="9" w:unhideWhenUsed="1" w:qFormat="1"/>
@@ -22494,6 +22459,11 @@
     <w:lsdException w:name="List Table 5 Dark Accent 6" w:uiPriority="50"/>
     <w:lsdException w:name="List Table 6 Colorful Accent 6" w:uiPriority="51"/>
     <w:lsdException w:name="List Table 7 Colorful Accent 6" w:uiPriority="52"/>
+    <w:lsdException w:name="Mention" w:semiHidden="1" w:unhideWhenUsed="1"/>
+    <w:lsdException w:name="Smart Hyperlink" w:semiHidden="1" w:unhideWhenUsed="1"/>
+    <w:lsdException w:name="Hashtag" w:semiHidden="1" w:unhideWhenUsed="1"/>
+    <w:lsdException w:name="Unresolved Mention" w:semiHidden="1" w:unhideWhenUsed="1"/>
+    <w:lsdException w:name="Smart Link" w:semiHidden="1" w:unhideWhenUsed="1"/>
   </w:latentStyles>
   <w:style w:type="paragraph" w:default="1" w:styleId="Normal">
     <w:name w:val="Normal"/>

</xml_diff>

<commit_message>
Cap nhat phan qua trinh thuc nghiem
</commit_message>
<xml_diff>
--- a/report/demobaocao.docx
+++ b/report/demobaocao.docx
@@ -18061,7 +18061,15 @@
           <w:bCs/>
           <w:lang w:val="vi-VN"/>
         </w:rPr>
-        <w:t>Tải toàn bộ dược phẩm có trong danh mục</w:t>
+        <w:t xml:space="preserve">Tải toàn bộ dược phẩm có trong </w:t>
+      </w:r>
+      <w:r>
+        <w:rPr>
+          <w:b w:val="0"/>
+          <w:bCs/>
+          <w:lang w:val="vi-VN"/>
+        </w:rPr>
+        <w:t>trang</w:t>
       </w:r>
     </w:p>
     <w:p>
@@ -18742,13 +18750,7 @@
         <w:rPr>
           <w:lang w:val="vi-VN"/>
         </w:rPr>
-        <w:t xml:space="preserve">Hàm scrape_product: Định nghĩa hàm </w:t>
-      </w:r>
-      <w:r>
-        <w:rPr>
-          <w:lang w:val="vi-VN"/>
-        </w:rPr>
-        <w:t>scrape_product</w:t>
+        <w:t>Hàm scrape_product: Định nghĩa hàm scrape_product</w:t>
       </w:r>
       <w:r>
         <w:rPr>
@@ -18760,13 +18762,57 @@
         <w:rPr>
           <w:lang w:val="vi-VN"/>
         </w:rPr>
-        <w:t xml:space="preserve"> sử dụng Selenium, CSS </w:t>
-      </w:r>
-      <w:r>
-        <w:rPr>
-          <w:lang w:val="vi-VN"/>
-        </w:rPr>
-        <w:t>Selector, Xpath tìm và lấy các phần tử chứa các thông tin sau:</w:t>
+        <w:t xml:space="preserve"> sử dụng </w:t>
+      </w:r>
+      <w:r>
+        <w:rPr>
+          <w:b/>
+          <w:bCs/>
+          <w:lang w:val="vi-VN"/>
+        </w:rPr>
+        <w:t>Selenium</w:t>
+      </w:r>
+      <w:r>
+        <w:rPr>
+          <w:lang w:val="vi-VN"/>
+        </w:rPr>
+        <w:t xml:space="preserve">, </w:t>
+      </w:r>
+      <w:r>
+        <w:rPr>
+          <w:b/>
+          <w:bCs/>
+          <w:lang w:val="vi-VN"/>
+        </w:rPr>
+        <w:t xml:space="preserve">CSS </w:t>
+      </w:r>
+      <w:r>
+        <w:rPr>
+          <w:b/>
+          <w:bCs/>
+          <w:lang w:val="vi-VN"/>
+        </w:rPr>
+        <w:t>Selector</w:t>
+      </w:r>
+      <w:r>
+        <w:rPr>
+          <w:lang w:val="vi-VN"/>
+        </w:rPr>
+        <w:t xml:space="preserve">, </w:t>
+      </w:r>
+      <w:r>
+        <w:rPr>
+          <w:b/>
+          <w:bCs/>
+          <w:lang w:val="vi-VN"/>
+        </w:rPr>
+        <w:t>Xpath</w:t>
+      </w:r>
+      <w:r>
+        <w:rPr>
+          <w:lang w:val="vi-VN"/>
+        </w:rPr>
+        <w:t xml:space="preserve"> tìm và lấy các phần tử chứa các thông tin sau:</w:t>
       </w:r>
     </w:p>
     <w:p>
@@ -18778,11 +18824,15 @@
         </w:numPr>
         <w:spacing w:before="120" w:after="120"/>
         <w:rPr>
-          <w:lang w:val="vi-VN"/>
-        </w:rPr>
-      </w:pPr>
-      <w:r>
-        <w:rPr>
+          <w:b/>
+          <w:bCs/>
+          <w:lang w:val="vi-VN"/>
+        </w:rPr>
+      </w:pPr>
+      <w:r>
+        <w:rPr>
+          <w:b/>
+          <w:bCs/>
           <w:noProof/>
           <w:lang w:val="vi-VN"/>
         </w:rPr>
@@ -18838,6 +18888,8 @@
       </w:r>
       <w:r>
         <w:rPr>
+          <w:b/>
+          <w:bCs/>
           <w:lang w:val="vi-VN"/>
         </w:rPr>
         <w:t>Mã sản phẩm</w:t>
@@ -19047,11 +19099,15 @@
           <w:numId w:val="22"/>
         </w:numPr>
         <w:rPr>
-          <w:lang w:val="vi-VN"/>
-        </w:rPr>
-      </w:pPr>
-      <w:r>
-        <w:rPr>
+          <w:b/>
+          <w:bCs/>
+          <w:lang w:val="vi-VN"/>
+        </w:rPr>
+      </w:pPr>
+      <w:r>
+        <w:rPr>
+          <w:b/>
+          <w:bCs/>
           <w:lang w:val="vi-VN"/>
         </w:rPr>
         <w:lastRenderedPageBreak/>
@@ -19157,11 +19213,15 @@
         </w:numPr>
         <w:spacing w:before="120" w:after="120"/>
         <w:rPr>
-          <w:lang w:val="vi-VN"/>
-        </w:rPr>
-      </w:pPr>
-      <w:r>
-        <w:rPr>
+          <w:b/>
+          <w:bCs/>
+          <w:lang w:val="vi-VN"/>
+        </w:rPr>
+      </w:pPr>
+      <w:r>
+        <w:rPr>
+          <w:b/>
+          <w:bCs/>
           <w:noProof/>
           <w:lang w:val="vi-VN"/>
         </w:rPr>
@@ -19223,6 +19283,8 @@
       </w:r>
       <w:r>
         <w:rPr>
+          <w:b/>
+          <w:bCs/>
           <w:lang w:val="vi-VN"/>
         </w:rPr>
         <w:t>Lấy hình ảnh</w:t>
@@ -19442,11 +19504,15 @@
         </w:numPr>
         <w:spacing w:before="120" w:after="120"/>
         <w:rPr>
-          <w:lang w:val="vi-VN"/>
-        </w:rPr>
-      </w:pPr>
-      <w:r>
-        <w:rPr>
+          <w:b/>
+          <w:bCs/>
+          <w:lang w:val="vi-VN"/>
+        </w:rPr>
+      </w:pPr>
+      <w:r>
+        <w:rPr>
+          <w:b/>
+          <w:bCs/>
           <w:lang w:val="vi-VN"/>
         </w:rPr>
         <w:t xml:space="preserve">Lấy thương hiệu </w:t>
@@ -19552,11 +19618,15 @@
         </w:numPr>
         <w:spacing w:before="120" w:after="120"/>
         <w:rPr>
-          <w:lang w:val="vi-VN"/>
-        </w:rPr>
-      </w:pPr>
-      <w:r>
-        <w:rPr>
+          <w:b/>
+          <w:bCs/>
+          <w:lang w:val="vi-VN"/>
+        </w:rPr>
+      </w:pPr>
+      <w:r>
+        <w:rPr>
+          <w:b/>
+          <w:bCs/>
           <w:noProof/>
           <w:lang w:val="vi-VN"/>
         </w:rPr>
@@ -19612,6 +19682,8 @@
       </w:r>
       <w:r>
         <w:rPr>
+          <w:b/>
+          <w:bCs/>
           <w:lang w:val="vi-VN"/>
         </w:rPr>
         <w:t>Lấy giá bán lẻ</w:t>
@@ -19808,11 +19880,15 @@
         </w:numPr>
         <w:spacing w:before="120" w:after="120"/>
         <w:rPr>
-          <w:lang w:val="vi-VN"/>
-        </w:rPr>
-      </w:pPr>
-      <w:r>
-        <w:rPr>
+          <w:b/>
+          <w:bCs/>
+          <w:lang w:val="vi-VN"/>
+        </w:rPr>
+      </w:pPr>
+      <w:r>
+        <w:rPr>
+          <w:b/>
+          <w:bCs/>
           <w:lang w:val="vi-VN"/>
         </w:rPr>
         <w:t>Lấy lượt yêu thích</w:t>
@@ -20063,11 +20139,15 @@
         </w:numPr>
         <w:spacing w:before="120" w:after="120"/>
         <w:rPr>
-          <w:lang w:val="vi-VN"/>
-        </w:rPr>
-      </w:pPr>
-      <w:r>
-        <w:rPr>
+          <w:b/>
+          <w:bCs/>
+          <w:lang w:val="vi-VN"/>
+        </w:rPr>
+      </w:pPr>
+      <w:r>
+        <w:rPr>
+          <w:b/>
+          <w:bCs/>
           <w:noProof/>
         </w:rPr>
         <w:lastRenderedPageBreak/>
@@ -20214,6 +20294,8 @@
       </w:r>
       <w:r>
         <w:rPr>
+          <w:b/>
+          <w:bCs/>
           <w:noProof/>
           <w:lang w:val="vi-VN"/>
         </w:rPr>
@@ -20269,6 +20351,8 @@
       </w:r>
       <w:r>
         <w:rPr>
+          <w:b/>
+          <w:bCs/>
           <w:lang w:val="vi-VN"/>
         </w:rPr>
         <w:t>Lấy số lượng bán ra</w:t>
@@ -20317,11 +20401,15 @@
         </w:numPr>
         <w:spacing w:before="120" w:after="120"/>
         <w:rPr>
-          <w:lang w:val="vi-VN"/>
-        </w:rPr>
-      </w:pPr>
-      <w:r>
-        <w:rPr>
+          <w:b/>
+          <w:bCs/>
+          <w:lang w:val="vi-VN"/>
+        </w:rPr>
+      </w:pPr>
+      <w:r>
+        <w:rPr>
+          <w:b/>
+          <w:bCs/>
           <w:lang w:val="vi-VN"/>
         </w:rPr>
         <w:t>Lấy loại sản phẩm</w:t>
@@ -20578,11 +20666,15 @@
         </w:numPr>
         <w:spacing w:before="120" w:after="120"/>
         <w:rPr>
-          <w:lang w:val="vi-VN"/>
-        </w:rPr>
-      </w:pPr>
-      <w:r>
-        <w:rPr>
+          <w:b/>
+          <w:bCs/>
+          <w:lang w:val="vi-VN"/>
+        </w:rPr>
+      </w:pPr>
+      <w:r>
+        <w:rPr>
+          <w:b/>
+          <w:bCs/>
           <w:lang w:val="vi-VN"/>
         </w:rPr>
         <w:t>Lấy quy cách</w:t>
@@ -20839,11 +20931,15 @@
         </w:numPr>
         <w:spacing w:before="120" w:after="120"/>
         <w:rPr>
-          <w:lang w:val="vi-VN"/>
-        </w:rPr>
-      </w:pPr>
-      <w:r>
-        <w:rPr>
+          <w:b/>
+          <w:bCs/>
+          <w:lang w:val="vi-VN"/>
+        </w:rPr>
+      </w:pPr>
+      <w:r>
+        <w:rPr>
+          <w:b/>
+          <w:bCs/>
           <w:lang w:val="vi-VN"/>
         </w:rPr>
         <w:t>Lấy nơi sản xuất</w:t>
@@ -21095,11 +21191,15 @@
         </w:numPr>
         <w:spacing w:before="120" w:after="120"/>
         <w:rPr>
-          <w:lang w:val="vi-VN"/>
-        </w:rPr>
-      </w:pPr>
-      <w:r>
-        <w:rPr>
+          <w:b/>
+          <w:bCs/>
+          <w:lang w:val="vi-VN"/>
+        </w:rPr>
+      </w:pPr>
+      <w:r>
+        <w:rPr>
+          <w:b/>
+          <w:bCs/>
           <w:lang w:val="vi-VN"/>
         </w:rPr>
         <w:t xml:space="preserve">Lấy hoạt tính </w:t>
@@ -21350,11 +21450,15 @@
         </w:numPr>
         <w:spacing w:before="120" w:after="120"/>
         <w:rPr>
-          <w:lang w:val="vi-VN"/>
-        </w:rPr>
-      </w:pPr>
-      <w:r>
-        <w:rPr>
+          <w:b/>
+          <w:bCs/>
+          <w:lang w:val="vi-VN"/>
+        </w:rPr>
+      </w:pPr>
+      <w:r>
+        <w:rPr>
+          <w:b/>
+          <w:bCs/>
           <w:lang w:val="vi-VN"/>
         </w:rPr>
         <w:lastRenderedPageBreak/>
@@ -21365,6 +21469,75 @@
       <w:pPr>
         <w:spacing w:before="120" w:after="120"/>
         <w:ind w:left="360"/>
+        <w:rPr>
+          <w:lang w:val="vi-VN"/>
+        </w:rPr>
+      </w:pPr>
+      <w:r>
+        <w:rPr>
+          <w:noProof/>
+          <w:lang w:val="vi-VN"/>
+        </w:rPr>
+        <w:drawing>
+          <wp:anchor distT="0" distB="0" distL="114300" distR="114300" simplePos="0" relativeHeight="251756544" behindDoc="0" locked="0" layoutInCell="1" allowOverlap="1" wp14:anchorId="6FFD2F87" wp14:editId="2B6D0ACE">
+            <wp:simplePos x="0" y="0"/>
+            <wp:positionH relativeFrom="column">
+              <wp:posOffset>225425</wp:posOffset>
+            </wp:positionH>
+            <wp:positionV relativeFrom="paragraph">
+              <wp:posOffset>-635</wp:posOffset>
+            </wp:positionV>
+            <wp:extent cx="5579745" cy="638810"/>
+            <wp:effectExtent l="0" t="0" r="1905" b="8890"/>
+            <wp:wrapNone/>
+            <wp:docPr id="60" name="Picture 60"/>
+            <wp:cNvGraphicFramePr>
+              <a:graphicFrameLocks xmlns:a="http://schemas.openxmlformats.org/drawingml/2006/main" noChangeAspect="1"/>
+            </wp:cNvGraphicFramePr>
+            <a:graphic xmlns:a="http://schemas.openxmlformats.org/drawingml/2006/main">
+              <a:graphicData uri="http://schemas.openxmlformats.org/drawingml/2006/picture">
+                <pic:pic xmlns:pic="http://schemas.openxmlformats.org/drawingml/2006/picture">
+                  <pic:nvPicPr>
+                    <pic:cNvPr id="60" name="Picture 60"/>
+                    <pic:cNvPicPr/>
+                  </pic:nvPicPr>
+                  <pic:blipFill>
+                    <a:blip r:embed="rId58">
+                      <a:extLst>
+                        <a:ext uri="{28A0092B-C50C-407E-A947-70E740481C1C}">
+                          <a14:useLocalDpi xmlns:a14="http://schemas.microsoft.com/office/drawing/2010/main" val="0"/>
+                        </a:ext>
+                      </a:extLst>
+                    </a:blip>
+                    <a:stretch>
+                      <a:fillRect/>
+                    </a:stretch>
+                  </pic:blipFill>
+                  <pic:spPr>
+                    <a:xfrm>
+                      <a:off x="0" y="0"/>
+                      <a:ext cx="5579745" cy="638810"/>
+                    </a:xfrm>
+                    <a:prstGeom prst="rect">
+                      <a:avLst/>
+                    </a:prstGeom>
+                  </pic:spPr>
+                </pic:pic>
+              </a:graphicData>
+            </a:graphic>
+            <wp14:sizeRelH relativeFrom="page">
+              <wp14:pctWidth>0</wp14:pctWidth>
+            </wp14:sizeRelH>
+            <wp14:sizeRelV relativeFrom="page">
+              <wp14:pctHeight>0</wp14:pctHeight>
+            </wp14:sizeRelV>
+          </wp:anchor>
+        </w:drawing>
+      </w:r>
+    </w:p>
+    <w:p>
+      <w:pPr>
+        <w:spacing w:before="120" w:after="120"/>
         <w:rPr>
           <w:lang w:val="vi-VN"/>
         </w:rPr>
@@ -21376,16 +21549,16 @@
         <mc:AlternateContent>
           <mc:Choice Requires="wps">
             <w:drawing>
-              <wp:anchor distT="0" distB="0" distL="114300" distR="114300" simplePos="0" relativeHeight="251758592" behindDoc="0" locked="0" layoutInCell="1" allowOverlap="1" wp14:anchorId="72984611" wp14:editId="36AA1093">
+              <wp:anchor distT="0" distB="0" distL="114300" distR="114300" simplePos="0" relativeHeight="251758592" behindDoc="0" locked="0" layoutInCell="1" allowOverlap="1" wp14:anchorId="72984611" wp14:editId="755229B9">
                 <wp:simplePos x="0" y="0"/>
                 <wp:positionH relativeFrom="column">
                   <wp:posOffset>225425</wp:posOffset>
                 </wp:positionH>
                 <wp:positionV relativeFrom="paragraph">
-                  <wp:posOffset>695325</wp:posOffset>
+                  <wp:posOffset>331470</wp:posOffset>
                 </wp:positionV>
-                <wp:extent cx="5579745" cy="635"/>
-                <wp:effectExtent l="0" t="0" r="0" b="0"/>
+                <wp:extent cx="5579745" cy="251460"/>
+                <wp:effectExtent l="0" t="0" r="1905" b="0"/>
                 <wp:wrapNone/>
                 <wp:docPr id="61" name="Text Box 61"/>
                 <wp:cNvGraphicFramePr/>
@@ -21396,7 +21569,7 @@
                       <wps:spPr>
                         <a:xfrm>
                           <a:off x="0" y="0"/>
-                          <a:ext cx="5579745" cy="635"/>
+                          <a:ext cx="5579745" cy="251460"/>
                         </a:xfrm>
                         <a:prstGeom prst="rect">
                           <a:avLst/>
@@ -21455,18 +21628,21 @@
                         <a:prstTxWarp prst="textNoShape">
                           <a:avLst/>
                         </a:prstTxWarp>
-                        <a:spAutoFit/>
+                        <a:noAutofit/>
                       </wps:bodyPr>
                     </wps:wsp>
                   </a:graphicData>
                 </a:graphic>
+                <wp14:sizeRelV relativeFrom="margin">
+                  <wp14:pctHeight>0</wp14:pctHeight>
+                </wp14:sizeRelV>
               </wp:anchor>
             </w:drawing>
           </mc:Choice>
           <mc:Fallback>
             <w:pict>
-              <v:shape w14:anchorId="72984611" id="Text Box 61" o:spid="_x0000_s1053" type="#_x0000_t202" style="position:absolute;left:0;text-align:left;margin-left:17.75pt;margin-top:54.75pt;width:439.35pt;height:.05pt;z-index:251758592;visibility:visible;mso-wrap-style:square;mso-wrap-distance-left:9pt;mso-wrap-distance-top:0;mso-wrap-distance-right:9pt;mso-wrap-distance-bottom:0;mso-position-horizontal:absolute;mso-position-horizontal-relative:text;mso-position-vertical:absolute;mso-position-vertical-relative:text;v-text-anchor:top" o:gfxdata="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" stroked="f">
-                <v:textbox style="mso-fit-shape-to-text:t" inset="0,0,0,0">
+              <v:shape w14:anchorId="72984611" id="Text Box 61" o:spid="_x0000_s1053" type="#_x0000_t202" style="position:absolute;left:0;text-align:left;margin-left:17.75pt;margin-top:26.1pt;width:439.35pt;height:19.8pt;z-index:251758592;visibility:visible;mso-wrap-style:square;mso-height-percent:0;mso-wrap-distance-left:9pt;mso-wrap-distance-top:0;mso-wrap-distance-right:9pt;mso-wrap-distance-bottom:0;mso-position-horizontal:absolute;mso-position-horizontal-relative:text;mso-position-vertical:absolute;mso-position-vertical-relative:text;mso-height-percent:0;mso-height-relative:margin;v-text-anchor:top" o:gfxdata="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" stroked="f">
+                <v:textbox inset="0,0,0,0">
                   <w:txbxContent>
                     <w:p>
                       <w:pPr>
@@ -21514,24 +21690,222 @@
           </mc:Fallback>
         </mc:AlternateContent>
       </w:r>
+    </w:p>
+    <w:p>
+      <w:pPr>
+        <w:rPr>
+          <w:lang w:val="vi-VN"/>
+        </w:rPr>
+      </w:pPr>
+    </w:p>
+    <w:p>
+      <w:pPr>
+        <w:ind w:firstLine="720"/>
+        <w:rPr>
+          <w:lang w:val="vi-VN"/>
+        </w:rPr>
+      </w:pPr>
+      <w:r>
+        <w:t xml:space="preserve">Sau </w:t>
+      </w:r>
+      <w:r>
+        <w:t xml:space="preserve">khi </w:t>
+      </w:r>
+      <w:r>
+        <w:rPr>
+          <w:lang w:val="vi-VN"/>
+        </w:rPr>
+        <w:t xml:space="preserve">lấy </w:t>
+      </w:r>
+      <w:r>
+        <w:rPr>
+          <w:lang w:val="vi-VN"/>
+        </w:rPr>
+        <w:t xml:space="preserve">các phần tử chứa thông tin của sản phẩm, khởi tạo từ điển lưu những thông tin đã thu thập được </w:t>
+      </w:r>
+      <w:r>
+        <w:rPr>
+          <w:lang w:val="vi-VN"/>
+        </w:rPr>
+        <w:t xml:space="preserve">và lưu vào mongoDB, riêng bộ sưu tập Sales trong mongo DB ta sẽ chỉ lưu những dược phẩm thuộc loại thuốc không kê </w:t>
+      </w:r>
+      <w:r>
+        <w:rPr>
+          <w:lang w:val="vi-VN"/>
+        </w:rPr>
+        <w:t>đơn:</w:t>
+      </w:r>
+    </w:p>
+    <w:p>
+      <w:pPr>
+        <w:ind w:firstLine="720"/>
+        <w:rPr>
+          <w:lang w:val="vi-VN"/>
+        </w:rPr>
+      </w:pPr>
       <w:r>
         <w:rPr>
           <w:noProof/>
+        </w:rPr>
+        <mc:AlternateContent>
+          <mc:Choice Requires="wps">
+            <w:drawing>
+              <wp:anchor distT="0" distB="0" distL="114300" distR="114300" simplePos="0" relativeHeight="251761664" behindDoc="0" locked="0" layoutInCell="1" allowOverlap="1" wp14:anchorId="3B1E740C" wp14:editId="21F6CD1B">
+                <wp:simplePos x="0" y="0"/>
+                <wp:positionH relativeFrom="column">
+                  <wp:posOffset>-1905</wp:posOffset>
+                </wp:positionH>
+                <wp:positionV relativeFrom="paragraph">
+                  <wp:posOffset>4448810</wp:posOffset>
+                </wp:positionV>
+                <wp:extent cx="5579745" cy="635"/>
+                <wp:effectExtent l="0" t="0" r="0" b="0"/>
+                <wp:wrapNone/>
+                <wp:docPr id="62" name="Text Box 62"/>
+                <wp:cNvGraphicFramePr/>
+                <a:graphic xmlns:a="http://schemas.openxmlformats.org/drawingml/2006/main">
+                  <a:graphicData uri="http://schemas.microsoft.com/office/word/2010/wordprocessingShape">
+                    <wps:wsp>
+                      <wps:cNvSpPr txBox="1"/>
+                      <wps:spPr>
+                        <a:xfrm>
+                          <a:off x="0" y="0"/>
+                          <a:ext cx="5579745" cy="635"/>
+                        </a:xfrm>
+                        <a:prstGeom prst="rect">
+                          <a:avLst/>
+                        </a:prstGeom>
+                        <a:solidFill>
+                          <a:prstClr val="white"/>
+                        </a:solidFill>
+                        <a:ln>
+                          <a:noFill/>
+                        </a:ln>
+                      </wps:spPr>
+                      <wps:txbx>
+                        <w:txbxContent>
+                          <w:p>
+                            <w:pPr>
+                              <w:pStyle w:val="Caption"/>
+                              <w:jc w:val="center"/>
+                              <w:rPr>
+                                <w:noProof/>
+                                <w:sz w:val="26"/>
+                                <w:szCs w:val="26"/>
+                                <w:lang w:val="vi-VN"/>
+                              </w:rPr>
+                            </w:pPr>
+                            <w:r>
+                              <w:t xml:space="preserve">Hình 3.2 </w:t>
+                            </w:r>
+                            <w:r>
+                              <w:fldChar w:fldCharType="begin"/>
+                            </w:r>
+                            <w:r>
+                              <w:instrText xml:space="preserve"> SEQ Hình_3.2 \* ARABIC </w:instrText>
+                            </w:r>
+                            <w:r>
+                              <w:fldChar w:fldCharType="separate"/>
+                            </w:r>
+                            <w:r>
+                              <w:rPr>
+                                <w:noProof/>
+                              </w:rPr>
+                              <w:t>15</w:t>
+                            </w:r>
+                            <w:r>
+                              <w:fldChar w:fldCharType="end"/>
+                            </w:r>
+                            <w:r>
+                              <w:rPr>
+                                <w:lang w:val="vi-VN"/>
+                              </w:rPr>
+                              <w:t xml:space="preserve"> Tạo từ điển lưu dữ liệu thu thập được sau đó lưu vào mongoDB</w:t>
+                            </w:r>
+                          </w:p>
+                        </w:txbxContent>
+                      </wps:txbx>
+                      <wps:bodyPr rot="0" spcFirstLastPara="0" vertOverflow="overflow" horzOverflow="overflow" vert="horz" wrap="square" lIns="0" tIns="0" rIns="0" bIns="0" numCol="1" spcCol="0" rtlCol="0" fromWordArt="0" anchor="t" anchorCtr="0" forceAA="0" compatLnSpc="1">
+                        <a:prstTxWarp prst="textNoShape">
+                          <a:avLst/>
+                        </a:prstTxWarp>
+                        <a:spAutoFit/>
+                      </wps:bodyPr>
+                    </wps:wsp>
+                  </a:graphicData>
+                </a:graphic>
+              </wp:anchor>
+            </w:drawing>
+          </mc:Choice>
+          <mc:Fallback>
+            <w:pict>
+              <v:shape w14:anchorId="3B1E740C" id="Text Box 62" o:spid="_x0000_s1054" type="#_x0000_t202" style="position:absolute;left:0;text-align:left;margin-left:-.15pt;margin-top:350.3pt;width:439.35pt;height:.05pt;z-index:251761664;visibility:visible;mso-wrap-style:square;mso-wrap-distance-left:9pt;mso-wrap-distance-top:0;mso-wrap-distance-right:9pt;mso-wrap-distance-bottom:0;mso-position-horizontal:absolute;mso-position-horizontal-relative:text;mso-position-vertical:absolute;mso-position-vertical-relative:text;v-text-anchor:top" o:gfxdata="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" stroked="f">
+                <v:textbox style="mso-fit-shape-to-text:t" inset="0,0,0,0">
+                  <w:txbxContent>
+                    <w:p>
+                      <w:pPr>
+                        <w:pStyle w:val="Caption"/>
+                        <w:jc w:val="center"/>
+                        <w:rPr>
+                          <w:noProof/>
+                          <w:sz w:val="26"/>
+                          <w:szCs w:val="26"/>
+                          <w:lang w:val="vi-VN"/>
+                        </w:rPr>
+                      </w:pPr>
+                      <w:r>
+                        <w:t xml:space="preserve">Hình 3.2 </w:t>
+                      </w:r>
+                      <w:r>
+                        <w:fldChar w:fldCharType="begin"/>
+                      </w:r>
+                      <w:r>
+                        <w:instrText xml:space="preserve"> SEQ Hình_3.2 \* ARABIC </w:instrText>
+                      </w:r>
+                      <w:r>
+                        <w:fldChar w:fldCharType="separate"/>
+                      </w:r>
+                      <w:r>
+                        <w:rPr>
+                          <w:noProof/>
+                        </w:rPr>
+                        <w:t>15</w:t>
+                      </w:r>
+                      <w:r>
+                        <w:fldChar w:fldCharType="end"/>
+                      </w:r>
+                      <w:r>
+                        <w:rPr>
+                          <w:lang w:val="vi-VN"/>
+                        </w:rPr>
+                        <w:t xml:space="preserve"> Tạo từ điển lưu dữ liệu thu thập được sau đó lưu vào mongoDB</w:t>
+                      </w:r>
+                    </w:p>
+                  </w:txbxContent>
+                </v:textbox>
+              </v:shape>
+            </w:pict>
+          </mc:Fallback>
+        </mc:AlternateContent>
+      </w:r>
+      <w:r>
+        <w:rPr>
+          <w:noProof/>
           <w:lang w:val="vi-VN"/>
         </w:rPr>
         <w:drawing>
-          <wp:anchor distT="0" distB="0" distL="114300" distR="114300" simplePos="0" relativeHeight="251756544" behindDoc="0" locked="0" layoutInCell="1" allowOverlap="1" wp14:anchorId="6FFD2F87" wp14:editId="15C304B9">
+          <wp:anchor distT="0" distB="0" distL="114300" distR="114300" simplePos="0" relativeHeight="251759616" behindDoc="0" locked="0" layoutInCell="1" allowOverlap="1" wp14:anchorId="556DE648" wp14:editId="73D69156">
             <wp:simplePos x="0" y="0"/>
-            <wp:positionH relativeFrom="column">
-              <wp:posOffset>225425</wp:posOffset>
+            <wp:positionH relativeFrom="margin">
+              <wp:align>right</wp:align>
             </wp:positionH>
             <wp:positionV relativeFrom="paragraph">
-              <wp:posOffset>-635</wp:posOffset>
+              <wp:posOffset>5080</wp:posOffset>
             </wp:positionV>
-            <wp:extent cx="5579745" cy="638810"/>
-            <wp:effectExtent l="0" t="0" r="1905" b="8890"/>
+            <wp:extent cx="5579745" cy="4386580"/>
+            <wp:effectExtent l="0" t="0" r="1905" b="0"/>
             <wp:wrapNone/>
-            <wp:docPr id="60" name="Picture 60"/>
+            <wp:docPr id="42" name="Picture 42" descr="A screen shot of a computer program&#10;&#10;Description automatically generated"/>
             <wp:cNvGraphicFramePr>
               <a:graphicFrameLocks xmlns:a="http://schemas.openxmlformats.org/drawingml/2006/main" noChangeAspect="1"/>
             </wp:cNvGraphicFramePr>
@@ -21539,11 +21913,11 @@
               <a:graphicData uri="http://schemas.openxmlformats.org/drawingml/2006/picture">
                 <pic:pic xmlns:pic="http://schemas.openxmlformats.org/drawingml/2006/picture">
                   <pic:nvPicPr>
-                    <pic:cNvPr id="60" name="Picture 60"/>
+                    <pic:cNvPr id="42" name="Picture 42" descr="A screen shot of a computer program&#10;&#10;Description automatically generated"/>
                     <pic:cNvPicPr/>
                   </pic:nvPicPr>
                   <pic:blipFill>
-                    <a:blip r:embed="rId58">
+                    <a:blip r:embed="rId59">
                       <a:extLst>
                         <a:ext uri="{28A0092B-C50C-407E-A947-70E740481C1C}">
                           <a14:useLocalDpi xmlns:a14="http://schemas.microsoft.com/office/drawing/2010/main" val="0"/>
@@ -21557,7 +21931,288 @@
                   <pic:spPr>
                     <a:xfrm>
                       <a:off x="0" y="0"/>
-                      <a:ext cx="5579745" cy="638810"/>
+                      <a:ext cx="5579745" cy="4386580"/>
+                    </a:xfrm>
+                    <a:prstGeom prst="rect">
+                      <a:avLst/>
+                    </a:prstGeom>
+                  </pic:spPr>
+                </pic:pic>
+              </a:graphicData>
+            </a:graphic>
+          </wp:anchor>
+        </w:drawing>
+      </w:r>
+    </w:p>
+    <w:p>
+      <w:pPr>
+        <w:ind w:firstLine="720"/>
+        <w:rPr>
+          <w:lang w:val="vi-VN"/>
+        </w:rPr>
+      </w:pPr>
+    </w:p>
+    <w:p>
+      <w:pPr>
+        <w:ind w:firstLine="720"/>
+        <w:rPr>
+          <w:lang w:val="vi-VN"/>
+        </w:rPr>
+      </w:pPr>
+    </w:p>
+    <w:p>
+      <w:pPr>
+        <w:ind w:firstLine="720"/>
+        <w:rPr>
+          <w:lang w:val="vi-VN"/>
+        </w:rPr>
+      </w:pPr>
+    </w:p>
+    <w:p>
+      <w:pPr>
+        <w:ind w:firstLine="720"/>
+        <w:rPr>
+          <w:lang w:val="vi-VN"/>
+        </w:rPr>
+      </w:pPr>
+    </w:p>
+    <w:p>
+      <w:pPr>
+        <w:ind w:firstLine="720"/>
+        <w:rPr>
+          <w:lang w:val="vi-VN"/>
+        </w:rPr>
+      </w:pPr>
+    </w:p>
+    <w:p>
+      <w:pPr>
+        <w:ind w:firstLine="720"/>
+        <w:rPr>
+          <w:lang w:val="vi-VN"/>
+        </w:rPr>
+      </w:pPr>
+    </w:p>
+    <w:p>
+      <w:pPr>
+        <w:ind w:firstLine="720"/>
+        <w:rPr>
+          <w:lang w:val="vi-VN"/>
+        </w:rPr>
+      </w:pPr>
+    </w:p>
+    <w:p>
+      <w:pPr>
+        <w:ind w:firstLine="720"/>
+        <w:rPr>
+          <w:lang w:val="vi-VN"/>
+        </w:rPr>
+      </w:pPr>
+    </w:p>
+    <w:p>
+      <w:pPr>
+        <w:ind w:firstLine="720"/>
+        <w:rPr>
+          <w:lang w:val="vi-VN"/>
+        </w:rPr>
+      </w:pPr>
+    </w:p>
+    <w:p>
+      <w:pPr>
+        <w:ind w:firstLine="720"/>
+        <w:rPr>
+          <w:lang w:val="vi-VN"/>
+        </w:rPr>
+      </w:pPr>
+    </w:p>
+    <w:p>
+      <w:pPr>
+        <w:ind w:firstLine="720"/>
+        <w:rPr>
+          <w:lang w:val="vi-VN"/>
+        </w:rPr>
+      </w:pPr>
+    </w:p>
+    <w:p>
+      <w:pPr>
+        <w:ind w:firstLine="720"/>
+        <w:rPr>
+          <w:lang w:val="vi-VN"/>
+        </w:rPr>
+      </w:pPr>
+    </w:p>
+    <w:p>
+      <w:pPr>
+        <w:ind w:firstLine="720"/>
+        <w:rPr>
+          <w:lang w:val="vi-VN"/>
+        </w:rPr>
+      </w:pPr>
+    </w:p>
+    <w:p>
+      <w:pPr>
+        <w:ind w:firstLine="720"/>
+        <w:rPr>
+          <w:lang w:val="vi-VN"/>
+        </w:rPr>
+      </w:pPr>
+    </w:p>
+    <w:p>
+      <w:pPr>
+        <w:ind w:firstLine="720"/>
+        <w:rPr>
+          <w:lang w:val="vi-VN"/>
+        </w:rPr>
+      </w:pPr>
+    </w:p>
+    <w:p>
+      <w:pPr>
+        <w:pStyle w:val="ListParagraph"/>
+        <w:spacing w:before="120" w:after="120"/>
+        <w:ind w:left="72"/>
+        <w:rPr>
+          <w:b/>
+          <w:bCs/>
+          <w:lang w:val="vi-VN"/>
+        </w:rPr>
+      </w:pPr>
+    </w:p>
+    <w:p>
+      <w:pPr>
+        <w:pStyle w:val="ListParagraph"/>
+        <w:spacing w:before="120" w:after="120"/>
+        <w:ind w:left="72"/>
+        <w:rPr>
+          <w:b/>
+          <w:bCs/>
+          <w:lang w:val="vi-VN"/>
+        </w:rPr>
+      </w:pPr>
+    </w:p>
+    <w:p>
+      <w:pPr>
+        <w:pStyle w:val="ListParagraph"/>
+        <w:spacing w:before="120" w:after="120"/>
+        <w:ind w:left="72"/>
+        <w:rPr>
+          <w:b/>
+          <w:bCs/>
+          <w:lang w:val="vi-VN"/>
+        </w:rPr>
+      </w:pPr>
+    </w:p>
+    <w:p>
+      <w:pPr>
+        <w:pStyle w:val="ListParagraph"/>
+        <w:spacing w:before="120" w:after="120"/>
+        <w:ind w:left="72"/>
+        <w:rPr>
+          <w:b/>
+          <w:bCs/>
+          <w:lang w:val="vi-VN"/>
+        </w:rPr>
+      </w:pPr>
+    </w:p>
+    <w:p>
+      <w:pPr>
+        <w:pStyle w:val="ListParagraph"/>
+        <w:spacing w:before="120" w:after="120"/>
+        <w:ind w:left="72"/>
+        <w:rPr>
+          <w:b/>
+          <w:bCs/>
+          <w:lang w:val="vi-VN"/>
+        </w:rPr>
+      </w:pPr>
+    </w:p>
+    <w:p>
+      <w:pPr>
+        <w:pStyle w:val="Heading3"/>
+        <w:numPr>
+          <w:ilvl w:val="2"/>
+          <w:numId w:val="46"/>
+        </w:numPr>
+        <w:ind w:left="504"/>
+        <w:rPr>
+          <w:b w:val="0"/>
+          <w:bCs/>
+          <w:i/>
+          <w:iCs/>
+          <w:lang w:val="vi-VN"/>
+        </w:rPr>
+      </w:pPr>
+      <w:r>
+        <w:rPr>
+          <w:b w:val="0"/>
+          <w:bCs/>
+          <w:i/>
+          <w:iCs/>
+        </w:rPr>
+        <w:lastRenderedPageBreak/>
+        <w:t>Thu thập</w:t>
+      </w:r>
+      <w:r>
+        <w:rPr>
+          <w:b w:val="0"/>
+          <w:bCs/>
+          <w:i/>
+          <w:iCs/>
+          <w:lang w:val="vi-VN"/>
+        </w:rPr>
+        <w:t xml:space="preserve"> dữ liệu</w:t>
+      </w:r>
+    </w:p>
+    <w:p>
+      <w:pPr>
+        <w:spacing w:before="120" w:after="120"/>
+        <w:ind w:firstLine="720"/>
+        <w:rPr>
+          <w:lang w:val="vi-VN"/>
+        </w:rPr>
+      </w:pPr>
+      <w:r>
+        <w:rPr>
+          <w:noProof/>
+          <w:lang w:val="vi-VN"/>
+        </w:rPr>
+        <w:drawing>
+          <wp:anchor distT="0" distB="0" distL="114300" distR="114300" simplePos="0" relativeHeight="251762688" behindDoc="0" locked="0" layoutInCell="1" allowOverlap="1" wp14:anchorId="76DD7DA7" wp14:editId="3984BE8C">
+            <wp:simplePos x="0" y="0"/>
+            <wp:positionH relativeFrom="margin">
+              <wp:posOffset>36195</wp:posOffset>
+            </wp:positionH>
+            <wp:positionV relativeFrom="paragraph">
+              <wp:posOffset>1485265</wp:posOffset>
+            </wp:positionV>
+            <wp:extent cx="5579745" cy="2439035"/>
+            <wp:effectExtent l="0" t="0" r="1905" b="0"/>
+            <wp:wrapNone/>
+            <wp:docPr id="63" name="Picture 63" descr="A screen shot of a computer program&#10;&#10;Description automatically generated"/>
+            <wp:cNvGraphicFramePr>
+              <a:graphicFrameLocks xmlns:a="http://schemas.openxmlformats.org/drawingml/2006/main" noChangeAspect="1"/>
+            </wp:cNvGraphicFramePr>
+            <a:graphic xmlns:a="http://schemas.openxmlformats.org/drawingml/2006/main">
+              <a:graphicData uri="http://schemas.openxmlformats.org/drawingml/2006/picture">
+                <pic:pic xmlns:pic="http://schemas.openxmlformats.org/drawingml/2006/picture">
+                  <pic:nvPicPr>
+                    <pic:cNvPr id="63" name="Picture 63" descr="A screen shot of a computer program&#10;&#10;Description automatically generated"/>
+                    <pic:cNvPicPr/>
+                  </pic:nvPicPr>
+                  <pic:blipFill>
+                    <a:blip r:embed="rId60">
+                      <a:extLst>
+                        <a:ext uri="{28A0092B-C50C-407E-A947-70E740481C1C}">
+                          <a14:useLocalDpi xmlns:a14="http://schemas.microsoft.com/office/drawing/2010/main" val="0"/>
+                        </a:ext>
+                      </a:extLst>
+                    </a:blip>
+                    <a:stretch>
+                      <a:fillRect/>
+                    </a:stretch>
+                  </pic:blipFill>
+                  <pic:spPr>
+                    <a:xfrm>
+                      <a:off x="0" y="0"/>
+                      <a:ext cx="5579745" cy="2439035"/>
                     </a:xfrm>
                     <a:prstGeom prst="rect">
                       <a:avLst/>
@@ -21575,6 +22230,72 @@
           </wp:anchor>
         </w:drawing>
       </w:r>
+      <w:r>
+        <w:rPr>
+          <w:lang w:val="vi-VN"/>
+        </w:rPr>
+        <w:t xml:space="preserve">Sau khi đã định nghĩa được các hàm cần thiết cho việc thu thập và lưu trữ dữ </w:t>
+      </w:r>
+      <w:r>
+        <w:rPr>
+          <w:lang w:val="vi-VN"/>
+        </w:rPr>
+        <w:t>liệu,</w:t>
+      </w:r>
+      <w:r>
+        <w:rPr>
+          <w:lang w:val="vi-VN"/>
+        </w:rPr>
+        <w:t>việc còn lại bao gồm</w:t>
+      </w:r>
+      <w:r>
+        <w:rPr>
+          <w:lang w:val="vi-VN"/>
+        </w:rPr>
+        <w:t xml:space="preserve"> </w:t>
+      </w:r>
+      <w:r>
+        <w:rPr>
+          <w:lang w:val="vi-VN"/>
+        </w:rPr>
+        <w:t xml:space="preserve">kết nối tới mongoDB, khởi tạo các collection để lưu trữ dữ </w:t>
+      </w:r>
+      <w:r>
+        <w:rPr>
+          <w:lang w:val="vi-VN"/>
+        </w:rPr>
+        <w:t>liệu. Ta sử dụng webdriver-manager để tự động cài đặt</w:t>
+      </w:r>
+      <w:r>
+        <w:rPr>
+          <w:lang w:val="vi-VN"/>
+        </w:rPr>
+        <w:t xml:space="preserve"> và quản lý</w:t>
+      </w:r>
+      <w:r>
+        <w:rPr>
+          <w:lang w:val="vi-VN"/>
+        </w:rPr>
+        <w:t xml:space="preserve"> phiên bản mới nhất của GeckoDriver ,</w:t>
+      </w:r>
+      <w:r>
+        <w:rPr>
+          <w:lang w:val="vi-VN"/>
+        </w:rPr>
+        <w:t xml:space="preserve"> </w:t>
+      </w:r>
+      <w:r>
+        <w:rPr>
+          <w:lang w:val="vi-VN"/>
+        </w:rPr>
+        <w:t xml:space="preserve">dùng Selenium Web Driver để mở website Pharmacity.vn để thu thập dữ </w:t>
+      </w:r>
+      <w:r>
+        <w:rPr>
+          <w:lang w:val="vi-VN"/>
+        </w:rPr>
+        <w:t>liệu:</w:t>
+      </w:r>
     </w:p>
     <w:p>
       <w:pPr>
@@ -21586,15 +22307,608 @@
     </w:p>
     <w:p>
       <w:pPr>
-        <w:rPr>
-          <w:lang w:val="vi-VN"/>
-        </w:rPr>
-      </w:pPr>
-    </w:p>
-    <w:p>
-      <w:pPr>
         <w:pStyle w:val="ListParagraph"/>
-        <w:ind w:left="360"/>
+        <w:spacing w:before="120" w:after="120"/>
+        <w:ind w:left="72"/>
+        <w:rPr>
+          <w:b/>
+          <w:bCs/>
+          <w:lang w:val="vi-VN"/>
+        </w:rPr>
+      </w:pPr>
+    </w:p>
+    <w:p>
+      <w:pPr>
+        <w:pStyle w:val="ListParagraph"/>
+        <w:spacing w:before="120" w:after="120"/>
+        <w:ind w:left="72"/>
+        <w:rPr>
+          <w:b/>
+          <w:bCs/>
+          <w:lang w:val="vi-VN"/>
+        </w:rPr>
+      </w:pPr>
+    </w:p>
+    <w:p>
+      <w:pPr>
+        <w:pStyle w:val="ListParagraph"/>
+        <w:spacing w:before="120" w:after="120"/>
+        <w:ind w:left="72"/>
+        <w:rPr>
+          <w:b/>
+          <w:bCs/>
+          <w:lang w:val="vi-VN"/>
+        </w:rPr>
+      </w:pPr>
+    </w:p>
+    <w:p>
+      <w:pPr>
+        <w:pStyle w:val="ListParagraph"/>
+        <w:spacing w:before="120" w:after="120"/>
+        <w:ind w:left="72"/>
+        <w:rPr>
+          <w:b/>
+          <w:bCs/>
+          <w:lang w:val="vi-VN"/>
+        </w:rPr>
+      </w:pPr>
+    </w:p>
+    <w:p>
+      <w:pPr>
+        <w:pStyle w:val="ListParagraph"/>
+        <w:spacing w:before="120" w:after="120"/>
+        <w:ind w:left="72"/>
+        <w:rPr>
+          <w:b/>
+          <w:bCs/>
+          <w:lang w:val="vi-VN"/>
+        </w:rPr>
+      </w:pPr>
+    </w:p>
+    <w:p>
+      <w:pPr>
+        <w:pStyle w:val="ListParagraph"/>
+        <w:spacing w:before="120" w:after="120"/>
+        <w:ind w:left="72"/>
+        <w:rPr>
+          <w:b/>
+          <w:bCs/>
+          <w:lang w:val="vi-VN"/>
+        </w:rPr>
+      </w:pPr>
+    </w:p>
+    <w:p>
+      <w:pPr>
+        <w:pStyle w:val="ListParagraph"/>
+        <w:spacing w:before="120" w:after="120"/>
+        <w:ind w:left="72"/>
+        <w:rPr>
+          <w:b/>
+          <w:bCs/>
+          <w:lang w:val="vi-VN"/>
+        </w:rPr>
+      </w:pPr>
+    </w:p>
+    <w:p>
+      <w:pPr>
+        <w:pStyle w:val="ListParagraph"/>
+        <w:spacing w:before="120" w:after="120"/>
+        <w:ind w:left="72"/>
+        <w:rPr>
+          <w:b/>
+          <w:bCs/>
+          <w:lang w:val="vi-VN"/>
+        </w:rPr>
+      </w:pPr>
+      <w:r>
+        <w:rPr>
+          <w:noProof/>
+        </w:rPr>
+        <mc:AlternateContent>
+          <mc:Choice Requires="wps">
+            <w:drawing>
+              <wp:anchor distT="0" distB="0" distL="114300" distR="114300" simplePos="0" relativeHeight="251764736" behindDoc="0" locked="0" layoutInCell="1" allowOverlap="1" wp14:anchorId="6190F921" wp14:editId="191D9625">
+                <wp:simplePos x="0" y="0"/>
+                <wp:positionH relativeFrom="column">
+                  <wp:posOffset>34925</wp:posOffset>
+                </wp:positionH>
+                <wp:positionV relativeFrom="paragraph">
+                  <wp:posOffset>130175</wp:posOffset>
+                </wp:positionV>
+                <wp:extent cx="5579745" cy="205740"/>
+                <wp:effectExtent l="0" t="0" r="1905" b="3810"/>
+                <wp:wrapNone/>
+                <wp:docPr id="193" name="Text Box 193"/>
+                <wp:cNvGraphicFramePr/>
+                <a:graphic xmlns:a="http://schemas.openxmlformats.org/drawingml/2006/main">
+                  <a:graphicData uri="http://schemas.microsoft.com/office/word/2010/wordprocessingShape">
+                    <wps:wsp>
+                      <wps:cNvSpPr txBox="1"/>
+                      <wps:spPr>
+                        <a:xfrm>
+                          <a:off x="0" y="0"/>
+                          <a:ext cx="5579745" cy="205740"/>
+                        </a:xfrm>
+                        <a:prstGeom prst="rect">
+                          <a:avLst/>
+                        </a:prstGeom>
+                        <a:solidFill>
+                          <a:prstClr val="white"/>
+                        </a:solidFill>
+                        <a:ln>
+                          <a:noFill/>
+                        </a:ln>
+                      </wps:spPr>
+                      <wps:txbx>
+                        <w:txbxContent>
+                          <w:p>
+                            <w:pPr>
+                              <w:pStyle w:val="Caption"/>
+                              <w:jc w:val="center"/>
+                              <w:rPr>
+                                <w:noProof/>
+                                <w:sz w:val="26"/>
+                                <w:szCs w:val="26"/>
+                                <w:lang w:val="vi-VN"/>
+                              </w:rPr>
+                            </w:pPr>
+                            <w:r>
+                              <w:t xml:space="preserve">Hình 3.2 </w:t>
+                            </w:r>
+                            <w:r>
+                              <w:fldChar w:fldCharType="begin"/>
+                            </w:r>
+                            <w:r>
+                              <w:instrText xml:space="preserve"> SEQ Hình_3.2 \* ARABIC </w:instrText>
+                            </w:r>
+                            <w:r>
+                              <w:fldChar w:fldCharType="separate"/>
+                            </w:r>
+                            <w:r>
+                              <w:rPr>
+                                <w:noProof/>
+                              </w:rPr>
+                              <w:t>16</w:t>
+                            </w:r>
+                            <w:r>
+                              <w:fldChar w:fldCharType="end"/>
+                            </w:r>
+                            <w:r>
+                              <w:rPr>
+                                <w:lang w:val="vi-VN"/>
+                              </w:rPr>
+                              <w:t xml:space="preserve"> Kết nối tới mongoDB</w:t>
+                            </w:r>
+                            <w:r>
+                              <w:rPr>
+                                <w:lang w:val="vi-VN"/>
+                              </w:rPr>
+                              <w:t>,</w:t>
+                            </w:r>
+                            <w:r>
+                              <w:rPr>
+                                <w:lang w:val="vi-VN"/>
+                              </w:rPr>
+                              <w:t xml:space="preserve"> </w:t>
+                            </w:r>
+                            <w:r>
+                              <w:rPr>
+                                <w:lang w:val="vi-VN"/>
+                              </w:rPr>
+                              <w:t>khởi tạo web driver, mở trang web thu thập dữ liệu</w:t>
+                            </w:r>
+                          </w:p>
+                        </w:txbxContent>
+                      </wps:txbx>
+                      <wps:bodyPr rot="0" spcFirstLastPara="0" vertOverflow="overflow" horzOverflow="overflow" vert="horz" wrap="square" lIns="0" tIns="0" rIns="0" bIns="0" numCol="1" spcCol="0" rtlCol="0" fromWordArt="0" anchor="t" anchorCtr="0" forceAA="0" compatLnSpc="1">
+                        <a:prstTxWarp prst="textNoShape">
+                          <a:avLst/>
+                        </a:prstTxWarp>
+                        <a:noAutofit/>
+                      </wps:bodyPr>
+                    </wps:wsp>
+                  </a:graphicData>
+                </a:graphic>
+                <wp14:sizeRelV relativeFrom="margin">
+                  <wp14:pctHeight>0</wp14:pctHeight>
+                </wp14:sizeRelV>
+              </wp:anchor>
+            </w:drawing>
+          </mc:Choice>
+          <mc:Fallback>
+            <w:pict>
+              <v:shape w14:anchorId="6190F921" id="Text Box 193" o:spid="_x0000_s1055" type="#_x0000_t202" style="position:absolute;left:0;text-align:left;margin-left:2.75pt;margin-top:10.25pt;width:439.35pt;height:16.2pt;z-index:251764736;visibility:visible;mso-wrap-style:square;mso-height-percent:0;mso-wrap-distance-left:9pt;mso-wrap-distance-top:0;mso-wrap-distance-right:9pt;mso-wrap-distance-bottom:0;mso-position-horizontal:absolute;mso-position-horizontal-relative:text;mso-position-vertical:absolute;mso-position-vertical-relative:text;mso-height-percent:0;mso-height-relative:margin;v-text-anchor:top" o:gfxdata="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" stroked="f">
+                <v:textbox inset="0,0,0,0">
+                  <w:txbxContent>
+                    <w:p>
+                      <w:pPr>
+                        <w:pStyle w:val="Caption"/>
+                        <w:jc w:val="center"/>
+                        <w:rPr>
+                          <w:noProof/>
+                          <w:sz w:val="26"/>
+                          <w:szCs w:val="26"/>
+                          <w:lang w:val="vi-VN"/>
+                        </w:rPr>
+                      </w:pPr>
+                      <w:r>
+                        <w:t xml:space="preserve">Hình 3.2 </w:t>
+                      </w:r>
+                      <w:r>
+                        <w:fldChar w:fldCharType="begin"/>
+                      </w:r>
+                      <w:r>
+                        <w:instrText xml:space="preserve"> SEQ Hình_3.2 \* ARABIC </w:instrText>
+                      </w:r>
+                      <w:r>
+                        <w:fldChar w:fldCharType="separate"/>
+                      </w:r>
+                      <w:r>
+                        <w:rPr>
+                          <w:noProof/>
+                        </w:rPr>
+                        <w:t>16</w:t>
+                      </w:r>
+                      <w:r>
+                        <w:fldChar w:fldCharType="end"/>
+                      </w:r>
+                      <w:r>
+                        <w:rPr>
+                          <w:lang w:val="vi-VN"/>
+                        </w:rPr>
+                        <w:t xml:space="preserve"> Kết nối tới mongoDB</w:t>
+                      </w:r>
+                      <w:r>
+                        <w:rPr>
+                          <w:lang w:val="vi-VN"/>
+                        </w:rPr>
+                        <w:t>,</w:t>
+                      </w:r>
+                      <w:r>
+                        <w:rPr>
+                          <w:lang w:val="vi-VN"/>
+                        </w:rPr>
+                        <w:t xml:space="preserve"> </w:t>
+                      </w:r>
+                      <w:r>
+                        <w:rPr>
+                          <w:lang w:val="vi-VN"/>
+                        </w:rPr>
+                        <w:t>khởi tạo web driver, mở trang web thu thập dữ liệu</w:t>
+                      </w:r>
+                    </w:p>
+                  </w:txbxContent>
+                </v:textbox>
+              </v:shape>
+            </w:pict>
+          </mc:Fallback>
+        </mc:AlternateContent>
+      </w:r>
+    </w:p>
+    <w:p>
+      <w:pPr>
+        <w:spacing w:before="120" w:after="120"/>
+        <w:ind w:firstLine="720"/>
+        <w:rPr>
+          <w:lang w:val="vi-VN"/>
+        </w:rPr>
+      </w:pPr>
+      <w:r>
+        <w:rPr>
+          <w:lang w:val="vi-VN"/>
+        </w:rPr>
+        <w:t xml:space="preserve">Việc còn lại sau khi đã thực hiện các bước trên là gọi </w:t>
+      </w:r>
+      <w:r>
+        <w:rPr>
+          <w:lang w:val="vi-VN"/>
+        </w:rPr>
+        <w:t xml:space="preserve">hàm, đầu tiên ta gọi hàm load_all_products nhằm mục tiêu tải toàn bộ sản phẩm cần thu thập dữ liệu, sau đó gọi hàm get_product_links thu thập toàn bộ các đường liên kết dẫn đến </w:t>
+      </w:r>
+      <w:r>
+        <w:rPr>
+          <w:lang w:val="vi-VN"/>
+        </w:rPr>
+        <w:t xml:space="preserve">từng trang dược </w:t>
+      </w:r>
+      <w:r>
+        <w:rPr>
+          <w:lang w:val="vi-VN"/>
+        </w:rPr>
+        <w:t>phẩm,</w:t>
+      </w:r>
+      <w:r>
+        <w:rPr>
+          <w:lang w:val="vi-VN"/>
+        </w:rPr>
+        <w:t xml:space="preserve"> </w:t>
+      </w:r>
+      <w:r>
+        <w:rPr>
+          <w:lang w:val="vi-VN"/>
+        </w:rPr>
+        <w:t>cuối cùng khởi tạo vòng lặp duyệt qua từng đường liên kết đã thu thập được</w:t>
+      </w:r>
+      <w:r>
+        <w:rPr>
+          <w:lang w:val="vi-VN"/>
+        </w:rPr>
+        <w:t xml:space="preserve"> gọi hàm scrape_product </w:t>
+      </w:r>
+      <w:r>
+        <w:rPr>
+          <w:lang w:val="vi-VN"/>
+        </w:rPr>
+        <w:t>để tự động thu thập dữ liệu và lưu trữ vào mongoDB.</w:t>
+      </w:r>
+    </w:p>
+    <w:p>
+      <w:pPr>
+        <w:spacing w:before="120" w:after="120"/>
+        <w:rPr>
+          <w:lang w:val="vi-VN"/>
+        </w:rPr>
+      </w:pPr>
+      <w:r>
+        <w:rPr>
+          <w:noProof/>
+        </w:rPr>
+        <mc:AlternateContent>
+          <mc:Choice Requires="wps">
+            <w:drawing>
+              <wp:anchor distT="0" distB="0" distL="114300" distR="114300" simplePos="0" relativeHeight="251767808" behindDoc="0" locked="0" layoutInCell="1" allowOverlap="1" wp14:anchorId="52D593CB" wp14:editId="3CD0F64A">
+                <wp:simplePos x="0" y="0"/>
+                <wp:positionH relativeFrom="column">
+                  <wp:posOffset>-3175</wp:posOffset>
+                </wp:positionH>
+                <wp:positionV relativeFrom="paragraph">
+                  <wp:posOffset>1891030</wp:posOffset>
+                </wp:positionV>
+                <wp:extent cx="5579745" cy="635"/>
+                <wp:effectExtent l="0" t="0" r="0" b="0"/>
+                <wp:wrapNone/>
+                <wp:docPr id="195" name="Text Box 195"/>
+                <wp:cNvGraphicFramePr/>
+                <a:graphic xmlns:a="http://schemas.openxmlformats.org/drawingml/2006/main">
+                  <a:graphicData uri="http://schemas.microsoft.com/office/word/2010/wordprocessingShape">
+                    <wps:wsp>
+                      <wps:cNvSpPr txBox="1"/>
+                      <wps:spPr>
+                        <a:xfrm>
+                          <a:off x="0" y="0"/>
+                          <a:ext cx="5579745" cy="635"/>
+                        </a:xfrm>
+                        <a:prstGeom prst="rect">
+                          <a:avLst/>
+                        </a:prstGeom>
+                        <a:solidFill>
+                          <a:prstClr val="white"/>
+                        </a:solidFill>
+                        <a:ln>
+                          <a:noFill/>
+                        </a:ln>
+                      </wps:spPr>
+                      <wps:txbx>
+                        <w:txbxContent>
+                          <w:p>
+                            <w:pPr>
+                              <w:pStyle w:val="Caption"/>
+                              <w:jc w:val="center"/>
+                              <w:rPr>
+                                <w:noProof/>
+                                <w:sz w:val="26"/>
+                                <w:szCs w:val="26"/>
+                                <w:lang w:val="vi-VN"/>
+                              </w:rPr>
+                            </w:pPr>
+                            <w:r>
+                              <w:t xml:space="preserve">Hình 3.2 </w:t>
+                            </w:r>
+                            <w:r>
+                              <w:fldChar w:fldCharType="begin"/>
+                            </w:r>
+                            <w:r>
+                              <w:instrText xml:space="preserve"> SEQ Hình_3.2 \* ARABIC </w:instrText>
+                            </w:r>
+                            <w:r>
+                              <w:fldChar w:fldCharType="separate"/>
+                            </w:r>
+                            <w:r>
+                              <w:rPr>
+                                <w:noProof/>
+                              </w:rPr>
+                              <w:t>17</w:t>
+                            </w:r>
+                            <w:r>
+                              <w:fldChar w:fldCharType="end"/>
+                            </w:r>
+                            <w:r>
+                              <w:rPr>
+                                <w:lang w:val="vi-VN"/>
+                              </w:rPr>
+                              <w:t xml:space="preserve"> </w:t>
+                            </w:r>
+                            <w:r>
+                              <w:rPr>
+                                <w:lang w:val="vi-VN"/>
+                              </w:rPr>
+                              <w:t>Thu thập dữ liệu</w:t>
+                            </w:r>
+                          </w:p>
+                        </w:txbxContent>
+                      </wps:txbx>
+                      <wps:bodyPr rot="0" spcFirstLastPara="0" vertOverflow="overflow" horzOverflow="overflow" vert="horz" wrap="square" lIns="0" tIns="0" rIns="0" bIns="0" numCol="1" spcCol="0" rtlCol="0" fromWordArt="0" anchor="t" anchorCtr="0" forceAA="0" compatLnSpc="1">
+                        <a:prstTxWarp prst="textNoShape">
+                          <a:avLst/>
+                        </a:prstTxWarp>
+                        <a:spAutoFit/>
+                      </wps:bodyPr>
+                    </wps:wsp>
+                  </a:graphicData>
+                </a:graphic>
+              </wp:anchor>
+            </w:drawing>
+          </mc:Choice>
+          <mc:Fallback>
+            <w:pict>
+              <v:shape w14:anchorId="52D593CB" id="Text Box 195" o:spid="_x0000_s1056" type="#_x0000_t202" style="position:absolute;left:0;text-align:left;margin-left:-.25pt;margin-top:148.9pt;width:439.35pt;height:.05pt;z-index:251767808;visibility:visible;mso-wrap-style:square;mso-wrap-distance-left:9pt;mso-wrap-distance-top:0;mso-wrap-distance-right:9pt;mso-wrap-distance-bottom:0;mso-position-horizontal:absolute;mso-position-horizontal-relative:text;mso-position-vertical:absolute;mso-position-vertical-relative:text;v-text-anchor:top" o:gfxdata="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" stroked="f">
+                <v:textbox style="mso-fit-shape-to-text:t" inset="0,0,0,0">
+                  <w:txbxContent>
+                    <w:p>
+                      <w:pPr>
+                        <w:pStyle w:val="Caption"/>
+                        <w:jc w:val="center"/>
+                        <w:rPr>
+                          <w:noProof/>
+                          <w:sz w:val="26"/>
+                          <w:szCs w:val="26"/>
+                          <w:lang w:val="vi-VN"/>
+                        </w:rPr>
+                      </w:pPr>
+                      <w:r>
+                        <w:t xml:space="preserve">Hình 3.2 </w:t>
+                      </w:r>
+                      <w:r>
+                        <w:fldChar w:fldCharType="begin"/>
+                      </w:r>
+                      <w:r>
+                        <w:instrText xml:space="preserve"> SEQ Hình_3.2 \* ARABIC </w:instrText>
+                      </w:r>
+                      <w:r>
+                        <w:fldChar w:fldCharType="separate"/>
+                      </w:r>
+                      <w:r>
+                        <w:rPr>
+                          <w:noProof/>
+                        </w:rPr>
+                        <w:t>17</w:t>
+                      </w:r>
+                      <w:r>
+                        <w:fldChar w:fldCharType="end"/>
+                      </w:r>
+                      <w:r>
+                        <w:rPr>
+                          <w:lang w:val="vi-VN"/>
+                        </w:rPr>
+                        <w:t xml:space="preserve"> </w:t>
+                      </w:r>
+                      <w:r>
+                        <w:rPr>
+                          <w:lang w:val="vi-VN"/>
+                        </w:rPr>
+                        <w:t>Thu thập dữ liệu</w:t>
+                      </w:r>
+                    </w:p>
+                  </w:txbxContent>
+                </v:textbox>
+              </v:shape>
+            </w:pict>
+          </mc:Fallback>
+        </mc:AlternateContent>
+      </w:r>
+      <w:r>
+        <w:rPr>
+          <w:noProof/>
+          <w:lang w:val="vi-VN"/>
+        </w:rPr>
+        <w:drawing>
+          <wp:anchor distT="0" distB="0" distL="114300" distR="114300" simplePos="0" relativeHeight="251765760" behindDoc="0" locked="0" layoutInCell="1" allowOverlap="1" wp14:anchorId="5F6BD6EF" wp14:editId="140A6B5D">
+            <wp:simplePos x="0" y="0"/>
+            <wp:positionH relativeFrom="column">
+              <wp:posOffset>-3175</wp:posOffset>
+            </wp:positionH>
+            <wp:positionV relativeFrom="paragraph">
+              <wp:posOffset>-1270</wp:posOffset>
+            </wp:positionV>
+            <wp:extent cx="5579745" cy="1835150"/>
+            <wp:effectExtent l="0" t="0" r="1905" b="0"/>
+            <wp:wrapNone/>
+            <wp:docPr id="194" name="Picture 194" descr="A computer screen shot of a computer code&#10;&#10;Description automatically generated"/>
+            <wp:cNvGraphicFramePr>
+              <a:graphicFrameLocks xmlns:a="http://schemas.openxmlformats.org/drawingml/2006/main" noChangeAspect="1"/>
+            </wp:cNvGraphicFramePr>
+            <a:graphic xmlns:a="http://schemas.openxmlformats.org/drawingml/2006/main">
+              <a:graphicData uri="http://schemas.openxmlformats.org/drawingml/2006/picture">
+                <pic:pic xmlns:pic="http://schemas.openxmlformats.org/drawingml/2006/picture">
+                  <pic:nvPicPr>
+                    <pic:cNvPr id="194" name="Picture 194" descr="A computer screen shot of a computer code&#10;&#10;Description automatically generated"/>
+                    <pic:cNvPicPr/>
+                  </pic:nvPicPr>
+                  <pic:blipFill>
+                    <a:blip r:embed="rId61">
+                      <a:extLst>
+                        <a:ext uri="{28A0092B-C50C-407E-A947-70E740481C1C}">
+                          <a14:useLocalDpi xmlns:a14="http://schemas.microsoft.com/office/drawing/2010/main" val="0"/>
+                        </a:ext>
+                      </a:extLst>
+                    </a:blip>
+                    <a:stretch>
+                      <a:fillRect/>
+                    </a:stretch>
+                  </pic:blipFill>
+                  <pic:spPr>
+                    <a:xfrm>
+                      <a:off x="0" y="0"/>
+                      <a:ext cx="5579745" cy="1835150"/>
+                    </a:xfrm>
+                    <a:prstGeom prst="rect">
+                      <a:avLst/>
+                    </a:prstGeom>
+                  </pic:spPr>
+                </pic:pic>
+              </a:graphicData>
+            </a:graphic>
+            <wp14:sizeRelH relativeFrom="page">
+              <wp14:pctWidth>0</wp14:pctWidth>
+            </wp14:sizeRelH>
+            <wp14:sizeRelV relativeFrom="page">
+              <wp14:pctHeight>0</wp14:pctHeight>
+            </wp14:sizeRelV>
+          </wp:anchor>
+        </w:drawing>
+      </w:r>
+    </w:p>
+    <w:p>
+      <w:pPr>
+        <w:spacing w:before="120" w:after="120"/>
+        <w:rPr>
+          <w:lang w:val="vi-VN"/>
+        </w:rPr>
+      </w:pPr>
+    </w:p>
+    <w:p>
+      <w:pPr>
+        <w:spacing w:before="120" w:after="120"/>
+        <w:rPr>
+          <w:lang w:val="vi-VN"/>
+        </w:rPr>
+      </w:pPr>
+    </w:p>
+    <w:p>
+      <w:pPr>
+        <w:spacing w:before="120" w:after="120"/>
+        <w:rPr>
+          <w:b/>
+          <w:bCs/>
+          <w:lang w:val="vi-VN"/>
+        </w:rPr>
+      </w:pPr>
+    </w:p>
+    <w:p>
+      <w:pPr>
+        <w:pStyle w:val="ListParagraph"/>
+        <w:spacing w:before="120" w:after="120"/>
+        <w:ind w:left="72"/>
+        <w:rPr>
+          <w:b/>
+          <w:bCs/>
+          <w:lang w:val="vi-VN"/>
+        </w:rPr>
+      </w:pPr>
+    </w:p>
+    <w:p>
+      <w:pPr>
+        <w:spacing w:before="120" w:after="120"/>
         <w:rPr>
           <w:b/>
           <w:bCs/>
@@ -21609,6 +22923,8 @@
           <w:ilvl w:val="1"/>
           <w:numId w:val="29"/>
         </w:numPr>
+        <w:spacing w:before="120" w:after="120"/>
+        <w:ind w:left="72"/>
         <w:rPr>
           <w:b/>
           <w:bCs/>
@@ -21619,6 +22935,7 @@
           <w:b/>
           <w:bCs/>
         </w:rPr>
+        <w:lastRenderedPageBreak/>
         <w:t>Kết quả thực nghiệm</w:t>
       </w:r>
     </w:p>
@@ -21756,6 +23073,7 @@
         <w:rPr>
           <w:lang w:val="vi-VN"/>
         </w:rPr>
+        <w:lastRenderedPageBreak/>
         <w:t>KẾT LUẬN VÀ KIẾN NGHỊ</w:t>
       </w:r>
       <w:bookmarkEnd w:id="74"/>
@@ -22209,7 +23527,7 @@
       </w:pPr>
     </w:p>
     <w:sectPr>
-      <w:headerReference w:type="default" r:id="rId59"/>
+      <w:headerReference w:type="default" r:id="rId62"/>
       <w:pgSz w:w="11906" w:h="16838" w:code="9"/>
       <w:pgMar w:top="1701" w:right="1134" w:bottom="1985" w:left="1985" w:header="709" w:footer="709" w:gutter="0"/>
       <w:pgNumType w:start="1"/>
@@ -22521,6 +23839,120 @@
     </w:lvl>
   </w:abstractNum>
   <w:abstractNum w:abstractNumId="1" w15:restartNumberingAfterBreak="0">
+    <w:nsid w:val="08A84F56"/>
+    <w:multiLevelType w:val="multilevel"/>
+    <w:tmpl w:val="53321F60"/>
+    <w:lvl w:ilvl="0">
+      <w:start w:val="3"/>
+      <w:numFmt w:val="decimal"/>
+      <w:lvlText w:val="%1."/>
+      <w:lvlJc w:val="left"/>
+      <w:pPr>
+        <w:ind w:left="360" w:hanging="360"/>
+      </w:pPr>
+      <w:rPr>
+        <w:rFonts w:hint="default"/>
+      </w:rPr>
+    </w:lvl>
+    <w:lvl w:ilvl="1">
+      <w:start w:val="2"/>
+      <w:numFmt w:val="decimal"/>
+      <w:lvlRestart w:val="0"/>
+      <w:lvlText w:val="%1.%2."/>
+      <w:lvlJc w:val="left"/>
+      <w:pPr>
+        <w:ind w:left="792" w:hanging="72"/>
+      </w:pPr>
+      <w:rPr>
+        <w:rFonts w:hint="default"/>
+      </w:rPr>
+    </w:lvl>
+    <w:lvl w:ilvl="2">
+      <w:start w:val="2"/>
+      <w:numFmt w:val="decimal"/>
+      <w:lvlText w:val="%1.%2.%3."/>
+      <w:lvlJc w:val="left"/>
+      <w:pPr>
+        <w:ind w:left="1224" w:hanging="504"/>
+      </w:pPr>
+      <w:rPr>
+        <w:rFonts w:hint="default"/>
+      </w:rPr>
+    </w:lvl>
+    <w:lvl w:ilvl="3">
+      <w:start w:val="1"/>
+      <w:numFmt w:val="decimal"/>
+      <w:lvlText w:val="%1.%2.%3.%4."/>
+      <w:lvlJc w:val="left"/>
+      <w:pPr>
+        <w:ind w:left="1728" w:hanging="648"/>
+      </w:pPr>
+      <w:rPr>
+        <w:rFonts w:hint="default"/>
+      </w:rPr>
+    </w:lvl>
+    <w:lvl w:ilvl="4">
+      <w:start w:val="1"/>
+      <w:numFmt w:val="decimal"/>
+      <w:lvlText w:val="%1.%2.%3.%4.%5."/>
+      <w:lvlJc w:val="left"/>
+      <w:pPr>
+        <w:ind w:left="2232" w:hanging="792"/>
+      </w:pPr>
+      <w:rPr>
+        <w:rFonts w:hint="default"/>
+      </w:rPr>
+    </w:lvl>
+    <w:lvl w:ilvl="5">
+      <w:start w:val="1"/>
+      <w:numFmt w:val="decimal"/>
+      <w:lvlText w:val="%1.%2.%3.%4.%5.%6."/>
+      <w:lvlJc w:val="left"/>
+      <w:pPr>
+        <w:ind w:left="2736" w:hanging="936"/>
+      </w:pPr>
+      <w:rPr>
+        <w:rFonts w:hint="default"/>
+      </w:rPr>
+    </w:lvl>
+    <w:lvl w:ilvl="6">
+      <w:start w:val="1"/>
+      <w:numFmt w:val="decimal"/>
+      <w:lvlText w:val="%1.%2.%3.%4.%5.%6.%7."/>
+      <w:lvlJc w:val="left"/>
+      <w:pPr>
+        <w:ind w:left="3240" w:hanging="1080"/>
+      </w:pPr>
+      <w:rPr>
+        <w:rFonts w:hint="default"/>
+      </w:rPr>
+    </w:lvl>
+    <w:lvl w:ilvl="7">
+      <w:start w:val="1"/>
+      <w:numFmt w:val="decimal"/>
+      <w:lvlText w:val="%1.%2.%3.%4.%5.%6.%7.%8."/>
+      <w:lvlJc w:val="left"/>
+      <w:pPr>
+        <w:ind w:left="3744" w:hanging="1224"/>
+      </w:pPr>
+      <w:rPr>
+        <w:rFonts w:hint="default"/>
+      </w:rPr>
+    </w:lvl>
+    <w:lvl w:ilvl="8">
+      <w:start w:val="1"/>
+      <w:numFmt w:val="decimal"/>
+      <w:lvlText w:val="%1.%2.%3.%4.%5.%6.%7.%8.%9."/>
+      <w:lvlJc w:val="left"/>
+      <w:pPr>
+        <w:ind w:left="4320" w:hanging="1440"/>
+      </w:pPr>
+      <w:rPr>
+        <w:rFonts w:hint="default"/>
+      </w:rPr>
+    </w:lvl>
+  </w:abstractNum>
+  <w:abstractNum w:abstractNumId="2" w15:restartNumberingAfterBreak="0">
     <w:nsid w:val="09C863E3"/>
     <w:multiLevelType w:val="hybridMultilevel"/>
     <w:tmpl w:val="88F0D526"/>
@@ -22612,7 +24044,7 @@
       </w:pPr>
     </w:lvl>
   </w:abstractNum>
-  <w:abstractNum w:abstractNumId="2" w15:restartNumberingAfterBreak="0">
+  <w:abstractNum w:abstractNumId="3" w15:restartNumberingAfterBreak="0">
     <w:nsid w:val="09C87D28"/>
     <w:multiLevelType w:val="hybridMultilevel"/>
     <w:tmpl w:val="FF18F4A4"/>
@@ -22704,7 +24136,7 @@
       </w:pPr>
     </w:lvl>
   </w:abstractNum>
-  <w:abstractNum w:abstractNumId="3" w15:restartNumberingAfterBreak="0">
+  <w:abstractNum w:abstractNumId="4" w15:restartNumberingAfterBreak="0">
     <w:nsid w:val="0DDC5E41"/>
     <w:multiLevelType w:val="hybridMultilevel"/>
     <w:tmpl w:val="AC1885EC"/>
@@ -22815,7 +24247,7 @@
       </w:rPr>
     </w:lvl>
   </w:abstractNum>
-  <w:abstractNum w:abstractNumId="4" w15:restartNumberingAfterBreak="0">
+  <w:abstractNum w:abstractNumId="5" w15:restartNumberingAfterBreak="0">
     <w:nsid w:val="0FC820F4"/>
     <w:multiLevelType w:val="multilevel"/>
     <w:tmpl w:val="221E2988"/>
@@ -22929,7 +24361,7 @@
       </w:rPr>
     </w:lvl>
   </w:abstractNum>
-  <w:abstractNum w:abstractNumId="5" w15:restartNumberingAfterBreak="0">
+  <w:abstractNum w:abstractNumId="6" w15:restartNumberingAfterBreak="0">
     <w:nsid w:val="107A4FB0"/>
     <w:multiLevelType w:val="multilevel"/>
     <w:tmpl w:val="732606A0"/>
@@ -23043,7 +24475,7 @@
       </w:rPr>
     </w:lvl>
   </w:abstractNum>
-  <w:abstractNum w:abstractNumId="6" w15:restartNumberingAfterBreak="0">
+  <w:abstractNum w:abstractNumId="7" w15:restartNumberingAfterBreak="0">
     <w:nsid w:val="11A51D48"/>
     <w:multiLevelType w:val="hybridMultilevel"/>
     <w:tmpl w:val="18468574"/>
@@ -23132,7 +24564,7 @@
       </w:pPr>
     </w:lvl>
   </w:abstractNum>
-  <w:abstractNum w:abstractNumId="7" w15:restartNumberingAfterBreak="0">
+  <w:abstractNum w:abstractNumId="8" w15:restartNumberingAfterBreak="0">
     <w:nsid w:val="149E1CCD"/>
     <w:multiLevelType w:val="hybridMultilevel"/>
     <w:tmpl w:val="B218B498"/>
@@ -23224,7 +24656,7 @@
       </w:pPr>
     </w:lvl>
   </w:abstractNum>
-  <w:abstractNum w:abstractNumId="8" w15:restartNumberingAfterBreak="0">
+  <w:abstractNum w:abstractNumId="9" w15:restartNumberingAfterBreak="0">
     <w:nsid w:val="15E94590"/>
     <w:multiLevelType w:val="hybridMultilevel"/>
     <w:tmpl w:val="DA904B32"/>
@@ -23316,7 +24748,7 @@
       </w:pPr>
     </w:lvl>
   </w:abstractNum>
-  <w:abstractNum w:abstractNumId="9" w15:restartNumberingAfterBreak="0">
+  <w:abstractNum w:abstractNumId="10" w15:restartNumberingAfterBreak="0">
     <w:nsid w:val="16A44622"/>
     <w:multiLevelType w:val="hybridMultilevel"/>
     <w:tmpl w:val="55A0630C"/>
@@ -23408,7 +24840,7 @@
       </w:pPr>
     </w:lvl>
   </w:abstractNum>
-  <w:abstractNum w:abstractNumId="10" w15:restartNumberingAfterBreak="0">
+  <w:abstractNum w:abstractNumId="11" w15:restartNumberingAfterBreak="0">
     <w:nsid w:val="17D876E9"/>
     <w:multiLevelType w:val="multilevel"/>
     <w:tmpl w:val="1792A52E"/>
@@ -23522,7 +24954,7 @@
       </w:rPr>
     </w:lvl>
   </w:abstractNum>
-  <w:abstractNum w:abstractNumId="11" w15:restartNumberingAfterBreak="0">
+  <w:abstractNum w:abstractNumId="12" w15:restartNumberingAfterBreak="0">
     <w:nsid w:val="1CC01E03"/>
     <w:multiLevelType w:val="multilevel"/>
     <w:tmpl w:val="5C848F78"/>
@@ -23641,7 +25073,7 @@
       </w:rPr>
     </w:lvl>
   </w:abstractNum>
-  <w:abstractNum w:abstractNumId="12" w15:restartNumberingAfterBreak="0">
+  <w:abstractNum w:abstractNumId="13" w15:restartNumberingAfterBreak="0">
     <w:nsid w:val="20D124DE"/>
     <w:multiLevelType w:val="multilevel"/>
     <w:tmpl w:val="273A59A8"/>
@@ -23761,7 +25193,7 @@
       </w:rPr>
     </w:lvl>
   </w:abstractNum>
-  <w:abstractNum w:abstractNumId="13" w15:restartNumberingAfterBreak="0">
+  <w:abstractNum w:abstractNumId="14" w15:restartNumberingAfterBreak="0">
     <w:nsid w:val="21A8738D"/>
     <w:multiLevelType w:val="hybridMultilevel"/>
     <w:tmpl w:val="6316CCF8"/>
@@ -23856,7 +25288,7 @@
       </w:pPr>
     </w:lvl>
   </w:abstractNum>
-  <w:abstractNum w:abstractNumId="14" w15:restartNumberingAfterBreak="0">
+  <w:abstractNum w:abstractNumId="15" w15:restartNumberingAfterBreak="0">
     <w:nsid w:val="26E42220"/>
     <w:multiLevelType w:val="multilevel"/>
     <w:tmpl w:val="2EF254DE"/>
@@ -23970,7 +25402,7 @@
       </w:rPr>
     </w:lvl>
   </w:abstractNum>
-  <w:abstractNum w:abstractNumId="15" w15:restartNumberingAfterBreak="0">
+  <w:abstractNum w:abstractNumId="16" w15:restartNumberingAfterBreak="0">
     <w:nsid w:val="293A525B"/>
     <w:multiLevelType w:val="hybridMultilevel"/>
     <w:tmpl w:val="2870B3F4"/>
@@ -24062,7 +25494,7 @@
       </w:pPr>
     </w:lvl>
   </w:abstractNum>
-  <w:abstractNum w:abstractNumId="16" w15:restartNumberingAfterBreak="0">
+  <w:abstractNum w:abstractNumId="17" w15:restartNumberingAfterBreak="0">
     <w:nsid w:val="2D5C5034"/>
     <w:multiLevelType w:val="multilevel"/>
     <w:tmpl w:val="8662F2D6"/>
@@ -24176,7 +25608,7 @@
       </w:rPr>
     </w:lvl>
   </w:abstractNum>
-  <w:abstractNum w:abstractNumId="17" w15:restartNumberingAfterBreak="0">
+  <w:abstractNum w:abstractNumId="18" w15:restartNumberingAfterBreak="0">
     <w:nsid w:val="2DFA7900"/>
     <w:multiLevelType w:val="multilevel"/>
     <w:tmpl w:val="15E445E2"/>
@@ -24290,7 +25722,7 @@
       </w:rPr>
     </w:lvl>
   </w:abstractNum>
-  <w:abstractNum w:abstractNumId="18" w15:restartNumberingAfterBreak="0">
+  <w:abstractNum w:abstractNumId="19" w15:restartNumberingAfterBreak="0">
     <w:nsid w:val="2F894FCE"/>
     <w:multiLevelType w:val="hybridMultilevel"/>
     <w:tmpl w:val="C7D259FE"/>
@@ -24382,7 +25814,7 @@
       </w:pPr>
     </w:lvl>
   </w:abstractNum>
-  <w:abstractNum w:abstractNumId="19" w15:restartNumberingAfterBreak="0">
+  <w:abstractNum w:abstractNumId="20" w15:restartNumberingAfterBreak="0">
     <w:nsid w:val="2FB44781"/>
     <w:multiLevelType w:val="hybridMultilevel"/>
     <w:tmpl w:val="C9CE96EA"/>
@@ -24474,7 +25906,7 @@
       </w:pPr>
     </w:lvl>
   </w:abstractNum>
-  <w:abstractNum w:abstractNumId="20" w15:restartNumberingAfterBreak="0">
+  <w:abstractNum w:abstractNumId="21" w15:restartNumberingAfterBreak="0">
     <w:nsid w:val="321F02F3"/>
     <w:multiLevelType w:val="hybridMultilevel"/>
     <w:tmpl w:val="9710DD6C"/>
@@ -24566,7 +25998,7 @@
       </w:pPr>
     </w:lvl>
   </w:abstractNum>
-  <w:abstractNum w:abstractNumId="21" w15:restartNumberingAfterBreak="0">
+  <w:abstractNum w:abstractNumId="22" w15:restartNumberingAfterBreak="0">
     <w:nsid w:val="32482D82"/>
     <w:multiLevelType w:val="multilevel"/>
     <w:tmpl w:val="221E2988"/>
@@ -24680,7 +26112,7 @@
       </w:rPr>
     </w:lvl>
   </w:abstractNum>
-  <w:abstractNum w:abstractNumId="22" w15:restartNumberingAfterBreak="0">
+  <w:abstractNum w:abstractNumId="23" w15:restartNumberingAfterBreak="0">
     <w:nsid w:val="342958FA"/>
     <w:multiLevelType w:val="hybridMultilevel"/>
     <w:tmpl w:val="84D0A8A8"/>
@@ -24793,7 +26225,7 @@
       </w:rPr>
     </w:lvl>
   </w:abstractNum>
-  <w:abstractNum w:abstractNumId="23" w15:restartNumberingAfterBreak="0">
+  <w:abstractNum w:abstractNumId="24" w15:restartNumberingAfterBreak="0">
     <w:nsid w:val="34696F01"/>
     <w:multiLevelType w:val="hybridMultilevel"/>
     <w:tmpl w:val="E24E8D9E"/>
@@ -24905,7 +26337,7 @@
       </w:rPr>
     </w:lvl>
   </w:abstractNum>
-  <w:abstractNum w:abstractNumId="24" w15:restartNumberingAfterBreak="0">
+  <w:abstractNum w:abstractNumId="25" w15:restartNumberingAfterBreak="0">
     <w:nsid w:val="34AB39DC"/>
     <w:multiLevelType w:val="multilevel"/>
     <w:tmpl w:val="15E445E2"/>
@@ -25019,7 +26451,7 @@
       </w:rPr>
     </w:lvl>
   </w:abstractNum>
-  <w:abstractNum w:abstractNumId="25" w15:restartNumberingAfterBreak="0">
+  <w:abstractNum w:abstractNumId="26" w15:restartNumberingAfterBreak="0">
     <w:nsid w:val="37B4438B"/>
     <w:multiLevelType w:val="hybridMultilevel"/>
     <w:tmpl w:val="6ADABF5C"/>
@@ -25111,7 +26543,7 @@
       </w:pPr>
     </w:lvl>
   </w:abstractNum>
-  <w:abstractNum w:abstractNumId="26" w15:restartNumberingAfterBreak="0">
+  <w:abstractNum w:abstractNumId="27" w15:restartNumberingAfterBreak="0">
     <w:nsid w:val="384E4E10"/>
     <w:multiLevelType w:val="hybridMultilevel"/>
     <w:tmpl w:val="0A22FCBE"/>
@@ -25223,7 +26655,7 @@
       </w:rPr>
     </w:lvl>
   </w:abstractNum>
-  <w:abstractNum w:abstractNumId="27" w15:restartNumberingAfterBreak="0">
+  <w:abstractNum w:abstractNumId="28" w15:restartNumberingAfterBreak="0">
     <w:nsid w:val="3B207DAC"/>
     <w:multiLevelType w:val="hybridMultilevel"/>
     <w:tmpl w:val="9668B9A0"/>
@@ -25315,7 +26747,7 @@
       </w:pPr>
     </w:lvl>
   </w:abstractNum>
-  <w:abstractNum w:abstractNumId="28" w15:restartNumberingAfterBreak="0">
+  <w:abstractNum w:abstractNumId="29" w15:restartNumberingAfterBreak="0">
     <w:nsid w:val="3CC47DAA"/>
     <w:multiLevelType w:val="hybridMultilevel"/>
     <w:tmpl w:val="4772363C"/>
@@ -25428,7 +26860,7 @@
       </w:rPr>
     </w:lvl>
   </w:abstractNum>
-  <w:abstractNum w:abstractNumId="29" w15:restartNumberingAfterBreak="0">
+  <w:abstractNum w:abstractNumId="30" w15:restartNumberingAfterBreak="0">
     <w:nsid w:val="4ACA6051"/>
     <w:multiLevelType w:val="multilevel"/>
     <w:tmpl w:val="EB303A22"/>
@@ -25542,7 +26974,7 @@
       </w:rPr>
     </w:lvl>
   </w:abstractNum>
-  <w:abstractNum w:abstractNumId="30" w15:restartNumberingAfterBreak="0">
+  <w:abstractNum w:abstractNumId="31" w15:restartNumberingAfterBreak="0">
     <w:nsid w:val="4AD50C6F"/>
     <w:multiLevelType w:val="hybridMultilevel"/>
     <w:tmpl w:val="C0D411E8"/>
@@ -25654,7 +27086,7 @@
       </w:rPr>
     </w:lvl>
   </w:abstractNum>
-  <w:abstractNum w:abstractNumId="31" w15:restartNumberingAfterBreak="0">
+  <w:abstractNum w:abstractNumId="32" w15:restartNumberingAfterBreak="0">
     <w:nsid w:val="4B1F26F3"/>
     <w:multiLevelType w:val="hybridMultilevel"/>
     <w:tmpl w:val="C9AECAEA"/>
@@ -25766,7 +27198,7 @@
       </w:rPr>
     </w:lvl>
   </w:abstractNum>
-  <w:abstractNum w:abstractNumId="32" w15:restartNumberingAfterBreak="0">
+  <w:abstractNum w:abstractNumId="33" w15:restartNumberingAfterBreak="0">
     <w:nsid w:val="526A7788"/>
     <w:multiLevelType w:val="multilevel"/>
     <w:tmpl w:val="15E445E2"/>
@@ -25880,7 +27312,7 @@
       </w:rPr>
     </w:lvl>
   </w:abstractNum>
-  <w:abstractNum w:abstractNumId="33" w15:restartNumberingAfterBreak="0">
+  <w:abstractNum w:abstractNumId="34" w15:restartNumberingAfterBreak="0">
     <w:nsid w:val="535662CB"/>
     <w:multiLevelType w:val="multilevel"/>
     <w:tmpl w:val="8078EA56"/>
@@ -25994,7 +27426,121 @@
       </w:rPr>
     </w:lvl>
   </w:abstractNum>
-  <w:abstractNum w:abstractNumId="34" w15:restartNumberingAfterBreak="0">
+  <w:abstractNum w:abstractNumId="35" w15:restartNumberingAfterBreak="0">
+    <w:nsid w:val="58E93699"/>
+    <w:multiLevelType w:val="multilevel"/>
+    <w:tmpl w:val="53321F60"/>
+    <w:lvl w:ilvl="0">
+      <w:start w:val="3"/>
+      <w:numFmt w:val="decimal"/>
+      <w:lvlText w:val="%1."/>
+      <w:lvlJc w:val="left"/>
+      <w:pPr>
+        <w:ind w:left="360" w:hanging="360"/>
+      </w:pPr>
+      <w:rPr>
+        <w:rFonts w:hint="default"/>
+      </w:rPr>
+    </w:lvl>
+    <w:lvl w:ilvl="1">
+      <w:start w:val="2"/>
+      <w:numFmt w:val="decimal"/>
+      <w:lvlRestart w:val="0"/>
+      <w:lvlText w:val="%1.%2."/>
+      <w:lvlJc w:val="left"/>
+      <w:pPr>
+        <w:ind w:left="792" w:hanging="72"/>
+      </w:pPr>
+      <w:rPr>
+        <w:rFonts w:hint="default"/>
+      </w:rPr>
+    </w:lvl>
+    <w:lvl w:ilvl="2">
+      <w:start w:val="2"/>
+      <w:numFmt w:val="decimal"/>
+      <w:lvlText w:val="%1.%2.%3."/>
+      <w:lvlJc w:val="left"/>
+      <w:pPr>
+        <w:ind w:left="1224" w:hanging="504"/>
+      </w:pPr>
+      <w:rPr>
+        <w:rFonts w:hint="default"/>
+      </w:rPr>
+    </w:lvl>
+    <w:lvl w:ilvl="3">
+      <w:start w:val="1"/>
+      <w:numFmt w:val="decimal"/>
+      <w:lvlText w:val="%1.%2.%3.%4."/>
+      <w:lvlJc w:val="left"/>
+      <w:pPr>
+        <w:ind w:left="1728" w:hanging="648"/>
+      </w:pPr>
+      <w:rPr>
+        <w:rFonts w:hint="default"/>
+      </w:rPr>
+    </w:lvl>
+    <w:lvl w:ilvl="4">
+      <w:start w:val="1"/>
+      <w:numFmt w:val="decimal"/>
+      <w:lvlText w:val="%1.%2.%3.%4.%5."/>
+      <w:lvlJc w:val="left"/>
+      <w:pPr>
+        <w:ind w:left="2232" w:hanging="792"/>
+      </w:pPr>
+      <w:rPr>
+        <w:rFonts w:hint="default"/>
+      </w:rPr>
+    </w:lvl>
+    <w:lvl w:ilvl="5">
+      <w:start w:val="1"/>
+      <w:numFmt w:val="decimal"/>
+      <w:lvlText w:val="%1.%2.%3.%4.%5.%6."/>
+      <w:lvlJc w:val="left"/>
+      <w:pPr>
+        <w:ind w:left="2736" w:hanging="936"/>
+      </w:pPr>
+      <w:rPr>
+        <w:rFonts w:hint="default"/>
+      </w:rPr>
+    </w:lvl>
+    <w:lvl w:ilvl="6">
+      <w:start w:val="1"/>
+      <w:numFmt w:val="decimal"/>
+      <w:lvlText w:val="%1.%2.%3.%4.%5.%6.%7."/>
+      <w:lvlJc w:val="left"/>
+      <w:pPr>
+        <w:ind w:left="3240" w:hanging="1080"/>
+      </w:pPr>
+      <w:rPr>
+        <w:rFonts w:hint="default"/>
+      </w:rPr>
+    </w:lvl>
+    <w:lvl w:ilvl="7">
+      <w:start w:val="1"/>
+      <w:numFmt w:val="decimal"/>
+      <w:lvlText w:val="%1.%2.%3.%4.%5.%6.%7.%8."/>
+      <w:lvlJc w:val="left"/>
+      <w:pPr>
+        <w:ind w:left="3744" w:hanging="1224"/>
+      </w:pPr>
+      <w:rPr>
+        <w:rFonts w:hint="default"/>
+      </w:rPr>
+    </w:lvl>
+    <w:lvl w:ilvl="8">
+      <w:start w:val="1"/>
+      <w:numFmt w:val="decimal"/>
+      <w:lvlText w:val="%1.%2.%3.%4.%5.%6.%7.%8.%9."/>
+      <w:lvlJc w:val="left"/>
+      <w:pPr>
+        <w:ind w:left="4320" w:hanging="1440"/>
+      </w:pPr>
+      <w:rPr>
+        <w:rFonts w:hint="default"/>
+      </w:rPr>
+    </w:lvl>
+  </w:abstractNum>
+  <w:abstractNum w:abstractNumId="36" w15:restartNumberingAfterBreak="0">
     <w:nsid w:val="59543868"/>
     <w:multiLevelType w:val="hybridMultilevel"/>
     <w:tmpl w:val="41EC8412"/>
@@ -26107,7 +27653,7 @@
       </w:rPr>
     </w:lvl>
   </w:abstractNum>
-  <w:abstractNum w:abstractNumId="35" w15:restartNumberingAfterBreak="0">
+  <w:abstractNum w:abstractNumId="37" w15:restartNumberingAfterBreak="0">
     <w:nsid w:val="5ECE4CEC"/>
     <w:multiLevelType w:val="hybridMultilevel"/>
     <w:tmpl w:val="6EDA01D2"/>
@@ -26220,7 +27766,7 @@
       </w:rPr>
     </w:lvl>
   </w:abstractNum>
-  <w:abstractNum w:abstractNumId="36" w15:restartNumberingAfterBreak="0">
+  <w:abstractNum w:abstractNumId="38" w15:restartNumberingAfterBreak="0">
     <w:nsid w:val="64683BFE"/>
     <w:multiLevelType w:val="hybridMultilevel"/>
     <w:tmpl w:val="379A75AC"/>
@@ -26312,7 +27858,7 @@
       </w:pPr>
     </w:lvl>
   </w:abstractNum>
-  <w:abstractNum w:abstractNumId="37" w15:restartNumberingAfterBreak="0">
+  <w:abstractNum w:abstractNumId="39" w15:restartNumberingAfterBreak="0">
     <w:nsid w:val="65716A7A"/>
     <w:multiLevelType w:val="multilevel"/>
     <w:tmpl w:val="732606A0"/>
@@ -26426,7 +27972,7 @@
       </w:rPr>
     </w:lvl>
   </w:abstractNum>
-  <w:abstractNum w:abstractNumId="38" w15:restartNumberingAfterBreak="0">
+  <w:abstractNum w:abstractNumId="40" w15:restartNumberingAfterBreak="0">
     <w:nsid w:val="665178E8"/>
     <w:multiLevelType w:val="hybridMultilevel"/>
     <w:tmpl w:val="607A9E3C"/>
@@ -26539,7 +28085,7 @@
       </w:rPr>
     </w:lvl>
   </w:abstractNum>
-  <w:abstractNum w:abstractNumId="39" w15:restartNumberingAfterBreak="0">
+  <w:abstractNum w:abstractNumId="41" w15:restartNumberingAfterBreak="0">
     <w:nsid w:val="68636B1E"/>
     <w:multiLevelType w:val="multilevel"/>
     <w:tmpl w:val="4B1490F8"/>
@@ -26656,7 +28202,7 @@
       </w:rPr>
     </w:lvl>
   </w:abstractNum>
-  <w:abstractNum w:abstractNumId="40" w15:restartNumberingAfterBreak="0">
+  <w:abstractNum w:abstractNumId="42" w15:restartNumberingAfterBreak="0">
     <w:nsid w:val="688C1A28"/>
     <w:multiLevelType w:val="hybridMultilevel"/>
     <w:tmpl w:val="E77C2ADE"/>
@@ -26748,7 +28294,7 @@
       </w:pPr>
     </w:lvl>
   </w:abstractNum>
-  <w:abstractNum w:abstractNumId="41" w15:restartNumberingAfterBreak="0">
+  <w:abstractNum w:abstractNumId="43" w15:restartNumberingAfterBreak="0">
     <w:nsid w:val="69C74A68"/>
     <w:multiLevelType w:val="multilevel"/>
     <w:tmpl w:val="E4B4908A"/>
@@ -26862,7 +28408,7 @@
       </w:rPr>
     </w:lvl>
   </w:abstractNum>
-  <w:abstractNum w:abstractNumId="42" w15:restartNumberingAfterBreak="0">
+  <w:abstractNum w:abstractNumId="44" w15:restartNumberingAfterBreak="0">
     <w:nsid w:val="6C276E4B"/>
     <w:multiLevelType w:val="hybridMultilevel"/>
     <w:tmpl w:val="E96EAC70"/>
@@ -26954,7 +28500,7 @@
       </w:pPr>
     </w:lvl>
   </w:abstractNum>
-  <w:abstractNum w:abstractNumId="43" w15:restartNumberingAfterBreak="0">
+  <w:abstractNum w:abstractNumId="45" w15:restartNumberingAfterBreak="0">
     <w:nsid w:val="718C658F"/>
     <w:multiLevelType w:val="hybridMultilevel"/>
     <w:tmpl w:val="5122051A"/>
@@ -27047,136 +28593,142 @@
     </w:lvl>
   </w:abstractNum>
   <w:num w:numId="1" w16cid:durableId="383909890">
-    <w:abstractNumId w:val="40"/>
+    <w:abstractNumId w:val="42"/>
   </w:num>
   <w:num w:numId="2" w16cid:durableId="1988169264">
-    <w:abstractNumId w:val="18"/>
+    <w:abstractNumId w:val="19"/>
   </w:num>
   <w:num w:numId="3" w16cid:durableId="377438371">
-    <w:abstractNumId w:val="15"/>
+    <w:abstractNumId w:val="16"/>
   </w:num>
   <w:num w:numId="4" w16cid:durableId="1265722201">
-    <w:abstractNumId w:val="13"/>
+    <w:abstractNumId w:val="14"/>
   </w:num>
   <w:num w:numId="5" w16cid:durableId="1064715535">
-    <w:abstractNumId w:val="43"/>
+    <w:abstractNumId w:val="45"/>
   </w:num>
   <w:num w:numId="6" w16cid:durableId="1067194165">
-    <w:abstractNumId w:val="9"/>
+    <w:abstractNumId w:val="10"/>
   </w:num>
   <w:num w:numId="7" w16cid:durableId="2099958">
-    <w:abstractNumId w:val="19"/>
+    <w:abstractNumId w:val="20"/>
   </w:num>
   <w:num w:numId="8" w16cid:durableId="148713376">
-    <w:abstractNumId w:val="27"/>
+    <w:abstractNumId w:val="28"/>
   </w:num>
   <w:num w:numId="9" w16cid:durableId="856312851">
-    <w:abstractNumId w:val="20"/>
+    <w:abstractNumId w:val="21"/>
   </w:num>
   <w:num w:numId="10" w16cid:durableId="1426069510">
-    <w:abstractNumId w:val="7"/>
+    <w:abstractNumId w:val="8"/>
   </w:num>
   <w:num w:numId="11" w16cid:durableId="841627297">
-    <w:abstractNumId w:val="25"/>
+    <w:abstractNumId w:val="26"/>
   </w:num>
   <w:num w:numId="12" w16cid:durableId="1158770160">
-    <w:abstractNumId w:val="30"/>
+    <w:abstractNumId w:val="31"/>
   </w:num>
   <w:num w:numId="13" w16cid:durableId="1795977722">
-    <w:abstractNumId w:val="11"/>
+    <w:abstractNumId w:val="12"/>
   </w:num>
   <w:num w:numId="14" w16cid:durableId="1158771204">
-    <w:abstractNumId w:val="23"/>
+    <w:abstractNumId w:val="24"/>
   </w:num>
   <w:num w:numId="15" w16cid:durableId="1634868227">
-    <w:abstractNumId w:val="31"/>
+    <w:abstractNumId w:val="32"/>
   </w:num>
   <w:num w:numId="16" w16cid:durableId="1981810455">
-    <w:abstractNumId w:val="42"/>
+    <w:abstractNumId w:val="44"/>
   </w:num>
   <w:num w:numId="17" w16cid:durableId="525563957">
-    <w:abstractNumId w:val="35"/>
+    <w:abstractNumId w:val="37"/>
   </w:num>
   <w:num w:numId="18" w16cid:durableId="1732843362">
     <w:abstractNumId w:val="0"/>
   </w:num>
   <w:num w:numId="19" w16cid:durableId="48118022">
+    <w:abstractNumId w:val="23"/>
+  </w:num>
+  <w:num w:numId="20" w16cid:durableId="1660618950">
+    <w:abstractNumId w:val="36"/>
+  </w:num>
+  <w:num w:numId="21" w16cid:durableId="1298292136">
+    <w:abstractNumId w:val="38"/>
+  </w:num>
+  <w:num w:numId="22" w16cid:durableId="515071744">
+    <w:abstractNumId w:val="4"/>
+  </w:num>
+  <w:num w:numId="23" w16cid:durableId="2008315289">
+    <w:abstractNumId w:val="27"/>
+  </w:num>
+  <w:num w:numId="24" w16cid:durableId="239869557">
+    <w:abstractNumId w:val="13"/>
+  </w:num>
+  <w:num w:numId="25" w16cid:durableId="610208624">
+    <w:abstractNumId w:val="9"/>
+  </w:num>
+  <w:num w:numId="26" w16cid:durableId="2090879190">
+    <w:abstractNumId w:val="29"/>
+  </w:num>
+  <w:num w:numId="27" w16cid:durableId="2016109099">
+    <w:abstractNumId w:val="40"/>
+  </w:num>
+  <w:num w:numId="28" w16cid:durableId="1502162334">
+    <w:abstractNumId w:val="3"/>
+  </w:num>
+  <w:num w:numId="29" w16cid:durableId="16858756">
+    <w:abstractNumId w:val="15"/>
+  </w:num>
+  <w:num w:numId="30" w16cid:durableId="1039814641">
+    <w:abstractNumId w:val="41"/>
+  </w:num>
+  <w:num w:numId="31" w16cid:durableId="1323897630">
+    <w:abstractNumId w:val="2"/>
+  </w:num>
+  <w:num w:numId="32" w16cid:durableId="231431170">
+    <w:abstractNumId w:val="7"/>
+  </w:num>
+  <w:num w:numId="33" w16cid:durableId="959645918">
+    <w:abstractNumId w:val="30"/>
+  </w:num>
+  <w:num w:numId="34" w16cid:durableId="1981493905">
+    <w:abstractNumId w:val="6"/>
+  </w:num>
+  <w:num w:numId="35" w16cid:durableId="170461727">
+    <w:abstractNumId w:val="39"/>
+  </w:num>
+  <w:num w:numId="36" w16cid:durableId="1996760924">
     <w:abstractNumId w:val="22"/>
   </w:num>
-  <w:num w:numId="20" w16cid:durableId="1660618950">
+  <w:num w:numId="37" w16cid:durableId="730078883">
+    <w:abstractNumId w:val="5"/>
+  </w:num>
+  <w:num w:numId="38" w16cid:durableId="789669511">
+    <w:abstractNumId w:val="11"/>
+  </w:num>
+  <w:num w:numId="39" w16cid:durableId="1637562155">
+    <w:abstractNumId w:val="17"/>
+  </w:num>
+  <w:num w:numId="40" w16cid:durableId="847602406">
+    <w:abstractNumId w:val="33"/>
+  </w:num>
+  <w:num w:numId="41" w16cid:durableId="1766686422">
+    <w:abstractNumId w:val="18"/>
+  </w:num>
+  <w:num w:numId="42" w16cid:durableId="1683239643">
+    <w:abstractNumId w:val="25"/>
+  </w:num>
+  <w:num w:numId="43" w16cid:durableId="2085760558">
     <w:abstractNumId w:val="34"/>
   </w:num>
-  <w:num w:numId="21" w16cid:durableId="1298292136">
-    <w:abstractNumId w:val="36"/>
+  <w:num w:numId="44" w16cid:durableId="873427778">
+    <w:abstractNumId w:val="43"/>
   </w:num>
-  <w:num w:numId="22" w16cid:durableId="515071744">
-    <w:abstractNumId w:val="3"/>
+  <w:num w:numId="45" w16cid:durableId="1874924827">
+    <w:abstractNumId w:val="35"/>
   </w:num>
-  <w:num w:numId="23" w16cid:durableId="2008315289">
-    <w:abstractNumId w:val="26"/>
-  </w:num>
-  <w:num w:numId="24" w16cid:durableId="239869557">
-    <w:abstractNumId w:val="12"/>
-  </w:num>
-  <w:num w:numId="25" w16cid:durableId="610208624">
-    <w:abstractNumId w:val="8"/>
-  </w:num>
-  <w:num w:numId="26" w16cid:durableId="2090879190">
-    <w:abstractNumId w:val="28"/>
-  </w:num>
-  <w:num w:numId="27" w16cid:durableId="2016109099">
-    <w:abstractNumId w:val="38"/>
-  </w:num>
-  <w:num w:numId="28" w16cid:durableId="1502162334">
-    <w:abstractNumId w:val="2"/>
-  </w:num>
-  <w:num w:numId="29" w16cid:durableId="16858756">
-    <w:abstractNumId w:val="14"/>
-  </w:num>
-  <w:num w:numId="30" w16cid:durableId="1039814641">
-    <w:abstractNumId w:val="39"/>
-  </w:num>
-  <w:num w:numId="31" w16cid:durableId="1323897630">
+  <w:num w:numId="46" w16cid:durableId="2004620205">
     <w:abstractNumId w:val="1"/>
-  </w:num>
-  <w:num w:numId="32" w16cid:durableId="231431170">
-    <w:abstractNumId w:val="6"/>
-  </w:num>
-  <w:num w:numId="33" w16cid:durableId="959645918">
-    <w:abstractNumId w:val="29"/>
-  </w:num>
-  <w:num w:numId="34" w16cid:durableId="1981493905">
-    <w:abstractNumId w:val="5"/>
-  </w:num>
-  <w:num w:numId="35" w16cid:durableId="170461727">
-    <w:abstractNumId w:val="37"/>
-  </w:num>
-  <w:num w:numId="36" w16cid:durableId="1996760924">
-    <w:abstractNumId w:val="21"/>
-  </w:num>
-  <w:num w:numId="37" w16cid:durableId="730078883">
-    <w:abstractNumId w:val="4"/>
-  </w:num>
-  <w:num w:numId="38" w16cid:durableId="789669511">
-    <w:abstractNumId w:val="10"/>
-  </w:num>
-  <w:num w:numId="39" w16cid:durableId="1637562155">
-    <w:abstractNumId w:val="16"/>
-  </w:num>
-  <w:num w:numId="40" w16cid:durableId="847602406">
-    <w:abstractNumId w:val="32"/>
-  </w:num>
-  <w:num w:numId="41" w16cid:durableId="1766686422">
-    <w:abstractNumId w:val="17"/>
-  </w:num>
-  <w:num w:numId="42" w16cid:durableId="1683239643">
-    <w:abstractNumId w:val="24"/>
-  </w:num>
-  <w:num w:numId="43" w16cid:durableId="2085760558">
-    <w:abstractNumId w:val="33"/>
-  </w:num>
-  <w:num w:numId="44" w16cid:durableId="873427778">
-    <w:abstractNumId w:val="41"/>
   </w:num>
   <w:numIdMacAtCleanup w:val="28"/>
 </w:numbering>

</xml_diff>

<commit_message>
Sua code, hoan thanh chuong 3
</commit_message>
<xml_diff>
--- a/report/demobaocao.docx
+++ b/report/demobaocao.docx
@@ -245,7 +245,7 @@
           <w:sz w:val="36"/>
           <w:szCs w:val="20"/>
         </w:rPr>
-        <w:t>TÌM</w:t>
+        <w:t>THU</w:t>
       </w:r>
       <w:r>
         <w:rPr>
@@ -255,27 +255,7 @@
           <w:szCs w:val="20"/>
           <w:lang w:val="vi-VN"/>
         </w:rPr>
-        <w:t xml:space="preserve"> HIỂU SELENIUM VÀ </w:t>
-      </w:r>
-      <w:r>
-        <w:rPr>
-          <w:b/>
-          <w:bCs/>
-          <w:sz w:val="36"/>
-          <w:szCs w:val="20"/>
-          <w:lang w:val="vi-VN"/>
-        </w:rPr>
-        <w:t>MONGODB</w:t>
-      </w:r>
-      <w:r>
-        <w:rPr>
-          <w:b/>
-          <w:bCs/>
-          <w:sz w:val="36"/>
-          <w:szCs w:val="20"/>
-          <w:lang w:val="vi-VN"/>
-        </w:rPr>
-        <w:t>, THU THẬP DỮ LIỆU SẢN PHẨM NHÀ THUỐC PHARMACITY</w:t>
+        <w:t xml:space="preserve"> THẬP VÀ PHÂN TÍCH DỮ LIỆU DƯỢC PHẨM TỪ WEBSITE PHARMACITY.VN SỬ DỤNG CÔNG CỤ MÃ NGUỒN MỞ SELENIUM WEB DRIVER VÀ MONGODB</w:t>
       </w:r>
     </w:p>
     <w:p>
@@ -291,17 +271,6 @@
     </w:p>
     <w:p>
       <w:pPr>
-        <w:jc w:val="center"/>
-        <w:rPr>
-          <w:b/>
-          <w:bCs/>
-          <w:sz w:val="32"/>
-          <w:szCs w:val="20"/>
-        </w:rPr>
-      </w:pPr>
-    </w:p>
-    <w:p>
-      <w:pPr>
         <w:tabs>
           <w:tab w:val="left" w:pos="2640"/>
         </w:tabs>
@@ -387,24 +356,11 @@
         <w:tabs>
           <w:tab w:val="left" w:pos="3120"/>
         </w:tabs>
-        <w:ind w:left="1077"/>
         <w:rPr>
           <w:bCs/>
           <w:sz w:val="30"/>
           <w:szCs w:val="20"/>
-        </w:rPr>
-      </w:pPr>
-    </w:p>
-    <w:p>
-      <w:pPr>
-        <w:tabs>
-          <w:tab w:val="left" w:pos="3120"/>
-        </w:tabs>
-        <w:ind w:left="1077"/>
-        <w:rPr>
-          <w:bCs/>
-          <w:sz w:val="30"/>
-          <w:szCs w:val="20"/>
+          <w:lang w:val="vi-VN"/>
         </w:rPr>
       </w:pPr>
     </w:p>
@@ -957,7 +913,7 @@
           <w:sz w:val="36"/>
           <w:szCs w:val="20"/>
         </w:rPr>
-        <w:t>TÌM</w:t>
+        <w:t>THU</w:t>
       </w:r>
       <w:r>
         <w:rPr>
@@ -967,27 +923,7 @@
           <w:szCs w:val="20"/>
           <w:lang w:val="vi-VN"/>
         </w:rPr>
-        <w:t xml:space="preserve"> HIỂU SELENIUM VÀ </w:t>
-      </w:r>
-      <w:r>
-        <w:rPr>
-          <w:b/>
-          <w:bCs/>
-          <w:sz w:val="36"/>
-          <w:szCs w:val="20"/>
-          <w:lang w:val="vi-VN"/>
-        </w:rPr>
-        <w:t>MONGODB</w:t>
-      </w:r>
-      <w:r>
-        <w:rPr>
-          <w:b/>
-          <w:bCs/>
-          <w:sz w:val="36"/>
-          <w:szCs w:val="20"/>
-          <w:lang w:val="vi-VN"/>
-        </w:rPr>
-        <w:t>, THU THẬP DỮ LIỆU SẢN PHẨM NHÀ THUỐC PHARMACITY</w:t>
+        <w:t xml:space="preserve"> THẬP VÀ PHÂN TÍCH DỮ LIỆU DƯỢC PHẨM TỪ WEBSITE PHARMACITY.VN SỬ DỤNG CÔNG CỤ MÃ NGUỒN MỞ SELENIUM WEB DRIVER VÀ MONGODB</w:t>
       </w:r>
     </w:p>
     <w:p>
@@ -1003,17 +939,6 @@
     </w:p>
     <w:p>
       <w:pPr>
-        <w:jc w:val="center"/>
-        <w:rPr>
-          <w:b/>
-          <w:bCs/>
-          <w:sz w:val="32"/>
-          <w:szCs w:val="20"/>
-        </w:rPr>
-      </w:pPr>
-    </w:p>
-    <w:p>
-      <w:pPr>
         <w:tabs>
           <w:tab w:val="left" w:pos="2640"/>
         </w:tabs>
@@ -1099,24 +1024,11 @@
         <w:tabs>
           <w:tab w:val="left" w:pos="3120"/>
         </w:tabs>
-        <w:ind w:left="1077"/>
         <w:rPr>
           <w:bCs/>
           <w:sz w:val="30"/>
           <w:szCs w:val="20"/>
-        </w:rPr>
-      </w:pPr>
-    </w:p>
-    <w:p>
-      <w:pPr>
-        <w:tabs>
-          <w:tab w:val="left" w:pos="3120"/>
-        </w:tabs>
-        <w:ind w:left="1077"/>
-        <w:rPr>
-          <w:bCs/>
-          <w:sz w:val="30"/>
-          <w:szCs w:val="20"/>
+          <w:lang w:val="vi-VN"/>
         </w:rPr>
       </w:pPr>
     </w:p>
@@ -1395,6 +1307,7 @@
         <w:rPr>
           <w:sz w:val="28"/>
           <w:szCs w:val="28"/>
+          <w:lang w:val="vi-VN"/>
         </w:rPr>
         <w:sectPr>
           <w:footerReference w:type="default" r:id="rId10"/>
@@ -10638,7 +10551,7 @@
           <w:lang w:val="vi-VN"/>
         </w:rPr>
       </w:pPr>
-      <w:bookmarkStart w:id="29" w:name="_Toc181003568"/>
+      <w:bookmarkStart w:id="30" w:name="_Toc181003568"/>
       <w:r>
         <w:rPr>
           <w:b w:val="0"/>
@@ -10698,7 +10611,7 @@
         </w:rPr>
         <w:t>[4]</w:t>
       </w:r>
-      <w:bookmarkEnd w:id="29"/>
+      <w:bookmarkEnd w:id="30"/>
       <w:r>
         <w:rPr>
           <w:b w:val="0"/>
@@ -10759,7 +10672,7 @@
         <w:pStyle w:val="Caption"/>
         <w:jc w:val="center"/>
       </w:pPr>
-      <w:bookmarkStart w:id="30" w:name="_Toc180997688"/>
+      <w:bookmarkStart w:id="31" w:name="_Toc180997688"/>
       <w:r>
         <w:t xml:space="preserve">Hình </w:t>
       </w:r>
@@ -10811,7 +10724,7 @@
       <w:r>
         <w:t>: Cách thức hoạt động của Selenium</w:t>
       </w:r>
-      <w:bookmarkEnd w:id="30"/>
+      <w:bookmarkEnd w:id="31"/>
     </w:p>
     <w:p>
       <w:pPr>
@@ -11091,7 +11004,7 @@
           <w:lang w:val="vi-VN"/>
         </w:rPr>
       </w:pPr>
-      <w:bookmarkStart w:id="31" w:name="_Toc180997689"/>
+      <w:bookmarkStart w:id="32" w:name="_Toc180997689"/>
       <w:r>
         <w:t xml:space="preserve">Hình </w:t>
       </w:r>
@@ -11146,7 +11059,7 @@
         </w:rPr>
         <w:t>: Ví dụ về mở một trang web tự động</w:t>
       </w:r>
-      <w:bookmarkEnd w:id="31"/>
+      <w:bookmarkEnd w:id="32"/>
     </w:p>
     <w:p>
       <w:pPr>
@@ -11169,7 +11082,7 @@
           <w:lang w:val="vi-VN"/>
         </w:rPr>
       </w:pPr>
-      <w:bookmarkStart w:id="32" w:name="_Toc181003569"/>
+      <w:bookmarkStart w:id="33" w:name="_Toc181003569"/>
       <w:r>
         <w:rPr>
           <w:b w:val="0"/>
@@ -11178,7 +11091,7 @@
         </w:rPr>
         <w:t>Ứng dụng của Selenium</w:t>
       </w:r>
-      <w:bookmarkEnd w:id="32"/>
+      <w:bookmarkEnd w:id="33"/>
     </w:p>
     <w:p>
       <w:pPr>
@@ -11349,11 +11262,11 @@
         </w:numPr>
         <w:ind w:hanging="720"/>
       </w:pPr>
-      <w:bookmarkStart w:id="33" w:name="_Toc181003570"/>
+      <w:bookmarkStart w:id="34" w:name="_Toc181003570"/>
       <w:r>
         <w:t>MongoDB</w:t>
       </w:r>
-      <w:bookmarkEnd w:id="33"/>
+      <w:bookmarkEnd w:id="34"/>
     </w:p>
     <w:p>
       <w:pPr>
@@ -11369,7 +11282,7 @@
           <w:lang w:val="vi-VN"/>
         </w:rPr>
       </w:pPr>
-      <w:bookmarkStart w:id="34" w:name="_Toc181003571"/>
+      <w:bookmarkStart w:id="35" w:name="_Toc181003571"/>
       <w:r>
         <w:rPr>
           <w:b w:val="0"/>
@@ -11386,7 +11299,7 @@
         </w:rPr>
         <w:t>MongoDB</w:t>
       </w:r>
-      <w:bookmarkEnd w:id="34"/>
+      <w:bookmarkEnd w:id="35"/>
     </w:p>
     <w:p>
       <w:pPr>
@@ -11538,7 +11451,7 @@
           <w:lang w:val="vi-VN"/>
         </w:rPr>
       </w:pPr>
-      <w:bookmarkStart w:id="35" w:name="_Toc181003572"/>
+      <w:bookmarkStart w:id="36" w:name="_Toc181003572"/>
       <w:r>
         <w:rPr>
           <w:b w:val="0"/>
@@ -11547,7 +11460,7 @@
         </w:rPr>
         <w:t>Các thành phần của MogoDB</w:t>
       </w:r>
-      <w:bookmarkEnd w:id="35"/>
+      <w:bookmarkEnd w:id="36"/>
     </w:p>
     <w:p>
       <w:pPr>
@@ -11907,7 +11820,7 @@
           <w:lang w:val="vi-VN"/>
         </w:rPr>
       </w:pPr>
-      <w:bookmarkStart w:id="36" w:name="_Toc181003573"/>
+      <w:bookmarkStart w:id="37" w:name="_Toc181003573"/>
       <w:r>
         <w:rPr>
           <w:b w:val="0"/>
@@ -11916,7 +11829,7 @@
         </w:rPr>
         <w:t>Các cấu trúc của mô hình dữ liệu</w:t>
       </w:r>
-      <w:bookmarkEnd w:id="36"/>
+      <w:bookmarkEnd w:id="37"/>
     </w:p>
     <w:p>
       <w:pPr>
@@ -12273,7 +12186,7 @@
                               <w:pStyle w:val="Caption"/>
                               <w:jc w:val="center"/>
                             </w:pPr>
-                            <w:bookmarkStart w:id="37" w:name="_Toc180997690"/>
+                            <w:bookmarkStart w:id="38" w:name="_Toc180997690"/>
                             <w:r>
                               <w:t xml:space="preserve">Hình </w:t>
                             </w:r>
@@ -12328,7 +12241,7 @@
                               </w:rPr>
                               <w:t>: Ví dụ về nhúng dữ liệu</w:t>
                             </w:r>
-                            <w:bookmarkEnd w:id="37"/>
+                            <w:bookmarkEnd w:id="38"/>
                           </w:p>
                         </w:txbxContent>
                       </wps:txbx>
@@ -12506,7 +12419,7 @@
           <w:i/>
         </w:rPr>
       </w:pPr>
-      <w:bookmarkStart w:id="38" w:name="_Toc181003574"/>
+      <w:bookmarkStart w:id="40" w:name="_Toc181003574"/>
       <w:r>
         <w:rPr>
           <w:b w:val="0"/>
@@ -12565,7 +12478,7 @@
                               <w:pStyle w:val="Caption"/>
                               <w:jc w:val="center"/>
                             </w:pPr>
-                            <w:bookmarkStart w:id="39" w:name="_Toc180997691"/>
+                            <w:bookmarkStart w:id="41" w:name="_Toc180997691"/>
                             <w:r>
                               <w:t xml:space="preserve">Hình </w:t>
                             </w:r>
@@ -12620,7 +12533,7 @@
                               </w:rPr>
                               <w:t>: Ví dụ về tham chiếu</w:t>
                             </w:r>
-                            <w:bookmarkEnd w:id="39"/>
+                            <w:bookmarkEnd w:id="41"/>
                           </w:p>
                         </w:txbxContent>
                       </wps:txbx>
@@ -12790,7 +12703,7 @@
         </w:rPr>
         <w:t>mẫu thiết kế của mô hình dữ liệu</w:t>
       </w:r>
-      <w:bookmarkEnd w:id="38"/>
+      <w:bookmarkEnd w:id="40"/>
     </w:p>
     <w:p>
       <w:pPr>
@@ -12966,7 +12879,7 @@
                                 <w:szCs w:val="26"/>
                               </w:rPr>
                             </w:pPr>
-                            <w:bookmarkStart w:id="40" w:name="_Toc180997692"/>
+                            <w:bookmarkStart w:id="43" w:name="_Toc180997692"/>
                             <w:r>
                               <w:t xml:space="preserve">Hình </w:t>
                             </w:r>
@@ -13021,7 +12934,7 @@
                               </w:rPr>
                               <w:t>: Ví dụ quan hệ một - một</w:t>
                             </w:r>
-                            <w:bookmarkEnd w:id="40"/>
+                            <w:bookmarkEnd w:id="43"/>
                           </w:p>
                         </w:txbxContent>
                       </wps:txbx>
@@ -13319,7 +13232,7 @@
                                 <w:color w:val="auto"/>
                               </w:rPr>
                             </w:pPr>
-                            <w:bookmarkStart w:id="41" w:name="_Toc180997693"/>
+                            <w:bookmarkStart w:id="45" w:name="_Toc180997693"/>
                             <w:r>
                               <w:t xml:space="preserve">Hình </w:t>
                             </w:r>
@@ -13374,7 +13287,7 @@
                               </w:rPr>
                               <w:t>: Ví dụ về quan hệ một -  nhiều</w:t>
                             </w:r>
-                            <w:bookmarkEnd w:id="41"/>
+                            <w:bookmarkEnd w:id="45"/>
                           </w:p>
                         </w:txbxContent>
                       </wps:txbx>
@@ -13808,7 +13721,7 @@
                                 <w:color w:val="auto"/>
                               </w:rPr>
                             </w:pPr>
-                            <w:bookmarkStart w:id="42" w:name="_Toc180997694"/>
+                            <w:bookmarkStart w:id="47" w:name="_Toc180997694"/>
                             <w:r>
                               <w:t xml:space="preserve">Hình </w:t>
                             </w:r>
@@ -13863,7 +13776,7 @@
                               </w:rPr>
                               <w:t>: Ví dụng quan hệ một – nhiều sử dụng tham số</w:t>
                             </w:r>
-                            <w:bookmarkEnd w:id="42"/>
+                            <w:bookmarkEnd w:id="47"/>
                             <w:r>
                               <w:rPr>
                                 <w:lang w:val="vi-VN"/>
@@ -14115,7 +14028,7 @@
                                 <w:szCs w:val="26"/>
                               </w:rPr>
                             </w:pPr>
-                            <w:bookmarkStart w:id="43" w:name="_Toc180997695"/>
+                            <w:bookmarkStart w:id="49" w:name="_Toc180997695"/>
                             <w:r>
                               <w:t xml:space="preserve">Hình </w:t>
                             </w:r>
@@ -14173,7 +14086,7 @@
                             <w:r>
                               <w:t>Ví dụ hệ thuống danh mục sách được mô tả theo cấu trúc cây</w:t>
                             </w:r>
-                            <w:bookmarkEnd w:id="43"/>
+                            <w:bookmarkEnd w:id="49"/>
                           </w:p>
                         </w:txbxContent>
                       </wps:txbx>
@@ -14324,7 +14237,7 @@
           <w:lang w:val="vi-VN"/>
         </w:rPr>
       </w:pPr>
-      <w:bookmarkStart w:id="44" w:name="_Toc181003575"/>
+      <w:bookmarkStart w:id="51" w:name="_Toc181003575"/>
       <w:r>
         <w:rPr>
           <w:b w:val="0"/>
@@ -14333,7 +14246,7 @@
         <w:lastRenderedPageBreak/>
         <w:t>Các phương thức CRUD trong MongoDB</w:t>
       </w:r>
-      <w:bookmarkEnd w:id="44"/>
+      <w:bookmarkEnd w:id="51"/>
     </w:p>
     <w:p>
       <w:pPr>
@@ -14458,7 +14371,7 @@
                                 <w:szCs w:val="26"/>
                               </w:rPr>
                             </w:pPr>
-                            <w:bookmarkStart w:id="45" w:name="_Toc180997696"/>
+                            <w:bookmarkStart w:id="52" w:name="_Toc180997696"/>
                             <w:r>
                               <w:t xml:space="preserve">Hình </w:t>
                             </w:r>
@@ -14513,7 +14426,7 @@
                               </w:rPr>
                               <w:t>: Thêm dữ liệu</w:t>
                             </w:r>
-                            <w:bookmarkEnd w:id="45"/>
+                            <w:bookmarkEnd w:id="52"/>
                           </w:p>
                         </w:txbxContent>
                       </wps:txbx>
@@ -14702,7 +14615,7 @@
                               <w:pStyle w:val="Caption"/>
                               <w:jc w:val="center"/>
                             </w:pPr>
-                            <w:bookmarkStart w:id="46" w:name="_Toc180997697"/>
+                            <w:bookmarkStart w:id="54" w:name="_Toc180997697"/>
                             <w:r>
                               <w:t xml:space="preserve">Hình </w:t>
                             </w:r>
@@ -14760,7 +14673,7 @@
                             <w:r>
                               <w:t xml:space="preserve"> Chèn nhiều tài liệu Documents vào một Collection</w:t>
                             </w:r>
-                            <w:bookmarkEnd w:id="46"/>
+                            <w:bookmarkEnd w:id="54"/>
                           </w:p>
                           <w:p/>
                         </w:txbxContent>
@@ -15214,7 +15127,7 @@
                                 <w:szCs w:val="26"/>
                               </w:rPr>
                             </w:pPr>
-                            <w:bookmarkStart w:id="47" w:name="_Toc180997698"/>
+                            <w:bookmarkStart w:id="56" w:name="_Toc180997698"/>
                             <w:r>
                               <w:t xml:space="preserve">Hình </w:t>
                             </w:r>
@@ -15278,7 +15191,7 @@
                             <w:r>
                               <w:t>”</w:t>
                             </w:r>
-                            <w:bookmarkEnd w:id="47"/>
+                            <w:bookmarkEnd w:id="56"/>
                           </w:p>
                         </w:txbxContent>
                       </wps:txbx>
@@ -15921,7 +15834,7 @@
                                 <w:szCs w:val="26"/>
                               </w:rPr>
                             </w:pPr>
-                            <w:bookmarkStart w:id="48" w:name="_Toc180997699"/>
+                            <w:bookmarkStart w:id="58" w:name="_Toc180997699"/>
                             <w:r>
                               <w:t xml:space="preserve">Hình </w:t>
                             </w:r>
@@ -15985,7 +15898,7 @@
                             <w:r>
                               <w:t>Xóa tất cả Documents trong Collection</w:t>
                             </w:r>
-                            <w:bookmarkEnd w:id="48"/>
+                            <w:bookmarkEnd w:id="58"/>
                           </w:p>
                         </w:txbxContent>
                       </wps:txbx>
@@ -16120,7 +16033,7 @@
           <w:lang w:val="vi-VN"/>
         </w:rPr>
       </w:pPr>
-      <w:bookmarkStart w:id="49" w:name="_Toc181003576"/>
+      <w:bookmarkStart w:id="60" w:name="_Toc181003576"/>
       <w:r>
         <w:rPr>
           <w:b w:val="0"/>
@@ -16129,7 +16042,7 @@
         </w:rPr>
         <w:t>Các tính năng nổi bật của MongoDB</w:t>
       </w:r>
-      <w:bookmarkEnd w:id="49"/>
+      <w:bookmarkEnd w:id="60"/>
     </w:p>
     <w:p>
       <w:pPr>
@@ -16314,7 +16227,7 @@
           <w:i/>
         </w:rPr>
       </w:pPr>
-      <w:bookmarkStart w:id="50" w:name="_Toc181003577"/>
+      <w:bookmarkStart w:id="61" w:name="_Toc181003577"/>
       <w:r>
         <w:rPr>
           <w:b w:val="0"/>
@@ -16323,7 +16236,7 @@
         </w:rPr>
         <w:t>So sánh MongoDB và các cơ sở dữ liêu khác</w:t>
       </w:r>
-      <w:bookmarkEnd w:id="50"/>
+      <w:bookmarkEnd w:id="61"/>
     </w:p>
     <w:p>
       <w:pPr>
@@ -16446,7 +16359,7 @@
                                 <w:color w:val="auto"/>
                               </w:rPr>
                             </w:pPr>
-                            <w:bookmarkStart w:id="51" w:name="_Toc180997700"/>
+                            <w:bookmarkStart w:id="62" w:name="_Toc180997700"/>
                             <w:r>
                               <w:t xml:space="preserve">Hình </w:t>
                             </w:r>
@@ -16501,7 +16414,7 @@
                               </w:rPr>
                               <w:t>: So sánh MongoDB và My SQL</w:t>
                             </w:r>
-                            <w:bookmarkEnd w:id="51"/>
+                            <w:bookmarkEnd w:id="62"/>
                           </w:p>
                         </w:txbxContent>
                       </wps:txbx>
@@ -16853,7 +16766,7 @@
                                 <w:szCs w:val="26"/>
                               </w:rPr>
                             </w:pPr>
-                            <w:bookmarkStart w:id="52" w:name="_Toc180997701"/>
+                            <w:bookmarkStart w:id="64" w:name="_Toc180997701"/>
                             <w:r>
                               <w:t xml:space="preserve">Hình </w:t>
                             </w:r>
@@ -16908,7 +16821,7 @@
                               </w:rPr>
                               <w:t>: So sánh với Apache Cassandra</w:t>
                             </w:r>
-                            <w:bookmarkEnd w:id="52"/>
+                            <w:bookmarkEnd w:id="64"/>
                           </w:p>
                         </w:txbxContent>
                       </wps:txbx>
@@ -17071,7 +16984,7 @@
           <w:b w:val="0"/>
         </w:rPr>
       </w:pPr>
-      <w:bookmarkStart w:id="53" w:name="_Toc181003578"/>
+      <w:bookmarkStart w:id="66" w:name="_Toc181003578"/>
       <w:r>
         <w:rPr>
           <w:b w:val="0"/>
@@ -17092,7 +17005,7 @@
         </w:rPr>
         <w:t xml:space="preserve"> trợ MongoDB</w:t>
       </w:r>
-      <w:bookmarkEnd w:id="53"/>
+      <w:bookmarkEnd w:id="66"/>
     </w:p>
     <w:p>
       <w:pPr>
@@ -17191,7 +17104,7 @@
           <w:lang w:val="vi-VN"/>
         </w:rPr>
       </w:pPr>
-      <w:bookmarkStart w:id="54" w:name="_Toc181003579"/>
+      <w:bookmarkStart w:id="67" w:name="_Toc181003579"/>
       <w:r>
         <w:rPr>
           <w:b w:val="0"/>
@@ -17200,7 +17113,7 @@
         </w:rPr>
         <w:t>Ưu điểm và nhược điểm:</w:t>
       </w:r>
-      <w:bookmarkEnd w:id="54"/>
+      <w:bookmarkEnd w:id="67"/>
       <w:r>
         <w:rPr>
           <w:b w:val="0"/>
@@ -17550,7 +17463,7 @@
           <w:lang w:val="vi-VN"/>
         </w:rPr>
       </w:pPr>
-      <w:bookmarkStart w:id="55" w:name="_Toc181003580"/>
+      <w:bookmarkStart w:id="68" w:name="_Toc181003580"/>
       <w:r>
         <w:rPr>
           <w:b w:val="0"/>
@@ -17559,7 +17472,7 @@
         </w:rPr>
         <w:t>Hướng phát triển</w:t>
       </w:r>
-      <w:bookmarkEnd w:id="55"/>
+      <w:bookmarkEnd w:id="68"/>
     </w:p>
     <w:p>
       <w:pPr>
@@ -17684,7 +17597,7 @@
           <w:numId w:val="3"/>
         </w:numPr>
       </w:pPr>
-      <w:bookmarkStart w:id="56" w:name="_Toc181003581"/>
+      <w:bookmarkStart w:id="69" w:name="_Toc181003581"/>
       <w:r>
         <w:rPr>
           <w:lang w:val="vi-VN"/>
@@ -17692,7 +17605,7 @@
         <w:lastRenderedPageBreak/>
         <w:t>KẾT QUẢ THỰC NGHIỆM</w:t>
       </w:r>
-      <w:bookmarkEnd w:id="56"/>
+      <w:bookmarkEnd w:id="69"/>
     </w:p>
     <w:p>
       <w:pPr>
@@ -17703,11 +17616,11 @@
         </w:numPr>
         <w:ind w:left="810" w:hanging="810"/>
       </w:pPr>
-      <w:bookmarkStart w:id="57" w:name="_Toc181003582"/>
+      <w:bookmarkStart w:id="70" w:name="_Toc181003582"/>
       <w:r>
         <w:t>Mục tiêu thực nghiệm</w:t>
       </w:r>
-      <w:bookmarkEnd w:id="57"/>
+      <w:bookmarkEnd w:id="70"/>
     </w:p>
     <w:p>
       <w:pPr>
@@ -17751,7 +17664,7 @@
           <w:i/>
         </w:rPr>
       </w:pPr>
-      <w:bookmarkStart w:id="58" w:name="_Toc181003583"/>
+      <w:bookmarkStart w:id="71" w:name="_Toc181003583"/>
       <w:r>
         <w:rPr>
           <w:b w:val="0"/>
@@ -17759,7 +17672,7 @@
         </w:rPr>
         <w:t>Tìm hiểu và thành thạo sử dụng các công cụ mã nguồn mở</w:t>
       </w:r>
-      <w:bookmarkEnd w:id="58"/>
+      <w:bookmarkEnd w:id="71"/>
     </w:p>
     <w:p>
       <w:pPr>
@@ -17822,7 +17735,7 @@
           <w:i/>
         </w:rPr>
       </w:pPr>
-      <w:bookmarkStart w:id="59" w:name="_Toc181003584"/>
+      <w:bookmarkStart w:id="72" w:name="_Toc181003584"/>
       <w:r>
         <w:rPr>
           <w:b w:val="0"/>
@@ -17830,7 +17743,7 @@
         </w:rPr>
         <w:t>Tự động hóa quá trình thu thập dữ liệu dược phẩm</w:t>
       </w:r>
-      <w:bookmarkEnd w:id="59"/>
+      <w:bookmarkEnd w:id="72"/>
     </w:p>
     <w:p>
       <w:pPr>
@@ -17879,7 +17792,7 @@
           <w:i/>
         </w:rPr>
       </w:pPr>
-      <w:bookmarkStart w:id="60" w:name="_Toc181003585"/>
+      <w:bookmarkStart w:id="73" w:name="_Toc181003585"/>
       <w:r>
         <w:rPr>
           <w:b w:val="0"/>
@@ -17894,7 +17807,7 @@
         </w:rPr>
         <w:t>mongoDB</w:t>
       </w:r>
-      <w:bookmarkEnd w:id="60"/>
+      <w:bookmarkEnd w:id="73"/>
     </w:p>
     <w:p>
       <w:pPr>
@@ -24585,6 +24498,905 @@
     </w:p>
     <w:p>
       <w:pPr>
+        <w:pStyle w:val="Heading3"/>
+        <w:numPr>
+          <w:ilvl w:val="2"/>
+          <w:numId w:val="53"/>
+        </w:numPr>
+        <w:ind w:left="504"/>
+        <w:rPr>
+          <w:b w:val="0"/>
+          <w:bCs/>
+          <w:i/>
+          <w:iCs/>
+          <w:lang w:val="vi-VN"/>
+        </w:rPr>
+      </w:pPr>
+      <w:r>
+        <w:rPr>
+          <w:b w:val="0"/>
+          <w:bCs/>
+          <w:i/>
+          <w:iCs/>
+          <w:lang w:val="vi-VN"/>
+        </w:rPr>
+        <w:t>Kết quả thu thập</w:t>
+      </w:r>
+    </w:p>
+    <w:p>
+      <w:pPr>
+        <w:ind w:firstLine="720"/>
+        <w:rPr>
+          <w:lang w:val="vi-VN"/>
+        </w:rPr>
+      </w:pPr>
+      <w:r>
+        <w:rPr>
+          <w:lang w:val="vi-VN"/>
+        </w:rPr>
+        <w:t>Dữ liệu thu thập được từ website Pharmacity.vn lưu vào mongoDB gồm các thuộc tính mã sản phẩm, tên sản phẩm, liên kết hình ảnh, thương hiệu, giá bán, liên kết, lượt yêu thích, số lượng bán, loại dược phẩm, quy cách, nới sản xuất, hoạt tính, chỉ định sử dụng.</w:t>
+      </w:r>
+    </w:p>
+    <w:p>
+      <w:pPr>
+        <w:pStyle w:val="ListParagraph"/>
+        <w:numPr>
+          <w:ilvl w:val="0"/>
+          <w:numId w:val="22"/>
+        </w:numPr>
+        <w:rPr>
+          <w:lang w:val="vi-VN"/>
+        </w:rPr>
+      </w:pPr>
+      <w:r>
+        <w:rPr>
+          <w:lang w:val="vi-VN"/>
+        </w:rPr>
+        <w:t>Dữ liệu dược phẩm thu thập được: 573</w:t>
+      </w:r>
+    </w:p>
+    <w:p>
+      <w:pPr>
+        <w:pStyle w:val="ListParagraph"/>
+        <w:numPr>
+          <w:ilvl w:val="0"/>
+          <w:numId w:val="22"/>
+        </w:numPr>
+        <w:rPr>
+          <w:lang w:val="vi-VN"/>
+        </w:rPr>
+      </w:pPr>
+      <w:r>
+        <w:rPr>
+          <w:lang w:val="vi-VN"/>
+        </w:rPr>
+        <w:t>Dữ liệu dược phẩm thuộc loại thuốc kê đơn: 273</w:t>
+      </w:r>
+    </w:p>
+    <w:p>
+      <w:pPr>
+        <w:pStyle w:val="ListParagraph"/>
+        <w:numPr>
+          <w:ilvl w:val="0"/>
+          <w:numId w:val="22"/>
+        </w:numPr>
+        <w:rPr>
+          <w:lang w:val="vi-VN"/>
+        </w:rPr>
+      </w:pPr>
+      <w:r>
+        <w:rPr>
+          <w:lang w:val="vi-VN"/>
+        </w:rPr>
+        <w:t>Dữ liệu dược phẩm thuộc loại thuốc không kê đơn: 300</w:t>
+      </w:r>
+    </w:p>
+    <w:p>
+      <w:pPr>
+        <w:pStyle w:val="ListParagraph"/>
+        <w:numPr>
+          <w:ilvl w:val="0"/>
+          <w:numId w:val="22"/>
+        </w:numPr>
+        <w:rPr>
+          <w:lang w:val="vi-VN"/>
+        </w:rPr>
+      </w:pPr>
+      <w:r>
+        <w:rPr>
+          <w:lang w:val="vi-VN"/>
+        </w:rPr>
+        <w:t>Các dữ liệu thu thập được bao gồm các thuộc tính sau:</w:t>
+      </w:r>
+    </w:p>
+    <w:p>
+      <w:pPr>
+        <w:pStyle w:val="ListParagraph"/>
+        <w:numPr>
+          <w:ilvl w:val="0"/>
+          <w:numId w:val="54"/>
+        </w:numPr>
+        <w:rPr>
+          <w:lang w:val="vi-VN"/>
+        </w:rPr>
+      </w:pPr>
+      <w:r>
+        <w:rPr>
+          <w:lang w:val="vi-VN"/>
+        </w:rPr>
+        <w:t>M</w:t>
+      </w:r>
+      <w:r>
+        <w:rPr>
+          <w:lang w:val="vi-VN"/>
+        </w:rPr>
+        <w:t xml:space="preserve">ã sản phẩm </w:t>
+      </w:r>
+    </w:p>
+    <w:p>
+      <w:pPr>
+        <w:pStyle w:val="ListParagraph"/>
+        <w:numPr>
+          <w:ilvl w:val="0"/>
+          <w:numId w:val="54"/>
+        </w:numPr>
+        <w:rPr>
+          <w:lang w:val="vi-VN"/>
+        </w:rPr>
+      </w:pPr>
+      <w:r>
+        <w:rPr>
+          <w:lang w:val="vi-VN"/>
+        </w:rPr>
+        <w:t>T</w:t>
+      </w:r>
+      <w:r>
+        <w:rPr>
+          <w:lang w:val="vi-VN"/>
+        </w:rPr>
+        <w:t>ên sản phẩm</w:t>
+      </w:r>
+    </w:p>
+    <w:p>
+      <w:pPr>
+        <w:pStyle w:val="ListParagraph"/>
+        <w:numPr>
+          <w:ilvl w:val="0"/>
+          <w:numId w:val="54"/>
+        </w:numPr>
+        <w:rPr>
+          <w:lang w:val="vi-VN"/>
+        </w:rPr>
+      </w:pPr>
+      <w:r>
+        <w:rPr>
+          <w:lang w:val="vi-VN"/>
+        </w:rPr>
+        <w:t>L</w:t>
+      </w:r>
+      <w:r>
+        <w:rPr>
+          <w:lang w:val="vi-VN"/>
+        </w:rPr>
+        <w:t xml:space="preserve">iên kết hình ảnh </w:t>
+      </w:r>
+    </w:p>
+    <w:p>
+      <w:pPr>
+        <w:pStyle w:val="ListParagraph"/>
+        <w:numPr>
+          <w:ilvl w:val="0"/>
+          <w:numId w:val="54"/>
+        </w:numPr>
+        <w:rPr>
+          <w:lang w:val="vi-VN"/>
+        </w:rPr>
+      </w:pPr>
+      <w:r>
+        <w:rPr>
+          <w:lang w:val="vi-VN"/>
+        </w:rPr>
+        <w:t>T</w:t>
+      </w:r>
+      <w:r>
+        <w:rPr>
+          <w:lang w:val="vi-VN"/>
+        </w:rPr>
+        <w:t xml:space="preserve">hương hiệu </w:t>
+      </w:r>
+    </w:p>
+    <w:p>
+      <w:pPr>
+        <w:pStyle w:val="ListParagraph"/>
+        <w:numPr>
+          <w:ilvl w:val="0"/>
+          <w:numId w:val="54"/>
+        </w:numPr>
+        <w:rPr>
+          <w:lang w:val="vi-VN"/>
+        </w:rPr>
+      </w:pPr>
+      <w:r>
+        <w:rPr>
+          <w:lang w:val="vi-VN"/>
+        </w:rPr>
+        <w:t>G</w:t>
+      </w:r>
+      <w:r>
+        <w:rPr>
+          <w:lang w:val="vi-VN"/>
+        </w:rPr>
+        <w:t xml:space="preserve">iá bán </w:t>
+      </w:r>
+    </w:p>
+    <w:p>
+      <w:pPr>
+        <w:pStyle w:val="ListParagraph"/>
+        <w:numPr>
+          <w:ilvl w:val="0"/>
+          <w:numId w:val="54"/>
+        </w:numPr>
+        <w:rPr>
+          <w:lang w:val="vi-VN"/>
+        </w:rPr>
+      </w:pPr>
+      <w:r>
+        <w:rPr>
+          <w:lang w:val="vi-VN"/>
+        </w:rPr>
+        <w:t>L</w:t>
+      </w:r>
+      <w:r>
+        <w:rPr>
+          <w:lang w:val="vi-VN"/>
+        </w:rPr>
+        <w:t>iên kết</w:t>
+      </w:r>
+    </w:p>
+    <w:p>
+      <w:pPr>
+        <w:pStyle w:val="ListParagraph"/>
+        <w:numPr>
+          <w:ilvl w:val="0"/>
+          <w:numId w:val="54"/>
+        </w:numPr>
+        <w:rPr>
+          <w:lang w:val="vi-VN"/>
+        </w:rPr>
+      </w:pPr>
+      <w:r>
+        <w:rPr>
+          <w:lang w:val="vi-VN"/>
+        </w:rPr>
+        <w:t>L</w:t>
+      </w:r>
+      <w:r>
+        <w:rPr>
+          <w:lang w:val="vi-VN"/>
+        </w:rPr>
+        <w:t xml:space="preserve">ượt yêu thích </w:t>
+      </w:r>
+    </w:p>
+    <w:p>
+      <w:pPr>
+        <w:pStyle w:val="ListParagraph"/>
+        <w:numPr>
+          <w:ilvl w:val="0"/>
+          <w:numId w:val="54"/>
+        </w:numPr>
+        <w:rPr>
+          <w:lang w:val="vi-VN"/>
+        </w:rPr>
+      </w:pPr>
+      <w:r>
+        <w:rPr>
+          <w:lang w:val="vi-VN"/>
+        </w:rPr>
+        <w:t>S</w:t>
+      </w:r>
+      <w:r>
+        <w:rPr>
+          <w:lang w:val="vi-VN"/>
+        </w:rPr>
+        <w:t>ố lượng bán</w:t>
+      </w:r>
+    </w:p>
+    <w:p>
+      <w:pPr>
+        <w:pStyle w:val="ListParagraph"/>
+        <w:numPr>
+          <w:ilvl w:val="0"/>
+          <w:numId w:val="54"/>
+        </w:numPr>
+        <w:rPr>
+          <w:lang w:val="vi-VN"/>
+        </w:rPr>
+      </w:pPr>
+      <w:r>
+        <w:rPr>
+          <w:lang w:val="vi-VN"/>
+        </w:rPr>
+        <w:t>L</w:t>
+      </w:r>
+      <w:r>
+        <w:rPr>
+          <w:lang w:val="vi-VN"/>
+        </w:rPr>
+        <w:t xml:space="preserve">oại dược phẩm </w:t>
+      </w:r>
+    </w:p>
+    <w:p>
+      <w:pPr>
+        <w:pStyle w:val="ListParagraph"/>
+        <w:numPr>
+          <w:ilvl w:val="0"/>
+          <w:numId w:val="54"/>
+        </w:numPr>
+        <w:rPr>
+          <w:lang w:val="vi-VN"/>
+        </w:rPr>
+      </w:pPr>
+      <w:r>
+        <w:rPr>
+          <w:lang w:val="vi-VN"/>
+        </w:rPr>
+        <w:t>Q</w:t>
+      </w:r>
+      <w:r>
+        <w:rPr>
+          <w:lang w:val="vi-VN"/>
+        </w:rPr>
+        <w:t>uy cách</w:t>
+      </w:r>
+    </w:p>
+    <w:p>
+      <w:pPr>
+        <w:pStyle w:val="ListParagraph"/>
+        <w:numPr>
+          <w:ilvl w:val="0"/>
+          <w:numId w:val="54"/>
+        </w:numPr>
+        <w:rPr>
+          <w:lang w:val="vi-VN"/>
+        </w:rPr>
+      </w:pPr>
+      <w:r>
+        <w:rPr>
+          <w:lang w:val="vi-VN"/>
+        </w:rPr>
+        <w:lastRenderedPageBreak/>
+        <w:t>Nơ</w:t>
+      </w:r>
+      <w:r>
+        <w:rPr>
+          <w:lang w:val="vi-VN"/>
+        </w:rPr>
+        <w:t xml:space="preserve">i sản xuất </w:t>
+      </w:r>
+    </w:p>
+    <w:p>
+      <w:pPr>
+        <w:pStyle w:val="ListParagraph"/>
+        <w:numPr>
+          <w:ilvl w:val="0"/>
+          <w:numId w:val="54"/>
+        </w:numPr>
+        <w:rPr>
+          <w:lang w:val="vi-VN"/>
+        </w:rPr>
+      </w:pPr>
+      <w:r>
+        <w:rPr>
+          <w:lang w:val="vi-VN"/>
+        </w:rPr>
+        <w:t>H</w:t>
+      </w:r>
+      <w:r>
+        <w:rPr>
+          <w:lang w:val="vi-VN"/>
+        </w:rPr>
+        <w:t xml:space="preserve">oạt tính </w:t>
+      </w:r>
+    </w:p>
+    <w:p>
+      <w:pPr>
+        <w:pStyle w:val="ListParagraph"/>
+        <w:numPr>
+          <w:ilvl w:val="0"/>
+          <w:numId w:val="54"/>
+        </w:numPr>
+        <w:rPr>
+          <w:lang w:val="vi-VN"/>
+        </w:rPr>
+      </w:pPr>
+      <w:r>
+        <w:rPr>
+          <w:lang w:val="vi-VN"/>
+        </w:rPr>
+        <w:t>C</w:t>
+      </w:r>
+      <w:r>
+        <w:rPr>
+          <w:lang w:val="vi-VN"/>
+        </w:rPr>
+        <w:t>hỉ định sử dụng</w:t>
+      </w:r>
+    </w:p>
+    <w:p>
+      <w:pPr>
+        <w:ind w:firstLine="720"/>
+        <w:rPr>
+          <w:lang w:val="vi-VN"/>
+        </w:rPr>
+      </w:pPr>
+      <w:r>
+        <w:rPr>
+          <w:lang w:val="vi-VN"/>
+        </w:rPr>
+        <w:t>Một số thuộc tính của</w:t>
+      </w:r>
+      <w:r>
+        <w:rPr>
+          <w:lang w:val="vi-VN"/>
+        </w:rPr>
+        <w:t xml:space="preserve"> dữ liệu như </w:t>
+      </w:r>
+      <w:r>
+        <w:rPr>
+          <w:lang w:val="vi-VN"/>
+        </w:rPr>
+        <w:t xml:space="preserve">thương hiệu thuốc vẫn chưa được thu thập hiệu </w:t>
+      </w:r>
+      <w:r>
+        <w:rPr>
+          <w:lang w:val="vi-VN"/>
+        </w:rPr>
+        <w:t>quả,</w:t>
+      </w:r>
+      <w:r>
+        <w:rPr>
+          <w:lang w:val="vi-VN"/>
+        </w:rPr>
+        <w:t xml:space="preserve"> có nhiều dữ liệu bị thiếu hoạt lấy </w:t>
+      </w:r>
+      <w:r>
+        <w:rPr>
+          <w:lang w:val="vi-VN"/>
+        </w:rPr>
+        <w:t>sai,</w:t>
+      </w:r>
+      <w:r>
+        <w:rPr>
+          <w:lang w:val="vi-VN"/>
+        </w:rPr>
+        <w:t xml:space="preserve"> cần cải </w:t>
+      </w:r>
+      <w:r>
+        <w:rPr>
+          <w:lang w:val="vi-VN"/>
+        </w:rPr>
+        <w:t>thiện.</w:t>
+      </w:r>
+    </w:p>
+    <w:p>
+      <w:pPr>
+        <w:pStyle w:val="Heading3"/>
+        <w:numPr>
+          <w:ilvl w:val="2"/>
+          <w:numId w:val="56"/>
+        </w:numPr>
+        <w:ind w:left="504"/>
+        <w:rPr>
+          <w:b w:val="0"/>
+          <w:bCs/>
+          <w:i/>
+          <w:iCs/>
+          <w:lang w:val="vi-VN"/>
+        </w:rPr>
+      </w:pPr>
+      <w:r>
+        <w:rPr>
+          <w:b w:val="0"/>
+          <w:bCs/>
+          <w:i/>
+          <w:iCs/>
+          <w:lang w:val="vi-VN"/>
+        </w:rPr>
+        <w:t>Phân tích dữ liệu</w:t>
+      </w:r>
+    </w:p>
+    <w:p>
+      <w:pPr>
+        <w:rPr>
+          <w:lang w:val="vi-VN"/>
+        </w:rPr>
+      </w:pPr>
+      <w:r>
+        <w:rPr>
+          <w:lang w:val="vi-VN"/>
+        </w:rPr>
+        <w:t>Sau quá trình thu thập dữ liệu, ta tiến hành phân tích dữ liệu dược phẩm thu thập được nhằm tìm ra các thông tin như các loại thuốc được mua nhiều qua các tiêu chí nào, chức năng hay giá bán, nhãn hiệu thuốc được được tin dùng nhiều nhất vv...</w:t>
+      </w:r>
+    </w:p>
+    <w:p>
+      <w:pPr>
+        <w:ind w:firstLine="648"/>
+        <w:rPr>
+          <w:lang w:val="vi-VN"/>
+        </w:rPr>
+      </w:pPr>
+      <w:r>
+        <w:rPr>
+          <w:lang w:val="vi-VN"/>
+        </w:rPr>
+        <w:t>Giá bán các loại dược phẩm nằm trong khoảng từ</w:t>
+      </w:r>
+      <w:r>
+        <w:rPr>
+          <w:lang w:val="vi-VN"/>
+        </w:rPr>
+        <w:t xml:space="preserve"> 1.000VND</w:t>
+      </w:r>
+      <w:r>
+        <w:rPr>
+          <w:lang w:val="vi-VN"/>
+        </w:rPr>
+        <w:t xml:space="preserve"> đến </w:t>
+      </w:r>
+      <w:r>
+        <w:rPr>
+          <w:lang w:val="vi-VN"/>
+        </w:rPr>
+        <w:t>360.000VND</w:t>
+      </w:r>
+    </w:p>
+    <w:p>
+      <w:pPr>
+        <w:ind w:firstLine="648"/>
+        <w:rPr>
+          <w:lang w:val="vi-VN"/>
+        </w:rPr>
+      </w:pPr>
+      <w:r>
+        <w:rPr>
+          <w:lang w:val="vi-VN"/>
+        </w:rPr>
+        <w:t>L</w:t>
+      </w:r>
+      <w:r>
+        <w:rPr>
+          <w:lang w:val="vi-VN"/>
+        </w:rPr>
+        <w:t xml:space="preserve">oại thuốc được mua nhiều </w:t>
+      </w:r>
+      <w:r>
+        <w:rPr>
+          <w:lang w:val="vi-VN"/>
+        </w:rPr>
+        <w:t>trên 10000</w:t>
+      </w:r>
+      <w:r>
+        <w:rPr>
+          <w:lang w:val="vi-VN"/>
+        </w:rPr>
+        <w:t xml:space="preserve"> </w:t>
+      </w:r>
+      <w:r>
+        <w:rPr>
+          <w:lang w:val="vi-VN"/>
+        </w:rPr>
+        <w:t xml:space="preserve">được chỉ định sử dụng </w:t>
+      </w:r>
+      <w:r>
+        <w:t>đ</w:t>
+      </w:r>
+      <w:r>
+        <w:t>iều trị các triệu chứng viêm loét dạ dày tá tràng, viêm thực quản</w:t>
+      </w:r>
+      <w:r>
+        <w:rPr>
+          <w:lang w:val="vi-VN"/>
+        </w:rPr>
+        <w:t xml:space="preserve"> hay </w:t>
+      </w:r>
+      <w:r>
+        <w:t>k</w:t>
+      </w:r>
+      <w:r>
+        <w:t>hô mắt, rửa mắt, sinh mũ</w:t>
+      </w:r>
+      <w:r>
+        <w:rPr>
+          <w:lang w:val="vi-VN"/>
+        </w:rPr>
+        <w:t xml:space="preserve">  </w:t>
+      </w:r>
+      <w:r>
+        <w:rPr>
+          <w:lang w:val="vi-VN"/>
+        </w:rPr>
+        <w:t xml:space="preserve">đến từ các thương hiệu </w:t>
+      </w:r>
+      <w:r>
+        <w:rPr>
+          <w:lang w:val="vi-VN"/>
+        </w:rPr>
+        <w:t xml:space="preserve">Sanofi CHC </w:t>
+      </w:r>
+      <w:r>
+        <w:rPr>
+          <w:lang w:val="vi-VN"/>
+        </w:rPr>
+        <w:t xml:space="preserve">import, </w:t>
+      </w:r>
+      <w:r>
+        <w:rPr>
+          <w:lang w:val="vi-VN"/>
+        </w:rPr>
+        <w:t>Pharmedic</w:t>
+      </w:r>
+    </w:p>
+    <w:p>
+      <w:pPr>
+        <w:ind w:firstLine="648"/>
+        <w:rPr>
+          <w:lang w:val="vi-VN"/>
+        </w:rPr>
+      </w:pPr>
+      <w:r>
+        <w:rPr>
+          <w:lang w:val="vi-VN"/>
+        </w:rPr>
+        <w:t>Tỉ lệ các loại thuốc có giá bán lẻ dưới và trên 100k lần lượt là  và  trên tổng số dữ liệu thu thập được</w:t>
+      </w:r>
+    </w:p>
+    <w:p>
+      <w:pPr>
+        <w:ind w:firstLine="648"/>
+        <w:rPr>
+          <w:lang w:val="vi-VN"/>
+        </w:rPr>
+      </w:pPr>
+      <w:r>
+        <w:rPr>
+          <w:lang w:val="vi-VN"/>
+        </w:rPr>
+        <w:t xml:space="preserve">Thuốc có doanh thu cao nhất trong các dữ liệu thu thập được là thuốc  với số tiền bán thuốc là  chỉ định  xuất xứ từ </w:t>
+      </w:r>
+    </w:p>
+    <w:p>
+      <w:pPr>
+        <w:ind w:firstLine="648"/>
+        <w:rPr>
+          <w:lang w:val="vi-VN"/>
+        </w:rPr>
+      </w:pPr>
+      <w:r>
+        <w:rPr>
+          <w:lang w:val="vi-VN"/>
+        </w:rPr>
+        <w:t>Thuốc có doanh thu thấp nhất trong các dữ liệu thu thập được là thuốc  với số tiền bán thuốc là  chỉ định  xuất xứ từ</w:t>
+      </w:r>
+    </w:p>
+    <w:p>
+      <w:pPr>
+        <w:pStyle w:val="Heading3"/>
+        <w:numPr>
+          <w:ilvl w:val="2"/>
+          <w:numId w:val="61"/>
+        </w:numPr>
+        <w:ind w:left="504"/>
+        <w:rPr>
+          <w:b w:val="0"/>
+          <w:bCs/>
+          <w:i/>
+          <w:iCs/>
+          <w:lang w:val="vi-VN"/>
+        </w:rPr>
+      </w:pPr>
+      <w:r>
+        <w:rPr>
+          <w:b w:val="0"/>
+          <w:bCs/>
+          <w:i/>
+          <w:iCs/>
+          <w:lang w:val="vi-VN"/>
+        </w:rPr>
+        <w:t>Đánh giá ưu và nhược điểm của việc thu thập dữ liệu bằng công cụ mã nguồn mở Selenium Web Driver</w:t>
+      </w:r>
+    </w:p>
+    <w:p>
+      <w:pPr>
+        <w:pStyle w:val="ListParagraph"/>
+        <w:numPr>
+          <w:ilvl w:val="0"/>
+          <w:numId w:val="22"/>
+        </w:numPr>
+        <w:rPr>
+          <w:lang w:val="vi-VN"/>
+        </w:rPr>
+      </w:pPr>
+      <w:r>
+        <w:rPr>
+          <w:lang w:val="vi-VN"/>
+        </w:rPr>
+        <w:t xml:space="preserve">Ưu </w:t>
+      </w:r>
+      <w:r>
+        <w:rPr>
+          <w:lang w:val="vi-VN"/>
+        </w:rPr>
+        <w:t>điểm:</w:t>
+      </w:r>
+    </w:p>
+    <w:p>
+      <w:pPr>
+        <w:ind w:firstLine="720"/>
+        <w:rPr>
+          <w:lang w:val="vi-VN"/>
+        </w:rPr>
+      </w:pPr>
+      <w:r>
+        <w:rPr>
+          <w:lang w:val="vi-VN"/>
+        </w:rPr>
+        <w:t xml:space="preserve">Ưu điểm của Selenium Web Driver và mongoDB là giúp quá trình duyệt web và thu thập dữ liệu một cách tự động, hỗ trợ nhiều ngôn ngữ lập trình kết hợp với các thư viện mã nguồn mỡ khác giúp chuẩn hóa dữ liệu thu thập được và lưu trữ vào mongoDB một công cụ giúp lưu trữ và xử lý dữ liệu một cách linh hoạt, hiệu </w:t>
+      </w:r>
+      <w:r>
+        <w:rPr>
+          <w:lang w:val="vi-VN"/>
+        </w:rPr>
+        <w:t>quả.</w:t>
+      </w:r>
+    </w:p>
+    <w:p>
+      <w:pPr>
+        <w:ind w:firstLine="720"/>
+        <w:rPr>
+          <w:lang w:val="vi-VN"/>
+        </w:rPr>
+      </w:pPr>
+      <w:r>
+        <w:rPr>
+          <w:lang w:val="vi-VN"/>
+        </w:rPr>
+        <w:lastRenderedPageBreak/>
+        <w:t>Hiệu suất thu thập dữ liệu sử dụng selenium nằm trong khoảng từ 0,5 đến 2s đối với một trang web tùy thuộc vào nhiều yếu tố như thời gian tải trang, các Xpath, CSS Selector được dùng hiệu quả hay không, độ phức tạp của trang web vv</w:t>
+      </w:r>
+      <w:r>
+        <w:rPr>
+          <w:lang w:val="vi-VN"/>
+        </w:rPr>
+        <w:t>…</w:t>
+      </w:r>
+      <w:r>
+        <w:rPr>
+          <w:lang w:val="vi-VN"/>
+        </w:rPr>
+        <w:t xml:space="preserve"> </w:t>
+      </w:r>
+    </w:p>
+    <w:p>
+      <w:pPr>
+        <w:ind w:firstLine="720"/>
+        <w:rPr>
+          <w:lang w:val="vi-VN"/>
+        </w:rPr>
+      </w:pPr>
+      <w:r>
+        <w:rPr>
+          <w:lang w:val="vi-VN"/>
+        </w:rPr>
+        <w:t xml:space="preserve">Selenium giúp thực hiện nhiều tác vụ phức tạp một cách hiệu quả nhờ hỗ trợ nhiều thao tác duyệt web như điều hướng, click, nhập </w:t>
+      </w:r>
+      <w:r>
+        <w:rPr>
+          <w:lang w:val="vi-VN"/>
+        </w:rPr>
+        <w:t>liệu.</w:t>
+      </w:r>
+    </w:p>
+    <w:p>
+      <w:pPr>
+        <w:pStyle w:val="ListParagraph"/>
+        <w:numPr>
+          <w:ilvl w:val="0"/>
+          <w:numId w:val="22"/>
+        </w:numPr>
+        <w:rPr>
+          <w:lang w:val="vi-VN"/>
+        </w:rPr>
+      </w:pPr>
+      <w:r>
+        <w:rPr>
+          <w:lang w:val="vi-VN"/>
+        </w:rPr>
+        <w:t xml:space="preserve">Nhược </w:t>
+      </w:r>
+      <w:r>
+        <w:rPr>
+          <w:lang w:val="vi-VN"/>
+        </w:rPr>
+        <w:t>điểm:</w:t>
+      </w:r>
+    </w:p>
+    <w:p>
+      <w:pPr>
+        <w:ind w:firstLine="720"/>
+        <w:rPr>
+          <w:lang w:val="vi-VN"/>
+        </w:rPr>
+      </w:pPr>
+      <w:r>
+        <w:rPr>
+          <w:lang w:val="vi-VN"/>
+        </w:rPr>
+        <w:t>Selenium Web Driver dựa trên trình duyệt để thao tác thu thập dữ liệu vì vậy tốc độ thu thập dữ liệu sẽ kém hiệu quả hơn nhiều sô với Scrapy hay BeautifulSoup các công cụ thu thập dữ liệu làm việc ở tầng mạng</w:t>
+      </w:r>
+    </w:p>
+    <w:p>
+      <w:pPr>
+        <w:ind w:firstLine="720"/>
+        <w:rPr>
+          <w:lang w:val="vi-VN"/>
+        </w:rPr>
+      </w:pPr>
+      <w:r>
+        <w:rPr>
+          <w:lang w:val="vi-VN"/>
+        </w:rPr>
+        <w:t>Không thể thu thập dữ liệu dạng đồ họa như hình ảnh, video</w:t>
+      </w:r>
+    </w:p>
+    <w:p>
+      <w:pPr>
+        <w:pStyle w:val="Heading2"/>
+        <w:numPr>
+          <w:ilvl w:val="1"/>
+          <w:numId w:val="62"/>
+        </w:numPr>
+        <w:ind w:left="72"/>
+        <w:rPr>
+          <w:lang w:val="vi-VN"/>
+        </w:rPr>
+      </w:pPr>
+      <w:r>
+        <w:rPr>
+          <w:lang w:val="vi-VN"/>
+        </w:rPr>
+        <w:t>Kết luận</w:t>
+      </w:r>
+    </w:p>
+    <w:p>
+      <w:pPr>
+        <w:pStyle w:val="Heading2"/>
+        <w:ind w:firstLine="720"/>
+        <w:rPr>
+          <w:b w:val="0"/>
+          <w:bCs w:val="0"/>
+          <w:lang w:val="vi-VN"/>
+        </w:rPr>
+      </w:pPr>
+      <w:r>
+        <w:rPr>
+          <w:b w:val="0"/>
+          <w:bCs w:val="0"/>
+          <w:lang w:val="vi-VN"/>
+        </w:rPr>
+        <w:t xml:space="preserve">Thông qua thực nghiệm thu thập và phân tích dữ liệu dược phẩm từ website Pharmacity.vn sử dụng công cụ mã nguồn mở Selenium Web Driver và mongoDB có thể kết luận Selenium và mongoDB là hai công cụ mã nguồn mở hiệu quả và hữu ích trong việc duyệt web để thu thập và lưu trữ xử lý dữ liệu, tuy còn nhiều hạn chế nếu phải thu thập dữ liệu từ những website phức tạp nhưng có thể khắc phục bằng cách kết hợp chung với các công cụ mã nguồn mở </w:t>
+      </w:r>
+      <w:r>
+        <w:rPr>
+          <w:b w:val="0"/>
+          <w:bCs w:val="0"/>
+          <w:lang w:val="vi-VN"/>
+        </w:rPr>
+        <w:t>khác.</w:t>
+      </w:r>
+    </w:p>
+    <w:p>
+      <w:pPr>
+        <w:ind w:firstLine="720"/>
         <w:rPr>
           <w:lang w:val="vi-VN"/>
         </w:rPr>
@@ -24638,53 +25450,6 @@
     <w:p>
       <w:pPr>
         <w:ind w:firstLine="567"/>
-      </w:pPr>
-    </w:p>
-    <w:p>
-      <w:pPr>
-        <w:ind w:firstLine="567"/>
-      </w:pPr>
-    </w:p>
-    <w:p>
-      <w:pPr>
-        <w:ind w:firstLine="567"/>
-      </w:pPr>
-    </w:p>
-    <w:p>
-      <w:pPr>
-        <w:ind w:firstLine="567"/>
-      </w:pPr>
-    </w:p>
-    <w:p>
-      <w:pPr>
-        <w:ind w:firstLine="567"/>
-      </w:pPr>
-    </w:p>
-    <w:p>
-      <w:pPr>
-        <w:ind w:firstLine="567"/>
-      </w:pPr>
-    </w:p>
-    <w:p>
-      <w:pPr>
-        <w:ind w:firstLine="567"/>
-      </w:pPr>
-    </w:p>
-    <w:p>
-      <w:pPr>
-        <w:ind w:firstLine="567"/>
-      </w:pPr>
-    </w:p>
-    <w:p>
-      <w:pPr>
-        <w:ind w:firstLine="567"/>
-      </w:pPr>
-    </w:p>
-    <w:p>
-      <w:pPr>
-        <w:rPr>
-          <w:lang w:val="vi-VN"/>
-        </w:rPr>
       </w:pPr>
     </w:p>
     <w:p>
@@ -24695,7 +25460,7 @@
           <w:numId w:val="3"/>
         </w:numPr>
       </w:pPr>
-      <w:bookmarkStart w:id="61" w:name="_Toc181003586"/>
+      <w:bookmarkStart w:id="74" w:name="_Toc181003586"/>
       <w:r>
         <w:rPr>
           <w:lang w:val="vi-VN"/>
@@ -24703,7 +25468,7 @@
         <w:lastRenderedPageBreak/>
         <w:t>KẾT LUẬN VÀ KIẾN NGHỊ</w:t>
       </w:r>
-      <w:bookmarkEnd w:id="61"/>
+      <w:bookmarkEnd w:id="74"/>
     </w:p>
     <w:p>
       <w:pPr>
@@ -24714,14 +25479,14 @@
         </w:numPr>
         <w:ind w:left="810" w:hanging="810"/>
       </w:pPr>
-      <w:bookmarkStart w:id="62" w:name="_Toc181131535"/>
+      <w:bookmarkStart w:id="75" w:name="_Toc181131535"/>
       <w:r>
         <w:rPr>
           <w:lang w:val="vi-VN"/>
         </w:rPr>
         <w:t>Kết luận</w:t>
       </w:r>
-      <w:bookmarkEnd w:id="62"/>
+      <w:bookmarkEnd w:id="75"/>
     </w:p>
     <w:p>
       <w:pPr>
@@ -24817,14 +25582,14 @@
         </w:numPr>
         <w:ind w:hanging="720"/>
       </w:pPr>
-      <w:bookmarkStart w:id="63" w:name="_Toc181131536"/>
+      <w:bookmarkStart w:id="76" w:name="_Toc181131536"/>
       <w:r>
         <w:rPr>
           <w:lang w:val="vi-VN"/>
         </w:rPr>
         <w:t>Kiến nghị</w:t>
       </w:r>
-      <w:bookmarkEnd w:id="63"/>
+      <w:bookmarkEnd w:id="76"/>
     </w:p>
     <w:p>
       <w:pPr>
@@ -24853,7 +25618,7 @@
           <w:lang w:val="vi-VN"/>
         </w:rPr>
       </w:pPr>
-      <w:bookmarkStart w:id="64" w:name="_Toc181131537"/>
+      <w:bookmarkStart w:id="77" w:name="_Toc181131537"/>
       <w:r>
         <w:rPr>
           <w:b w:val="0"/>
@@ -24871,7 +25636,7 @@
         </w:rPr>
         <w:t>động</w:t>
       </w:r>
-      <w:bookmarkEnd w:id="64"/>
+      <w:bookmarkEnd w:id="77"/>
     </w:p>
     <w:p>
       <w:pPr>
@@ -24907,7 +25672,7 @@
           <w:lang w:val="vi-VN"/>
         </w:rPr>
       </w:pPr>
-      <w:bookmarkStart w:id="65" w:name="_Toc181131538"/>
+      <w:bookmarkStart w:id="78" w:name="_Toc181131538"/>
       <w:r>
         <w:rPr>
           <w:b w:val="0"/>
@@ -24916,7 +25681,7 @@
         </w:rPr>
         <w:t>Tối ưu hóa hiệu xuất thu thập dữ liệu</w:t>
       </w:r>
-      <w:bookmarkEnd w:id="65"/>
+      <w:bookmarkEnd w:id="78"/>
     </w:p>
     <w:p>
       <w:pPr>
@@ -24952,7 +25717,7 @@
           <w:lang w:val="vi-VN"/>
         </w:rPr>
       </w:pPr>
-      <w:bookmarkStart w:id="66" w:name="_Toc181131539"/>
+      <w:bookmarkStart w:id="79" w:name="_Toc181131539"/>
       <w:r>
         <w:rPr>
           <w:b w:val="0"/>
@@ -24961,7 +25726,7 @@
         </w:rPr>
         <w:t>Phát triển mô hình phân tích xu hướng</w:t>
       </w:r>
-      <w:bookmarkEnd w:id="66"/>
+      <w:bookmarkEnd w:id="79"/>
     </w:p>
     <w:p>
       <w:pPr>
@@ -25000,7 +25765,7 @@
           <w:lang w:val="vi-VN"/>
         </w:rPr>
       </w:pPr>
-      <w:bookmarkStart w:id="67" w:name="_Toc181131540"/>
+      <w:bookmarkStart w:id="80" w:name="_Toc181131540"/>
       <w:r>
         <w:rPr>
           <w:b w:val="0"/>
@@ -25009,7 +25774,7 @@
         </w:rPr>
         <w:t>Sử dụng cơ sở dữ liệu linh hoạt</w:t>
       </w:r>
-      <w:bookmarkEnd w:id="67"/>
+      <w:bookmarkEnd w:id="80"/>
     </w:p>
     <w:p>
       <w:pPr>
@@ -25045,7 +25810,7 @@
           <w:lang w:val="vi-VN"/>
         </w:rPr>
       </w:pPr>
-      <w:bookmarkStart w:id="68" w:name="_Toc181131541"/>
+      <w:bookmarkStart w:id="81" w:name="_Toc181131541"/>
       <w:r>
         <w:rPr>
           <w:b w:val="0"/>
@@ -25054,7 +25819,7 @@
         </w:rPr>
         <w:t>Đào tạo nhân sự chuyên môn</w:t>
       </w:r>
-      <w:bookmarkEnd w:id="68"/>
+      <w:bookmarkEnd w:id="81"/>
     </w:p>
     <w:p>
       <w:pPr>
@@ -25089,7 +25854,7 @@
           <w:lang w:val="vi-VN"/>
         </w:rPr>
       </w:pPr>
-      <w:bookmarkStart w:id="69" w:name="_Toc181131542"/>
+      <w:bookmarkStart w:id="82" w:name="_Toc181131542"/>
       <w:r>
         <w:rPr>
           <w:lang w:val="vi-VN"/>
@@ -25124,7 +25889,7 @@
         <w:lastRenderedPageBreak/>
         <w:t>TÀI LIỆU THAM KHẢO</w:t>
       </w:r>
-      <w:bookmarkEnd w:id="69"/>
+      <w:bookmarkEnd w:id="82"/>
     </w:p>
     <w:p>
       <w:pPr>
@@ -25372,12 +26137,12 @@
       <w:pPr>
         <w:pStyle w:val="Heading1"/>
       </w:pPr>
-      <w:bookmarkStart w:id="70" w:name="_Toc181131543"/>
+      <w:bookmarkStart w:id="83" w:name="_Toc181131543"/>
       <w:r>
         <w:lastRenderedPageBreak/>
         <w:t>PHỤ LỤC</w:t>
       </w:r>
-      <w:bookmarkEnd w:id="70"/>
+      <w:bookmarkEnd w:id="83"/>
     </w:p>
     <w:p>
       <w:pPr>
@@ -25502,7 +26267,7 @@
       <w:rPr>
         <w:noProof/>
       </w:rPr>
-      <w:t>2</w:t>
+      <w:t>1</w:t>
     </w:r>
     <w:r>
       <w:rPr>
@@ -26136,6 +26901,120 @@
     </w:lvl>
   </w:abstractNum>
   <w:abstractNum w:abstractNumId="5" w15:restartNumberingAfterBreak="0">
+    <w:nsid w:val="0E284A09"/>
+    <w:multiLevelType w:val="multilevel"/>
+    <w:tmpl w:val="20F2358E"/>
+    <w:lvl w:ilvl="0">
+      <w:start w:val="3"/>
+      <w:numFmt w:val="decimal"/>
+      <w:lvlText w:val="%1."/>
+      <w:lvlJc w:val="left"/>
+      <w:pPr>
+        <w:ind w:left="360" w:hanging="360"/>
+      </w:pPr>
+      <w:rPr>
+        <w:rFonts w:hint="default"/>
+      </w:rPr>
+    </w:lvl>
+    <w:lvl w:ilvl="1">
+      <w:start w:val="4"/>
+      <w:numFmt w:val="decimal"/>
+      <w:lvlRestart w:val="0"/>
+      <w:lvlText w:val="%1.%2."/>
+      <w:lvlJc w:val="left"/>
+      <w:pPr>
+        <w:ind w:left="792" w:hanging="72"/>
+      </w:pPr>
+      <w:rPr>
+        <w:rFonts w:hint="default"/>
+      </w:rPr>
+    </w:lvl>
+    <w:lvl w:ilvl="2">
+      <w:start w:val="2"/>
+      <w:numFmt w:val="decimal"/>
+      <w:lvlText w:val="%1.%2.%3."/>
+      <w:lvlJc w:val="left"/>
+      <w:pPr>
+        <w:ind w:left="1224" w:hanging="504"/>
+      </w:pPr>
+      <w:rPr>
+        <w:rFonts w:hint="default"/>
+      </w:rPr>
+    </w:lvl>
+    <w:lvl w:ilvl="3">
+      <w:start w:val="1"/>
+      <w:numFmt w:val="decimal"/>
+      <w:lvlText w:val="%1.%2.%3.%4."/>
+      <w:lvlJc w:val="left"/>
+      <w:pPr>
+        <w:ind w:left="1728" w:hanging="648"/>
+      </w:pPr>
+      <w:rPr>
+        <w:rFonts w:hint="default"/>
+      </w:rPr>
+    </w:lvl>
+    <w:lvl w:ilvl="4">
+      <w:start w:val="1"/>
+      <w:numFmt w:val="decimal"/>
+      <w:lvlText w:val="%1.%2.%3.%4.%5."/>
+      <w:lvlJc w:val="left"/>
+      <w:pPr>
+        <w:ind w:left="2232" w:hanging="792"/>
+      </w:pPr>
+      <w:rPr>
+        <w:rFonts w:hint="default"/>
+      </w:rPr>
+    </w:lvl>
+    <w:lvl w:ilvl="5">
+      <w:start w:val="1"/>
+      <w:numFmt w:val="decimal"/>
+      <w:lvlText w:val="%1.%2.%3.%4.%5.%6."/>
+      <w:lvlJc w:val="left"/>
+      <w:pPr>
+        <w:ind w:left="2736" w:hanging="936"/>
+      </w:pPr>
+      <w:rPr>
+        <w:rFonts w:hint="default"/>
+      </w:rPr>
+    </w:lvl>
+    <w:lvl w:ilvl="6">
+      <w:start w:val="1"/>
+      <w:numFmt w:val="decimal"/>
+      <w:lvlText w:val="%1.%2.%3.%4.%5.%6.%7."/>
+      <w:lvlJc w:val="left"/>
+      <w:pPr>
+        <w:ind w:left="3240" w:hanging="1080"/>
+      </w:pPr>
+      <w:rPr>
+        <w:rFonts w:hint="default"/>
+      </w:rPr>
+    </w:lvl>
+    <w:lvl w:ilvl="7">
+      <w:start w:val="1"/>
+      <w:numFmt w:val="decimal"/>
+      <w:lvlText w:val="%1.%2.%3.%4.%5.%6.%7.%8."/>
+      <w:lvlJc w:val="left"/>
+      <w:pPr>
+        <w:ind w:left="3744" w:hanging="1224"/>
+      </w:pPr>
+      <w:rPr>
+        <w:rFonts w:hint="default"/>
+      </w:rPr>
+    </w:lvl>
+    <w:lvl w:ilvl="8">
+      <w:start w:val="1"/>
+      <w:numFmt w:val="decimal"/>
+      <w:lvlText w:val="%1.%2.%3.%4.%5.%6.%7.%8.%9."/>
+      <w:lvlJc w:val="left"/>
+      <w:pPr>
+        <w:ind w:left="4320" w:hanging="1440"/>
+      </w:pPr>
+      <w:rPr>
+        <w:rFonts w:hint="default"/>
+      </w:rPr>
+    </w:lvl>
+  </w:abstractNum>
+  <w:abstractNum w:abstractNumId="6" w15:restartNumberingAfterBreak="0">
     <w:nsid w:val="0FC820F4"/>
     <w:multiLevelType w:val="multilevel"/>
     <w:tmpl w:val="221E2988"/>
@@ -26249,7 +27128,7 @@
       </w:rPr>
     </w:lvl>
   </w:abstractNum>
-  <w:abstractNum w:abstractNumId="6" w15:restartNumberingAfterBreak="0">
+  <w:abstractNum w:abstractNumId="7" w15:restartNumberingAfterBreak="0">
     <w:nsid w:val="107A4FB0"/>
     <w:multiLevelType w:val="multilevel"/>
     <w:tmpl w:val="732606A0"/>
@@ -26363,7 +27242,7 @@
       </w:rPr>
     </w:lvl>
   </w:abstractNum>
-  <w:abstractNum w:abstractNumId="7" w15:restartNumberingAfterBreak="0">
+  <w:abstractNum w:abstractNumId="8" w15:restartNumberingAfterBreak="0">
     <w:nsid w:val="11A51D48"/>
     <w:multiLevelType w:val="hybridMultilevel"/>
     <w:tmpl w:val="18468574"/>
@@ -26452,7 +27331,7 @@
       </w:pPr>
     </w:lvl>
   </w:abstractNum>
-  <w:abstractNum w:abstractNumId="8" w15:restartNumberingAfterBreak="0">
+  <w:abstractNum w:abstractNumId="9" w15:restartNumberingAfterBreak="0">
     <w:nsid w:val="149E1CCD"/>
     <w:multiLevelType w:val="hybridMultilevel"/>
     <w:tmpl w:val="B218B498"/>
@@ -26544,7 +27423,120 @@
       </w:pPr>
     </w:lvl>
   </w:abstractNum>
-  <w:abstractNum w:abstractNumId="9" w15:restartNumberingAfterBreak="0">
+  <w:abstractNum w:abstractNumId="10" w15:restartNumberingAfterBreak="0">
+    <w:nsid w:val="14A65ECF"/>
+    <w:multiLevelType w:val="hybridMultilevel"/>
+    <w:tmpl w:val="D0DE4CC4"/>
+    <w:lvl w:ilvl="0" w:tplc="04090001">
+      <w:start w:val="1"/>
+      <w:numFmt w:val="bullet"/>
+      <w:lvlText w:val=""/>
+      <w:lvlJc w:val="left"/>
+      <w:pPr>
+        <w:ind w:left="1440" w:hanging="360"/>
+      </w:pPr>
+      <w:rPr>
+        <w:rFonts w:ascii="Symbol" w:hAnsi="Symbol" w:hint="default"/>
+      </w:rPr>
+    </w:lvl>
+    <w:lvl w:ilvl="1" w:tplc="04090003" w:tentative="1">
+      <w:start w:val="1"/>
+      <w:numFmt w:val="bullet"/>
+      <w:lvlText w:val="o"/>
+      <w:lvlJc w:val="left"/>
+      <w:pPr>
+        <w:ind w:left="2160" w:hanging="360"/>
+      </w:pPr>
+      <w:rPr>
+        <w:rFonts w:ascii="Courier New" w:hAnsi="Courier New" w:cs="Courier New" w:hint="default"/>
+      </w:rPr>
+    </w:lvl>
+    <w:lvl w:ilvl="2" w:tplc="04090005" w:tentative="1">
+      <w:start w:val="1"/>
+      <w:numFmt w:val="bullet"/>
+      <w:lvlText w:val=""/>
+      <w:lvlJc w:val="left"/>
+      <w:pPr>
+        <w:ind w:left="2880" w:hanging="360"/>
+      </w:pPr>
+      <w:rPr>
+        <w:rFonts w:ascii="Wingdings" w:hAnsi="Wingdings" w:hint="default"/>
+      </w:rPr>
+    </w:lvl>
+    <w:lvl w:ilvl="3" w:tplc="04090001" w:tentative="1">
+      <w:start w:val="1"/>
+      <w:numFmt w:val="bullet"/>
+      <w:lvlText w:val=""/>
+      <w:lvlJc w:val="left"/>
+      <w:pPr>
+        <w:ind w:left="3600" w:hanging="360"/>
+      </w:pPr>
+      <w:rPr>
+        <w:rFonts w:ascii="Symbol" w:hAnsi="Symbol" w:hint="default"/>
+      </w:rPr>
+    </w:lvl>
+    <w:lvl w:ilvl="4" w:tplc="04090003" w:tentative="1">
+      <w:start w:val="1"/>
+      <w:numFmt w:val="bullet"/>
+      <w:lvlText w:val="o"/>
+      <w:lvlJc w:val="left"/>
+      <w:pPr>
+        <w:ind w:left="4320" w:hanging="360"/>
+      </w:pPr>
+      <w:rPr>
+        <w:rFonts w:ascii="Courier New" w:hAnsi="Courier New" w:cs="Courier New" w:hint="default"/>
+      </w:rPr>
+    </w:lvl>
+    <w:lvl w:ilvl="5" w:tplc="04090005" w:tentative="1">
+      <w:start w:val="1"/>
+      <w:numFmt w:val="bullet"/>
+      <w:lvlText w:val=""/>
+      <w:lvlJc w:val="left"/>
+      <w:pPr>
+        <w:ind w:left="5040" w:hanging="360"/>
+      </w:pPr>
+      <w:rPr>
+        <w:rFonts w:ascii="Wingdings" w:hAnsi="Wingdings" w:hint="default"/>
+      </w:rPr>
+    </w:lvl>
+    <w:lvl w:ilvl="6" w:tplc="04090001" w:tentative="1">
+      <w:start w:val="1"/>
+      <w:numFmt w:val="bullet"/>
+      <w:lvlText w:val=""/>
+      <w:lvlJc w:val="left"/>
+      <w:pPr>
+        <w:ind w:left="5760" w:hanging="360"/>
+      </w:pPr>
+      <w:rPr>
+        <w:rFonts w:ascii="Symbol" w:hAnsi="Symbol" w:hint="default"/>
+      </w:rPr>
+    </w:lvl>
+    <w:lvl w:ilvl="7" w:tplc="04090003" w:tentative="1">
+      <w:start w:val="1"/>
+      <w:numFmt w:val="bullet"/>
+      <w:lvlText w:val="o"/>
+      <w:lvlJc w:val="left"/>
+      <w:pPr>
+        <w:ind w:left="6480" w:hanging="360"/>
+      </w:pPr>
+      <w:rPr>
+        <w:rFonts w:ascii="Courier New" w:hAnsi="Courier New" w:cs="Courier New" w:hint="default"/>
+      </w:rPr>
+    </w:lvl>
+    <w:lvl w:ilvl="8" w:tplc="04090005" w:tentative="1">
+      <w:start w:val="1"/>
+      <w:numFmt w:val="bullet"/>
+      <w:lvlText w:val=""/>
+      <w:lvlJc w:val="left"/>
+      <w:pPr>
+        <w:ind w:left="7200" w:hanging="360"/>
+      </w:pPr>
+      <w:rPr>
+        <w:rFonts w:ascii="Wingdings" w:hAnsi="Wingdings" w:hint="default"/>
+      </w:rPr>
+    </w:lvl>
+  </w:abstractNum>
+  <w:abstractNum w:abstractNumId="11" w15:restartNumberingAfterBreak="0">
     <w:nsid w:val="15E94590"/>
     <w:multiLevelType w:val="hybridMultilevel"/>
     <w:tmpl w:val="DA904B32"/>
@@ -26636,7 +27628,7 @@
       </w:pPr>
     </w:lvl>
   </w:abstractNum>
-  <w:abstractNum w:abstractNumId="10" w15:restartNumberingAfterBreak="0">
+  <w:abstractNum w:abstractNumId="12" w15:restartNumberingAfterBreak="0">
     <w:nsid w:val="16A44622"/>
     <w:multiLevelType w:val="hybridMultilevel"/>
     <w:tmpl w:val="55A0630C"/>
@@ -26728,7 +27720,7 @@
       </w:pPr>
     </w:lvl>
   </w:abstractNum>
-  <w:abstractNum w:abstractNumId="11" w15:restartNumberingAfterBreak="0">
+  <w:abstractNum w:abstractNumId="13" w15:restartNumberingAfterBreak="0">
     <w:nsid w:val="17D876E9"/>
     <w:multiLevelType w:val="multilevel"/>
     <w:tmpl w:val="1792A52E"/>
@@ -26842,7 +27834,7 @@
       </w:rPr>
     </w:lvl>
   </w:abstractNum>
-  <w:abstractNum w:abstractNumId="12" w15:restartNumberingAfterBreak="0">
+  <w:abstractNum w:abstractNumId="14" w15:restartNumberingAfterBreak="0">
     <w:nsid w:val="1CC01E03"/>
     <w:multiLevelType w:val="multilevel"/>
     <w:tmpl w:val="5C848F78"/>
@@ -26961,7 +27953,121 @@
       </w:rPr>
     </w:lvl>
   </w:abstractNum>
-  <w:abstractNum w:abstractNumId="13" w15:restartNumberingAfterBreak="0">
+  <w:abstractNum w:abstractNumId="15" w15:restartNumberingAfterBreak="0">
+    <w:nsid w:val="1E055CDB"/>
+    <w:multiLevelType w:val="multilevel"/>
+    <w:tmpl w:val="CBA641A6"/>
+    <w:lvl w:ilvl="0">
+      <w:start w:val="3"/>
+      <w:numFmt w:val="decimal"/>
+      <w:lvlText w:val="%1."/>
+      <w:lvlJc w:val="left"/>
+      <w:pPr>
+        <w:ind w:left="360" w:hanging="360"/>
+      </w:pPr>
+      <w:rPr>
+        <w:rFonts w:hint="default"/>
+      </w:rPr>
+    </w:lvl>
+    <w:lvl w:ilvl="1">
+      <w:start w:val="4"/>
+      <w:numFmt w:val="decimal"/>
+      <w:lvlRestart w:val="0"/>
+      <w:lvlText w:val="%1.%2."/>
+      <w:lvlJc w:val="left"/>
+      <w:pPr>
+        <w:ind w:left="792" w:hanging="72"/>
+      </w:pPr>
+      <w:rPr>
+        <w:rFonts w:hint="default"/>
+      </w:rPr>
+    </w:lvl>
+    <w:lvl w:ilvl="2">
+      <w:start w:val="2"/>
+      <w:numFmt w:val="decimal"/>
+      <w:lvlText w:val="%1.%2.%3."/>
+      <w:lvlJc w:val="left"/>
+      <w:pPr>
+        <w:ind w:left="1224" w:hanging="504"/>
+      </w:pPr>
+      <w:rPr>
+        <w:rFonts w:hint="default"/>
+      </w:rPr>
+    </w:lvl>
+    <w:lvl w:ilvl="3">
+      <w:start w:val="2"/>
+      <w:numFmt w:val="decimal"/>
+      <w:lvlText w:val="%1.%2.%3.%4."/>
+      <w:lvlJc w:val="left"/>
+      <w:pPr>
+        <w:ind w:left="1728" w:hanging="648"/>
+      </w:pPr>
+      <w:rPr>
+        <w:rFonts w:hint="default"/>
+      </w:rPr>
+    </w:lvl>
+    <w:lvl w:ilvl="4">
+      <w:start w:val="1"/>
+      <w:numFmt w:val="decimal"/>
+      <w:lvlText w:val="%1.%2.%3.%4.%5."/>
+      <w:lvlJc w:val="left"/>
+      <w:pPr>
+        <w:ind w:left="2232" w:hanging="792"/>
+      </w:pPr>
+      <w:rPr>
+        <w:rFonts w:hint="default"/>
+      </w:rPr>
+    </w:lvl>
+    <w:lvl w:ilvl="5">
+      <w:start w:val="1"/>
+      <w:numFmt w:val="decimal"/>
+      <w:lvlText w:val="%1.%2.%3.%4.%5.%6."/>
+      <w:lvlJc w:val="left"/>
+      <w:pPr>
+        <w:ind w:left="2736" w:hanging="936"/>
+      </w:pPr>
+      <w:rPr>
+        <w:rFonts w:hint="default"/>
+      </w:rPr>
+    </w:lvl>
+    <w:lvl w:ilvl="6">
+      <w:start w:val="1"/>
+      <w:numFmt w:val="decimal"/>
+      <w:lvlText w:val="%1.%2.%3.%4.%5.%6.%7."/>
+      <w:lvlJc w:val="left"/>
+      <w:pPr>
+        <w:ind w:left="3240" w:hanging="1080"/>
+      </w:pPr>
+      <w:rPr>
+        <w:rFonts w:hint="default"/>
+      </w:rPr>
+    </w:lvl>
+    <w:lvl w:ilvl="7">
+      <w:start w:val="1"/>
+      <w:numFmt w:val="decimal"/>
+      <w:lvlText w:val="%1.%2.%3.%4.%5.%6.%7.%8."/>
+      <w:lvlJc w:val="left"/>
+      <w:pPr>
+        <w:ind w:left="3744" w:hanging="1224"/>
+      </w:pPr>
+      <w:rPr>
+        <w:rFonts w:hint="default"/>
+      </w:rPr>
+    </w:lvl>
+    <w:lvl w:ilvl="8">
+      <w:start w:val="1"/>
+      <w:numFmt w:val="decimal"/>
+      <w:lvlText w:val="%1.%2.%3.%4.%5.%6.%7.%8.%9."/>
+      <w:lvlJc w:val="left"/>
+      <w:pPr>
+        <w:ind w:left="4320" w:hanging="1440"/>
+      </w:pPr>
+      <w:rPr>
+        <w:rFonts w:hint="default"/>
+      </w:rPr>
+    </w:lvl>
+  </w:abstractNum>
+  <w:abstractNum w:abstractNumId="16" w15:restartNumberingAfterBreak="0">
     <w:nsid w:val="20D124DE"/>
     <w:multiLevelType w:val="multilevel"/>
     <w:tmpl w:val="273A59A8"/>
@@ -27081,7 +28187,121 @@
       </w:rPr>
     </w:lvl>
   </w:abstractNum>
-  <w:abstractNum w:abstractNumId="14" w15:restartNumberingAfterBreak="0">
+  <w:abstractNum w:abstractNumId="17" w15:restartNumberingAfterBreak="0">
+    <w:nsid w:val="219A5215"/>
+    <w:multiLevelType w:val="multilevel"/>
+    <w:tmpl w:val="CBA641A6"/>
+    <w:lvl w:ilvl="0">
+      <w:start w:val="3"/>
+      <w:numFmt w:val="decimal"/>
+      <w:lvlText w:val="%1."/>
+      <w:lvlJc w:val="left"/>
+      <w:pPr>
+        <w:ind w:left="360" w:hanging="360"/>
+      </w:pPr>
+      <w:rPr>
+        <w:rFonts w:hint="default"/>
+      </w:rPr>
+    </w:lvl>
+    <w:lvl w:ilvl="1">
+      <w:start w:val="4"/>
+      <w:numFmt w:val="decimal"/>
+      <w:lvlRestart w:val="0"/>
+      <w:lvlText w:val="%1.%2."/>
+      <w:lvlJc w:val="left"/>
+      <w:pPr>
+        <w:ind w:left="792" w:hanging="72"/>
+      </w:pPr>
+      <w:rPr>
+        <w:rFonts w:hint="default"/>
+      </w:rPr>
+    </w:lvl>
+    <w:lvl w:ilvl="2">
+      <w:start w:val="2"/>
+      <w:numFmt w:val="decimal"/>
+      <w:lvlText w:val="%1.%2.%3."/>
+      <w:lvlJc w:val="left"/>
+      <w:pPr>
+        <w:ind w:left="1224" w:hanging="504"/>
+      </w:pPr>
+      <w:rPr>
+        <w:rFonts w:hint="default"/>
+      </w:rPr>
+    </w:lvl>
+    <w:lvl w:ilvl="3">
+      <w:start w:val="2"/>
+      <w:numFmt w:val="decimal"/>
+      <w:lvlText w:val="%1.%2.%3.%4."/>
+      <w:lvlJc w:val="left"/>
+      <w:pPr>
+        <w:ind w:left="1728" w:hanging="648"/>
+      </w:pPr>
+      <w:rPr>
+        <w:rFonts w:hint="default"/>
+      </w:rPr>
+    </w:lvl>
+    <w:lvl w:ilvl="4">
+      <w:start w:val="1"/>
+      <w:numFmt w:val="decimal"/>
+      <w:lvlText w:val="%1.%2.%3.%4.%5."/>
+      <w:lvlJc w:val="left"/>
+      <w:pPr>
+        <w:ind w:left="2232" w:hanging="792"/>
+      </w:pPr>
+      <w:rPr>
+        <w:rFonts w:hint="default"/>
+      </w:rPr>
+    </w:lvl>
+    <w:lvl w:ilvl="5">
+      <w:start w:val="1"/>
+      <w:numFmt w:val="decimal"/>
+      <w:lvlText w:val="%1.%2.%3.%4.%5.%6."/>
+      <w:lvlJc w:val="left"/>
+      <w:pPr>
+        <w:ind w:left="2736" w:hanging="936"/>
+      </w:pPr>
+      <w:rPr>
+        <w:rFonts w:hint="default"/>
+      </w:rPr>
+    </w:lvl>
+    <w:lvl w:ilvl="6">
+      <w:start w:val="1"/>
+      <w:numFmt w:val="decimal"/>
+      <w:lvlText w:val="%1.%2.%3.%4.%5.%6.%7."/>
+      <w:lvlJc w:val="left"/>
+      <w:pPr>
+        <w:ind w:left="3240" w:hanging="1080"/>
+      </w:pPr>
+      <w:rPr>
+        <w:rFonts w:hint="default"/>
+      </w:rPr>
+    </w:lvl>
+    <w:lvl w:ilvl="7">
+      <w:start w:val="1"/>
+      <w:numFmt w:val="decimal"/>
+      <w:lvlText w:val="%1.%2.%3.%4.%5.%6.%7.%8."/>
+      <w:lvlJc w:val="left"/>
+      <w:pPr>
+        <w:ind w:left="3744" w:hanging="1224"/>
+      </w:pPr>
+      <w:rPr>
+        <w:rFonts w:hint="default"/>
+      </w:rPr>
+    </w:lvl>
+    <w:lvl w:ilvl="8">
+      <w:start w:val="1"/>
+      <w:numFmt w:val="decimal"/>
+      <w:lvlText w:val="%1.%2.%3.%4.%5.%6.%7.%8.%9."/>
+      <w:lvlJc w:val="left"/>
+      <w:pPr>
+        <w:ind w:left="4320" w:hanging="1440"/>
+      </w:pPr>
+      <w:rPr>
+        <w:rFonts w:hint="default"/>
+      </w:rPr>
+    </w:lvl>
+  </w:abstractNum>
+  <w:abstractNum w:abstractNumId="18" w15:restartNumberingAfterBreak="0">
     <w:nsid w:val="21A8738D"/>
     <w:multiLevelType w:val="hybridMultilevel"/>
     <w:tmpl w:val="6316CCF8"/>
@@ -27176,7 +28396,7 @@
       </w:pPr>
     </w:lvl>
   </w:abstractNum>
-  <w:abstractNum w:abstractNumId="15" w15:restartNumberingAfterBreak="0">
+  <w:abstractNum w:abstractNumId="19" w15:restartNumberingAfterBreak="0">
     <w:nsid w:val="2211251A"/>
     <w:multiLevelType w:val="hybridMultilevel"/>
     <w:tmpl w:val="F1BEA360"/>
@@ -27268,7 +28488,7 @@
       </w:pPr>
     </w:lvl>
   </w:abstractNum>
-  <w:abstractNum w:abstractNumId="16" w15:restartNumberingAfterBreak="0">
+  <w:abstractNum w:abstractNumId="20" w15:restartNumberingAfterBreak="0">
     <w:nsid w:val="26E42220"/>
     <w:multiLevelType w:val="multilevel"/>
     <w:tmpl w:val="2EF254DE"/>
@@ -27382,7 +28602,7 @@
       </w:rPr>
     </w:lvl>
   </w:abstractNum>
-  <w:abstractNum w:abstractNumId="17" w15:restartNumberingAfterBreak="0">
+  <w:abstractNum w:abstractNumId="21" w15:restartNumberingAfterBreak="0">
     <w:nsid w:val="293A525B"/>
     <w:multiLevelType w:val="hybridMultilevel"/>
     <w:tmpl w:val="2870B3F4"/>
@@ -27474,7 +28694,7 @@
       </w:pPr>
     </w:lvl>
   </w:abstractNum>
-  <w:abstractNum w:abstractNumId="18" w15:restartNumberingAfterBreak="0">
+  <w:abstractNum w:abstractNumId="22" w15:restartNumberingAfterBreak="0">
     <w:nsid w:val="2D5C5034"/>
     <w:multiLevelType w:val="multilevel"/>
     <w:tmpl w:val="8662F2D6"/>
@@ -27588,7 +28808,7 @@
       </w:rPr>
     </w:lvl>
   </w:abstractNum>
-  <w:abstractNum w:abstractNumId="19" w15:restartNumberingAfterBreak="0">
+  <w:abstractNum w:abstractNumId="23" w15:restartNumberingAfterBreak="0">
     <w:nsid w:val="2DFA7900"/>
     <w:multiLevelType w:val="multilevel"/>
     <w:tmpl w:val="15E445E2"/>
@@ -27702,7 +28922,7 @@
       </w:rPr>
     </w:lvl>
   </w:abstractNum>
-  <w:abstractNum w:abstractNumId="20" w15:restartNumberingAfterBreak="0">
+  <w:abstractNum w:abstractNumId="24" w15:restartNumberingAfterBreak="0">
     <w:nsid w:val="2F894FCE"/>
     <w:multiLevelType w:val="hybridMultilevel"/>
     <w:tmpl w:val="C7D259FE"/>
@@ -27794,7 +29014,7 @@
       </w:pPr>
     </w:lvl>
   </w:abstractNum>
-  <w:abstractNum w:abstractNumId="21" w15:restartNumberingAfterBreak="0">
+  <w:abstractNum w:abstractNumId="25" w15:restartNumberingAfterBreak="0">
     <w:nsid w:val="2FB44781"/>
     <w:multiLevelType w:val="hybridMultilevel"/>
     <w:tmpl w:val="C9CE96EA"/>
@@ -27886,7 +29106,7 @@
       </w:pPr>
     </w:lvl>
   </w:abstractNum>
-  <w:abstractNum w:abstractNumId="22" w15:restartNumberingAfterBreak="0">
+  <w:abstractNum w:abstractNumId="26" w15:restartNumberingAfterBreak="0">
     <w:nsid w:val="321F02F3"/>
     <w:multiLevelType w:val="hybridMultilevel"/>
     <w:tmpl w:val="9710DD6C"/>
@@ -27978,7 +29198,7 @@
       </w:pPr>
     </w:lvl>
   </w:abstractNum>
-  <w:abstractNum w:abstractNumId="23" w15:restartNumberingAfterBreak="0">
+  <w:abstractNum w:abstractNumId="27" w15:restartNumberingAfterBreak="0">
     <w:nsid w:val="32482D82"/>
     <w:multiLevelType w:val="multilevel"/>
     <w:tmpl w:val="221E2988"/>
@@ -28092,7 +29312,7 @@
       </w:rPr>
     </w:lvl>
   </w:abstractNum>
-  <w:abstractNum w:abstractNumId="24" w15:restartNumberingAfterBreak="0">
+  <w:abstractNum w:abstractNumId="28" w15:restartNumberingAfterBreak="0">
     <w:nsid w:val="342958FA"/>
     <w:multiLevelType w:val="hybridMultilevel"/>
     <w:tmpl w:val="84D0A8A8"/>
@@ -28205,7 +29425,7 @@
       </w:rPr>
     </w:lvl>
   </w:abstractNum>
-  <w:abstractNum w:abstractNumId="25" w15:restartNumberingAfterBreak="0">
+  <w:abstractNum w:abstractNumId="29" w15:restartNumberingAfterBreak="0">
     <w:nsid w:val="34696F01"/>
     <w:multiLevelType w:val="hybridMultilevel"/>
     <w:tmpl w:val="E24E8D9E"/>
@@ -28317,7 +29537,7 @@
       </w:rPr>
     </w:lvl>
   </w:abstractNum>
-  <w:abstractNum w:abstractNumId="26" w15:restartNumberingAfterBreak="0">
+  <w:abstractNum w:abstractNumId="30" w15:restartNumberingAfterBreak="0">
     <w:nsid w:val="34AB39DC"/>
     <w:multiLevelType w:val="multilevel"/>
     <w:tmpl w:val="15E445E2"/>
@@ -28431,7 +29651,7 @@
       </w:rPr>
     </w:lvl>
   </w:abstractNum>
-  <w:abstractNum w:abstractNumId="27" w15:restartNumberingAfterBreak="0">
+  <w:abstractNum w:abstractNumId="31" w15:restartNumberingAfterBreak="0">
     <w:nsid w:val="37B4438B"/>
     <w:multiLevelType w:val="hybridMultilevel"/>
     <w:tmpl w:val="6ADABF5C"/>
@@ -28523,7 +29743,7 @@
       </w:pPr>
     </w:lvl>
   </w:abstractNum>
-  <w:abstractNum w:abstractNumId="28" w15:restartNumberingAfterBreak="0">
+  <w:abstractNum w:abstractNumId="32" w15:restartNumberingAfterBreak="0">
     <w:nsid w:val="384E4E10"/>
     <w:multiLevelType w:val="hybridMultilevel"/>
     <w:tmpl w:val="0A22FCBE"/>
@@ -28635,7 +29855,7 @@
       </w:rPr>
     </w:lvl>
   </w:abstractNum>
-  <w:abstractNum w:abstractNumId="29" w15:restartNumberingAfterBreak="0">
+  <w:abstractNum w:abstractNumId="33" w15:restartNumberingAfterBreak="0">
     <w:nsid w:val="3B207DAC"/>
     <w:multiLevelType w:val="hybridMultilevel"/>
     <w:tmpl w:val="9668B9A0"/>
@@ -28727,7 +29947,235 @@
       </w:pPr>
     </w:lvl>
   </w:abstractNum>
-  <w:abstractNum w:abstractNumId="30" w15:restartNumberingAfterBreak="0">
+  <w:abstractNum w:abstractNumId="34" w15:restartNumberingAfterBreak="0">
+    <w:nsid w:val="3B7B1035"/>
+    <w:multiLevelType w:val="multilevel"/>
+    <w:tmpl w:val="20F2358E"/>
+    <w:lvl w:ilvl="0">
+      <w:start w:val="3"/>
+      <w:numFmt w:val="decimal"/>
+      <w:lvlText w:val="%1."/>
+      <w:lvlJc w:val="left"/>
+      <w:pPr>
+        <w:ind w:left="360" w:hanging="360"/>
+      </w:pPr>
+      <w:rPr>
+        <w:rFonts w:hint="default"/>
+      </w:rPr>
+    </w:lvl>
+    <w:lvl w:ilvl="1">
+      <w:start w:val="4"/>
+      <w:numFmt w:val="decimal"/>
+      <w:lvlRestart w:val="0"/>
+      <w:lvlText w:val="%1.%2."/>
+      <w:lvlJc w:val="left"/>
+      <w:pPr>
+        <w:ind w:left="792" w:hanging="72"/>
+      </w:pPr>
+      <w:rPr>
+        <w:rFonts w:hint="default"/>
+      </w:rPr>
+    </w:lvl>
+    <w:lvl w:ilvl="2">
+      <w:start w:val="2"/>
+      <w:numFmt w:val="decimal"/>
+      <w:lvlText w:val="%1.%2.%3."/>
+      <w:lvlJc w:val="left"/>
+      <w:pPr>
+        <w:ind w:left="1224" w:hanging="504"/>
+      </w:pPr>
+      <w:rPr>
+        <w:rFonts w:hint="default"/>
+      </w:rPr>
+    </w:lvl>
+    <w:lvl w:ilvl="3">
+      <w:start w:val="1"/>
+      <w:numFmt w:val="decimal"/>
+      <w:lvlText w:val="%1.%2.%3.%4."/>
+      <w:lvlJc w:val="left"/>
+      <w:pPr>
+        <w:ind w:left="1728" w:hanging="648"/>
+      </w:pPr>
+      <w:rPr>
+        <w:rFonts w:hint="default"/>
+      </w:rPr>
+    </w:lvl>
+    <w:lvl w:ilvl="4">
+      <w:start w:val="1"/>
+      <w:numFmt w:val="decimal"/>
+      <w:lvlText w:val="%1.%2.%3.%4.%5."/>
+      <w:lvlJc w:val="left"/>
+      <w:pPr>
+        <w:ind w:left="2232" w:hanging="792"/>
+      </w:pPr>
+      <w:rPr>
+        <w:rFonts w:hint="default"/>
+      </w:rPr>
+    </w:lvl>
+    <w:lvl w:ilvl="5">
+      <w:start w:val="1"/>
+      <w:numFmt w:val="decimal"/>
+      <w:lvlText w:val="%1.%2.%3.%4.%5.%6."/>
+      <w:lvlJc w:val="left"/>
+      <w:pPr>
+        <w:ind w:left="2736" w:hanging="936"/>
+      </w:pPr>
+      <w:rPr>
+        <w:rFonts w:hint="default"/>
+      </w:rPr>
+    </w:lvl>
+    <w:lvl w:ilvl="6">
+      <w:start w:val="1"/>
+      <w:numFmt w:val="decimal"/>
+      <w:lvlText w:val="%1.%2.%3.%4.%5.%6.%7."/>
+      <w:lvlJc w:val="left"/>
+      <w:pPr>
+        <w:ind w:left="3240" w:hanging="1080"/>
+      </w:pPr>
+      <w:rPr>
+        <w:rFonts w:hint="default"/>
+      </w:rPr>
+    </w:lvl>
+    <w:lvl w:ilvl="7">
+      <w:start w:val="1"/>
+      <w:numFmt w:val="decimal"/>
+      <w:lvlText w:val="%1.%2.%3.%4.%5.%6.%7.%8."/>
+      <w:lvlJc w:val="left"/>
+      <w:pPr>
+        <w:ind w:left="3744" w:hanging="1224"/>
+      </w:pPr>
+      <w:rPr>
+        <w:rFonts w:hint="default"/>
+      </w:rPr>
+    </w:lvl>
+    <w:lvl w:ilvl="8">
+      <w:start w:val="1"/>
+      <w:numFmt w:val="decimal"/>
+      <w:lvlText w:val="%1.%2.%3.%4.%5.%6.%7.%8.%9."/>
+      <w:lvlJc w:val="left"/>
+      <w:pPr>
+        <w:ind w:left="4320" w:hanging="1440"/>
+      </w:pPr>
+      <w:rPr>
+        <w:rFonts w:hint="default"/>
+      </w:rPr>
+    </w:lvl>
+  </w:abstractNum>
+  <w:abstractNum w:abstractNumId="35" w15:restartNumberingAfterBreak="0">
+    <w:nsid w:val="3BD652BE"/>
+    <w:multiLevelType w:val="multilevel"/>
+    <w:tmpl w:val="975AF0EC"/>
+    <w:lvl w:ilvl="0">
+      <w:start w:val="3"/>
+      <w:numFmt w:val="decimal"/>
+      <w:lvlText w:val="%1."/>
+      <w:lvlJc w:val="left"/>
+      <w:pPr>
+        <w:ind w:left="360" w:hanging="360"/>
+      </w:pPr>
+      <w:rPr>
+        <w:rFonts w:hint="default"/>
+      </w:rPr>
+    </w:lvl>
+    <w:lvl w:ilvl="1">
+      <w:start w:val="5"/>
+      <w:numFmt w:val="decimal"/>
+      <w:lvlRestart w:val="0"/>
+      <w:lvlText w:val="%1.%2."/>
+      <w:lvlJc w:val="left"/>
+      <w:pPr>
+        <w:ind w:left="792" w:hanging="72"/>
+      </w:pPr>
+      <w:rPr>
+        <w:rFonts w:hint="default"/>
+      </w:rPr>
+    </w:lvl>
+    <w:lvl w:ilvl="2">
+      <w:start w:val="3"/>
+      <w:numFmt w:val="decimal"/>
+      <w:lvlText w:val="%1.%2.%3."/>
+      <w:lvlJc w:val="left"/>
+      <w:pPr>
+        <w:ind w:left="1224" w:hanging="504"/>
+      </w:pPr>
+      <w:rPr>
+        <w:rFonts w:hint="default"/>
+      </w:rPr>
+    </w:lvl>
+    <w:lvl w:ilvl="3">
+      <w:start w:val="2"/>
+      <w:numFmt w:val="decimal"/>
+      <w:lvlText w:val="%1.%2.%3.%4."/>
+      <w:lvlJc w:val="left"/>
+      <w:pPr>
+        <w:ind w:left="1728" w:hanging="648"/>
+      </w:pPr>
+      <w:rPr>
+        <w:rFonts w:hint="default"/>
+      </w:rPr>
+    </w:lvl>
+    <w:lvl w:ilvl="4">
+      <w:start w:val="1"/>
+      <w:numFmt w:val="decimal"/>
+      <w:lvlText w:val="%1.%2.%3.%4.%5."/>
+      <w:lvlJc w:val="left"/>
+      <w:pPr>
+        <w:ind w:left="2232" w:hanging="792"/>
+      </w:pPr>
+      <w:rPr>
+        <w:rFonts w:hint="default"/>
+      </w:rPr>
+    </w:lvl>
+    <w:lvl w:ilvl="5">
+      <w:start w:val="1"/>
+      <w:numFmt w:val="decimal"/>
+      <w:lvlText w:val="%1.%2.%3.%4.%5.%6."/>
+      <w:lvlJc w:val="left"/>
+      <w:pPr>
+        <w:ind w:left="2736" w:hanging="936"/>
+      </w:pPr>
+      <w:rPr>
+        <w:rFonts w:hint="default"/>
+      </w:rPr>
+    </w:lvl>
+    <w:lvl w:ilvl="6">
+      <w:start w:val="1"/>
+      <w:numFmt w:val="decimal"/>
+      <w:lvlText w:val="%1.%2.%3.%4.%5.%6.%7."/>
+      <w:lvlJc w:val="left"/>
+      <w:pPr>
+        <w:ind w:left="3240" w:hanging="1080"/>
+      </w:pPr>
+      <w:rPr>
+        <w:rFonts w:hint="default"/>
+      </w:rPr>
+    </w:lvl>
+    <w:lvl w:ilvl="7">
+      <w:start w:val="1"/>
+      <w:numFmt w:val="decimal"/>
+      <w:lvlText w:val="%1.%2.%3.%4.%5.%6.%7.%8."/>
+      <w:lvlJc w:val="left"/>
+      <w:pPr>
+        <w:ind w:left="3744" w:hanging="1224"/>
+      </w:pPr>
+      <w:rPr>
+        <w:rFonts w:hint="default"/>
+      </w:rPr>
+    </w:lvl>
+    <w:lvl w:ilvl="8">
+      <w:start w:val="1"/>
+      <w:numFmt w:val="decimal"/>
+      <w:lvlText w:val="%1.%2.%3.%4.%5.%6.%7.%8.%9."/>
+      <w:lvlJc w:val="left"/>
+      <w:pPr>
+        <w:ind w:left="4320" w:hanging="1440"/>
+      </w:pPr>
+      <w:rPr>
+        <w:rFonts w:hint="default"/>
+      </w:rPr>
+    </w:lvl>
+  </w:abstractNum>
+  <w:abstractNum w:abstractNumId="36" w15:restartNumberingAfterBreak="0">
     <w:nsid w:val="3CC47DAA"/>
     <w:multiLevelType w:val="hybridMultilevel"/>
     <w:tmpl w:val="4772363C"/>
@@ -28840,7 +30288,7 @@
       </w:rPr>
     </w:lvl>
   </w:abstractNum>
-  <w:abstractNum w:abstractNumId="31" w15:restartNumberingAfterBreak="0">
+  <w:abstractNum w:abstractNumId="37" w15:restartNumberingAfterBreak="0">
     <w:nsid w:val="43CF1203"/>
     <w:multiLevelType w:val="multilevel"/>
     <w:tmpl w:val="BE0C47D2"/>
@@ -28954,7 +30402,7 @@
       </w:rPr>
     </w:lvl>
   </w:abstractNum>
-  <w:abstractNum w:abstractNumId="32" w15:restartNumberingAfterBreak="0">
+  <w:abstractNum w:abstractNumId="38" w15:restartNumberingAfterBreak="0">
     <w:nsid w:val="4ACA6051"/>
     <w:multiLevelType w:val="multilevel"/>
     <w:tmpl w:val="EB303A22"/>
@@ -29068,7 +30516,7 @@
       </w:rPr>
     </w:lvl>
   </w:abstractNum>
-  <w:abstractNum w:abstractNumId="33" w15:restartNumberingAfterBreak="0">
+  <w:abstractNum w:abstractNumId="39" w15:restartNumberingAfterBreak="0">
     <w:nsid w:val="4AD50C6F"/>
     <w:multiLevelType w:val="hybridMultilevel"/>
     <w:tmpl w:val="C0D411E8"/>
@@ -29180,7 +30628,7 @@
       </w:rPr>
     </w:lvl>
   </w:abstractNum>
-  <w:abstractNum w:abstractNumId="34" w15:restartNumberingAfterBreak="0">
+  <w:abstractNum w:abstractNumId="40" w15:restartNumberingAfterBreak="0">
     <w:nsid w:val="4B1F26F3"/>
     <w:multiLevelType w:val="hybridMultilevel"/>
     <w:tmpl w:val="C9AECAEA"/>
@@ -29292,7 +30740,235 @@
       </w:rPr>
     </w:lvl>
   </w:abstractNum>
-  <w:abstractNum w:abstractNumId="35" w15:restartNumberingAfterBreak="0">
+  <w:abstractNum w:abstractNumId="41" w15:restartNumberingAfterBreak="0">
+    <w:nsid w:val="4B6B0EE1"/>
+    <w:multiLevelType w:val="multilevel"/>
+    <w:tmpl w:val="304AFF16"/>
+    <w:lvl w:ilvl="0">
+      <w:start w:val="3"/>
+      <w:numFmt w:val="decimal"/>
+      <w:lvlText w:val="%1."/>
+      <w:lvlJc w:val="left"/>
+      <w:pPr>
+        <w:ind w:left="360" w:hanging="360"/>
+      </w:pPr>
+      <w:rPr>
+        <w:rFonts w:hint="default"/>
+      </w:rPr>
+    </w:lvl>
+    <w:lvl w:ilvl="1">
+      <w:start w:val="4"/>
+      <w:numFmt w:val="decimal"/>
+      <w:lvlRestart w:val="0"/>
+      <w:lvlText w:val="%1.%2."/>
+      <w:lvlJc w:val="left"/>
+      <w:pPr>
+        <w:ind w:left="792" w:hanging="72"/>
+      </w:pPr>
+      <w:rPr>
+        <w:rFonts w:hint="default"/>
+      </w:rPr>
+    </w:lvl>
+    <w:lvl w:ilvl="2">
+      <w:start w:val="1"/>
+      <w:numFmt w:val="decimal"/>
+      <w:lvlText w:val="%1.%2.%3."/>
+      <w:lvlJc w:val="left"/>
+      <w:pPr>
+        <w:ind w:left="1224" w:hanging="504"/>
+      </w:pPr>
+      <w:rPr>
+        <w:rFonts w:hint="default"/>
+      </w:rPr>
+    </w:lvl>
+    <w:lvl w:ilvl="3">
+      <w:start w:val="1"/>
+      <w:numFmt w:val="decimal"/>
+      <w:lvlText w:val="%1.%2.%3.%4."/>
+      <w:lvlJc w:val="left"/>
+      <w:pPr>
+        <w:ind w:left="1728" w:hanging="648"/>
+      </w:pPr>
+      <w:rPr>
+        <w:rFonts w:hint="default"/>
+      </w:rPr>
+    </w:lvl>
+    <w:lvl w:ilvl="4">
+      <w:start w:val="1"/>
+      <w:numFmt w:val="decimal"/>
+      <w:lvlText w:val="%1.%2.%3.%4.%5."/>
+      <w:lvlJc w:val="left"/>
+      <w:pPr>
+        <w:ind w:left="2232" w:hanging="792"/>
+      </w:pPr>
+      <w:rPr>
+        <w:rFonts w:hint="default"/>
+      </w:rPr>
+    </w:lvl>
+    <w:lvl w:ilvl="5">
+      <w:start w:val="1"/>
+      <w:numFmt w:val="decimal"/>
+      <w:lvlText w:val="%1.%2.%3.%4.%5.%6."/>
+      <w:lvlJc w:val="left"/>
+      <w:pPr>
+        <w:ind w:left="2736" w:hanging="936"/>
+      </w:pPr>
+      <w:rPr>
+        <w:rFonts w:hint="default"/>
+      </w:rPr>
+    </w:lvl>
+    <w:lvl w:ilvl="6">
+      <w:start w:val="1"/>
+      <w:numFmt w:val="decimal"/>
+      <w:lvlText w:val="%1.%2.%3.%4.%5.%6.%7."/>
+      <w:lvlJc w:val="left"/>
+      <w:pPr>
+        <w:ind w:left="3240" w:hanging="1080"/>
+      </w:pPr>
+      <w:rPr>
+        <w:rFonts w:hint="default"/>
+      </w:rPr>
+    </w:lvl>
+    <w:lvl w:ilvl="7">
+      <w:start w:val="1"/>
+      <w:numFmt w:val="decimal"/>
+      <w:lvlText w:val="%1.%2.%3.%4.%5.%6.%7.%8."/>
+      <w:lvlJc w:val="left"/>
+      <w:pPr>
+        <w:ind w:left="3744" w:hanging="1224"/>
+      </w:pPr>
+      <w:rPr>
+        <w:rFonts w:hint="default"/>
+      </w:rPr>
+    </w:lvl>
+    <w:lvl w:ilvl="8">
+      <w:start w:val="1"/>
+      <w:numFmt w:val="decimal"/>
+      <w:lvlText w:val="%1.%2.%3.%4.%5.%6.%7.%8.%9."/>
+      <w:lvlJc w:val="left"/>
+      <w:pPr>
+        <w:ind w:left="4320" w:hanging="1440"/>
+      </w:pPr>
+      <w:rPr>
+        <w:rFonts w:hint="default"/>
+      </w:rPr>
+    </w:lvl>
+  </w:abstractNum>
+  <w:abstractNum w:abstractNumId="42" w15:restartNumberingAfterBreak="0">
+    <w:nsid w:val="4FCD2C1D"/>
+    <w:multiLevelType w:val="multilevel"/>
+    <w:tmpl w:val="8EB06948"/>
+    <w:lvl w:ilvl="0">
+      <w:start w:val="3"/>
+      <w:numFmt w:val="decimal"/>
+      <w:lvlText w:val="%1."/>
+      <w:lvlJc w:val="left"/>
+      <w:pPr>
+        <w:ind w:left="360" w:hanging="360"/>
+      </w:pPr>
+      <w:rPr>
+        <w:rFonts w:hint="default"/>
+      </w:rPr>
+    </w:lvl>
+    <w:lvl w:ilvl="1">
+      <w:start w:val="4"/>
+      <w:numFmt w:val="decimal"/>
+      <w:lvlRestart w:val="0"/>
+      <w:lvlText w:val="%1.%2."/>
+      <w:lvlJc w:val="left"/>
+      <w:pPr>
+        <w:ind w:left="792" w:hanging="72"/>
+      </w:pPr>
+      <w:rPr>
+        <w:rFonts w:hint="default"/>
+      </w:rPr>
+    </w:lvl>
+    <w:lvl w:ilvl="2">
+      <w:start w:val="3"/>
+      <w:numFmt w:val="decimal"/>
+      <w:lvlText w:val="%1.%2.%3."/>
+      <w:lvlJc w:val="left"/>
+      <w:pPr>
+        <w:ind w:left="1224" w:hanging="504"/>
+      </w:pPr>
+      <w:rPr>
+        <w:rFonts w:hint="default"/>
+      </w:rPr>
+    </w:lvl>
+    <w:lvl w:ilvl="3">
+      <w:start w:val="2"/>
+      <w:numFmt w:val="decimal"/>
+      <w:lvlText w:val="%1.%2.%3.%4."/>
+      <w:lvlJc w:val="left"/>
+      <w:pPr>
+        <w:ind w:left="1728" w:hanging="648"/>
+      </w:pPr>
+      <w:rPr>
+        <w:rFonts w:hint="default"/>
+      </w:rPr>
+    </w:lvl>
+    <w:lvl w:ilvl="4">
+      <w:start w:val="1"/>
+      <w:numFmt w:val="decimal"/>
+      <w:lvlText w:val="%1.%2.%3.%4.%5."/>
+      <w:lvlJc w:val="left"/>
+      <w:pPr>
+        <w:ind w:left="2232" w:hanging="792"/>
+      </w:pPr>
+      <w:rPr>
+        <w:rFonts w:hint="default"/>
+      </w:rPr>
+    </w:lvl>
+    <w:lvl w:ilvl="5">
+      <w:start w:val="1"/>
+      <w:numFmt w:val="decimal"/>
+      <w:lvlText w:val="%1.%2.%3.%4.%5.%6."/>
+      <w:lvlJc w:val="left"/>
+      <w:pPr>
+        <w:ind w:left="2736" w:hanging="936"/>
+      </w:pPr>
+      <w:rPr>
+        <w:rFonts w:hint="default"/>
+      </w:rPr>
+    </w:lvl>
+    <w:lvl w:ilvl="6">
+      <w:start w:val="1"/>
+      <w:numFmt w:val="decimal"/>
+      <w:lvlText w:val="%1.%2.%3.%4.%5.%6.%7."/>
+      <w:lvlJc w:val="left"/>
+      <w:pPr>
+        <w:ind w:left="3240" w:hanging="1080"/>
+      </w:pPr>
+      <w:rPr>
+        <w:rFonts w:hint="default"/>
+      </w:rPr>
+    </w:lvl>
+    <w:lvl w:ilvl="7">
+      <w:start w:val="1"/>
+      <w:numFmt w:val="decimal"/>
+      <w:lvlText w:val="%1.%2.%3.%4.%5.%6.%7.%8."/>
+      <w:lvlJc w:val="left"/>
+      <w:pPr>
+        <w:ind w:left="3744" w:hanging="1224"/>
+      </w:pPr>
+      <w:rPr>
+        <w:rFonts w:hint="default"/>
+      </w:rPr>
+    </w:lvl>
+    <w:lvl w:ilvl="8">
+      <w:start w:val="1"/>
+      <w:numFmt w:val="decimal"/>
+      <w:lvlText w:val="%1.%2.%3.%4.%5.%6.%7.%8.%9."/>
+      <w:lvlJc w:val="left"/>
+      <w:pPr>
+        <w:ind w:left="4320" w:hanging="1440"/>
+      </w:pPr>
+      <w:rPr>
+        <w:rFonts w:hint="default"/>
+      </w:rPr>
+    </w:lvl>
+  </w:abstractNum>
+  <w:abstractNum w:abstractNumId="43" w15:restartNumberingAfterBreak="0">
     <w:nsid w:val="51DF18FC"/>
     <w:multiLevelType w:val="multilevel"/>
     <w:tmpl w:val="BE0C47D2"/>
@@ -29406,7 +31082,7 @@
       </w:rPr>
     </w:lvl>
   </w:abstractNum>
-  <w:abstractNum w:abstractNumId="36" w15:restartNumberingAfterBreak="0">
+  <w:abstractNum w:abstractNumId="44" w15:restartNumberingAfterBreak="0">
     <w:nsid w:val="526A7788"/>
     <w:multiLevelType w:val="multilevel"/>
     <w:tmpl w:val="15E445E2"/>
@@ -29520,7 +31196,7 @@
       </w:rPr>
     </w:lvl>
   </w:abstractNum>
-  <w:abstractNum w:abstractNumId="37" w15:restartNumberingAfterBreak="0">
+  <w:abstractNum w:abstractNumId="45" w15:restartNumberingAfterBreak="0">
     <w:nsid w:val="535662CB"/>
     <w:multiLevelType w:val="multilevel"/>
     <w:tmpl w:val="8078EA56"/>
@@ -29634,7 +31310,7 @@
       </w:rPr>
     </w:lvl>
   </w:abstractNum>
-  <w:abstractNum w:abstractNumId="38" w15:restartNumberingAfterBreak="0">
+  <w:abstractNum w:abstractNumId="46" w15:restartNumberingAfterBreak="0">
     <w:nsid w:val="55446699"/>
     <w:multiLevelType w:val="multilevel"/>
     <w:tmpl w:val="2EF254DE"/>
@@ -29748,7 +31424,7 @@
       </w:rPr>
     </w:lvl>
   </w:abstractNum>
-  <w:abstractNum w:abstractNumId="39" w15:restartNumberingAfterBreak="0">
+  <w:abstractNum w:abstractNumId="47" w15:restartNumberingAfterBreak="0">
     <w:nsid w:val="58E93699"/>
     <w:multiLevelType w:val="multilevel"/>
     <w:tmpl w:val="53321F60"/>
@@ -29862,7 +31538,7 @@
       </w:rPr>
     </w:lvl>
   </w:abstractNum>
-  <w:abstractNum w:abstractNumId="40" w15:restartNumberingAfterBreak="0">
+  <w:abstractNum w:abstractNumId="48" w15:restartNumberingAfterBreak="0">
     <w:nsid w:val="59543868"/>
     <w:multiLevelType w:val="hybridMultilevel"/>
     <w:tmpl w:val="41EC8412"/>
@@ -29975,7 +31651,121 @@
       </w:rPr>
     </w:lvl>
   </w:abstractNum>
-  <w:abstractNum w:abstractNumId="41" w15:restartNumberingAfterBreak="0">
+  <w:abstractNum w:abstractNumId="49" w15:restartNumberingAfterBreak="0">
+    <w:nsid w:val="5DDF7CC8"/>
+    <w:multiLevelType w:val="multilevel"/>
+    <w:tmpl w:val="20F2358E"/>
+    <w:lvl w:ilvl="0">
+      <w:start w:val="3"/>
+      <w:numFmt w:val="decimal"/>
+      <w:lvlText w:val="%1."/>
+      <w:lvlJc w:val="left"/>
+      <w:pPr>
+        <w:ind w:left="360" w:hanging="360"/>
+      </w:pPr>
+      <w:rPr>
+        <w:rFonts w:hint="default"/>
+      </w:rPr>
+    </w:lvl>
+    <w:lvl w:ilvl="1">
+      <w:start w:val="4"/>
+      <w:numFmt w:val="decimal"/>
+      <w:lvlRestart w:val="0"/>
+      <w:lvlText w:val="%1.%2."/>
+      <w:lvlJc w:val="left"/>
+      <w:pPr>
+        <w:ind w:left="792" w:hanging="72"/>
+      </w:pPr>
+      <w:rPr>
+        <w:rFonts w:hint="default"/>
+      </w:rPr>
+    </w:lvl>
+    <w:lvl w:ilvl="2">
+      <w:start w:val="2"/>
+      <w:numFmt w:val="decimal"/>
+      <w:lvlText w:val="%1.%2.%3."/>
+      <w:lvlJc w:val="left"/>
+      <w:pPr>
+        <w:ind w:left="1224" w:hanging="504"/>
+      </w:pPr>
+      <w:rPr>
+        <w:rFonts w:hint="default"/>
+      </w:rPr>
+    </w:lvl>
+    <w:lvl w:ilvl="3">
+      <w:start w:val="1"/>
+      <w:numFmt w:val="decimal"/>
+      <w:lvlText w:val="%1.%2.%3.%4."/>
+      <w:lvlJc w:val="left"/>
+      <w:pPr>
+        <w:ind w:left="1728" w:hanging="648"/>
+      </w:pPr>
+      <w:rPr>
+        <w:rFonts w:hint="default"/>
+      </w:rPr>
+    </w:lvl>
+    <w:lvl w:ilvl="4">
+      <w:start w:val="1"/>
+      <w:numFmt w:val="decimal"/>
+      <w:lvlText w:val="%1.%2.%3.%4.%5."/>
+      <w:lvlJc w:val="left"/>
+      <w:pPr>
+        <w:ind w:left="2232" w:hanging="792"/>
+      </w:pPr>
+      <w:rPr>
+        <w:rFonts w:hint="default"/>
+      </w:rPr>
+    </w:lvl>
+    <w:lvl w:ilvl="5">
+      <w:start w:val="1"/>
+      <w:numFmt w:val="decimal"/>
+      <w:lvlText w:val="%1.%2.%3.%4.%5.%6."/>
+      <w:lvlJc w:val="left"/>
+      <w:pPr>
+        <w:ind w:left="2736" w:hanging="936"/>
+      </w:pPr>
+      <w:rPr>
+        <w:rFonts w:hint="default"/>
+      </w:rPr>
+    </w:lvl>
+    <w:lvl w:ilvl="6">
+      <w:start w:val="1"/>
+      <w:numFmt w:val="decimal"/>
+      <w:lvlText w:val="%1.%2.%3.%4.%5.%6.%7."/>
+      <w:lvlJc w:val="left"/>
+      <w:pPr>
+        <w:ind w:left="3240" w:hanging="1080"/>
+      </w:pPr>
+      <w:rPr>
+        <w:rFonts w:hint="default"/>
+      </w:rPr>
+    </w:lvl>
+    <w:lvl w:ilvl="7">
+      <w:start w:val="1"/>
+      <w:numFmt w:val="decimal"/>
+      <w:lvlText w:val="%1.%2.%3.%4.%5.%6.%7.%8."/>
+      <w:lvlJc w:val="left"/>
+      <w:pPr>
+        <w:ind w:left="3744" w:hanging="1224"/>
+      </w:pPr>
+      <w:rPr>
+        <w:rFonts w:hint="default"/>
+      </w:rPr>
+    </w:lvl>
+    <w:lvl w:ilvl="8">
+      <w:start w:val="1"/>
+      <w:numFmt w:val="decimal"/>
+      <w:lvlText w:val="%1.%2.%3.%4.%5.%6.%7.%8.%9."/>
+      <w:lvlJc w:val="left"/>
+      <w:pPr>
+        <w:ind w:left="4320" w:hanging="1440"/>
+      </w:pPr>
+      <w:rPr>
+        <w:rFonts w:hint="default"/>
+      </w:rPr>
+    </w:lvl>
+  </w:abstractNum>
+  <w:abstractNum w:abstractNumId="50" w15:restartNumberingAfterBreak="0">
     <w:nsid w:val="5ECE4CEC"/>
     <w:multiLevelType w:val="hybridMultilevel"/>
     <w:tmpl w:val="6EDA01D2"/>
@@ -30088,7 +31878,7 @@
       </w:rPr>
     </w:lvl>
   </w:abstractNum>
-  <w:abstractNum w:abstractNumId="42" w15:restartNumberingAfterBreak="0">
+  <w:abstractNum w:abstractNumId="51" w15:restartNumberingAfterBreak="0">
     <w:nsid w:val="5F7F4ABA"/>
     <w:multiLevelType w:val="hybridMultilevel"/>
     <w:tmpl w:val="F4CE474A"/>
@@ -30186,7 +31976,7 @@
       </w:pPr>
     </w:lvl>
   </w:abstractNum>
-  <w:abstractNum w:abstractNumId="43" w15:restartNumberingAfterBreak="0">
+  <w:abstractNum w:abstractNumId="52" w15:restartNumberingAfterBreak="0">
     <w:nsid w:val="64683BFE"/>
     <w:multiLevelType w:val="hybridMultilevel"/>
     <w:tmpl w:val="379A75AC"/>
@@ -30278,7 +32068,7 @@
       </w:pPr>
     </w:lvl>
   </w:abstractNum>
-  <w:abstractNum w:abstractNumId="44" w15:restartNumberingAfterBreak="0">
+  <w:abstractNum w:abstractNumId="53" w15:restartNumberingAfterBreak="0">
     <w:nsid w:val="65716A7A"/>
     <w:multiLevelType w:val="multilevel"/>
     <w:tmpl w:val="732606A0"/>
@@ -30392,7 +32182,7 @@
       </w:rPr>
     </w:lvl>
   </w:abstractNum>
-  <w:abstractNum w:abstractNumId="45" w15:restartNumberingAfterBreak="0">
+  <w:abstractNum w:abstractNumId="54" w15:restartNumberingAfterBreak="0">
     <w:nsid w:val="665178E8"/>
     <w:multiLevelType w:val="hybridMultilevel"/>
     <w:tmpl w:val="607A9E3C"/>
@@ -30505,7 +32295,7 @@
       </w:rPr>
     </w:lvl>
   </w:abstractNum>
-  <w:abstractNum w:abstractNumId="46" w15:restartNumberingAfterBreak="0">
+  <w:abstractNum w:abstractNumId="55" w15:restartNumberingAfterBreak="0">
     <w:nsid w:val="68636B1E"/>
     <w:multiLevelType w:val="multilevel"/>
     <w:tmpl w:val="4B1490F8"/>
@@ -30622,7 +32412,7 @@
       </w:rPr>
     </w:lvl>
   </w:abstractNum>
-  <w:abstractNum w:abstractNumId="47" w15:restartNumberingAfterBreak="0">
+  <w:abstractNum w:abstractNumId="56" w15:restartNumberingAfterBreak="0">
     <w:nsid w:val="688C1A28"/>
     <w:multiLevelType w:val="hybridMultilevel"/>
     <w:tmpl w:val="E77C2ADE"/>
@@ -30714,7 +32504,7 @@
       </w:pPr>
     </w:lvl>
   </w:abstractNum>
-  <w:abstractNum w:abstractNumId="48" w15:restartNumberingAfterBreak="0">
+  <w:abstractNum w:abstractNumId="57" w15:restartNumberingAfterBreak="0">
     <w:nsid w:val="69C74A68"/>
     <w:multiLevelType w:val="multilevel"/>
     <w:tmpl w:val="E4B4908A"/>
@@ -30828,7 +32618,7 @@
       </w:rPr>
     </w:lvl>
   </w:abstractNum>
-  <w:abstractNum w:abstractNumId="49" w15:restartNumberingAfterBreak="0">
+  <w:abstractNum w:abstractNumId="58" w15:restartNumberingAfterBreak="0">
     <w:nsid w:val="6C276E4B"/>
     <w:multiLevelType w:val="hybridMultilevel"/>
     <w:tmpl w:val="E96EAC70"/>
@@ -30920,7 +32710,121 @@
       </w:pPr>
     </w:lvl>
   </w:abstractNum>
-  <w:abstractNum w:abstractNumId="50" w15:restartNumberingAfterBreak="0">
+  <w:abstractNum w:abstractNumId="59" w15:restartNumberingAfterBreak="0">
+    <w:nsid w:val="6CEB4326"/>
+    <w:multiLevelType w:val="multilevel"/>
+    <w:tmpl w:val="CBA641A6"/>
+    <w:lvl w:ilvl="0">
+      <w:start w:val="3"/>
+      <w:numFmt w:val="decimal"/>
+      <w:lvlText w:val="%1."/>
+      <w:lvlJc w:val="left"/>
+      <w:pPr>
+        <w:ind w:left="360" w:hanging="360"/>
+      </w:pPr>
+      <w:rPr>
+        <w:rFonts w:hint="default"/>
+      </w:rPr>
+    </w:lvl>
+    <w:lvl w:ilvl="1">
+      <w:start w:val="4"/>
+      <w:numFmt w:val="decimal"/>
+      <w:lvlRestart w:val="0"/>
+      <w:lvlText w:val="%1.%2."/>
+      <w:lvlJc w:val="left"/>
+      <w:pPr>
+        <w:ind w:left="792" w:hanging="72"/>
+      </w:pPr>
+      <w:rPr>
+        <w:rFonts w:hint="default"/>
+      </w:rPr>
+    </w:lvl>
+    <w:lvl w:ilvl="2">
+      <w:start w:val="2"/>
+      <w:numFmt w:val="decimal"/>
+      <w:lvlText w:val="%1.%2.%3."/>
+      <w:lvlJc w:val="left"/>
+      <w:pPr>
+        <w:ind w:left="1224" w:hanging="504"/>
+      </w:pPr>
+      <w:rPr>
+        <w:rFonts w:hint="default"/>
+      </w:rPr>
+    </w:lvl>
+    <w:lvl w:ilvl="3">
+      <w:start w:val="2"/>
+      <w:numFmt w:val="decimal"/>
+      <w:lvlText w:val="%1.%2.%3.%4."/>
+      <w:lvlJc w:val="left"/>
+      <w:pPr>
+        <w:ind w:left="1728" w:hanging="648"/>
+      </w:pPr>
+      <w:rPr>
+        <w:rFonts w:hint="default"/>
+      </w:rPr>
+    </w:lvl>
+    <w:lvl w:ilvl="4">
+      <w:start w:val="1"/>
+      <w:numFmt w:val="decimal"/>
+      <w:lvlText w:val="%1.%2.%3.%4.%5."/>
+      <w:lvlJc w:val="left"/>
+      <w:pPr>
+        <w:ind w:left="2232" w:hanging="792"/>
+      </w:pPr>
+      <w:rPr>
+        <w:rFonts w:hint="default"/>
+      </w:rPr>
+    </w:lvl>
+    <w:lvl w:ilvl="5">
+      <w:start w:val="1"/>
+      <w:numFmt w:val="decimal"/>
+      <w:lvlText w:val="%1.%2.%3.%4.%5.%6."/>
+      <w:lvlJc w:val="left"/>
+      <w:pPr>
+        <w:ind w:left="2736" w:hanging="936"/>
+      </w:pPr>
+      <w:rPr>
+        <w:rFonts w:hint="default"/>
+      </w:rPr>
+    </w:lvl>
+    <w:lvl w:ilvl="6">
+      <w:start w:val="1"/>
+      <w:numFmt w:val="decimal"/>
+      <w:lvlText w:val="%1.%2.%3.%4.%5.%6.%7."/>
+      <w:lvlJc w:val="left"/>
+      <w:pPr>
+        <w:ind w:left="3240" w:hanging="1080"/>
+      </w:pPr>
+      <w:rPr>
+        <w:rFonts w:hint="default"/>
+      </w:rPr>
+    </w:lvl>
+    <w:lvl w:ilvl="7">
+      <w:start w:val="1"/>
+      <w:numFmt w:val="decimal"/>
+      <w:lvlText w:val="%1.%2.%3.%4.%5.%6.%7.%8."/>
+      <w:lvlJc w:val="left"/>
+      <w:pPr>
+        <w:ind w:left="3744" w:hanging="1224"/>
+      </w:pPr>
+      <w:rPr>
+        <w:rFonts w:hint="default"/>
+      </w:rPr>
+    </w:lvl>
+    <w:lvl w:ilvl="8">
+      <w:start w:val="1"/>
+      <w:numFmt w:val="decimal"/>
+      <w:lvlText w:val="%1.%2.%3.%4.%5.%6.%7.%8.%9."/>
+      <w:lvlJc w:val="left"/>
+      <w:pPr>
+        <w:ind w:left="4320" w:hanging="1440"/>
+      </w:pPr>
+      <w:rPr>
+        <w:rFonts w:hint="default"/>
+      </w:rPr>
+    </w:lvl>
+  </w:abstractNum>
+  <w:abstractNum w:abstractNumId="60" w15:restartNumberingAfterBreak="0">
     <w:nsid w:val="718C658F"/>
     <w:multiLevelType w:val="hybridMultilevel"/>
     <w:tmpl w:val="5122051A"/>
@@ -31012,7 +32916,7 @@
       </w:pPr>
     </w:lvl>
   </w:abstractNum>
-  <w:abstractNum w:abstractNumId="51" w15:restartNumberingAfterBreak="0">
+  <w:abstractNum w:abstractNumId="61" w15:restartNumberingAfterBreak="0">
     <w:nsid w:val="7AD74DB0"/>
     <w:multiLevelType w:val="multilevel"/>
     <w:tmpl w:val="14623546"/>
@@ -31127,160 +33031,190 @@
     </w:lvl>
   </w:abstractNum>
   <w:num w:numId="1" w16cid:durableId="383909890">
-    <w:abstractNumId w:val="47"/>
+    <w:abstractNumId w:val="56"/>
   </w:num>
   <w:num w:numId="2" w16cid:durableId="1988169264">
-    <w:abstractNumId w:val="20"/>
+    <w:abstractNumId w:val="24"/>
   </w:num>
   <w:num w:numId="3" w16cid:durableId="377438371">
-    <w:abstractNumId w:val="17"/>
+    <w:abstractNumId w:val="21"/>
   </w:num>
   <w:num w:numId="4" w16cid:durableId="1265722201">
+    <w:abstractNumId w:val="18"/>
+  </w:num>
+  <w:num w:numId="5" w16cid:durableId="1064715535">
+    <w:abstractNumId w:val="60"/>
+  </w:num>
+  <w:num w:numId="6" w16cid:durableId="1067194165">
+    <w:abstractNumId w:val="12"/>
+  </w:num>
+  <w:num w:numId="7" w16cid:durableId="2099958">
+    <w:abstractNumId w:val="25"/>
+  </w:num>
+  <w:num w:numId="8" w16cid:durableId="148713376">
+    <w:abstractNumId w:val="33"/>
+  </w:num>
+  <w:num w:numId="9" w16cid:durableId="856312851">
+    <w:abstractNumId w:val="26"/>
+  </w:num>
+  <w:num w:numId="10" w16cid:durableId="1426069510">
+    <w:abstractNumId w:val="9"/>
+  </w:num>
+  <w:num w:numId="11" w16cid:durableId="841627297">
+    <w:abstractNumId w:val="31"/>
+  </w:num>
+  <w:num w:numId="12" w16cid:durableId="1158770160">
+    <w:abstractNumId w:val="39"/>
+  </w:num>
+  <w:num w:numId="13" w16cid:durableId="1795977722">
     <w:abstractNumId w:val="14"/>
   </w:num>
-  <w:num w:numId="5" w16cid:durableId="1064715535">
-    <w:abstractNumId w:val="50"/>
-  </w:num>
-  <w:num w:numId="6" w16cid:durableId="1067194165">
-    <w:abstractNumId w:val="10"/>
-  </w:num>
-  <w:num w:numId="7" w16cid:durableId="2099958">
-    <w:abstractNumId w:val="21"/>
-  </w:num>
-  <w:num w:numId="8" w16cid:durableId="148713376">
+  <w:num w:numId="14" w16cid:durableId="1158771204">
     <w:abstractNumId w:val="29"/>
   </w:num>
-  <w:num w:numId="9" w16cid:durableId="856312851">
-    <w:abstractNumId w:val="22"/>
-  </w:num>
-  <w:num w:numId="10" w16cid:durableId="1426069510">
-    <w:abstractNumId w:val="8"/>
-  </w:num>
-  <w:num w:numId="11" w16cid:durableId="841627297">
-    <w:abstractNumId w:val="27"/>
-  </w:num>
-  <w:num w:numId="12" w16cid:durableId="1158770160">
-    <w:abstractNumId w:val="33"/>
-  </w:num>
-  <w:num w:numId="13" w16cid:durableId="1795977722">
-    <w:abstractNumId w:val="12"/>
-  </w:num>
-  <w:num w:numId="14" w16cid:durableId="1158771204">
-    <w:abstractNumId w:val="25"/>
-  </w:num>
   <w:num w:numId="15" w16cid:durableId="1634868227">
-    <w:abstractNumId w:val="34"/>
+    <w:abstractNumId w:val="40"/>
   </w:num>
   <w:num w:numId="16" w16cid:durableId="1981810455">
-    <w:abstractNumId w:val="49"/>
+    <w:abstractNumId w:val="58"/>
   </w:num>
   <w:num w:numId="17" w16cid:durableId="525563957">
-    <w:abstractNumId w:val="41"/>
+    <w:abstractNumId w:val="50"/>
   </w:num>
   <w:num w:numId="18" w16cid:durableId="1732843362">
     <w:abstractNumId w:val="0"/>
   </w:num>
   <w:num w:numId="19" w16cid:durableId="48118022">
-    <w:abstractNumId w:val="24"/>
+    <w:abstractNumId w:val="28"/>
   </w:num>
   <w:num w:numId="20" w16cid:durableId="1660618950">
-    <w:abstractNumId w:val="40"/>
+    <w:abstractNumId w:val="48"/>
   </w:num>
   <w:num w:numId="21" w16cid:durableId="1298292136">
-    <w:abstractNumId w:val="43"/>
+    <w:abstractNumId w:val="52"/>
   </w:num>
   <w:num w:numId="22" w16cid:durableId="515071744">
     <w:abstractNumId w:val="4"/>
   </w:num>
   <w:num w:numId="23" w16cid:durableId="2008315289">
-    <w:abstractNumId w:val="28"/>
+    <w:abstractNumId w:val="32"/>
   </w:num>
   <w:num w:numId="24" w16cid:durableId="239869557">
-    <w:abstractNumId w:val="13"/>
+    <w:abstractNumId w:val="16"/>
   </w:num>
   <w:num w:numId="25" w16cid:durableId="610208624">
-    <w:abstractNumId w:val="9"/>
+    <w:abstractNumId w:val="11"/>
   </w:num>
   <w:num w:numId="26" w16cid:durableId="2090879190">
-    <w:abstractNumId w:val="30"/>
+    <w:abstractNumId w:val="36"/>
   </w:num>
   <w:num w:numId="27" w16cid:durableId="2016109099">
-    <w:abstractNumId w:val="45"/>
+    <w:abstractNumId w:val="54"/>
   </w:num>
   <w:num w:numId="28" w16cid:durableId="1502162334">
     <w:abstractNumId w:val="3"/>
   </w:num>
   <w:num w:numId="29" w16cid:durableId="16858756">
-    <w:abstractNumId w:val="16"/>
+    <w:abstractNumId w:val="20"/>
   </w:num>
   <w:num w:numId="30" w16cid:durableId="1039814641">
-    <w:abstractNumId w:val="46"/>
+    <w:abstractNumId w:val="55"/>
   </w:num>
   <w:num w:numId="31" w16cid:durableId="1323897630">
     <w:abstractNumId w:val="2"/>
   </w:num>
   <w:num w:numId="32" w16cid:durableId="231431170">
+    <w:abstractNumId w:val="8"/>
+  </w:num>
+  <w:num w:numId="33" w16cid:durableId="959645918">
+    <w:abstractNumId w:val="38"/>
+  </w:num>
+  <w:num w:numId="34" w16cid:durableId="1981493905">
     <w:abstractNumId w:val="7"/>
   </w:num>
-  <w:num w:numId="33" w16cid:durableId="959645918">
-    <w:abstractNumId w:val="32"/>
+  <w:num w:numId="35" w16cid:durableId="170461727">
+    <w:abstractNumId w:val="53"/>
   </w:num>
-  <w:num w:numId="34" w16cid:durableId="1981493905">
+  <w:num w:numId="36" w16cid:durableId="1996760924">
+    <w:abstractNumId w:val="27"/>
+  </w:num>
+  <w:num w:numId="37" w16cid:durableId="730078883">
     <w:abstractNumId w:val="6"/>
   </w:num>
-  <w:num w:numId="35" w16cid:durableId="170461727">
+  <w:num w:numId="38" w16cid:durableId="789669511">
+    <w:abstractNumId w:val="13"/>
+  </w:num>
+  <w:num w:numId="39" w16cid:durableId="1637562155">
+    <w:abstractNumId w:val="22"/>
+  </w:num>
+  <w:num w:numId="40" w16cid:durableId="847602406">
     <w:abstractNumId w:val="44"/>
   </w:num>
-  <w:num w:numId="36" w16cid:durableId="1996760924">
+  <w:num w:numId="41" w16cid:durableId="1766686422">
     <w:abstractNumId w:val="23"/>
   </w:num>
-  <w:num w:numId="37" w16cid:durableId="730078883">
-    <w:abstractNumId w:val="5"/>
-  </w:num>
-  <w:num w:numId="38" w16cid:durableId="789669511">
-    <w:abstractNumId w:val="11"/>
-  </w:num>
-  <w:num w:numId="39" w16cid:durableId="1637562155">
-    <w:abstractNumId w:val="18"/>
-  </w:num>
-  <w:num w:numId="40" w16cid:durableId="847602406">
-    <w:abstractNumId w:val="36"/>
-  </w:num>
-  <w:num w:numId="41" w16cid:durableId="1766686422">
-    <w:abstractNumId w:val="19"/>
-  </w:num>
   <w:num w:numId="42" w16cid:durableId="1683239643">
-    <w:abstractNumId w:val="26"/>
+    <w:abstractNumId w:val="30"/>
   </w:num>
   <w:num w:numId="43" w16cid:durableId="2085760558">
-    <w:abstractNumId w:val="37"/>
+    <w:abstractNumId w:val="45"/>
   </w:num>
   <w:num w:numId="44" w16cid:durableId="873427778">
-    <w:abstractNumId w:val="48"/>
+    <w:abstractNumId w:val="57"/>
   </w:num>
   <w:num w:numId="45" w16cid:durableId="1874924827">
-    <w:abstractNumId w:val="39"/>
+    <w:abstractNumId w:val="47"/>
   </w:num>
   <w:num w:numId="46" w16cid:durableId="2004620205">
     <w:abstractNumId w:val="1"/>
   </w:num>
   <w:num w:numId="47" w16cid:durableId="999041885">
-    <w:abstractNumId w:val="35"/>
+    <w:abstractNumId w:val="43"/>
   </w:num>
   <w:num w:numId="48" w16cid:durableId="1184593172">
-    <w:abstractNumId w:val="31"/>
+    <w:abstractNumId w:val="37"/>
   </w:num>
   <w:num w:numId="49" w16cid:durableId="751664872">
-    <w:abstractNumId w:val="38"/>
+    <w:abstractNumId w:val="46"/>
   </w:num>
   <w:num w:numId="50" w16cid:durableId="1682854770">
+    <w:abstractNumId w:val="61"/>
+  </w:num>
+  <w:num w:numId="51" w16cid:durableId="2100637490">
     <w:abstractNumId w:val="51"/>
   </w:num>
-  <w:num w:numId="51" w16cid:durableId="2100637490">
+  <w:num w:numId="52" w16cid:durableId="1337729890">
+    <w:abstractNumId w:val="19"/>
+  </w:num>
+  <w:num w:numId="53" w16cid:durableId="1534148496">
+    <w:abstractNumId w:val="41"/>
+  </w:num>
+  <w:num w:numId="54" w16cid:durableId="907574510">
+    <w:abstractNumId w:val="10"/>
+  </w:num>
+  <w:num w:numId="55" w16cid:durableId="297491165">
+    <w:abstractNumId w:val="5"/>
+  </w:num>
+  <w:num w:numId="56" w16cid:durableId="3629123">
+    <w:abstractNumId w:val="34"/>
+  </w:num>
+  <w:num w:numId="57" w16cid:durableId="1993479628">
+    <w:abstractNumId w:val="49"/>
+  </w:num>
+  <w:num w:numId="58" w16cid:durableId="223024833">
+    <w:abstractNumId w:val="17"/>
+  </w:num>
+  <w:num w:numId="59" w16cid:durableId="743836438">
+    <w:abstractNumId w:val="59"/>
+  </w:num>
+  <w:num w:numId="60" w16cid:durableId="1432125122">
+    <w:abstractNumId w:val="15"/>
+  </w:num>
+  <w:num w:numId="61" w16cid:durableId="1138567609">
     <w:abstractNumId w:val="42"/>
   </w:num>
-  <w:num w:numId="52" w16cid:durableId="1337729890">
-    <w:abstractNumId w:val="15"/>
+  <w:num w:numId="62" w16cid:durableId="2128039492">
+    <w:abstractNumId w:val="35"/>
   </w:num>
   <w:numIdMacAtCleanup w:val="28"/>
 </w:numbering>
@@ -31782,7 +33716,6 @@
   <w:style w:type="character" w:default="1" w:styleId="DefaultParagraphFont">
     <w:name w:val="Default Paragraph Font"/>
     <w:uiPriority w:val="1"/>
-    <w:semiHidden/>
     <w:unhideWhenUsed/>
   </w:style>
   <w:style w:type="table" w:default="1" w:styleId="TableNormal">
@@ -32108,6 +34041,18 @@
     <w:rPr>
       <w:sz w:val="24"/>
       <w:szCs w:val="24"/>
+    </w:rPr>
+  </w:style>
+  <w:style w:type="character" w:styleId="UnresolvedMention">
+    <w:name w:val="Unresolved Mention"/>
+    <w:basedOn w:val="DefaultParagraphFont"/>
+    <w:uiPriority w:val="99"/>
+    <w:semiHidden/>
+    <w:unhideWhenUsed/>
+    <w:rsid w:val="00CB46F0"/>
+    <w:rPr>
+      <w:color w:val="605E5C"/>
+      <w:shd w:val="clear" w:color="auto" w:fill="E1DFDD"/>
     </w:rPr>
   </w:style>
 </w:styles>

</xml_diff>